<commit_message>
Updated to SIF AU 3.4 and latest SIF3 Framework 0.7.0.
</commit_message>
<xml_diff>
--- a/SIF3Training/localeSetup/AU/Exercises/SIF3 Training Exercises (1 Day) - Java.docx
+++ b/SIF3Training/localeSetup/AU/Exercises/SIF3 Training Exercises (1 Day) - Java.docx
@@ -33,21 +33,41 @@
       <w:r>
         <w:t xml:space="preserve">ersion </w:t>
       </w:r>
-      <w:fldSimple w:instr=" DOCPROPERTY &quot;SystemVersion&quot; ">
-        <w:r>
-          <w:t>1.0</w:t>
-        </w:r>
-      </w:fldSimple>
+      <w:r>
+        <w:fldChar w:fldCharType="begin"/>
+      </w:r>
+      <w:r>
+        <w:instrText xml:space="preserve"> DOCPROPERTY "SystemVersion" </w:instrText>
+      </w:r>
+      <w:r>
+        <w:fldChar w:fldCharType="separate"/>
+      </w:r>
+      <w:r>
+        <w:t>1.0</w:t>
+      </w:r>
+      <w:r>
+        <w:fldChar w:fldCharType="end"/>
+      </w:r>
     </w:p>
     <w:p>
       <w:pPr>
         <w:pStyle w:val="DocumentTitleBlock"/>
       </w:pPr>
-      <w:fldSimple w:instr=" DOCPROPERTY &quot;Title&quot; ">
-        <w:r>
-          <w:t>SIF3 Training Exercises - Java</w:t>
-        </w:r>
-      </w:fldSimple>
+      <w:r>
+        <w:fldChar w:fldCharType="begin"/>
+      </w:r>
+      <w:r>
+        <w:instrText xml:space="preserve"> DOCPROPERTY "Title" </w:instrText>
+      </w:r>
+      <w:r>
+        <w:fldChar w:fldCharType="separate"/>
+      </w:r>
+      <w:r>
+        <w:t>SIF3 Training Exercises - Java</w:t>
+      </w:r>
+      <w:r>
+        <w:fldChar w:fldCharType="end"/>
+      </w:r>
     </w:p>
     <w:p>
       <w:pPr>
@@ -71,11 +91,21 @@
       <w:r>
         <w:t xml:space="preserve"> </w:t>
       </w:r>
-      <w:fldSimple w:instr=" DOCPROPERTY &quot;Author&quot; ">
-        <w:r>
-          <w:t>Joerg Huber</w:t>
-        </w:r>
-      </w:fldSimple>
+      <w:r>
+        <w:fldChar w:fldCharType="begin"/>
+      </w:r>
+      <w:r>
+        <w:instrText xml:space="preserve"> DOCPROPERTY "Author" </w:instrText>
+      </w:r>
+      <w:r>
+        <w:fldChar w:fldCharType="separate"/>
+      </w:r>
+      <w:r>
+        <w:t>Joerg Huber</w:t>
+      </w:r>
+      <w:r>
+        <w:fldChar w:fldCharType="end"/>
+      </w:r>
       <w:r>
         <w:t xml:space="preserve">, </w:t>
       </w:r>
@@ -148,11 +178,21 @@
       <w:r>
         <w:instrText xml:space="preserve">F </w:instrText>
       </w:r>
-      <w:fldSimple w:instr=" DOCPROPERTY &quot;Status&quot; ">
-        <w:r>
-          <w:instrText>draft</w:instrText>
-        </w:r>
-      </w:fldSimple>
+      <w:r>
+        <w:fldChar w:fldCharType="begin"/>
+      </w:r>
+      <w:r>
+        <w:instrText xml:space="preserve"> DOCPROPERTY "Status" </w:instrText>
+      </w:r>
+      <w:r>
+        <w:fldChar w:fldCharType="separate"/>
+      </w:r>
+      <w:r>
+        <w:instrText>draft</w:instrText>
+      </w:r>
+      <w:r>
+        <w:fldChar w:fldCharType="end"/>
+      </w:r>
       <w:r>
         <w:instrText xml:space="preserve"> = "draft" " (</w:instrText>
       </w:r>
@@ -288,11 +328,21 @@
       <w:r>
         <w:t xml:space="preserve">, </w:t>
       </w:r>
-      <w:fldSimple w:instr=" DOCPROPERTY &quot;Company&quot; ">
-        <w:r>
-          <w:t>Systemic Pty Ltd</w:t>
-        </w:r>
-      </w:fldSimple>
+      <w:r>
+        <w:fldChar w:fldCharType="begin"/>
+      </w:r>
+      <w:r>
+        <w:instrText xml:space="preserve"> DOCPROPERTY "Company" </w:instrText>
+      </w:r>
+      <w:r>
+        <w:fldChar w:fldCharType="separate"/>
+      </w:r>
+      <w:r>
+        <w:t>Systemic Pty Ltd</w:t>
+      </w:r>
+      <w:r>
+        <w:fldChar w:fldCharType="end"/>
+      </w:r>
     </w:p>
     <w:p>
       <w:pPr>
@@ -623,8 +673,6 @@
         </w:rPr>
         <w:fldChar w:fldCharType="end"/>
       </w:r>
-      <w:bookmarkStart w:id="0" w:name="_GoBack"/>
-      <w:bookmarkEnd w:id="0"/>
     </w:p>
     <w:p>
       <w:pPr>
@@ -2757,12 +2805,12 @@
         <w:pStyle w:val="Title"/>
         <w:jc w:val="left"/>
       </w:pPr>
-      <w:bookmarkStart w:id="1" w:name="_Toc429993218"/>
+      <w:bookmarkStart w:id="0" w:name="_Toc429993218"/>
       <w:r>
         <w:lastRenderedPageBreak/>
         <w:t>General Notes</w:t>
       </w:r>
-      <w:bookmarkEnd w:id="1"/>
+      <w:bookmarkEnd w:id="0"/>
     </w:p>
     <w:p>
       <w:pPr>
@@ -2897,14 +2945,14 @@
       <w:pPr>
         <w:pStyle w:val="Heading1"/>
       </w:pPr>
-      <w:bookmarkStart w:id="2" w:name="_Toc429993219"/>
+      <w:bookmarkStart w:id="1" w:name="_Toc429993219"/>
       <w:r>
         <w:t xml:space="preserve">Exercise 1: </w:t>
       </w:r>
       <w:r>
         <w:t>SIF3 Framework Installation &amp; Verification</w:t>
       </w:r>
-      <w:bookmarkEnd w:id="2"/>
+      <w:bookmarkEnd w:id="1"/>
       <w:r>
         <w:tab/>
       </w:r>
@@ -3001,13 +3049,13 @@
       <w:pPr>
         <w:pStyle w:val="Heading2"/>
       </w:pPr>
-      <w:bookmarkStart w:id="3" w:name="_Toc429993153"/>
-      <w:bookmarkStart w:id="4" w:name="_Toc429993220"/>
+      <w:bookmarkStart w:id="2" w:name="_Toc429993153"/>
+      <w:bookmarkStart w:id="3" w:name="_Toc429993220"/>
       <w:r>
         <w:t>SIF3 Framework Installation</w:t>
       </w:r>
+      <w:bookmarkEnd w:id="2"/>
       <w:bookmarkEnd w:id="3"/>
-      <w:bookmarkEnd w:id="4"/>
     </w:p>
     <w:p>
       <w:pPr>
@@ -3030,13 +3078,13 @@
       <w:pPr>
         <w:pStyle w:val="Heading3"/>
       </w:pPr>
-      <w:bookmarkStart w:id="5" w:name="_Toc429993154"/>
-      <w:bookmarkStart w:id="6" w:name="_Toc429993221"/>
+      <w:bookmarkStart w:id="4" w:name="_Toc429993154"/>
+      <w:bookmarkStart w:id="5" w:name="_Toc429993221"/>
       <w:r>
         <w:t>Setup Training Project for your Locale (Australia)</w:t>
       </w:r>
+      <w:bookmarkEnd w:id="4"/>
       <w:bookmarkEnd w:id="5"/>
-      <w:bookmarkEnd w:id="6"/>
     </w:p>
     <w:p>
       <w:r>
@@ -3113,7 +3161,7 @@
       <w:pPr>
         <w:pStyle w:val="Heading3"/>
       </w:pPr>
-      <w:bookmarkStart w:id="7" w:name="_Toc429993222"/>
+      <w:bookmarkStart w:id="6" w:name="_Toc429993222"/>
       <w:r>
         <w:t xml:space="preserve">DB </w:t>
       </w:r>
@@ -3121,7 +3169,7 @@
       <w:r>
         <w:t>Config</w:t>
       </w:r>
-      <w:bookmarkEnd w:id="7"/>
+      <w:bookmarkEnd w:id="6"/>
       <w:proofErr w:type="spellEnd"/>
     </w:p>
     <w:p>
@@ -3331,21 +3379,21 @@
       <w:pPr>
         <w:pStyle w:val="Heading2"/>
       </w:pPr>
-      <w:bookmarkStart w:id="8" w:name="_Toc429993223"/>
+      <w:bookmarkStart w:id="7" w:name="_Toc429993223"/>
       <w:r>
         <w:t>Modify Configurations</w:t>
       </w:r>
+      <w:bookmarkEnd w:id="7"/>
+    </w:p>
+    <w:p>
+      <w:pPr>
+        <w:pStyle w:val="Heading3"/>
+      </w:pPr>
+      <w:bookmarkStart w:id="8" w:name="_Toc429993224"/>
+      <w:r>
+        <w:t>JDBC Setup</w:t>
+      </w:r>
       <w:bookmarkEnd w:id="8"/>
-    </w:p>
-    <w:p>
-      <w:pPr>
-        <w:pStyle w:val="Heading3"/>
-      </w:pPr>
-      <w:bookmarkStart w:id="9" w:name="_Toc429993224"/>
-      <w:r>
-        <w:t>JDBC Setup</w:t>
-      </w:r>
-      <w:bookmarkEnd w:id="9"/>
     </w:p>
     <w:p>
       <w:pPr>
@@ -3425,11 +3473,11 @@
       <w:pPr>
         <w:pStyle w:val="Heading3"/>
       </w:pPr>
-      <w:bookmarkStart w:id="10" w:name="_Toc429993225"/>
+      <w:bookmarkStart w:id="9" w:name="_Toc429993225"/>
       <w:r>
         <w:t>Configuration Files</w:t>
       </w:r>
-      <w:bookmarkEnd w:id="10"/>
+      <w:bookmarkEnd w:id="9"/>
     </w:p>
     <w:p>
       <w:pPr>
@@ -3832,14 +3880,9 @@
       <w:pPr>
         <w:pStyle w:val="Heading2"/>
       </w:pPr>
-      <w:bookmarkStart w:id="11" w:name="_Toc429993226"/>
-      <w:proofErr w:type="spellStart"/>
-      <w:r>
-        <w:t>Classpath</w:t>
-      </w:r>
-      <w:proofErr w:type="spellEnd"/>
-      <w:r>
-        <w:t>,</w:t>
+      <w:bookmarkStart w:id="10" w:name="_Toc429993226"/>
+      <w:r>
+        <w:t>Classpath,</w:t>
       </w:r>
       <w:r>
         <w:t xml:space="preserve"> </w:t>
@@ -3858,7 +3901,7 @@
       <w:r>
         <w:t>, Deployment</w:t>
       </w:r>
-      <w:bookmarkEnd w:id="11"/>
+      <w:bookmarkEnd w:id="10"/>
     </w:p>
     <w:p>
       <w:pPr>
@@ -3883,12 +3926,12 @@
       <w:pPr>
         <w:pStyle w:val="Heading2"/>
       </w:pPr>
-      <w:bookmarkStart w:id="12" w:name="_Toc429993227"/>
+      <w:bookmarkStart w:id="11" w:name="_Toc429993227"/>
       <w:r>
         <w:lastRenderedPageBreak/>
         <w:t>Verify Installation</w:t>
       </w:r>
-      <w:bookmarkEnd w:id="12"/>
+      <w:bookmarkEnd w:id="11"/>
     </w:p>
     <w:p/>
     <w:p>
@@ -4145,7 +4188,7 @@
       <w:pPr>
         <w:pStyle w:val="Heading1"/>
       </w:pPr>
-      <w:bookmarkStart w:id="13" w:name="_Toc429993228"/>
+      <w:bookmarkStart w:id="12" w:name="_Toc429993228"/>
       <w:r>
         <w:t>Exercise</w:t>
       </w:r>
@@ -4161,7 +4204,7 @@
       <w:r>
         <w:t xml:space="preserve"> – StudentPersonal</w:t>
       </w:r>
-      <w:bookmarkEnd w:id="13"/>
+      <w:bookmarkEnd w:id="12"/>
     </w:p>
     <w:p>
       <w:pPr>
@@ -4187,7 +4230,7 @@
         <w:pStyle w:val="Heading2"/>
         <w:jc w:val="both"/>
       </w:pPr>
-      <w:bookmarkStart w:id="14" w:name="_Toc429993229"/>
+      <w:bookmarkStart w:id="13" w:name="_Toc429993229"/>
       <w:r>
         <w:t xml:space="preserve">Write </w:t>
       </w:r>
@@ -4195,7 +4238,7 @@
       <w:r>
         <w:t>StudentPersonalConsumer</w:t>
       </w:r>
-      <w:bookmarkEnd w:id="14"/>
+      <w:bookmarkEnd w:id="13"/>
       <w:proofErr w:type="spellEnd"/>
     </w:p>
     <w:p>
@@ -4486,7 +4529,7 @@
         <w:pStyle w:val="Heading2"/>
         <w:jc w:val="both"/>
       </w:pPr>
-      <w:bookmarkStart w:id="15" w:name="_Toc429993230"/>
+      <w:bookmarkStart w:id="14" w:name="_Toc429993230"/>
       <w:r>
         <w:t xml:space="preserve">Write </w:t>
       </w:r>
@@ -4494,7 +4537,7 @@
       <w:r>
         <w:t>DemoConsumer</w:t>
       </w:r>
-      <w:bookmarkEnd w:id="15"/>
+      <w:bookmarkEnd w:id="14"/>
       <w:proofErr w:type="spellEnd"/>
     </w:p>
     <w:p>
@@ -4749,7 +4792,7 @@
         <w:pStyle w:val="Heading2"/>
         <w:jc w:val="both"/>
       </w:pPr>
-      <w:bookmarkStart w:id="16" w:name="_Toc429993231"/>
+      <w:bookmarkStart w:id="15" w:name="_Toc429993231"/>
       <w:r>
         <w:t xml:space="preserve">Run </w:t>
       </w:r>
@@ -4757,7 +4800,7 @@
       <w:r>
         <w:t>DemoConsumer</w:t>
       </w:r>
-      <w:bookmarkEnd w:id="16"/>
+      <w:bookmarkEnd w:id="15"/>
       <w:proofErr w:type="spellEnd"/>
     </w:p>
     <w:p>
@@ -4968,11 +5011,11 @@
       <w:pPr>
         <w:pStyle w:val="Heading2"/>
       </w:pPr>
-      <w:bookmarkStart w:id="17" w:name="_Toc429993232"/>
+      <w:bookmarkStart w:id="16" w:name="_Toc429993232"/>
       <w:r>
         <w:t>Advanced Exercise</w:t>
       </w:r>
-      <w:bookmarkEnd w:id="17"/>
+      <w:bookmarkEnd w:id="16"/>
     </w:p>
     <w:p>
       <w:pPr>
@@ -4987,7 +5030,7 @@
       <w:pPr>
         <w:pStyle w:val="Heading1"/>
       </w:pPr>
-      <w:bookmarkStart w:id="18" w:name="_Toc429993233"/>
+      <w:bookmarkStart w:id="17" w:name="_Toc429993233"/>
       <w:r>
         <w:t xml:space="preserve">Exercise 3: </w:t>
       </w:r>
@@ -5001,7 +5044,7 @@
       <w:r>
         <w:t>SchoolInfo</w:t>
       </w:r>
-      <w:bookmarkEnd w:id="18"/>
+      <w:bookmarkEnd w:id="17"/>
       <w:proofErr w:type="spellEnd"/>
     </w:p>
     <w:p>
@@ -5083,7 +5126,7 @@
         <w:pStyle w:val="Heading2"/>
         <w:jc w:val="both"/>
       </w:pPr>
-      <w:bookmarkStart w:id="19" w:name="_Toc429993234"/>
+      <w:bookmarkStart w:id="18" w:name="_Toc429993234"/>
       <w:r>
         <w:t xml:space="preserve">Write </w:t>
       </w:r>
@@ -5091,7 +5134,7 @@
       <w:r>
         <w:t>SchoolInfoProvider</w:t>
       </w:r>
-      <w:bookmarkEnd w:id="19"/>
+      <w:bookmarkEnd w:id="18"/>
       <w:proofErr w:type="spellEnd"/>
     </w:p>
     <w:p>
@@ -5491,7 +5534,7 @@
       <w:pPr>
         <w:pStyle w:val="Heading2"/>
       </w:pPr>
-      <w:bookmarkStart w:id="20" w:name="_Toc429993235"/>
+      <w:bookmarkStart w:id="19" w:name="_Toc429993235"/>
       <w:r>
         <w:lastRenderedPageBreak/>
         <w:t xml:space="preserve">Deploy </w:t>
@@ -5500,7 +5543,7 @@
       <w:r>
         <w:t>SchoolInfoProvider</w:t>
       </w:r>
-      <w:bookmarkEnd w:id="20"/>
+      <w:bookmarkEnd w:id="19"/>
       <w:proofErr w:type="spellEnd"/>
     </w:p>
     <w:p>
@@ -5794,7 +5837,7 @@
       <w:pPr>
         <w:pStyle w:val="Heading2"/>
       </w:pPr>
-      <w:bookmarkStart w:id="21" w:name="_Toc429993236"/>
+      <w:bookmarkStart w:id="20" w:name="_Toc429993236"/>
       <w:r>
         <w:t xml:space="preserve">Test your </w:t>
       </w:r>
@@ -5806,17 +5849,17 @@
       <w:r>
         <w:t xml:space="preserve"> Provider</w:t>
       </w:r>
+      <w:bookmarkEnd w:id="20"/>
+    </w:p>
+    <w:p>
+      <w:pPr>
+        <w:pStyle w:val="Heading3"/>
+      </w:pPr>
+      <w:bookmarkStart w:id="21" w:name="_Toc429993237"/>
+      <w:r>
+        <w:t>Postman (Chrome Plugin) – Easy Test</w:t>
+      </w:r>
       <w:bookmarkEnd w:id="21"/>
-    </w:p>
-    <w:p>
-      <w:pPr>
-        <w:pStyle w:val="Heading3"/>
-      </w:pPr>
-      <w:bookmarkStart w:id="22" w:name="_Toc429993237"/>
-      <w:r>
-        <w:t>Postman (Chrome Plugin) – Easy Test</w:t>
-      </w:r>
-      <w:bookmarkEnd w:id="22"/>
     </w:p>
     <w:p>
       <w:pPr>
@@ -6072,7 +6115,7 @@
         <w:pStyle w:val="Heading3"/>
         <w:jc w:val="both"/>
       </w:pPr>
-      <w:bookmarkStart w:id="23" w:name="_Toc429993238"/>
+      <w:bookmarkStart w:id="22" w:name="_Toc429993238"/>
       <w:r>
         <w:t xml:space="preserve">Write </w:t>
       </w:r>
@@ -6084,7 +6127,7 @@
       <w:r>
         <w:t xml:space="preserve"> Consumer – More Work</w:t>
       </w:r>
-      <w:bookmarkEnd w:id="23"/>
+      <w:bookmarkEnd w:id="22"/>
     </w:p>
     <w:p>
       <w:pPr>
@@ -6208,11 +6251,11 @@
         <w:pStyle w:val="Heading2"/>
         <w:jc w:val="both"/>
       </w:pPr>
-      <w:bookmarkStart w:id="24" w:name="_Toc429993239"/>
+      <w:bookmarkStart w:id="23" w:name="_Toc429993239"/>
       <w:r>
         <w:t>Advanced Exercise</w:t>
       </w:r>
-      <w:bookmarkEnd w:id="24"/>
+      <w:bookmarkEnd w:id="23"/>
     </w:p>
     <w:p>
       <w:pPr>
@@ -6236,11 +6279,11 @@
       <w:pPr>
         <w:pStyle w:val="Heading1"/>
       </w:pPr>
-      <w:bookmarkStart w:id="25" w:name="_Toc429993240"/>
+      <w:bookmarkStart w:id="24" w:name="_Toc429993240"/>
       <w:r>
         <w:t>Exercise 4 (Optional): Consumer Multi-Object CRUD</w:t>
       </w:r>
-      <w:bookmarkEnd w:id="25"/>
+      <w:bookmarkEnd w:id="24"/>
     </w:p>
     <w:p>
       <w:pPr>
@@ -6596,7 +6639,13 @@
       </w:r>
       <w:proofErr w:type="spellStart"/>
       <w:r>
-        <w:t>StudentCollectionType</w:t>
+        <w:t>Student</w:t>
+      </w:r>
+      <w:r>
+        <w:t>Personal</w:t>
+      </w:r>
+      <w:r>
+        <w:t>CollectionType</w:t>
       </w:r>
       <w:proofErr w:type="spellEnd"/>
       <w:r>
@@ -6749,7 +6798,25 @@
           <w:sz w:val="20"/>
           <w:szCs w:val="20"/>
         </w:rPr>
-        <w:t>objFactory.createStudentCollectionType</w:t>
+        <w:t>objFactory.createStudent</w:t>
+      </w:r>
+      <w:r>
+        <w:rPr>
+          <w:rFonts w:ascii="Courier New" w:hAnsi="Courier New" w:cs="Courier New"/>
+          <w:color w:val="000000"/>
+          <w:sz w:val="20"/>
+          <w:szCs w:val="20"/>
+        </w:rPr>
+        <w:t>Personal</w:t>
+      </w:r>
+      <w:r>
+        <w:rPr>
+          <w:rFonts w:ascii="Courier New" w:hAnsi="Courier New" w:cs="Courier New"/>
+          <w:color w:val="000000"/>
+          <w:sz w:val="20"/>
+          <w:szCs w:val="20"/>
+        </w:rPr>
+        <w:t>CollectionType</w:t>
       </w:r>
       <w:proofErr w:type="spellEnd"/>
       <w:r>
@@ -6869,7 +6936,12 @@
         <w:jc w:val="both"/>
       </w:pPr>
       <w:r>
-        <w:t xml:space="preserve">Determine what parameters the </w:t>
+        <w:t>Determine what para</w:t>
+      </w:r>
+      <w:bookmarkStart w:id="25" w:name="_GoBack"/>
+      <w:bookmarkEnd w:id="25"/>
+      <w:r>
+        <w:t xml:space="preserve">meters the </w:t>
       </w:r>
       <w:proofErr w:type="spellStart"/>
       <w:proofErr w:type="gramStart"/>
@@ -8408,7 +8480,15 @@
         <w:t>,</w:t>
       </w:r>
       <w:r>
-        <w:t xml:space="preserve"> so that they use your IP address instead of ‘localhost’</w:t>
+        <w:t xml:space="preserve"> so that they use your IP address instead of ‘</w:t>
+      </w:r>
+      <w:proofErr w:type="spellStart"/>
+      <w:r>
+        <w:t>localhost</w:t>
+      </w:r>
+      <w:proofErr w:type="spellEnd"/>
+      <w:r>
+        <w:t>’</w:t>
       </w:r>
       <w:r>
         <w:t xml:space="preserve">: </w:t>
@@ -8772,15 +8852,7 @@
       <w:bookmarkStart w:id="40" w:name="_Toc429993252"/>
       <w:r>
         <w:lastRenderedPageBreak/>
-        <w:t xml:space="preserve">Appendix A: </w:t>
-      </w:r>
-      <w:proofErr w:type="spellStart"/>
-      <w:r>
-        <w:t>Classpath</w:t>
-      </w:r>
-      <w:proofErr w:type="spellEnd"/>
-      <w:r>
-        <w:t xml:space="preserve"> &amp; Deployment</w:t>
+        <w:t>Appendix A: Classpath &amp; Deployment</w:t>
       </w:r>
       <w:bookmarkEnd w:id="40"/>
     </w:p>
@@ -8859,19 +8931,8 @@
           <w:szCs w:val="28"/>
           <w:u w:val="single"/>
         </w:rPr>
-        <w:t xml:space="preserve"> Files and </w:t>
-      </w:r>
-      <w:proofErr w:type="spellStart"/>
-      <w:r>
-        <w:rPr>
-          <w:b/>
-          <w:sz w:val="28"/>
-          <w:szCs w:val="28"/>
-          <w:u w:val="single"/>
-        </w:rPr>
-        <w:t>Classpath</w:t>
-      </w:r>
-      <w:proofErr w:type="spellEnd"/>
+        <w:t xml:space="preserve"> Files and Classpath</w:t>
+      </w:r>
     </w:p>
     <w:p>
       <w:r>
@@ -9262,17 +9323,8 @@
           <w:b/>
           <w:u w:val="single"/>
         </w:rPr>
-        <w:t xml:space="preserve"> File &amp; </w:t>
-      </w:r>
-      <w:proofErr w:type="spellStart"/>
-      <w:r>
-        <w:rPr>
-          <w:b/>
-          <w:u w:val="single"/>
-        </w:rPr>
-        <w:t>Classpath</w:t>
-      </w:r>
-      <w:proofErr w:type="spellEnd"/>
+        <w:t xml:space="preserve"> File &amp; Classpath</w:t>
+      </w:r>
     </w:p>
     <w:p>
       <w:r>
@@ -9521,15 +9573,7 @@
         <w:t xml:space="preserve">and the following jar files </w:t>
       </w:r>
       <w:r>
-        <w:t xml:space="preserve">are on the </w:t>
-      </w:r>
-      <w:proofErr w:type="spellStart"/>
-      <w:r>
-        <w:t>classpath</w:t>
-      </w:r>
-      <w:proofErr w:type="spellEnd"/>
-      <w:r>
-        <w:t xml:space="preserve"> of your executable:</w:t>
+        <w:t>are on the classpath of your executable:</w:t>
       </w:r>
     </w:p>
     <w:p/>
@@ -9867,51 +9911,7 @@
           <w:szCs w:val="22"/>
           <w:u w:val="none"/>
         </w:rPr>
-        <w:t xml:space="preserve">you can only install it with a Google account/sign-in. If you do not have one there is the option to install it without a Google sign-in. For this you need to download the extension from </w:t>
-      </w:r>
-      <w:proofErr w:type="spellStart"/>
-      <w:r>
-        <w:rPr>
-          <w:rStyle w:val="Hyperlink"/>
-          <w:rFonts w:asciiTheme="minorHAnsi" w:hAnsiTheme="minorHAnsi" w:cstheme="minorHAnsi"/>
-          <w:color w:val="auto"/>
-          <w:szCs w:val="22"/>
-          <w:u w:val="none"/>
-        </w:rPr>
-        <w:t>Github</w:t>
-      </w:r>
-      <w:proofErr w:type="spellEnd"/>
-      <w:r>
-        <w:rPr>
-          <w:rStyle w:val="Hyperlink"/>
-          <w:rFonts w:asciiTheme="minorHAnsi" w:hAnsiTheme="minorHAnsi" w:cstheme="minorHAnsi"/>
-          <w:color w:val="auto"/>
-          <w:szCs w:val="22"/>
-          <w:u w:val="none"/>
-        </w:rPr>
-        <w:t xml:space="preserve"> directly and follow the instructions in the README.md. The </w:t>
-      </w:r>
-      <w:proofErr w:type="spellStart"/>
-      <w:r>
-        <w:rPr>
-          <w:rStyle w:val="Hyperlink"/>
-          <w:rFonts w:asciiTheme="minorHAnsi" w:hAnsiTheme="minorHAnsi" w:cstheme="minorHAnsi"/>
-          <w:color w:val="auto"/>
-          <w:szCs w:val="22"/>
-          <w:u w:val="none"/>
-        </w:rPr>
-        <w:t>Github</w:t>
-      </w:r>
-      <w:proofErr w:type="spellEnd"/>
-      <w:r>
-        <w:rPr>
-          <w:rStyle w:val="Hyperlink"/>
-          <w:rFonts w:asciiTheme="minorHAnsi" w:hAnsiTheme="minorHAnsi" w:cstheme="minorHAnsi"/>
-          <w:color w:val="auto"/>
-          <w:szCs w:val="22"/>
-          <w:u w:val="none"/>
-        </w:rPr>
-        <w:t xml:space="preserve"> location is </w:t>
+        <w:t xml:space="preserve">you can only install it with a Google account/sign-in. If you do not have one there is the option to install it without a Google sign-in. For this you need to download the extension from Github directly and follow the instructions in the README.md. The Github location is </w:t>
       </w:r>
       <w:hyperlink r:id="rId15" w:history="1">
         <w:r>
@@ -9988,11 +9988,21 @@
     <w:r>
       <w:instrText xml:space="preserve"> QUOTE "Revision: " </w:instrText>
     </w:r>
-    <w:fldSimple w:instr=" DOCPROPERTY &quot;Revision&quot; ">
-      <w:r>
-        <w:instrText>1.1</w:instrText>
-      </w:r>
-    </w:fldSimple>
+    <w:r>
+      <w:fldChar w:fldCharType="begin"/>
+    </w:r>
+    <w:r>
+      <w:instrText xml:space="preserve"> DOCPROPERTY "Revision" </w:instrText>
+    </w:r>
+    <w:r>
+      <w:fldChar w:fldCharType="separate"/>
+    </w:r>
+    <w:r>
+      <w:instrText>1.1</w:instrText>
+    </w:r>
+    <w:r>
+      <w:fldChar w:fldCharType="end"/>
+    </w:r>
     <w:r>
       <w:fldChar w:fldCharType="begin"/>
     </w:r>
@@ -10005,11 +10015,21 @@
     <w:r>
       <w:instrText xml:space="preserve">F </w:instrText>
     </w:r>
-    <w:fldSimple w:instr=" DOCPROPERTY &quot;Status&quot; ">
-      <w:r>
-        <w:instrText>draft</w:instrText>
-      </w:r>
-    </w:fldSimple>
+    <w:r>
+      <w:fldChar w:fldCharType="begin"/>
+    </w:r>
+    <w:r>
+      <w:instrText xml:space="preserve"> DOCPROPERTY "Status" </w:instrText>
+    </w:r>
+    <w:r>
+      <w:fldChar w:fldCharType="separate"/>
+    </w:r>
+    <w:r>
+      <w:instrText>draft</w:instrText>
+    </w:r>
+    <w:r>
+      <w:fldChar w:fldCharType="end"/>
+    </w:r>
     <w:r>
       <w:instrText xml:space="preserve"> = "draft" " (</w:instrText>
     </w:r>
@@ -10109,19 +10129,39 @@
     <w:r>
       <w:tab/>
     </w:r>
-    <w:fldSimple w:instr=" DOCPROPERTY &quot;Title&quot; ">
-      <w:r>
-        <w:t>SIF3 Training Exercises - Java</w:t>
-      </w:r>
-    </w:fldSimple>
+    <w:r>
+      <w:fldChar w:fldCharType="begin"/>
+    </w:r>
+    <w:r>
+      <w:instrText xml:space="preserve"> DOCPROPERTY "Title" </w:instrText>
+    </w:r>
+    <w:r>
+      <w:fldChar w:fldCharType="separate"/>
+    </w:r>
+    <w:r>
+      <w:t>SIF3 Training Exercises - Java</w:t>
+    </w:r>
+    <w:r>
+      <w:fldChar w:fldCharType="end"/>
+    </w:r>
     <w:r>
       <w:t xml:space="preserve"> (</w:t>
     </w:r>
-    <w:fldSimple w:instr=" DOCPROPERTY &quot;SystemAbbreviation&quot; ">
-      <w:r>
-        <w:t>BC_EX_JAVA</w:t>
-      </w:r>
-    </w:fldSimple>
+    <w:r>
+      <w:fldChar w:fldCharType="begin"/>
+    </w:r>
+    <w:r>
+      <w:instrText xml:space="preserve"> DOCPROPERTY "SystemAbbreviation" </w:instrText>
+    </w:r>
+    <w:r>
+      <w:fldChar w:fldCharType="separate"/>
+    </w:r>
+    <w:r>
+      <w:t>BC_EX_JAVA</w:t>
+    </w:r>
+    <w:r>
+      <w:fldChar w:fldCharType="end"/>
+    </w:r>
     <w:r>
       <w:t>)</w:t>
     </w:r>
@@ -10189,7 +10229,7 @@
       <w:rPr>
         <w:noProof/>
       </w:rPr>
-      <w:t>2</w:t>
+      <w:t>10</w:t>
     </w:r>
     <w:r>
       <w:fldChar w:fldCharType="end"/>
@@ -10197,14 +10237,27 @@
     <w:r>
       <w:t xml:space="preserve"> of </w:t>
     </w:r>
-    <w:fldSimple w:instr=" NUMPAGES ">
-      <w:r>
-        <w:rPr>
-          <w:noProof/>
-        </w:rPr>
-        <w:t>15</w:t>
-      </w:r>
-    </w:fldSimple>
+    <w:r>
+      <w:fldChar w:fldCharType="begin"/>
+    </w:r>
+    <w:r>
+      <w:instrText xml:space="preserve"> NUMPAGES </w:instrText>
+    </w:r>
+    <w:r>
+      <w:fldChar w:fldCharType="separate"/>
+    </w:r>
+    <w:r>
+      <w:rPr>
+        <w:noProof/>
+      </w:rPr>
+      <w:t>15</w:t>
+    </w:r>
+    <w:r>
+      <w:rPr>
+        <w:noProof/>
+      </w:rPr>
+      <w:fldChar w:fldCharType="end"/>
+    </w:r>
     <w:r>
       <w:rPr>
         <w:noProof/>
@@ -10291,19 +10344,39 @@
     <w:pPr>
       <w:pStyle w:val="Footer"/>
     </w:pPr>
-    <w:fldSimple w:instr=" DOCPROPERTY &quot;SystemAbbreviation&quot; ">
-      <w:r>
-        <w:t>BC_EX_JAVA</w:t>
-      </w:r>
-    </w:fldSimple>
+    <w:r>
+      <w:fldChar w:fldCharType="begin"/>
+    </w:r>
+    <w:r>
+      <w:instrText xml:space="preserve"> DOCPROPERTY "SystemAbbreviation" </w:instrText>
+    </w:r>
+    <w:r>
+      <w:fldChar w:fldCharType="separate"/>
+    </w:r>
+    <w:r>
+      <w:t>BC_EX_JAVA</w:t>
+    </w:r>
+    <w:r>
+      <w:fldChar w:fldCharType="end"/>
+    </w:r>
     <w:r>
       <w:t xml:space="preserve"> Version </w:t>
     </w:r>
-    <w:fldSimple w:instr=" DOCPROPERTY &quot;SystemVersion&quot; ">
-      <w:r>
-        <w:t>1.0</w:t>
-      </w:r>
-    </w:fldSimple>
+    <w:r>
+      <w:fldChar w:fldCharType="begin"/>
+    </w:r>
+    <w:r>
+      <w:instrText xml:space="preserve"> DOCPROPERTY "SystemVersion" </w:instrText>
+    </w:r>
+    <w:r>
+      <w:fldChar w:fldCharType="separate"/>
+    </w:r>
+    <w:r>
+      <w:t>1.0</w:t>
+    </w:r>
+    <w:r>
+      <w:fldChar w:fldCharType="end"/>
+    </w:r>
     <w:r>
       <w:tab/>
     </w:r>
@@ -10316,11 +10389,21 @@
     <w:r>
       <w:instrText xml:space="preserve"> QUOTE "Revision: " </w:instrText>
     </w:r>
-    <w:fldSimple w:instr=" DOCPROPERTY &quot;Revision&quot; ">
-      <w:r>
-        <w:instrText>1.1</w:instrText>
-      </w:r>
-    </w:fldSimple>
+    <w:r>
+      <w:fldChar w:fldCharType="begin"/>
+    </w:r>
+    <w:r>
+      <w:instrText xml:space="preserve"> DOCPROPERTY "Revision" </w:instrText>
+    </w:r>
+    <w:r>
+      <w:fldChar w:fldCharType="separate"/>
+    </w:r>
+    <w:r>
+      <w:instrText>1.1</w:instrText>
+    </w:r>
+    <w:r>
+      <w:fldChar w:fldCharType="end"/>
+    </w:r>
     <w:r>
       <w:fldChar w:fldCharType="begin"/>
     </w:r>
@@ -10333,11 +10416,21 @@
     <w:r>
       <w:instrText xml:space="preserve">F </w:instrText>
     </w:r>
-    <w:fldSimple w:instr=" DOCPROPERTY &quot;Status&quot; ">
-      <w:r>
-        <w:instrText>draft</w:instrText>
-      </w:r>
-    </w:fldSimple>
+    <w:r>
+      <w:fldChar w:fldCharType="begin"/>
+    </w:r>
+    <w:r>
+      <w:instrText xml:space="preserve"> DOCPROPERTY "Status" </w:instrText>
+    </w:r>
+    <w:r>
+      <w:fldChar w:fldCharType="separate"/>
+    </w:r>
+    <w:r>
+      <w:instrText>draft</w:instrText>
+    </w:r>
+    <w:r>
+      <w:fldChar w:fldCharType="end"/>
+    </w:r>
     <w:r>
       <w:instrText xml:space="preserve"> = "draft" " (</w:instrText>
     </w:r>
@@ -10436,11 +10529,21 @@
     <w:pPr>
       <w:pStyle w:val="Footer"/>
     </w:pPr>
-    <w:fldSimple w:instr=" DOCPROPERTY &quot;Title&quot; ">
-      <w:r>
-        <w:t>SIF3 Training Exercises - Java</w:t>
-      </w:r>
-    </w:fldSimple>
+    <w:r>
+      <w:fldChar w:fldCharType="begin"/>
+    </w:r>
+    <w:r>
+      <w:instrText xml:space="preserve"> DOCPROPERTY "Title" </w:instrText>
+    </w:r>
+    <w:r>
+      <w:fldChar w:fldCharType="separate"/>
+    </w:r>
+    <w:r>
+      <w:t>SIF3 Training Exercises - Java</w:t>
+    </w:r>
+    <w:r>
+      <w:fldChar w:fldCharType="end"/>
+    </w:r>
     <w:r>
       <w:tab/>
     </w:r>
@@ -10484,7 +10587,7 @@
       <w:rPr>
         <w:noProof/>
       </w:rPr>
-      <w:t>15</w:t>
+      <w:t>11</w:t>
     </w:r>
     <w:r>
       <w:fldChar w:fldCharType="end"/>
@@ -10492,14 +10595,27 @@
     <w:r>
       <w:t xml:space="preserve"> of </w:t>
     </w:r>
-    <w:fldSimple w:instr=" NUMPAGES ">
-      <w:r>
-        <w:rPr>
-          <w:noProof/>
-        </w:rPr>
-        <w:t>15</w:t>
-      </w:r>
-    </w:fldSimple>
+    <w:r>
+      <w:fldChar w:fldCharType="begin"/>
+    </w:r>
+    <w:r>
+      <w:instrText xml:space="preserve"> NUMPAGES </w:instrText>
+    </w:r>
+    <w:r>
+      <w:fldChar w:fldCharType="separate"/>
+    </w:r>
+    <w:r>
+      <w:rPr>
+        <w:noProof/>
+      </w:rPr>
+      <w:t>15</w:t>
+    </w:r>
+    <w:r>
+      <w:rPr>
+        <w:noProof/>
+      </w:rPr>
+      <w:fldChar w:fldCharType="end"/>
+    </w:r>
     <w:r>
       <w:rPr>
         <w:noProof/>
@@ -10681,11 +10797,21 @@
         </mc:Fallback>
       </mc:AlternateContent>
     </w:r>
-    <w:fldSimple w:instr=" DOCPROPERTY &quot;SystemTitle&quot; ">
-      <w:r>
-        <w:t>SIF3 Training Exercises</w:t>
-      </w:r>
-    </w:fldSimple>
+    <w:r>
+      <w:fldChar w:fldCharType="begin"/>
+    </w:r>
+    <w:r>
+      <w:instrText xml:space="preserve"> DOCPROPERTY "SystemTitle" </w:instrText>
+    </w:r>
+    <w:r>
+      <w:fldChar w:fldCharType="separate"/>
+    </w:r>
+    <w:r>
+      <w:t>SIF3 Training Exercises</w:t>
+    </w:r>
+    <w:r>
+      <w:fldChar w:fldCharType="end"/>
+    </w:r>
     <w:r>
       <w:tab/>
     </w:r>
@@ -10890,11 +11016,21 @@
     <w:r>
       <w:tab/>
     </w:r>
-    <w:fldSimple w:instr=" DOCPROPERTY &quot;SystemTitle&quot; ">
-      <w:r>
-        <w:t>SIF3 Training Exercises</w:t>
-      </w:r>
-    </w:fldSimple>
+    <w:r>
+      <w:fldChar w:fldCharType="begin"/>
+    </w:r>
+    <w:r>
+      <w:instrText xml:space="preserve"> DOCPROPERTY "SystemTitle" </w:instrText>
+    </w:r>
+    <w:r>
+      <w:fldChar w:fldCharType="separate"/>
+    </w:r>
+    <w:r>
+      <w:t>SIF3 Training Exercises</w:t>
+    </w:r>
+    <w:r>
+      <w:fldChar w:fldCharType="end"/>
+    </w:r>
   </w:p>
 </w:hdr>
 </file>
@@ -19195,7 +19331,7 @@
 </file>
 
 <file path=customXml/itemProps1.xml><?xml version="1.0" encoding="utf-8"?>
-<ds:datastoreItem xmlns:ds="http://schemas.openxmlformats.org/officeDocument/2006/customXml" ds:itemID="{9F5B8A4B-3453-4AF0-AB81-925A1DBD963B}">
+<ds:datastoreItem xmlns:ds="http://schemas.openxmlformats.org/officeDocument/2006/customXml" ds:itemID="{AD5FCB84-277D-4C31-858A-699AC7452052}">
   <ds:schemaRefs>
     <ds:schemaRef ds:uri="http://schemas.openxmlformats.org/officeDocument/2006/bibliography"/>
   </ds:schemaRefs>

</xml_diff>

<commit_message>
Updated exercises to use HITS and fixed DB setup.
</commit_message>
<xml_diff>
--- a/SIF3Training/localeSetup/AU/Exercises/SIF3 Training Exercises (1 Day) - Java.docx
+++ b/SIF3Training/localeSetup/AU/Exercises/SIF3 Training Exercises (1 Day) - Java.docx
@@ -43,7 +43,7 @@
         <w:fldChar w:fldCharType="separate"/>
       </w:r>
       <w:r>
-        <w:t>1.0</w:t>
+        <w:t>1.2</w:t>
       </w:r>
       <w:r>
         <w:fldChar w:fldCharType="end"/>
@@ -161,7 +161,7 @@
         <w:fldChar w:fldCharType="separate"/>
       </w:r>
       <w:r>
-        <w:t>1.1</w:t>
+        <w:t>1.2</w:t>
       </w:r>
       <w:r>
         <w:fldChar w:fldCharType="end"/>
@@ -293,7 +293,7 @@
         <w:fldChar w:fldCharType="separate"/>
       </w:r>
       <w:r>
-        <w:t>Mar 2015</w:t>
+        <w:t>Jun 2016</w:t>
       </w:r>
       <w:r>
         <w:fldChar w:fldCharType="end"/>
@@ -320,7 +320,7 @@
         <w:rPr>
           <w:noProof/>
         </w:rPr>
-        <w:t>2015</w:t>
+        <w:t>2016</w:t>
       </w:r>
       <w:r>
         <w:fldChar w:fldCharType="end"/>
@@ -396,7 +396,7 @@
         <w:rPr>
           <w:noProof/>
         </w:rPr>
-        <w:instrText xml:space="preserve"> PAGEREF _Toc429993218 \h </w:instrText>
+        <w:instrText xml:space="preserve"> PAGEREF _Toc453229993 \h </w:instrText>
       </w:r>
       <w:r>
         <w:rPr>
@@ -459,7 +459,7 @@
         <w:rPr>
           <w:noProof/>
         </w:rPr>
-        <w:instrText xml:space="preserve"> PAGEREF _Toc429993219 \h </w:instrText>
+        <w:instrText xml:space="preserve"> PAGEREF _Toc453229994 \h </w:instrText>
       </w:r>
       <w:r>
         <w:rPr>
@@ -522,7 +522,7 @@
         <w:rPr>
           <w:noProof/>
         </w:rPr>
-        <w:instrText xml:space="preserve"> PAGEREF _Toc429993220 \h </w:instrText>
+        <w:instrText xml:space="preserve"> PAGEREF _Toc453229995 \h </w:instrText>
       </w:r>
       <w:r>
         <w:rPr>
@@ -585,7 +585,7 @@
         <w:rPr>
           <w:noProof/>
         </w:rPr>
-        <w:instrText xml:space="preserve"> PAGEREF _Toc429993221 \h </w:instrText>
+        <w:instrText xml:space="preserve"> PAGEREF _Toc453229996 \h </w:instrText>
       </w:r>
       <w:r>
         <w:rPr>
@@ -648,7 +648,7 @@
         <w:rPr>
           <w:noProof/>
         </w:rPr>
-        <w:instrText xml:space="preserve"> PAGEREF _Toc429993222 \h </w:instrText>
+        <w:instrText xml:space="preserve"> PAGEREF _Toc453229997 \h </w:instrText>
       </w:r>
       <w:r>
         <w:rPr>
@@ -711,7 +711,7 @@
         <w:rPr>
           <w:noProof/>
         </w:rPr>
-        <w:instrText xml:space="preserve"> PAGEREF _Toc429993223 \h </w:instrText>
+        <w:instrText xml:space="preserve"> PAGEREF _Toc453229998 \h </w:instrText>
       </w:r>
       <w:r>
         <w:rPr>
@@ -774,7 +774,7 @@
         <w:rPr>
           <w:noProof/>
         </w:rPr>
-        <w:instrText xml:space="preserve"> PAGEREF _Toc429993224 \h </w:instrText>
+        <w:instrText xml:space="preserve"> PAGEREF _Toc453229999 \h </w:instrText>
       </w:r>
       <w:r>
         <w:rPr>
@@ -837,7 +837,7 @@
         <w:rPr>
           <w:noProof/>
         </w:rPr>
-        <w:instrText xml:space="preserve"> PAGEREF _Toc429993225 \h </w:instrText>
+        <w:instrText xml:space="preserve"> PAGEREF _Toc453230000 \h </w:instrText>
       </w:r>
       <w:r>
         <w:rPr>
@@ -900,7 +900,7 @@
         <w:rPr>
           <w:noProof/>
         </w:rPr>
-        <w:instrText xml:space="preserve"> PAGEREF _Toc429993226 \h </w:instrText>
+        <w:instrText xml:space="preserve"> PAGEREF _Toc453230001 \h </w:instrText>
       </w:r>
       <w:r>
         <w:rPr>
@@ -917,7 +917,7 @@
         <w:rPr>
           <w:noProof/>
         </w:rPr>
-        <w:t>5</w:t>
+        <w:t>6</w:t>
       </w:r>
       <w:r>
         <w:rPr>
@@ -963,7 +963,7 @@
         <w:rPr>
           <w:noProof/>
         </w:rPr>
-        <w:instrText xml:space="preserve"> PAGEREF _Toc429993227 \h </w:instrText>
+        <w:instrText xml:space="preserve"> PAGEREF _Toc453230002 \h </w:instrText>
       </w:r>
       <w:r>
         <w:rPr>
@@ -1026,7 +1026,7 @@
         <w:rPr>
           <w:noProof/>
         </w:rPr>
-        <w:instrText xml:space="preserve"> PAGEREF _Toc429993228 \h </w:instrText>
+        <w:instrText xml:space="preserve"> PAGEREF _Toc453230003 \h </w:instrText>
       </w:r>
       <w:r>
         <w:rPr>
@@ -1089,7 +1089,7 @@
         <w:rPr>
           <w:noProof/>
         </w:rPr>
-        <w:instrText xml:space="preserve"> PAGEREF _Toc429993229 \h </w:instrText>
+        <w:instrText xml:space="preserve"> PAGEREF _Toc453230004 \h </w:instrText>
       </w:r>
       <w:r>
         <w:rPr>
@@ -1152,7 +1152,7 @@
         <w:rPr>
           <w:noProof/>
         </w:rPr>
-        <w:instrText xml:space="preserve"> PAGEREF _Toc429993230 \h </w:instrText>
+        <w:instrText xml:space="preserve"> PAGEREF _Toc453230005 \h </w:instrText>
       </w:r>
       <w:r>
         <w:rPr>
@@ -1215,7 +1215,7 @@
         <w:rPr>
           <w:noProof/>
         </w:rPr>
-        <w:instrText xml:space="preserve"> PAGEREF _Toc429993231 \h </w:instrText>
+        <w:instrText xml:space="preserve"> PAGEREF _Toc453230006 \h </w:instrText>
       </w:r>
       <w:r>
         <w:rPr>
@@ -1278,7 +1278,7 @@
         <w:rPr>
           <w:noProof/>
         </w:rPr>
-        <w:instrText xml:space="preserve"> PAGEREF _Toc429993232 \h </w:instrText>
+        <w:instrText xml:space="preserve"> PAGEREF _Toc453230007 \h </w:instrText>
       </w:r>
       <w:r>
         <w:rPr>
@@ -1341,7 +1341,7 @@
         <w:rPr>
           <w:noProof/>
         </w:rPr>
-        <w:instrText xml:space="preserve"> PAGEREF _Toc429993233 \h </w:instrText>
+        <w:instrText xml:space="preserve"> PAGEREF _Toc453230008 \h </w:instrText>
       </w:r>
       <w:r>
         <w:rPr>
@@ -1404,7 +1404,7 @@
         <w:rPr>
           <w:noProof/>
         </w:rPr>
-        <w:instrText xml:space="preserve"> PAGEREF _Toc429993234 \h </w:instrText>
+        <w:instrText xml:space="preserve"> PAGEREF _Toc453230009 \h </w:instrText>
       </w:r>
       <w:r>
         <w:rPr>
@@ -1467,7 +1467,7 @@
         <w:rPr>
           <w:noProof/>
         </w:rPr>
-        <w:instrText xml:space="preserve"> PAGEREF _Toc429993235 \h </w:instrText>
+        <w:instrText xml:space="preserve"> PAGEREF _Toc453230010 \h </w:instrText>
       </w:r>
       <w:r>
         <w:rPr>
@@ -1530,7 +1530,7 @@
         <w:rPr>
           <w:noProof/>
         </w:rPr>
-        <w:instrText xml:space="preserve"> PAGEREF _Toc429993236 \h </w:instrText>
+        <w:instrText xml:space="preserve"> PAGEREF _Toc453230011 \h </w:instrText>
       </w:r>
       <w:r>
         <w:rPr>
@@ -1593,7 +1593,7 @@
         <w:rPr>
           <w:noProof/>
         </w:rPr>
-        <w:instrText xml:space="preserve"> PAGEREF _Toc429993237 \h </w:instrText>
+        <w:instrText xml:space="preserve"> PAGEREF _Toc453230012 \h </w:instrText>
       </w:r>
       <w:r>
         <w:rPr>
@@ -1656,7 +1656,7 @@
         <w:rPr>
           <w:noProof/>
         </w:rPr>
-        <w:instrText xml:space="preserve"> PAGEREF _Toc429993238 \h </w:instrText>
+        <w:instrText xml:space="preserve"> PAGEREF _Toc453230013 \h </w:instrText>
       </w:r>
       <w:r>
         <w:rPr>
@@ -1719,7 +1719,7 @@
         <w:rPr>
           <w:noProof/>
         </w:rPr>
-        <w:instrText xml:space="preserve"> PAGEREF _Toc429993239 \h </w:instrText>
+        <w:instrText xml:space="preserve"> PAGEREF _Toc453230014 \h </w:instrText>
       </w:r>
       <w:r>
         <w:rPr>
@@ -1782,7 +1782,7 @@
         <w:rPr>
           <w:noProof/>
         </w:rPr>
-        <w:instrText xml:space="preserve"> PAGEREF _Toc429993240 \h </w:instrText>
+        <w:instrText xml:space="preserve"> PAGEREF _Toc453230015 \h </w:instrText>
       </w:r>
       <w:r>
         <w:rPr>
@@ -1845,7 +1845,7 @@
         <w:rPr>
           <w:noProof/>
         </w:rPr>
-        <w:instrText xml:space="preserve"> PAGEREF _Toc429993241 \h </w:instrText>
+        <w:instrText xml:space="preserve"> PAGEREF _Toc453230016 \h </w:instrText>
       </w:r>
       <w:r>
         <w:rPr>
@@ -1862,7 +1862,7 @@
         <w:rPr>
           <w:noProof/>
         </w:rPr>
-        <w:t>9</w:t>
+        <w:t>10</w:t>
       </w:r>
       <w:r>
         <w:rPr>
@@ -1908,7 +1908,7 @@
         <w:rPr>
           <w:noProof/>
         </w:rPr>
-        <w:instrText xml:space="preserve"> PAGEREF _Toc429993242 \h </w:instrText>
+        <w:instrText xml:space="preserve"> PAGEREF _Toc453230017 \h </w:instrText>
       </w:r>
       <w:r>
         <w:rPr>
@@ -1971,7 +1971,7 @@
         <w:rPr>
           <w:noProof/>
         </w:rPr>
-        <w:instrText xml:space="preserve"> PAGEREF _Toc429993243 \h </w:instrText>
+        <w:instrText xml:space="preserve"> PAGEREF _Toc453230018 \h </w:instrText>
       </w:r>
       <w:r>
         <w:rPr>
@@ -2034,7 +2034,7 @@
         <w:rPr>
           <w:noProof/>
         </w:rPr>
-        <w:instrText xml:space="preserve"> PAGEREF _Toc429993244 \h </w:instrText>
+        <w:instrText xml:space="preserve"> PAGEREF _Toc453230019 \h </w:instrText>
       </w:r>
       <w:r>
         <w:rPr>
@@ -2097,7 +2097,7 @@
         <w:rPr>
           <w:noProof/>
         </w:rPr>
-        <w:instrText xml:space="preserve"> PAGEREF _Toc429993245 \h </w:instrText>
+        <w:instrText xml:space="preserve"> PAGEREF _Toc453230020 \h </w:instrText>
       </w:r>
       <w:r>
         <w:rPr>
@@ -2160,7 +2160,7 @@
         <w:rPr>
           <w:noProof/>
         </w:rPr>
-        <w:instrText xml:space="preserve"> PAGEREF _Toc429993246 \h </w:instrText>
+        <w:instrText xml:space="preserve"> PAGEREF _Toc453230021 \h </w:instrText>
       </w:r>
       <w:r>
         <w:rPr>
@@ -2223,7 +2223,7 @@
         <w:rPr>
           <w:noProof/>
         </w:rPr>
-        <w:instrText xml:space="preserve"> PAGEREF _Toc429993247 \h </w:instrText>
+        <w:instrText xml:space="preserve"> PAGEREF _Toc453230022 \h </w:instrText>
       </w:r>
       <w:r>
         <w:rPr>
@@ -2286,7 +2286,7 @@
         <w:rPr>
           <w:noProof/>
         </w:rPr>
-        <w:instrText xml:space="preserve"> PAGEREF _Toc429993248 \h </w:instrText>
+        <w:instrText xml:space="preserve"> PAGEREF _Toc453230023 \h </w:instrText>
       </w:r>
       <w:r>
         <w:rPr>
@@ -2349,7 +2349,7 @@
         <w:rPr>
           <w:noProof/>
         </w:rPr>
-        <w:instrText xml:space="preserve"> PAGEREF _Toc429993249 \h </w:instrText>
+        <w:instrText xml:space="preserve"> PAGEREF _Toc453230024 \h </w:instrText>
       </w:r>
       <w:r>
         <w:rPr>
@@ -2394,7 +2394,7 @@
         <w:rPr>
           <w:noProof/>
         </w:rPr>
-        <w:t xml:space="preserve"> Prepare you Consumer to connect to another Provider</w:t>
+        <w:t xml:space="preserve"> Prepare you Consumer to connect to another Provider on the local network</w:t>
       </w:r>
       <w:r>
         <w:rPr>
@@ -2412,7 +2412,7 @@
         <w:rPr>
           <w:noProof/>
         </w:rPr>
-        <w:instrText xml:space="preserve"> PAGEREF _Toc429993250 \h </w:instrText>
+        <w:instrText xml:space="preserve"> PAGEREF _Toc453230025 \h </w:instrText>
       </w:r>
       <w:r>
         <w:rPr>
@@ -2475,7 +2475,7 @@
         <w:rPr>
           <w:noProof/>
         </w:rPr>
-        <w:instrText xml:space="preserve"> PAGEREF _Toc429993251 \h </w:instrText>
+        <w:instrText xml:space="preserve"> PAGEREF _Toc453230026 \h </w:instrText>
       </w:r>
       <w:r>
         <w:rPr>
@@ -2492,7 +2492,7 @@
         <w:rPr>
           <w:noProof/>
         </w:rPr>
-        <w:t>12</w:t>
+        <w:t>13</w:t>
       </w:r>
       <w:r>
         <w:rPr>
@@ -2503,6 +2503,69 @@
     </w:p>
     <w:p>
       <w:pPr>
+        <w:pStyle w:val="TOC2"/>
+        <w:rPr>
+          <w:rFonts w:asciiTheme="minorHAnsi" w:eastAsiaTheme="minorEastAsia" w:hAnsiTheme="minorHAnsi" w:cstheme="minorBidi"/>
+          <w:noProof/>
+          <w:szCs w:val="22"/>
+        </w:rPr>
+      </w:pPr>
+      <w:r>
+        <w:rPr>
+          <w:noProof/>
+        </w:rPr>
+        <w:t>7.5.</w:t>
+      </w:r>
+      <w:r>
+        <w:rPr>
+          <w:noProof/>
+        </w:rPr>
+        <w:t xml:space="preserve"> Connect your Consumer to HITS</w:t>
+      </w:r>
+      <w:r>
+        <w:rPr>
+          <w:noProof/>
+        </w:rPr>
+        <w:tab/>
+      </w:r>
+      <w:r>
+        <w:rPr>
+          <w:noProof/>
+        </w:rPr>
+        <w:fldChar w:fldCharType="begin"/>
+      </w:r>
+      <w:r>
+        <w:rPr>
+          <w:noProof/>
+        </w:rPr>
+        <w:instrText xml:space="preserve"> PAGEREF _Toc453230027 \h </w:instrText>
+      </w:r>
+      <w:r>
+        <w:rPr>
+          <w:noProof/>
+        </w:rPr>
+      </w:r>
+      <w:r>
+        <w:rPr>
+          <w:noProof/>
+        </w:rPr>
+        <w:fldChar w:fldCharType="separate"/>
+      </w:r>
+      <w:r>
+        <w:rPr>
+          <w:noProof/>
+        </w:rPr>
+        <w:t>13</w:t>
+      </w:r>
+      <w:r>
+        <w:rPr>
+          <w:noProof/>
+        </w:rPr>
+        <w:fldChar w:fldCharType="end"/>
+      </w:r>
+    </w:p>
+    <w:p>
+      <w:pPr>
         <w:pStyle w:val="TOC1"/>
         <w:rPr>
           <w:rFonts w:asciiTheme="minorHAnsi" w:eastAsiaTheme="minorEastAsia" w:hAnsiTheme="minorHAnsi" w:cstheme="minorBidi"/>
@@ -2532,7 +2595,7 @@
         <w:rPr>
           <w:noProof/>
         </w:rPr>
-        <w:instrText xml:space="preserve"> PAGEREF _Toc429993252 \h </w:instrText>
+        <w:instrText xml:space="preserve"> PAGEREF _Toc453230028 \h </w:instrText>
       </w:r>
       <w:r>
         <w:rPr>
@@ -2549,7 +2612,7 @@
         <w:rPr>
           <w:noProof/>
         </w:rPr>
-        <w:t>13</w:t>
+        <w:t>14</w:t>
       </w:r>
       <w:r>
         <w:rPr>
@@ -2589,7 +2652,7 @@
         <w:rPr>
           <w:noProof/>
         </w:rPr>
-        <w:instrText xml:space="preserve"> PAGEREF _Toc429993253 \h </w:instrText>
+        <w:instrText xml:space="preserve"> PAGEREF _Toc453230029 \h </w:instrText>
       </w:r>
       <w:r>
         <w:rPr>
@@ -2606,7 +2669,7 @@
         <w:rPr>
           <w:noProof/>
         </w:rPr>
-        <w:t>13</w:t>
+        <w:t>14</w:t>
       </w:r>
       <w:r>
         <w:rPr>
@@ -2646,7 +2709,7 @@
         <w:rPr>
           <w:noProof/>
         </w:rPr>
-        <w:instrText xml:space="preserve"> PAGEREF _Toc429993254 \h </w:instrText>
+        <w:instrText xml:space="preserve"> PAGEREF _Toc453230030 \h </w:instrText>
       </w:r>
       <w:r>
         <w:rPr>
@@ -2663,7 +2726,7 @@
         <w:rPr>
           <w:noProof/>
         </w:rPr>
-        <w:t>13</w:t>
+        <w:t>14</w:t>
       </w:r>
       <w:r>
         <w:rPr>
@@ -2671,6 +2734,8 @@
         </w:rPr>
         <w:fldChar w:fldCharType="end"/>
       </w:r>
+      <w:bookmarkStart w:id="0" w:name="_GoBack"/>
+      <w:bookmarkEnd w:id="0"/>
     </w:p>
     <w:p>
       <w:pPr>
@@ -2704,7 +2769,7 @@
         <w:rPr>
           <w:noProof/>
         </w:rPr>
-        <w:instrText xml:space="preserve"> PAGEREF _Toc429993255 \h </w:instrText>
+        <w:instrText xml:space="preserve"> PAGEREF _Toc453230031 \h </w:instrText>
       </w:r>
       <w:r>
         <w:rPr>
@@ -2721,7 +2786,7 @@
         <w:rPr>
           <w:noProof/>
         </w:rPr>
-        <w:t>14</w:t>
+        <w:t>15</w:t>
       </w:r>
       <w:r>
         <w:rPr>
@@ -2761,7 +2826,7 @@
         <w:rPr>
           <w:noProof/>
         </w:rPr>
-        <w:instrText xml:space="preserve"> PAGEREF _Toc429993256 \h </w:instrText>
+        <w:instrText xml:space="preserve"> PAGEREF _Toc453230032 \h </w:instrText>
       </w:r>
       <w:r>
         <w:rPr>
@@ -2778,7 +2843,7 @@
         <w:rPr>
           <w:noProof/>
         </w:rPr>
-        <w:t>15</w:t>
+        <w:t>16</w:t>
       </w:r>
       <w:r>
         <w:rPr>
@@ -2805,12 +2870,12 @@
         <w:pStyle w:val="Title"/>
         <w:jc w:val="left"/>
       </w:pPr>
-      <w:bookmarkStart w:id="0" w:name="_Toc429993218"/>
+      <w:bookmarkStart w:id="1" w:name="_Toc453229993"/>
       <w:r>
         <w:lastRenderedPageBreak/>
         <w:t>General Notes</w:t>
       </w:r>
-      <w:bookmarkEnd w:id="0"/>
+      <w:bookmarkEnd w:id="1"/>
     </w:p>
     <w:p>
       <w:pPr>
@@ -2945,14 +3010,14 @@
       <w:pPr>
         <w:pStyle w:val="Heading1"/>
       </w:pPr>
-      <w:bookmarkStart w:id="1" w:name="_Toc429993219"/>
+      <w:bookmarkStart w:id="2" w:name="_Toc453229994"/>
       <w:r>
         <w:t xml:space="preserve">Exercise 1: </w:t>
       </w:r>
       <w:r>
         <w:t>SIF3 Framework Installation &amp; Verification</w:t>
       </w:r>
-      <w:bookmarkEnd w:id="1"/>
+      <w:bookmarkEnd w:id="2"/>
       <w:r>
         <w:tab/>
       </w:r>
@@ -3049,13 +3114,13 @@
       <w:pPr>
         <w:pStyle w:val="Heading2"/>
       </w:pPr>
-      <w:bookmarkStart w:id="2" w:name="_Toc429993153"/>
-      <w:bookmarkStart w:id="3" w:name="_Toc429993220"/>
+      <w:bookmarkStart w:id="3" w:name="_Toc429993153"/>
+      <w:bookmarkStart w:id="4" w:name="_Toc453229995"/>
       <w:r>
         <w:t>SIF3 Framework Installation</w:t>
       </w:r>
-      <w:bookmarkEnd w:id="2"/>
       <w:bookmarkEnd w:id="3"/>
+      <w:bookmarkEnd w:id="4"/>
     </w:p>
     <w:p>
       <w:pPr>
@@ -3063,28 +3128,20 @@
         <w:ind w:left="0"/>
       </w:pPr>
       <w:r>
-        <w:t xml:space="preserve">If you are using the SIF3Training project all you need to do is creating appropriate tables and inserts to install the framework. Libs, </w:t>
-      </w:r>
-      <w:proofErr w:type="spellStart"/>
-      <w:r>
-        <w:t>Config</w:t>
-      </w:r>
-      <w:proofErr w:type="spellEnd"/>
-      <w:r>
-        <w:t xml:space="preserve"> Files, Web configuration etc. are already there, so there is no need to copy these files from the SIF3Framework to this project as highlighted in the presentation.</w:t>
+        <w:t>If you are using the SIF3Training project all you need to do is configuring it for the Australian data model and exercises. Libs, Config Files, Web configuration etc. are already there, so there is no need to copy these files from the SIF3Framework to this project as highlighted in the presentation.</w:t>
       </w:r>
     </w:p>
     <w:p>
       <w:pPr>
         <w:pStyle w:val="Heading3"/>
       </w:pPr>
-      <w:bookmarkStart w:id="4" w:name="_Toc429993154"/>
-      <w:bookmarkStart w:id="5" w:name="_Toc429993221"/>
+      <w:bookmarkStart w:id="5" w:name="_Toc453229371"/>
+      <w:bookmarkStart w:id="6" w:name="_Toc453229996"/>
       <w:r>
         <w:t>Setup Training Project for your Locale (Australia)</w:t>
       </w:r>
-      <w:bookmarkEnd w:id="4"/>
       <w:bookmarkEnd w:id="5"/>
+      <w:bookmarkEnd w:id="6"/>
     </w:p>
     <w:p>
       <w:r>
@@ -3161,37 +3218,19 @@
       <w:pPr>
         <w:pStyle w:val="Heading3"/>
       </w:pPr>
-      <w:bookmarkStart w:id="6" w:name="_Toc429993222"/>
-      <w:r>
-        <w:t xml:space="preserve">DB </w:t>
-      </w:r>
-      <w:proofErr w:type="spellStart"/>
-      <w:r>
-        <w:t>Config</w:t>
-      </w:r>
-      <w:bookmarkEnd w:id="6"/>
-      <w:proofErr w:type="spellEnd"/>
+      <w:bookmarkStart w:id="7" w:name="_Toc453229997"/>
+      <w:r>
+        <w:t>DB Config</w:t>
+      </w:r>
+      <w:bookmarkEnd w:id="7"/>
     </w:p>
     <w:p>
       <w:pPr>
         <w:pStyle w:val="Body1"/>
         <w:ind w:left="0"/>
-        <w:jc w:val="both"/>
-      </w:pPr>
-      <w:r>
-        <w:t>If you do not have a local DB installed you can use the SQLite DB that comes with the SIF3</w:t>
-      </w:r>
-      <w:r>
-        <w:t>Training</w:t>
-      </w:r>
-      <w:r>
-        <w:t xml:space="preserve"> project. Please not</w:t>
-      </w:r>
-      <w:r>
-        <w:t>e</w:t>
-      </w:r>
-      <w:r>
-        <w:t xml:space="preserve"> that you </w:t>
+      </w:pPr>
+      <w:r>
+        <w:t xml:space="preserve">Throughout the training SQLite is used as the database for the SIF3 Framework. This is already installed and configured to be used as is. Please not that you </w:t>
       </w:r>
       <w:r>
         <w:rPr>
@@ -3212,11 +3251,18 @@
         </w:numPr>
         <w:spacing w:before="0"/>
         <w:ind w:left="426" w:hanging="426"/>
-        <w:jc w:val="both"/>
       </w:pPr>
       <w:r>
         <w:lastRenderedPageBreak/>
-        <w:t>Start your DB Explorer of choice and connect to your database</w:t>
+        <w:t xml:space="preserve">Start your DB Explorer (i.e. </w:t>
+      </w:r>
+      <w:proofErr w:type="spellStart"/>
+      <w:r>
+        <w:t>SQuirreL</w:t>
+      </w:r>
+      <w:proofErr w:type="spellEnd"/>
+      <w:r>
+        <w:t>) of choice and connect to your database</w:t>
       </w:r>
     </w:p>
     <w:p>
@@ -3228,22 +3274,9 @@
         </w:numPr>
         <w:spacing w:before="0"/>
         <w:ind w:left="851" w:hanging="425"/>
-        <w:jc w:val="both"/>
-      </w:pPr>
-      <w:r>
-        <w:t>SQLite users</w:t>
-      </w:r>
-      <w:r>
-        <w:t>:</w:t>
-      </w:r>
-      <w:r>
-        <w:t xml:space="preserve"> </w:t>
-      </w:r>
-      <w:r>
-        <w:t xml:space="preserve"> Y</w:t>
-      </w:r>
-      <w:r>
-        <w:t>our DB file is located at &lt;</w:t>
+      </w:pPr>
+      <w:r>
+        <w:t>SQLite users:  Your DB file is located at &lt;</w:t>
       </w:r>
       <w:proofErr w:type="spellStart"/>
       <w:r>
@@ -3265,7 +3298,15 @@
       </w:r>
       <w:proofErr w:type="spellEnd"/>
       <w:r>
-        <w:t>&gt;/war/WEB-INF/lib called sqlite-jdbc-3.7.2.jar.</w:t>
+        <w:t>&gt;/lib/</w:t>
+      </w:r>
+      <w:proofErr w:type="spellStart"/>
+      <w:r>
+        <w:t>jdbc</w:t>
+      </w:r>
+      <w:proofErr w:type="spellEnd"/>
+      <w:r>
+        <w:t xml:space="preserve"> called sqlite-jdbc-3.7.2.jar.</w:t>
       </w:r>
     </w:p>
     <w:p>
@@ -3277,99 +3318,26 @@
         </w:numPr>
         <w:spacing w:before="0"/>
         <w:ind w:left="426" w:hanging="426"/>
-        <w:jc w:val="both"/>
-      </w:pPr>
-      <w:r>
-        <w:t>Create a DB/Schema called SIF3 (or any other name you like).</w:t>
-      </w:r>
-    </w:p>
-    <w:p>
-      <w:pPr>
-        <w:pStyle w:val="Body1"/>
-        <w:numPr>
-          <w:ilvl w:val="0"/>
-          <w:numId w:val="24"/>
-        </w:numPr>
-        <w:spacing w:before="0"/>
-        <w:ind w:left="426" w:hanging="426"/>
-        <w:jc w:val="both"/>
-      </w:pPr>
-      <w:r>
-        <w:t>Run &lt;</w:t>
-      </w:r>
-      <w:proofErr w:type="spellStart"/>
-      <w:r>
-        <w:t>installDir</w:t>
-      </w:r>
-      <w:proofErr w:type="spellEnd"/>
-      <w:r>
-        <w:t>&gt;/</w:t>
-      </w:r>
-      <w:r>
-        <w:t>DB/DDL/SIF3InfrastructureERM_DDL_&lt;</w:t>
-      </w:r>
-      <w:proofErr w:type="spellStart"/>
-      <w:r>
-        <w:t>db_product</w:t>
-      </w:r>
-      <w:proofErr w:type="spellEnd"/>
-      <w:r>
-        <w:t>&gt;.</w:t>
-      </w:r>
-      <w:proofErr w:type="spellStart"/>
-      <w:r>
-        <w:t>sql</w:t>
-      </w:r>
-      <w:proofErr w:type="spellEnd"/>
-      <w:r>
-        <w:t xml:space="preserve"> script.</w:t>
-      </w:r>
-    </w:p>
-    <w:p>
-      <w:pPr>
-        <w:pStyle w:val="Body1"/>
-        <w:numPr>
-          <w:ilvl w:val="0"/>
-          <w:numId w:val="24"/>
-        </w:numPr>
-        <w:spacing w:before="0"/>
-        <w:ind w:left="426" w:hanging="426"/>
-        <w:jc w:val="both"/>
-      </w:pPr>
-      <w:r>
-        <w:t>Run &lt;</w:t>
-      </w:r>
-      <w:proofErr w:type="spellStart"/>
-      <w:r>
-        <w:t>installDir</w:t>
-      </w:r>
-      <w:proofErr w:type="spellEnd"/>
-      <w:r>
-        <w:t>&gt;/</w:t>
-      </w:r>
-      <w:r>
-        <w:t>DB/DLL/</w:t>
-      </w:r>
-      <w:proofErr w:type="spellStart"/>
-      <w:r>
-        <w:t>Initial_Inserts.sql</w:t>
-      </w:r>
-      <w:proofErr w:type="spellEnd"/>
+      </w:pPr>
+      <w:r>
+        <w:t>Use the DB Explorer to connect to the SQLite DB and view the existing tables. You should see a table called SIF3_APP_TEMPLATE with one row. The SIF3_SESSION table should be empty at this point.</w:t>
+      </w:r>
     </w:p>
     <w:p>
       <w:pPr>
         <w:pStyle w:val="Body1"/>
         <w:spacing w:before="0"/>
         <w:ind w:left="0"/>
-        <w:jc w:val="both"/>
-      </w:pPr>
+      </w:pPr>
+      <w:r>
+        <w:t xml:space="preserve"> </w:t>
+      </w:r>
     </w:p>
     <w:p>
       <w:pPr>
         <w:pStyle w:val="Body1"/>
         <w:spacing w:before="0"/>
         <w:ind w:left="0"/>
-        <w:jc w:val="both"/>
       </w:pPr>
       <w:r>
         <w:t>Now your DB should be configured for this training course.</w:t>
@@ -3379,21 +3347,21 @@
       <w:pPr>
         <w:pStyle w:val="Heading2"/>
       </w:pPr>
-      <w:bookmarkStart w:id="7" w:name="_Toc429993223"/>
+      <w:bookmarkStart w:id="8" w:name="_Toc453229998"/>
       <w:r>
         <w:t>Modify Configurations</w:t>
       </w:r>
-      <w:bookmarkEnd w:id="7"/>
+      <w:bookmarkEnd w:id="8"/>
     </w:p>
     <w:p>
       <w:pPr>
         <w:pStyle w:val="Heading3"/>
       </w:pPr>
-      <w:bookmarkStart w:id="8" w:name="_Toc429993224"/>
+      <w:bookmarkStart w:id="9" w:name="_Toc453229999"/>
       <w:r>
         <w:t>JDBC Setup</w:t>
       </w:r>
-      <w:bookmarkEnd w:id="8"/>
+      <w:bookmarkEnd w:id="9"/>
     </w:p>
     <w:p>
       <w:pPr>
@@ -3403,7 +3371,6 @@
           <w:numId w:val="39"/>
         </w:numPr>
         <w:ind w:left="426" w:hanging="426"/>
-        <w:jc w:val="both"/>
       </w:pPr>
       <w:r>
         <w:t>Ensure that you have an appropriate JDBC driver (library) in the &lt;</w:t>
@@ -3430,7 +3397,7 @@
       </w:r>
       <w:proofErr w:type="spellEnd"/>
       <w:r>
-        <w:t xml:space="preserve"> directory.</w:t>
+        <w:t xml:space="preserve"> directory. For the purpose of this training the sqlite-jdbc-3.7.2.jar driver is used which is already present.</w:t>
       </w:r>
     </w:p>
     <w:p>
@@ -3441,58 +3408,41 @@
           <w:numId w:val="39"/>
         </w:numPr>
         <w:ind w:left="426" w:hanging="426"/>
+      </w:pPr>
+      <w:r>
+        <w:t>Make hibernate aware of the database connection. Configure your JDBC configuration in &lt;</w:t>
+      </w:r>
+      <w:proofErr w:type="spellStart"/>
+      <w:r>
+        <w:t>instalDir</w:t>
+      </w:r>
+      <w:proofErr w:type="spellEnd"/>
+      <w:r>
+        <w:t>&gt;/config/hibernate/</w:t>
+      </w:r>
+      <w:r>
+        <w:t>sif3infra.hibernate.cfg.xml</w:t>
+      </w:r>
+      <w:r>
+        <w:t>. All you need to do is point the connection URL to the same location as in the DB Explorer setup in the previous section.</w:t>
+      </w:r>
+    </w:p>
+    <w:p>
+      <w:pPr>
+        <w:pStyle w:val="Heading3"/>
+      </w:pPr>
+      <w:bookmarkStart w:id="10" w:name="_Toc453230000"/>
+      <w:r>
+        <w:t>Configuration Files</w:t>
+      </w:r>
+      <w:bookmarkEnd w:id="10"/>
+    </w:p>
+    <w:p>
+      <w:pPr>
         <w:jc w:val="both"/>
       </w:pPr>
       <w:r>
-        <w:t>Make hibernate aware of the database connection from previous section. Configure your JDBC configuration in &lt;</w:t>
-      </w:r>
-      <w:proofErr w:type="spellStart"/>
-      <w:r>
-        <w:t>instalDir</w:t>
-      </w:r>
-      <w:proofErr w:type="spellEnd"/>
-      <w:r>
-        <w:t>&gt;/</w:t>
-      </w:r>
-      <w:proofErr w:type="spellStart"/>
-      <w:r>
-        <w:t>config</w:t>
-      </w:r>
-      <w:proofErr w:type="spellEnd"/>
-      <w:r>
-        <w:t>/hibernate/</w:t>
-      </w:r>
-      <w:r>
-        <w:t>sif3infra.hibernate.cfg.xml</w:t>
-      </w:r>
-      <w:r>
-        <w:t>.</w:t>
-      </w:r>
-    </w:p>
-    <w:p>
-      <w:pPr>
-        <w:pStyle w:val="Heading3"/>
-      </w:pPr>
-      <w:bookmarkStart w:id="9" w:name="_Toc429993225"/>
-      <w:r>
-        <w:t>Configuration Files</w:t>
-      </w:r>
-      <w:bookmarkEnd w:id="9"/>
-    </w:p>
-    <w:p>
-      <w:pPr>
-        <w:jc w:val="both"/>
-      </w:pPr>
-      <w:r>
-        <w:t xml:space="preserve">There are three </w:t>
-      </w:r>
-      <w:proofErr w:type="spellStart"/>
-      <w:r>
-        <w:t>config</w:t>
-      </w:r>
-      <w:proofErr w:type="spellEnd"/>
-      <w:r>
-        <w:t xml:space="preserve"> files that need to be checked. </w:t>
+        <w:t xml:space="preserve">There are three config files that need to be checked. </w:t>
       </w:r>
       <w:proofErr w:type="gramStart"/>
       <w:r>
@@ -3557,13 +3507,8 @@
       </w:r>
       <w:proofErr w:type="spellEnd"/>
       <w:r>
-        <w:t>&gt;/</w:t>
-      </w:r>
-      <w:proofErr w:type="spellStart"/>
-      <w:r>
-        <w:t>config</w:t>
-      </w:r>
-      <w:proofErr w:type="spellEnd"/>
+        <w:t>&gt;/config</w:t>
+      </w:r>
     </w:p>
     <w:p>
       <w:pPr>
@@ -3605,15 +3550,7 @@
       </w:r>
       <w:proofErr w:type="spellEnd"/>
       <w:r>
-        <w:t>&gt;/</w:t>
-      </w:r>
-      <w:proofErr w:type="spellStart"/>
-      <w:r>
-        <w:t>config</w:t>
-      </w:r>
-      <w:proofErr w:type="spellEnd"/>
-      <w:r>
-        <w:t>/environments.</w:t>
+        <w:t>&gt;/config/environments.</w:t>
       </w:r>
     </w:p>
     <w:p>
@@ -3667,15 +3604,7 @@
       </w:r>
       <w:proofErr w:type="spellEnd"/>
       <w:r>
-        <w:t>&gt;/</w:t>
-      </w:r>
-      <w:proofErr w:type="spellStart"/>
-      <w:r>
-        <w:t>config</w:t>
-      </w:r>
-      <w:proofErr w:type="spellEnd"/>
-      <w:r>
-        <w:t>/consumers</w:t>
+        <w:t>&gt;/config/consumers</w:t>
       </w:r>
     </w:p>
     <w:p>
@@ -3778,15 +3707,7 @@
       </w:r>
       <w:proofErr w:type="spellEnd"/>
       <w:r>
-        <w:t>&gt;/</w:t>
-      </w:r>
-      <w:proofErr w:type="spellStart"/>
-      <w:r>
-        <w:t>config</w:t>
-      </w:r>
-      <w:proofErr w:type="spellEnd"/>
-      <w:r>
-        <w:t>/providers</w:t>
+        <w:t>&gt;/config/providers</w:t>
       </w:r>
     </w:p>
     <w:p>
@@ -3880,18 +3801,14 @@
       <w:pPr>
         <w:pStyle w:val="Heading2"/>
       </w:pPr>
-      <w:bookmarkStart w:id="10" w:name="_Toc429993226"/>
-      <w:r>
+      <w:bookmarkStart w:id="11" w:name="_Toc453230001"/>
+      <w:r>
+        <w:lastRenderedPageBreak/>
         <w:t>Classpath,</w:t>
       </w:r>
       <w:r>
-        <w:t xml:space="preserve"> </w:t>
-      </w:r>
-      <w:proofErr w:type="spellStart"/>
-      <w:r>
-        <w:t>Config</w:t>
-      </w:r>
-      <w:proofErr w:type="spellEnd"/>
+        <w:t xml:space="preserve"> Config</w:t>
+      </w:r>
       <w:r>
         <w:t>/Property</w:t>
       </w:r>
@@ -3901,20 +3818,15 @@
       <w:r>
         <w:t>, Deployment</w:t>
       </w:r>
-      <w:bookmarkEnd w:id="10"/>
+      <w:bookmarkEnd w:id="11"/>
     </w:p>
     <w:p>
       <w:pPr>
         <w:jc w:val="both"/>
       </w:pPr>
       <w:r>
-        <w:t xml:space="preserve">Please refer to Appendix A for details on </w:t>
-      </w:r>
-      <w:proofErr w:type="spellStart"/>
-      <w:r>
-        <w:t>config</w:t>
-      </w:r>
-      <w:proofErr w:type="spellEnd"/>
+        <w:t>Please refer to Appendix A for details on config</w:t>
+      </w:r>
       <w:r>
         <w:t>/property</w:t>
       </w:r>
@@ -3926,12 +3838,11 @@
       <w:pPr>
         <w:pStyle w:val="Heading2"/>
       </w:pPr>
-      <w:bookmarkStart w:id="11" w:name="_Toc429993227"/>
-      <w:r>
-        <w:lastRenderedPageBreak/>
+      <w:bookmarkStart w:id="12" w:name="_Toc453230002"/>
+      <w:r>
         <w:t>Verify Installation</w:t>
       </w:r>
-      <w:bookmarkEnd w:id="11"/>
+      <w:bookmarkEnd w:id="12"/>
     </w:p>
     <w:p/>
     <w:p>
@@ -4188,7 +4099,7 @@
       <w:pPr>
         <w:pStyle w:val="Heading1"/>
       </w:pPr>
-      <w:bookmarkStart w:id="12" w:name="_Toc429993228"/>
+      <w:bookmarkStart w:id="13" w:name="_Toc453230003"/>
       <w:r>
         <w:t>Exercise</w:t>
       </w:r>
@@ -4204,7 +4115,7 @@
       <w:r>
         <w:t xml:space="preserve"> – StudentPersonal</w:t>
       </w:r>
-      <w:bookmarkEnd w:id="12"/>
+      <w:bookmarkEnd w:id="13"/>
     </w:p>
     <w:p>
       <w:pPr>
@@ -4230,7 +4141,7 @@
         <w:pStyle w:val="Heading2"/>
         <w:jc w:val="both"/>
       </w:pPr>
-      <w:bookmarkStart w:id="13" w:name="_Toc429993229"/>
+      <w:bookmarkStart w:id="14" w:name="_Toc453230004"/>
       <w:r>
         <w:t xml:space="preserve">Write </w:t>
       </w:r>
@@ -4238,7 +4149,7 @@
       <w:r>
         <w:t>StudentPersonalConsumer</w:t>
       </w:r>
-      <w:bookmarkEnd w:id="13"/>
+      <w:bookmarkEnd w:id="14"/>
       <w:proofErr w:type="spellEnd"/>
     </w:p>
     <w:p>
@@ -4529,7 +4440,7 @@
         <w:pStyle w:val="Heading2"/>
         <w:jc w:val="both"/>
       </w:pPr>
-      <w:bookmarkStart w:id="14" w:name="_Toc429993230"/>
+      <w:bookmarkStart w:id="15" w:name="_Toc453230005"/>
       <w:r>
         <w:t xml:space="preserve">Write </w:t>
       </w:r>
@@ -4537,7 +4448,7 @@
       <w:r>
         <w:t>DemoConsumer</w:t>
       </w:r>
-      <w:bookmarkEnd w:id="14"/>
+      <w:bookmarkEnd w:id="15"/>
       <w:proofErr w:type="spellEnd"/>
     </w:p>
     <w:p>
@@ -4713,7 +4624,6 @@
       </w:pPr>
       <w:proofErr w:type="gramStart"/>
       <w:r>
-        <w:lastRenderedPageBreak/>
         <w:t xml:space="preserve">Implement  </w:t>
       </w:r>
       <w:proofErr w:type="spellStart"/>
@@ -4792,7 +4702,7 @@
         <w:pStyle w:val="Heading2"/>
         <w:jc w:val="both"/>
       </w:pPr>
-      <w:bookmarkStart w:id="15" w:name="_Toc429993231"/>
+      <w:bookmarkStart w:id="16" w:name="_Toc453230006"/>
       <w:r>
         <w:t xml:space="preserve">Run </w:t>
       </w:r>
@@ -4800,7 +4710,7 @@
       <w:r>
         <w:t>DemoConsumer</w:t>
       </w:r>
-      <w:bookmarkEnd w:id="15"/>
+      <w:bookmarkEnd w:id="16"/>
       <w:proofErr w:type="spellEnd"/>
     </w:p>
     <w:p>
@@ -4856,19 +4766,11 @@
       <w:r>
         <w:t xml:space="preserve">If you don’t see above line check your </w:t>
       </w:r>
-      <w:proofErr w:type="spellStart"/>
       <w:r>
         <w:rPr>
           <w:rFonts w:ascii="Courier New" w:hAnsi="Courier New" w:cs="Courier New"/>
         </w:rPr>
-        <w:t>config</w:t>
-      </w:r>
-      <w:proofErr w:type="spellEnd"/>
-      <w:r>
-        <w:rPr>
-          <w:rFonts w:ascii="Courier New" w:hAnsi="Courier New" w:cs="Courier New"/>
-        </w:rPr>
-        <w:t>/providers/</w:t>
+        <w:t>config/providers/</w:t>
       </w:r>
       <w:proofErr w:type="spellStart"/>
       <w:r>
@@ -5011,11 +4913,11 @@
       <w:pPr>
         <w:pStyle w:val="Heading2"/>
       </w:pPr>
-      <w:bookmarkStart w:id="16" w:name="_Toc429993232"/>
+      <w:bookmarkStart w:id="17" w:name="_Toc453230007"/>
       <w:r>
         <w:t>Advanced Exercise</w:t>
       </w:r>
-      <w:bookmarkEnd w:id="16"/>
+      <w:bookmarkEnd w:id="17"/>
     </w:p>
     <w:p>
       <w:pPr>
@@ -5030,7 +4932,7 @@
       <w:pPr>
         <w:pStyle w:val="Heading1"/>
       </w:pPr>
-      <w:bookmarkStart w:id="17" w:name="_Toc429993233"/>
+      <w:bookmarkStart w:id="18" w:name="_Toc453230008"/>
       <w:r>
         <w:t xml:space="preserve">Exercise 3: </w:t>
       </w:r>
@@ -5044,7 +4946,7 @@
       <w:r>
         <w:t>SchoolInfo</w:t>
       </w:r>
-      <w:bookmarkEnd w:id="17"/>
+      <w:bookmarkEnd w:id="18"/>
       <w:proofErr w:type="spellEnd"/>
     </w:p>
     <w:p>
@@ -5126,7 +5028,7 @@
         <w:pStyle w:val="Heading2"/>
         <w:jc w:val="both"/>
       </w:pPr>
-      <w:bookmarkStart w:id="18" w:name="_Toc429993234"/>
+      <w:bookmarkStart w:id="19" w:name="_Toc453230009"/>
       <w:r>
         <w:t xml:space="preserve">Write </w:t>
       </w:r>
@@ -5134,7 +5036,7 @@
       <w:r>
         <w:t>SchoolInfoProvider</w:t>
       </w:r>
-      <w:bookmarkEnd w:id="18"/>
+      <w:bookmarkEnd w:id="19"/>
       <w:proofErr w:type="spellEnd"/>
     </w:p>
     <w:p>
@@ -5466,6 +5368,7 @@
           <w:color w:val="000000"/>
           <w:szCs w:val="22"/>
         </w:rPr>
+        <w:lastRenderedPageBreak/>
         <w:t>retrieve()</w:t>
       </w:r>
     </w:p>
@@ -5534,16 +5437,15 @@
       <w:pPr>
         <w:pStyle w:val="Heading2"/>
       </w:pPr>
-      <w:bookmarkStart w:id="19" w:name="_Toc429993235"/>
-      <w:r>
-        <w:lastRenderedPageBreak/>
+      <w:bookmarkStart w:id="20" w:name="_Toc453230010"/>
+      <w:r>
         <w:t xml:space="preserve">Deploy </w:t>
       </w:r>
       <w:proofErr w:type="spellStart"/>
       <w:r>
         <w:t>SchoolInfoProvider</w:t>
       </w:r>
-      <w:bookmarkEnd w:id="19"/>
+      <w:bookmarkEnd w:id="20"/>
       <w:proofErr w:type="spellEnd"/>
     </w:p>
     <w:p>
@@ -5724,142 +5626,134 @@
       <w:r>
         <w:t xml:space="preserve">If you don’t see above line check your </w:t>
       </w:r>
+      <w:r>
+        <w:rPr>
+          <w:rFonts w:ascii="Courier New" w:hAnsi="Courier New" w:cs="Courier New"/>
+        </w:rPr>
+        <w:t>config/providers/</w:t>
+      </w:r>
       <w:proofErr w:type="spellStart"/>
       <w:r>
         <w:rPr>
           <w:rFonts w:ascii="Courier New" w:hAnsi="Courier New" w:cs="Courier New"/>
         </w:rPr>
-        <w:t>config</w:t>
+        <w:t>StudentProvider.properties</w:t>
       </w:r>
       <w:proofErr w:type="spellEnd"/>
       <w:r>
+        <w:t xml:space="preserve"> file. Ensure that the property “</w:t>
+      </w:r>
+      <w:proofErr w:type="spellStart"/>
+      <w:r>
         <w:rPr>
           <w:rFonts w:ascii="Courier New" w:hAnsi="Courier New" w:cs="Courier New"/>
         </w:rPr>
-        <w:t>/providers/</w:t>
+        <w:t>provider.s</w:t>
+      </w:r>
+      <w:r>
+        <w:rPr>
+          <w:rFonts w:ascii="Courier New" w:hAnsi="Courier New" w:cs="Courier New"/>
+        </w:rPr>
+        <w:t>chool</w:t>
+      </w:r>
+      <w:r>
+        <w:rPr>
+          <w:rFonts w:ascii="Courier New" w:hAnsi="Courier New" w:cs="Courier New"/>
+        </w:rPr>
+        <w:t>.file.location</w:t>
+      </w:r>
+      <w:proofErr w:type="spellEnd"/>
+      <w:r>
+        <w:t>” point to the correct location (</w:t>
+      </w:r>
+      <w:r>
+        <w:rPr>
+          <w:rFonts w:ascii="Courier New" w:hAnsi="Courier New" w:cs="Courier New"/>
+        </w:rPr>
+        <w:t>&lt;</w:t>
       </w:r>
       <w:proofErr w:type="spellStart"/>
       <w:r>
         <w:rPr>
           <w:rFonts w:ascii="Courier New" w:hAnsi="Courier New" w:cs="Courier New"/>
         </w:rPr>
-        <w:t>StudentProvider.properties</w:t>
+        <w:t>installDir</w:t>
       </w:r>
       <w:proofErr w:type="spellEnd"/>
       <w:r>
-        <w:t xml:space="preserve"> file. Ensure that the property “</w:t>
+        <w:rPr>
+          <w:rFonts w:ascii="Courier New" w:hAnsi="Courier New" w:cs="Courier New"/>
+        </w:rPr>
+        <w:t>&gt;/</w:t>
       </w:r>
       <w:proofErr w:type="spellStart"/>
       <w:r>
         <w:rPr>
           <w:rFonts w:ascii="Courier New" w:hAnsi="Courier New" w:cs="Courier New"/>
         </w:rPr>
-        <w:t>provider.s</w:t>
-      </w:r>
+        <w:t>TestData</w:t>
+      </w:r>
+      <w:proofErr w:type="spellEnd"/>
       <w:r>
         <w:rPr>
           <w:rFonts w:ascii="Courier New" w:hAnsi="Courier New" w:cs="Courier New"/>
         </w:rPr>
-        <w:t>chool</w:t>
+        <w:t>/xml/input/S</w:t>
       </w:r>
       <w:r>
         <w:rPr>
           <w:rFonts w:ascii="Courier New" w:hAnsi="Courier New" w:cs="Courier New"/>
         </w:rPr>
-        <w:t>.file.location</w:t>
+        <w:t>choolInfos</w:t>
+      </w:r>
+      <w:r>
+        <w:rPr>
+          <w:rFonts w:ascii="Courier New" w:hAnsi="Courier New" w:cs="Courier New"/>
+        </w:rPr>
+        <w:t>.xml</w:t>
+      </w:r>
+      <w:r>
+        <w:t xml:space="preserve">).  </w:t>
+      </w:r>
+      <w:proofErr w:type="gramStart"/>
+      <w:r>
+        <w:t>If it doesn’t then fix the path and restart your provider.</w:t>
+      </w:r>
+      <w:proofErr w:type="gramEnd"/>
+      <w:r>
+        <w:t xml:space="preserve"> </w:t>
+      </w:r>
+      <w:r>
+        <w:t>. Also ensure that your log4j configuration is set to DEBUG for the sif3demo package as well as the sif3 (framework) package.</w:t>
+      </w:r>
+    </w:p>
+    <w:p>
+      <w:pPr>
+        <w:pStyle w:val="Heading2"/>
+      </w:pPr>
+      <w:bookmarkStart w:id="21" w:name="_Toc453230011"/>
+      <w:r>
+        <w:t xml:space="preserve">Test your </w:t>
+      </w:r>
+      <w:proofErr w:type="spellStart"/>
+      <w:r>
+        <w:t>SchoolInfo</w:t>
       </w:r>
       <w:proofErr w:type="spellEnd"/>
       <w:r>
-        <w:t>” point to the correct location (</w:t>
-      </w:r>
-      <w:r>
-        <w:rPr>
-          <w:rFonts w:ascii="Courier New" w:hAnsi="Courier New" w:cs="Courier New"/>
-        </w:rPr>
-        <w:t>&lt;</w:t>
-      </w:r>
-      <w:proofErr w:type="spellStart"/>
-      <w:r>
-        <w:rPr>
-          <w:rFonts w:ascii="Courier New" w:hAnsi="Courier New" w:cs="Courier New"/>
-        </w:rPr>
-        <w:t>installDir</w:t>
-      </w:r>
-      <w:proofErr w:type="spellEnd"/>
-      <w:r>
-        <w:rPr>
-          <w:rFonts w:ascii="Courier New" w:hAnsi="Courier New" w:cs="Courier New"/>
-        </w:rPr>
-        <w:t>&gt;/</w:t>
-      </w:r>
-      <w:proofErr w:type="spellStart"/>
-      <w:r>
-        <w:rPr>
-          <w:rFonts w:ascii="Courier New" w:hAnsi="Courier New" w:cs="Courier New"/>
-        </w:rPr>
-        <w:t>TestData</w:t>
-      </w:r>
-      <w:proofErr w:type="spellEnd"/>
-      <w:r>
-        <w:rPr>
-          <w:rFonts w:ascii="Courier New" w:hAnsi="Courier New" w:cs="Courier New"/>
-        </w:rPr>
-        <w:t>/xml/input/S</w:t>
-      </w:r>
-      <w:r>
-        <w:rPr>
-          <w:rFonts w:ascii="Courier New" w:hAnsi="Courier New" w:cs="Courier New"/>
-        </w:rPr>
-        <w:t>choolInfos</w:t>
-      </w:r>
-      <w:r>
-        <w:rPr>
-          <w:rFonts w:ascii="Courier New" w:hAnsi="Courier New" w:cs="Courier New"/>
-        </w:rPr>
-        <w:t>.xml</w:t>
-      </w:r>
-      <w:r>
-        <w:t xml:space="preserve">).  </w:t>
-      </w:r>
-      <w:proofErr w:type="gramStart"/>
-      <w:r>
-        <w:t>If it doesn’t then fix the path and restart your provider.</w:t>
-      </w:r>
-      <w:proofErr w:type="gramEnd"/>
-      <w:r>
-        <w:t xml:space="preserve"> </w:t>
-      </w:r>
-      <w:r>
-        <w:t>. Also ensure that your log4j configuration is set to DEBUG for the sif3demo package as well as the sif3 (framework) package.</w:t>
-      </w:r>
-    </w:p>
-    <w:p>
-      <w:pPr>
-        <w:pStyle w:val="Heading2"/>
-      </w:pPr>
-      <w:bookmarkStart w:id="20" w:name="_Toc429993236"/>
-      <w:r>
-        <w:t xml:space="preserve">Test your </w:t>
-      </w:r>
-      <w:proofErr w:type="spellStart"/>
-      <w:r>
-        <w:t>SchoolInfo</w:t>
-      </w:r>
-      <w:proofErr w:type="spellEnd"/>
-      <w:r>
         <w:t xml:space="preserve"> Provider</w:t>
       </w:r>
-      <w:bookmarkEnd w:id="20"/>
+      <w:bookmarkEnd w:id="21"/>
     </w:p>
     <w:p>
       <w:pPr>
         <w:pStyle w:val="Heading3"/>
       </w:pPr>
-      <w:bookmarkStart w:id="21" w:name="_Toc429993237"/>
+      <w:bookmarkStart w:id="22" w:name="_Toc453230012"/>
       <w:r>
         <w:t>Postman (Chrome Plugin) – Easy Test</w:t>
       </w:r>
-      <w:bookmarkEnd w:id="21"/>
+      <w:bookmarkEnd w:id="22"/>
     </w:p>
     <w:p>
       <w:pPr>
@@ -5953,7 +5847,7 @@
           <w:rPr>
             <w:rStyle w:val="Hyperlink"/>
           </w:rPr>
-          <w:t>http://localhost:9080/SIF3Training/sif3Demo/requests/SchoolInfos</w:t>
+          <w:t>http://localhost:8080/SIF3Training/sif3Demo/requests/SchoolInfos</w:t>
         </w:r>
       </w:hyperlink>
     </w:p>
@@ -6012,36 +5906,16 @@
           <w:rPr>
             <w:rStyle w:val="Hyperlink"/>
           </w:rPr>
-          <w:t>http://localhost:9080/SIF3Training /sif3Demo/requests/</w:t>
+          <w:t>http://localhost:8080/SIF3Training /sif3Demo/requests/</w:t>
         </w:r>
-        <w:proofErr w:type="spellStart"/>
         <w:r>
           <w:rPr>
             <w:rStyle w:val="Hyperlink"/>
             <w:b/>
             <w:sz w:val="24"/>
           </w:rPr>
-          <w:t>SchoolInfos</w:t>
+          <w:t>SchoolInfos/SchoolInfo</w:t>
         </w:r>
-        <w:proofErr w:type="spellEnd"/>
-        <w:r>
-          <w:rPr>
-            <w:rStyle w:val="Hyperlink"/>
-            <w:b/>
-            <w:sz w:val="24"/>
-          </w:rPr>
-          <w:t>/</w:t>
-        </w:r>
-        <w:proofErr w:type="spellStart"/>
-        <w:r>
-          <w:rPr>
-            <w:rStyle w:val="Hyperlink"/>
-            <w:b/>
-            <w:sz w:val="24"/>
-          </w:rPr>
-          <w:t>SchoolInfo</w:t>
-        </w:r>
-        <w:proofErr w:type="spellEnd"/>
       </w:hyperlink>
       <w:r>
         <w:t xml:space="preserve"> (</w:t>
@@ -6086,21 +5960,7 @@
           <w:rPr>
             <w:rStyle w:val="Hyperlink"/>
           </w:rPr>
-          <w:t>http://localhost:9080/SIF3Training /sif3Demo/requests/</w:t>
-        </w:r>
-        <w:proofErr w:type="spellStart"/>
-        <w:r>
-          <w:rPr>
-            <w:rStyle w:val="Hyperlink"/>
-          </w:rPr>
-          <w:t>SchoolInfos</w:t>
-        </w:r>
-        <w:proofErr w:type="spellEnd"/>
-        <w:r>
-          <w:rPr>
-            <w:rStyle w:val="Hyperlink"/>
-          </w:rPr>
-          <w:t>/&lt;GUID&gt;</w:t>
+          <w:t>http://localhost:8080/SIF3Training /sif3Demo/requests/SchoolInfos/&lt;GUID&gt;</w:t>
         </w:r>
       </w:hyperlink>
       <w:r>
@@ -6115,7 +5975,7 @@
         <w:pStyle w:val="Heading3"/>
         <w:jc w:val="both"/>
       </w:pPr>
-      <w:bookmarkStart w:id="22" w:name="_Toc429993238"/>
+      <w:bookmarkStart w:id="23" w:name="_Toc453230013"/>
       <w:r>
         <w:t xml:space="preserve">Write </w:t>
       </w:r>
@@ -6127,7 +5987,7 @@
       <w:r>
         <w:t xml:space="preserve"> Consumer – More Work</w:t>
       </w:r>
-      <w:bookmarkEnd w:id="22"/>
+      <w:bookmarkEnd w:id="23"/>
     </w:p>
     <w:p>
       <w:pPr>
@@ -6155,6 +6015,7 @@
         <w:jc w:val="both"/>
       </w:pPr>
       <w:r>
+        <w:lastRenderedPageBreak/>
         <w:t xml:space="preserve">Create a new consumer class </w:t>
       </w:r>
       <w:proofErr w:type="spellStart"/>
@@ -6213,7 +6074,6 @@
         <w:jc w:val="both"/>
       </w:pPr>
       <w:r>
-        <w:lastRenderedPageBreak/>
         <w:t xml:space="preserve">Add new consumer to </w:t>
       </w:r>
       <w:proofErr w:type="spellStart"/>
@@ -6251,11 +6111,11 @@
         <w:pStyle w:val="Heading2"/>
         <w:jc w:val="both"/>
       </w:pPr>
-      <w:bookmarkStart w:id="23" w:name="_Toc429993239"/>
+      <w:bookmarkStart w:id="24" w:name="_Toc453230014"/>
       <w:r>
         <w:t>Advanced Exercise</w:t>
       </w:r>
-      <w:bookmarkEnd w:id="23"/>
+      <w:bookmarkEnd w:id="24"/>
     </w:p>
     <w:p>
       <w:pPr>
@@ -6279,11 +6139,11 @@
       <w:pPr>
         <w:pStyle w:val="Heading1"/>
       </w:pPr>
-      <w:bookmarkStart w:id="24" w:name="_Toc429993240"/>
+      <w:bookmarkStart w:id="25" w:name="_Toc453230015"/>
       <w:r>
         <w:t>Exercise 4 (Optional): Consumer Multi-Object CRUD</w:t>
       </w:r>
-      <w:bookmarkEnd w:id="24"/>
+      <w:bookmarkEnd w:id="25"/>
     </w:p>
     <w:p>
       <w:pPr>
@@ -6936,12 +6796,7 @@
         <w:jc w:val="both"/>
       </w:pPr>
       <w:r>
-        <w:t>Determine what para</w:t>
-      </w:r>
-      <w:bookmarkStart w:id="25" w:name="_GoBack"/>
-      <w:bookmarkEnd w:id="25"/>
-      <w:r>
-        <w:t xml:space="preserve">meters the </w:t>
+        <w:t xml:space="preserve">Determine what parameters the </w:t>
       </w:r>
       <w:proofErr w:type="spellStart"/>
       <w:proofErr w:type="gramStart"/>
@@ -7020,8 +6875,9 @@
       <w:pPr>
         <w:pStyle w:val="Heading1"/>
       </w:pPr>
-      <w:bookmarkStart w:id="26" w:name="_Toc429993241"/>
-      <w:r>
+      <w:bookmarkStart w:id="26" w:name="_Toc453230016"/>
+      <w:r>
+        <w:lastRenderedPageBreak/>
         <w:t xml:space="preserve">Exercise </w:t>
       </w:r>
       <w:r>
@@ -7050,9 +6906,8 @@
         <w:pStyle w:val="Heading2"/>
       </w:pPr>
       <w:bookmarkStart w:id="27" w:name="_Ref395786981"/>
-      <w:bookmarkStart w:id="28" w:name="_Toc429993242"/>
-      <w:r>
-        <w:lastRenderedPageBreak/>
+      <w:bookmarkStart w:id="28" w:name="_Toc453230017"/>
+      <w:r>
         <w:t>Manage Consumer Environment Templates</w:t>
       </w:r>
       <w:bookmarkEnd w:id="27"/>
@@ -7259,15 +7114,7 @@
         <w:t>&gt;</w:t>
       </w:r>
       <w:r>
-        <w:t>/</w:t>
-      </w:r>
-      <w:proofErr w:type="spellStart"/>
-      <w:r>
-        <w:t>config</w:t>
-      </w:r>
-      <w:proofErr w:type="spellEnd"/>
-      <w:r>
-        <w:t>/consumers.</w:t>
+        <w:t>/config/consumers.</w:t>
       </w:r>
       <w:r>
         <w:t xml:space="preserve"> </w:t>
@@ -7392,7 +7239,7 @@
         <w:pStyle w:val="Heading2"/>
       </w:pPr>
       <w:bookmarkStart w:id="29" w:name="_Ref395779626"/>
-      <w:bookmarkStart w:id="30" w:name="_Toc429993243"/>
+      <w:bookmarkStart w:id="30" w:name="_Toc453230018"/>
       <w:r>
         <w:t>Manage DIRECT Provider Environment Templates</w:t>
       </w:r>
@@ -7667,6 +7514,7 @@
         <w:rPr>
           <w:b/>
         </w:rPr>
+        <w:lastRenderedPageBreak/>
         <w:t>Exercise</w:t>
       </w:r>
       <w:r>
@@ -7739,9 +7587,8 @@
       <w:pPr>
         <w:pStyle w:val="Heading1"/>
       </w:pPr>
-      <w:bookmarkStart w:id="31" w:name="_Toc429993244"/>
-      <w:r>
-        <w:lastRenderedPageBreak/>
+      <w:bookmarkStart w:id="31" w:name="_Toc453230019"/>
+      <w:r>
         <w:t xml:space="preserve">Exercise 7: </w:t>
       </w:r>
       <w:proofErr w:type="spellStart"/>
@@ -7766,7 +7613,7 @@
         <w:pStyle w:val="Heading2"/>
       </w:pPr>
       <w:bookmarkStart w:id="32" w:name="_Ref415141583"/>
-      <w:bookmarkStart w:id="33" w:name="_Toc429993245"/>
+      <w:bookmarkStart w:id="33" w:name="_Toc453230020"/>
       <w:r>
         <w:t>Provider Implementation</w:t>
       </w:r>
@@ -8086,7 +7933,7 @@
       <w:pPr>
         <w:pStyle w:val="Heading2"/>
       </w:pPr>
-      <w:bookmarkStart w:id="34" w:name="_Toc429993246"/>
+      <w:bookmarkStart w:id="34" w:name="_Toc453230021"/>
       <w:r>
         <w:t>Consumer Implementation</w:t>
       </w:r>
@@ -8251,6 +8098,7 @@
         <w:rPr>
           <w:b/>
         </w:rPr>
+        <w:lastRenderedPageBreak/>
         <w:t>Tips</w:t>
       </w:r>
       <w:r>
@@ -8346,9 +8194,8 @@
       <w:pPr>
         <w:pStyle w:val="Heading1"/>
       </w:pPr>
-      <w:bookmarkStart w:id="35" w:name="_Toc429993247"/>
-      <w:r>
-        <w:lastRenderedPageBreak/>
+      <w:bookmarkStart w:id="35" w:name="_Toc453230022"/>
+      <w:r>
         <w:t xml:space="preserve">Exercise </w:t>
       </w:r>
       <w:r>
@@ -8363,7 +8210,6 @@
       <w:pPr>
         <w:pStyle w:val="Body1"/>
         <w:ind w:left="0"/>
-        <w:jc w:val="both"/>
       </w:pPr>
       <w:r>
         <w:rPr>
@@ -8383,7 +8229,6 @@
           <w:numId w:val="27"/>
         </w:numPr>
         <w:spacing w:before="0"/>
-        <w:jc w:val="both"/>
       </w:pPr>
       <w:r>
         <w:t>Either connect your consumer to another participants provider or</w:t>
@@ -8397,10 +8242,22 @@
           <w:numId w:val="27"/>
         </w:numPr>
         <w:spacing w:before="0"/>
-        <w:jc w:val="both"/>
-      </w:pPr>
-      <w:r>
-        <w:t>Prepare your provider, so that other participants can connect their consumers</w:t>
+      </w:pPr>
+      <w:r>
+        <w:t>Prepare your provider, so that other participants can connect their consumers or</w:t>
+      </w:r>
+    </w:p>
+    <w:p>
+      <w:pPr>
+        <w:pStyle w:val="Body1"/>
+        <w:numPr>
+          <w:ilvl w:val="0"/>
+          <w:numId w:val="27"/>
+        </w:numPr>
+        <w:spacing w:before="0"/>
+      </w:pPr>
+      <w:r>
+        <w:t>Use HITS as provider and connect your consumer to it.</w:t>
       </w:r>
     </w:p>
     <w:p>
@@ -8408,7 +8265,7 @@
         <w:pStyle w:val="Heading2"/>
         <w:jc w:val="both"/>
       </w:pPr>
-      <w:bookmarkStart w:id="36" w:name="_Toc429993248"/>
+      <w:bookmarkStart w:id="36" w:name="_Toc453230023"/>
       <w:r>
         <w:t>General Preparation</w:t>
       </w:r>
@@ -8446,7 +8303,7 @@
         <w:pStyle w:val="Heading2"/>
         <w:jc w:val="both"/>
       </w:pPr>
-      <w:bookmarkStart w:id="37" w:name="_Toc429993249"/>
+      <w:bookmarkStart w:id="37" w:name="_Toc453230024"/>
       <w:r>
         <w:t>Prepare your Provider to participate in the local network</w:t>
       </w:r>
@@ -8480,15 +8337,7 @@
         <w:t>,</w:t>
       </w:r>
       <w:r>
-        <w:t xml:space="preserve"> so that they use your IP address instead of ‘</w:t>
-      </w:r>
-      <w:proofErr w:type="spellStart"/>
-      <w:r>
-        <w:t>localhost</w:t>
-      </w:r>
-      <w:proofErr w:type="spellEnd"/>
-      <w:r>
-        <w:t>’</w:t>
+        <w:t xml:space="preserve"> so that they use your IP address instead of ‘localhost’</w:t>
       </w:r>
       <w:r>
         <w:t xml:space="preserve">: </w:t>
@@ -8654,13 +8503,14 @@
     <w:p>
       <w:pPr>
         <w:pStyle w:val="Heading2"/>
-        <w:jc w:val="both"/>
-      </w:pPr>
-      <w:bookmarkStart w:id="38" w:name="_Toc429993250"/>
-      <w:r>
-        <w:t>Prepare you Consumer to connect to another Provider</w:t>
+      </w:pPr>
+      <w:bookmarkStart w:id="38" w:name="_Toc453229400"/>
+      <w:bookmarkStart w:id="39" w:name="_Toc453230025"/>
+      <w:r>
+        <w:t>Prepare you Consumer to connect to another Provider on the local network</w:t>
       </w:r>
       <w:bookmarkEnd w:id="38"/>
+      <w:bookmarkEnd w:id="39"/>
     </w:p>
     <w:p>
       <w:pPr>
@@ -8686,15 +8536,7 @@
         <w:t>assword,</w:t>
       </w:r>
       <w:r>
-        <w:t xml:space="preserve"> IP Address and port </w:t>
-      </w:r>
-      <w:proofErr w:type="gramStart"/>
-      <w:r>
-        <w:t>number  of</w:t>
-      </w:r>
-      <w:proofErr w:type="gramEnd"/>
-      <w:r>
-        <w:t xml:space="preserve"> provider.</w:t>
+        <w:t xml:space="preserve"> IP Address and port number of provider.</w:t>
       </w:r>
     </w:p>
     <w:p>
@@ -8791,11 +8633,12 @@
         <w:pStyle w:val="Heading2"/>
         <w:jc w:val="both"/>
       </w:pPr>
-      <w:bookmarkStart w:id="39" w:name="_Toc429993251"/>
-      <w:r>
+      <w:bookmarkStart w:id="40" w:name="_Toc453230026"/>
+      <w:r>
+        <w:lastRenderedPageBreak/>
         <w:t>Confirm that it is really working…</w:t>
       </w:r>
-      <w:bookmarkEnd w:id="39"/>
+      <w:bookmarkEnd w:id="40"/>
     </w:p>
     <w:p>
       <w:pPr>
@@ -8839,6 +8682,114 @@
     <w:p/>
     <w:p>
       <w:pPr>
+        <w:pStyle w:val="Heading2"/>
+      </w:pPr>
+      <w:bookmarkStart w:id="41" w:name="_Toc453229402"/>
+      <w:bookmarkStart w:id="42" w:name="_Toc453230027"/>
+      <w:r>
+        <w:t>Connect your Consumer to HITS</w:t>
+      </w:r>
+      <w:bookmarkEnd w:id="41"/>
+      <w:bookmarkEnd w:id="42"/>
+    </w:p>
+    <w:p>
+      <w:r>
+        <w:t>As part of this training course you will be given a setup on HITS. Please use the information given to you during the training. A detailed description on how to configure your consumer to connect to HITS can be found in the &lt;</w:t>
+      </w:r>
+      <w:proofErr w:type="spellStart"/>
+      <w:r>
+        <w:t>installDir</w:t>
+      </w:r>
+      <w:proofErr w:type="spellEnd"/>
+      <w:r>
+        <w:t>&gt;/documentation/</w:t>
+      </w:r>
+      <w:proofErr w:type="spellStart"/>
+      <w:r>
+        <w:t>UseCases</w:t>
+      </w:r>
+      <w:proofErr w:type="spellEnd"/>
+      <w:r>
+        <w:t>/HITS/</w:t>
+      </w:r>
+      <w:r>
+        <w:t>SIF3 Framework Consumer and HITS.docx</w:t>
+      </w:r>
+      <w:r>
+        <w:t>.</w:t>
+      </w:r>
+    </w:p>
+    <w:p/>
+    <w:p>
+      <w:r>
+        <w:t>Once you are successfully connected to HITS try the following with your Student Consumer (DemoConsumer.java):</w:t>
+      </w:r>
+    </w:p>
+    <w:p>
+      <w:pPr>
+        <w:pStyle w:val="ListParagraph"/>
+        <w:numPr>
+          <w:ilvl w:val="0"/>
+          <w:numId w:val="44"/>
+        </w:numPr>
+        <w:ind w:left="426"/>
+      </w:pPr>
+      <w:r>
+        <w:t>Get a list of students</w:t>
+      </w:r>
+    </w:p>
+    <w:p>
+      <w:pPr>
+        <w:pStyle w:val="ListParagraph"/>
+        <w:numPr>
+          <w:ilvl w:val="0"/>
+          <w:numId w:val="44"/>
+        </w:numPr>
+        <w:ind w:left="426"/>
+      </w:pPr>
+      <w:r>
+        <w:t>Get a specific student</w:t>
+      </w:r>
+    </w:p>
+    <w:p>
+      <w:pPr>
+        <w:pStyle w:val="ListParagraph"/>
+        <w:numPr>
+          <w:ilvl w:val="0"/>
+          <w:numId w:val="44"/>
+        </w:numPr>
+        <w:ind w:left="426"/>
+      </w:pPr>
+      <w:r>
+        <w:t>Get all students at a School (refer to Service Path exercise)</w:t>
+      </w:r>
+    </w:p>
+    <w:p>
+      <w:pPr>
+        <w:pStyle w:val="ListParagraph"/>
+        <w:numPr>
+          <w:ilvl w:val="0"/>
+          <w:numId w:val="44"/>
+        </w:numPr>
+        <w:ind w:left="426"/>
+      </w:pPr>
+      <w:proofErr w:type="spellStart"/>
+      <w:r>
+        <w:t>Etc</w:t>
+      </w:r>
+      <w:proofErr w:type="spellEnd"/>
+      <w:r>
+        <w:t>…</w:t>
+      </w:r>
+    </w:p>
+    <w:p/>
+    <w:p>
+      <w:r>
+        <w:t>You can use Postman to verify your consumer code.</w:t>
+      </w:r>
+    </w:p>
+    <w:p>
+      <w:pPr>
         <w:keepLines w:val="0"/>
       </w:pPr>
       <w:r>
@@ -8849,12 +8800,12 @@
       <w:pPr>
         <w:pStyle w:val="Title"/>
       </w:pPr>
-      <w:bookmarkStart w:id="40" w:name="_Toc429993252"/>
+      <w:bookmarkStart w:id="43" w:name="_Toc453230028"/>
       <w:r>
         <w:lastRenderedPageBreak/>
         <w:t>Appendix A: Classpath &amp; Deployment</w:t>
       </w:r>
-      <w:bookmarkEnd w:id="40"/>
+      <w:bookmarkEnd w:id="43"/>
     </w:p>
     <w:p>
       <w:pPr>
@@ -8864,7 +8815,7 @@
           <w:numId w:val="0"/>
         </w:numPr>
       </w:pPr>
-      <w:bookmarkStart w:id="41" w:name="_Toc429993253"/>
+      <w:bookmarkStart w:id="44" w:name="_Toc453230029"/>
       <w:r>
         <w:t xml:space="preserve">Ant </w:t>
       </w:r>
@@ -8877,7 +8828,7 @@
       <w:r>
         <w:t>s</w:t>
       </w:r>
-      <w:bookmarkEnd w:id="41"/>
+      <w:bookmarkEnd w:id="44"/>
     </w:p>
     <w:p>
       <w:r>
@@ -8898,11 +8849,11 @@
           <w:numId w:val="0"/>
         </w:numPr>
       </w:pPr>
-      <w:bookmarkStart w:id="42" w:name="_Toc429993254"/>
+      <w:bookmarkStart w:id="45" w:name="_Toc453230030"/>
       <w:r>
         <w:t>Provider</w:t>
       </w:r>
-      <w:bookmarkEnd w:id="42"/>
+      <w:bookmarkEnd w:id="45"/>
     </w:p>
     <w:p>
       <w:pPr>
@@ -8913,7 +8864,6 @@
           <w:u w:val="single"/>
         </w:rPr>
       </w:pPr>
-      <w:proofErr w:type="spellStart"/>
       <w:r>
         <w:rPr>
           <w:b/>
@@ -8921,28 +8871,13 @@
           <w:szCs w:val="28"/>
           <w:u w:val="single"/>
         </w:rPr>
-        <w:t>Config</w:t>
-      </w:r>
-      <w:proofErr w:type="spellEnd"/>
-      <w:r>
-        <w:rPr>
-          <w:b/>
-          <w:sz w:val="28"/>
-          <w:szCs w:val="28"/>
-          <w:u w:val="single"/>
-        </w:rPr>
-        <w:t xml:space="preserve"> Files and Classpath</w:t>
-      </w:r>
-    </w:p>
-    <w:p>
-      <w:r>
-        <w:t xml:space="preserve">Deploying a provider means deploying a Web-Application (*.war) to a web- or application container such as Tomcat, JBoss etc. For a successful deployment the provider web-application must have the following </w:t>
-      </w:r>
-      <w:proofErr w:type="spellStart"/>
-      <w:r>
-        <w:t>config</w:t>
-      </w:r>
-      <w:proofErr w:type="spellEnd"/>
+        <w:t>Config Files and Classpath</w:t>
+      </w:r>
+    </w:p>
+    <w:p>
+      <w:r>
+        <w:t>Deploying a provider means deploying a Web-Application (*.war) to a web- or application container such as Tomcat, JBoss etc. For a successful deployment the provider web-application must have the following config</w:t>
+      </w:r>
       <w:r>
         <w:t>/property</w:t>
       </w:r>
@@ -8968,15 +8903,7 @@
       </w:r>
       <w:proofErr w:type="spellEnd"/>
       <w:r>
-        <w:t>&gt;/</w:t>
-      </w:r>
-      <w:proofErr w:type="spellStart"/>
-      <w:r>
-        <w:t>config</w:t>
-      </w:r>
-      <w:proofErr w:type="spellEnd"/>
-      <w:r>
-        <w:t>/providers/</w:t>
+        <w:t>&gt;/config/providers/</w:t>
       </w:r>
       <w:proofErr w:type="spellStart"/>
       <w:r>
@@ -9001,15 +8928,7 @@
       </w:r>
       <w:proofErr w:type="spellEnd"/>
       <w:r>
-        <w:t>&gt;/</w:t>
-      </w:r>
-      <w:proofErr w:type="spellStart"/>
-      <w:r>
-        <w:t>config</w:t>
-      </w:r>
-      <w:proofErr w:type="spellEnd"/>
-      <w:r>
-        <w:t>/</w:t>
+        <w:t>&gt;/config/</w:t>
       </w:r>
       <w:proofErr w:type="spellStart"/>
       <w:r>
@@ -9034,15 +8953,7 @@
       </w:r>
       <w:proofErr w:type="spellEnd"/>
       <w:r>
-        <w:t>&gt;/</w:t>
-      </w:r>
-      <w:proofErr w:type="spellStart"/>
-      <w:r>
-        <w:t>config</w:t>
-      </w:r>
-      <w:proofErr w:type="spellEnd"/>
-      <w:r>
-        <w:t>/hibernate</w:t>
+        <w:t>&gt;/config/hibernate</w:t>
       </w:r>
     </w:p>
     <w:p>
@@ -9062,15 +8973,7 @@
       </w:r>
       <w:proofErr w:type="spellEnd"/>
       <w:r>
-        <w:t>&gt;/</w:t>
-      </w:r>
-      <w:proofErr w:type="spellStart"/>
-      <w:r>
-        <w:t>config</w:t>
-      </w:r>
-      <w:proofErr w:type="spellEnd"/>
-      <w:r>
-        <w:t>/log4j.properties</w:t>
+        <w:t>&gt;/config/log4j.properties</w:t>
       </w:r>
     </w:p>
     <w:p>
@@ -9308,48 +9211,31 @@
           <w:u w:val="single"/>
         </w:rPr>
       </w:pPr>
-      <w:proofErr w:type="spellStart"/>
       <w:r>
         <w:rPr>
           <w:b/>
           <w:u w:val="single"/>
         </w:rPr>
         <w:lastRenderedPageBreak/>
-        <w:t>Config</w:t>
-      </w:r>
-      <w:proofErr w:type="spellEnd"/>
+        <w:t>Config File &amp; Classpath</w:t>
+      </w:r>
+    </w:p>
+    <w:p>
+      <w:r>
+        <w:t xml:space="preserve">Whatever web-container you use you need to tell the </w:t>
+      </w:r>
+      <w:r>
+        <w:t>container</w:t>
+      </w:r>
+      <w:r>
+        <w:t xml:space="preserve"> where your config/properties file are. There are two options to do so.</w:t>
+      </w:r>
+    </w:p>
+    <w:p/>
+    <w:p>
       <w:r>
         <w:rPr>
           <w:b/>
-          <w:u w:val="single"/>
-        </w:rPr>
-        <w:t xml:space="preserve"> File &amp; Classpath</w:t>
-      </w:r>
-    </w:p>
-    <w:p>
-      <w:r>
-        <w:t xml:space="preserve">Whatever web-container you use you need to tell the </w:t>
-      </w:r>
-      <w:r>
-        <w:t>container</w:t>
-      </w:r>
-      <w:r>
-        <w:t xml:space="preserve"> where your </w:t>
-      </w:r>
-      <w:proofErr w:type="spellStart"/>
-      <w:r>
-        <w:t>config</w:t>
-      </w:r>
-      <w:proofErr w:type="spellEnd"/>
-      <w:r>
-        <w:t>/properties file are. There are two options to do so.</w:t>
-      </w:r>
-    </w:p>
-    <w:p/>
-    <w:p>
-      <w:r>
-        <w:rPr>
-          <w:b/>
         </w:rPr>
         <w:t>Option 1:</w:t>
       </w:r>
@@ -9359,15 +9245,7 @@
     </w:p>
     <w:p>
       <w:r>
-        <w:t xml:space="preserve">With this option you have to configure your web-container to be able to load the </w:t>
-      </w:r>
-      <w:proofErr w:type="spellStart"/>
-      <w:r>
-        <w:t>config</w:t>
-      </w:r>
-      <w:proofErr w:type="spellEnd"/>
-      <w:r>
-        <w:t>/propert</w:t>
+        <w:t>With this option you have to configure your web-container to be able to load the config/propert</w:t>
       </w:r>
       <w:r>
         <w:t>y</w:t>
@@ -9453,13 +9331,8 @@
       <w:r>
         <w:t xml:space="preserve">With this option you don’t need any further configuration in your web-container. All appropriate </w:t>
       </w:r>
-      <w:proofErr w:type="spellStart"/>
-      <w:r>
-        <w:t>config</w:t>
-      </w:r>
-      <w:proofErr w:type="spellEnd"/>
-      <w:r>
-        <w:t>/property</w:t>
+      <w:r>
+        <w:t>config/property</w:t>
       </w:r>
       <w:r>
         <w:t xml:space="preserve"> file</w:t>
@@ -9529,15 +9402,7 @@
         <w:t xml:space="preserve">it </w:t>
       </w:r>
       <w:r>
-        <w:t xml:space="preserve">every time you change a </w:t>
-      </w:r>
-      <w:proofErr w:type="spellStart"/>
-      <w:r>
-        <w:t>config</w:t>
-      </w:r>
-      <w:proofErr w:type="spellEnd"/>
-      <w:r>
-        <w:t>/properties file.</w:t>
+        <w:t>every time you change a config/properties file.</w:t>
       </w:r>
     </w:p>
     <w:p>
@@ -9548,26 +9413,18 @@
           <w:numId w:val="0"/>
         </w:numPr>
       </w:pPr>
-      <w:bookmarkStart w:id="43" w:name="_Toc429993255"/>
+      <w:bookmarkStart w:id="46" w:name="_Toc453230031"/>
       <w:r>
         <w:t>Consumer</w:t>
       </w:r>
-      <w:bookmarkEnd w:id="43"/>
+      <w:bookmarkEnd w:id="46"/>
     </w:p>
     <w:p>
       <w:r>
         <w:t xml:space="preserve">You should be able to run your consumer from within your IDE as a basic java application. They are simple executables that do not require a web- or application container. </w:t>
       </w:r>
       <w:r>
-        <w:t xml:space="preserve"> All you have to ensure is that the following </w:t>
-      </w:r>
-      <w:proofErr w:type="spellStart"/>
-      <w:r>
-        <w:t>config</w:t>
-      </w:r>
-      <w:proofErr w:type="spellEnd"/>
-      <w:r>
-        <w:t xml:space="preserve">/properties file </w:t>
+        <w:t xml:space="preserve"> All you have to ensure is that the following config/properties file </w:t>
       </w:r>
       <w:r>
         <w:t xml:space="preserve">and the following jar files </w:t>
@@ -9594,15 +9451,7 @@
       </w:r>
       <w:proofErr w:type="spellEnd"/>
       <w:r>
-        <w:t>&gt;/</w:t>
-      </w:r>
-      <w:proofErr w:type="spellStart"/>
-      <w:r>
-        <w:t>config</w:t>
-      </w:r>
-      <w:proofErr w:type="spellEnd"/>
-      <w:r>
-        <w:t>/</w:t>
+        <w:t>&gt;/config/</w:t>
       </w:r>
       <w:proofErr w:type="spellStart"/>
       <w:r>
@@ -9635,15 +9484,7 @@
       </w:r>
       <w:proofErr w:type="spellEnd"/>
       <w:r>
-        <w:t>&gt;/</w:t>
-      </w:r>
-      <w:proofErr w:type="spellStart"/>
-      <w:r>
-        <w:t>config</w:t>
-      </w:r>
-      <w:proofErr w:type="spellEnd"/>
-      <w:r>
-        <w:t>/</w:t>
+        <w:t>&gt;/config/</w:t>
       </w:r>
       <w:proofErr w:type="spellStart"/>
       <w:r>
@@ -9668,15 +9509,7 @@
       </w:r>
       <w:proofErr w:type="spellEnd"/>
       <w:r>
-        <w:t>&gt;/</w:t>
-      </w:r>
-      <w:proofErr w:type="spellStart"/>
-      <w:r>
-        <w:t>config</w:t>
-      </w:r>
-      <w:proofErr w:type="spellEnd"/>
-      <w:r>
-        <w:t>/hibernate</w:t>
+        <w:t>&gt;/config/hibernate</w:t>
       </w:r>
     </w:p>
     <w:p>
@@ -9696,15 +9529,7 @@
       </w:r>
       <w:proofErr w:type="spellEnd"/>
       <w:r>
-        <w:t>&gt;/</w:t>
-      </w:r>
-      <w:proofErr w:type="spellStart"/>
-      <w:r>
-        <w:t>config</w:t>
-      </w:r>
-      <w:proofErr w:type="spellEnd"/>
-      <w:r>
-        <w:t>/log4j.properties</w:t>
+        <w:t>&gt;/config/log4j.properties</w:t>
       </w:r>
     </w:p>
     <w:p>
@@ -9837,14 +9662,14 @@
       <w:pPr>
         <w:pStyle w:val="Title"/>
       </w:pPr>
-      <w:bookmarkStart w:id="44" w:name="_Toc400781497"/>
-      <w:bookmarkStart w:id="45" w:name="_Toc429993256"/>
+      <w:bookmarkStart w:id="47" w:name="_Toc400781497"/>
+      <w:bookmarkStart w:id="48" w:name="_Toc453230032"/>
       <w:r>
         <w:lastRenderedPageBreak/>
         <w:t>Appendix B: REST Client – Chrome Postman</w:t>
       </w:r>
-      <w:bookmarkEnd w:id="44"/>
-      <w:bookmarkEnd w:id="45"/>
+      <w:bookmarkEnd w:id="47"/>
+      <w:bookmarkEnd w:id="48"/>
     </w:p>
     <w:p>
       <w:pPr>
@@ -9911,7 +9736,29 @@
           <w:szCs w:val="22"/>
           <w:u w:val="none"/>
         </w:rPr>
-        <w:t xml:space="preserve">you can only install it with a Google account/sign-in. If you do not have one there is the option to install it without a Google sign-in. For this you need to download the extension from Github directly and follow the instructions in the README.md. The Github location is </w:t>
+        <w:t xml:space="preserve">you can only install it with a Google account/sign-in. If you do not have one there is the option to install it without a Google sign-in. For this you need to download the extension from Github directly and follow the instructions in the README.md. The </w:t>
+      </w:r>
+      <w:proofErr w:type="spellStart"/>
+      <w:r>
+        <w:rPr>
+          <w:rStyle w:val="Hyperlink"/>
+          <w:rFonts w:asciiTheme="minorHAnsi" w:hAnsiTheme="minorHAnsi" w:cstheme="minorHAnsi"/>
+          <w:color w:val="auto"/>
+          <w:szCs w:val="22"/>
+          <w:u w:val="none"/>
+        </w:rPr>
+        <w:t>Github</w:t>
+      </w:r>
+      <w:proofErr w:type="spellEnd"/>
+      <w:r>
+        <w:rPr>
+          <w:rStyle w:val="Hyperlink"/>
+          <w:rFonts w:asciiTheme="minorHAnsi" w:hAnsiTheme="minorHAnsi" w:cstheme="minorHAnsi"/>
+          <w:color w:val="auto"/>
+          <w:szCs w:val="22"/>
+          <w:u w:val="none"/>
+        </w:rPr>
+        <w:t xml:space="preserve"> location is </w:t>
       </w:r>
       <w:hyperlink r:id="rId15" w:history="1">
         <w:r>
@@ -9998,7 +9845,7 @@
       <w:fldChar w:fldCharType="separate"/>
     </w:r>
     <w:r>
-      <w:instrText>1.1</w:instrText>
+      <w:instrText>1.2</w:instrText>
     </w:r>
     <w:r>
       <w:fldChar w:fldCharType="end"/>
@@ -10098,7 +9945,7 @@
       <w:fldChar w:fldCharType="separate"/>
     </w:r>
     <w:r>
-      <w:t>Revision: 1.1</w:t>
+      <w:t>Revision: 1.2</w:t>
     </w:r>
     <w:r>
       <w:rPr>
@@ -10180,7 +10027,7 @@
       <w:fldChar w:fldCharType="separate"/>
     </w:r>
     <w:r>
-      <w:t>Mar 2015</w:t>
+      <w:t>Jun 2016</w:t>
     </w:r>
     <w:r>
       <w:fldChar w:fldCharType="end"/>
@@ -10202,7 +10049,7 @@
       <w:fldChar w:fldCharType="separate"/>
     </w:r>
     <w:r>
-      <w:t>1.0</w:t>
+      <w:t>1.2</w:t>
     </w:r>
     <w:r>
       <w:fldChar w:fldCharType="end"/>
@@ -10229,7 +10076,7 @@
       <w:rPr>
         <w:noProof/>
       </w:rPr>
-      <w:t>10</w:t>
+      <w:t>2</w:t>
     </w:r>
     <w:r>
       <w:fldChar w:fldCharType="end"/>
@@ -10250,7 +10097,7 @@
       <w:rPr>
         <w:noProof/>
       </w:rPr>
-      <w:t>15</w:t>
+      <w:t>16</w:t>
     </w:r>
     <w:r>
       <w:rPr>
@@ -10265,7 +10112,7 @@
       <mc:AlternateContent>
         <mc:Choice Requires="wps">
           <w:drawing>
-            <wp:anchor distT="0" distB="0" distL="114300" distR="114300" simplePos="0" relativeHeight="251657216" behindDoc="0" locked="1" layoutInCell="0" allowOverlap="0" wp14:anchorId="4E64341E" wp14:editId="75303F6F">
+            <wp:anchor distT="0" distB="0" distL="114300" distR="114300" simplePos="0" relativeHeight="251657216" behindDoc="0" locked="1" layoutInCell="0" allowOverlap="0" wp14:anchorId="586E7935" wp14:editId="212CBA67">
               <wp:simplePos x="0" y="0"/>
               <wp:positionH relativeFrom="page">
                 <wp:posOffset>720090</wp:posOffset>
@@ -10372,7 +10219,7 @@
       <w:fldChar w:fldCharType="separate"/>
     </w:r>
     <w:r>
-      <w:t>1.0</w:t>
+      <w:t>1.2</w:t>
     </w:r>
     <w:r>
       <w:fldChar w:fldCharType="end"/>
@@ -10399,7 +10246,7 @@
       <w:fldChar w:fldCharType="separate"/>
     </w:r>
     <w:r>
-      <w:instrText>1.1</w:instrText>
+      <w:instrText>1.2</w:instrText>
     </w:r>
     <w:r>
       <w:fldChar w:fldCharType="end"/>
@@ -10499,7 +10346,7 @@
       <w:fldChar w:fldCharType="separate"/>
     </w:r>
     <w:r>
-      <w:t>Revision: 1.1</w:t>
+      <w:t>Revision: 1.2</w:t>
     </w:r>
     <w:r>
       <w:rPr>
@@ -10560,7 +10407,7 @@
       <w:fldChar w:fldCharType="separate"/>
     </w:r>
     <w:r>
-      <w:t>Mar 2015</w:t>
+      <w:t>Jun 2016</w:t>
     </w:r>
     <w:r>
       <w:fldChar w:fldCharType="end"/>
@@ -10587,7 +10434,7 @@
       <w:rPr>
         <w:noProof/>
       </w:rPr>
-      <w:t>11</w:t>
+      <w:t>3</w:t>
     </w:r>
     <w:r>
       <w:fldChar w:fldCharType="end"/>
@@ -10608,7 +10455,7 @@
       <w:rPr>
         <w:noProof/>
       </w:rPr>
-      <w:t>15</w:t>
+      <w:t>16</w:t>
     </w:r>
     <w:r>
       <w:rPr>
@@ -10623,7 +10470,7 @@
       <mc:AlternateContent>
         <mc:Choice Requires="wps">
           <w:drawing>
-            <wp:anchor distT="0" distB="0" distL="114300" distR="114300" simplePos="0" relativeHeight="251656192" behindDoc="0" locked="1" layoutInCell="0" allowOverlap="0" wp14:anchorId="746F2D70" wp14:editId="682F1A18">
+            <wp:anchor distT="0" distB="0" distL="114300" distR="114300" simplePos="0" relativeHeight="251656192" behindDoc="0" locked="1" layoutInCell="0" allowOverlap="0" wp14:anchorId="6DFD11E5" wp14:editId="20A4806B">
               <wp:simplePos x="0" y="0"/>
               <wp:positionH relativeFrom="page">
                 <wp:posOffset>900430</wp:posOffset>
@@ -13781,6 +13628,119 @@
     </w:lvl>
   </w:abstractNum>
   <w:abstractNum w:abstractNumId="24">
+    <w:nsid w:val="5960758C"/>
+    <w:multiLevelType w:val="hybridMultilevel"/>
+    <w:tmpl w:val="7A4C3072"/>
+    <w:lvl w:ilvl="0" w:tplc="0C090001">
+      <w:start w:val="1"/>
+      <w:numFmt w:val="bullet"/>
+      <w:lvlText w:val=""/>
+      <w:lvlJc w:val="left"/>
+      <w:pPr>
+        <w:ind w:left="3600" w:hanging="360"/>
+      </w:pPr>
+      <w:rPr>
+        <w:rFonts w:ascii="Symbol" w:hAnsi="Symbol" w:hint="default"/>
+      </w:rPr>
+    </w:lvl>
+    <w:lvl w:ilvl="1" w:tplc="0C090003" w:tentative="1">
+      <w:start w:val="1"/>
+      <w:numFmt w:val="bullet"/>
+      <w:lvlText w:val="o"/>
+      <w:lvlJc w:val="left"/>
+      <w:pPr>
+        <w:ind w:left="4320" w:hanging="360"/>
+      </w:pPr>
+      <w:rPr>
+        <w:rFonts w:ascii="Courier New" w:hAnsi="Courier New" w:cs="Courier New" w:hint="default"/>
+      </w:rPr>
+    </w:lvl>
+    <w:lvl w:ilvl="2" w:tplc="0C090005" w:tentative="1">
+      <w:start w:val="1"/>
+      <w:numFmt w:val="bullet"/>
+      <w:lvlText w:val=""/>
+      <w:lvlJc w:val="left"/>
+      <w:pPr>
+        <w:ind w:left="5040" w:hanging="360"/>
+      </w:pPr>
+      <w:rPr>
+        <w:rFonts w:ascii="Wingdings" w:hAnsi="Wingdings" w:hint="default"/>
+      </w:rPr>
+    </w:lvl>
+    <w:lvl w:ilvl="3" w:tplc="0C090001" w:tentative="1">
+      <w:start w:val="1"/>
+      <w:numFmt w:val="bullet"/>
+      <w:lvlText w:val=""/>
+      <w:lvlJc w:val="left"/>
+      <w:pPr>
+        <w:ind w:left="5760" w:hanging="360"/>
+      </w:pPr>
+      <w:rPr>
+        <w:rFonts w:ascii="Symbol" w:hAnsi="Symbol" w:hint="default"/>
+      </w:rPr>
+    </w:lvl>
+    <w:lvl w:ilvl="4" w:tplc="0C090003" w:tentative="1">
+      <w:start w:val="1"/>
+      <w:numFmt w:val="bullet"/>
+      <w:lvlText w:val="o"/>
+      <w:lvlJc w:val="left"/>
+      <w:pPr>
+        <w:ind w:left="6480" w:hanging="360"/>
+      </w:pPr>
+      <w:rPr>
+        <w:rFonts w:ascii="Courier New" w:hAnsi="Courier New" w:cs="Courier New" w:hint="default"/>
+      </w:rPr>
+    </w:lvl>
+    <w:lvl w:ilvl="5" w:tplc="0C090005" w:tentative="1">
+      <w:start w:val="1"/>
+      <w:numFmt w:val="bullet"/>
+      <w:lvlText w:val=""/>
+      <w:lvlJc w:val="left"/>
+      <w:pPr>
+        <w:ind w:left="7200" w:hanging="360"/>
+      </w:pPr>
+      <w:rPr>
+        <w:rFonts w:ascii="Wingdings" w:hAnsi="Wingdings" w:hint="default"/>
+      </w:rPr>
+    </w:lvl>
+    <w:lvl w:ilvl="6" w:tplc="0C090001" w:tentative="1">
+      <w:start w:val="1"/>
+      <w:numFmt w:val="bullet"/>
+      <w:lvlText w:val=""/>
+      <w:lvlJc w:val="left"/>
+      <w:pPr>
+        <w:ind w:left="7920" w:hanging="360"/>
+      </w:pPr>
+      <w:rPr>
+        <w:rFonts w:ascii="Symbol" w:hAnsi="Symbol" w:hint="default"/>
+      </w:rPr>
+    </w:lvl>
+    <w:lvl w:ilvl="7" w:tplc="0C090003" w:tentative="1">
+      <w:start w:val="1"/>
+      <w:numFmt w:val="bullet"/>
+      <w:lvlText w:val="o"/>
+      <w:lvlJc w:val="left"/>
+      <w:pPr>
+        <w:ind w:left="8640" w:hanging="360"/>
+      </w:pPr>
+      <w:rPr>
+        <w:rFonts w:ascii="Courier New" w:hAnsi="Courier New" w:cs="Courier New" w:hint="default"/>
+      </w:rPr>
+    </w:lvl>
+    <w:lvl w:ilvl="8" w:tplc="0C090005" w:tentative="1">
+      <w:start w:val="1"/>
+      <w:numFmt w:val="bullet"/>
+      <w:lvlText w:val=""/>
+      <w:lvlJc w:val="left"/>
+      <w:pPr>
+        <w:ind w:left="9360" w:hanging="360"/>
+      </w:pPr>
+      <w:rPr>
+        <w:rFonts w:ascii="Wingdings" w:hAnsi="Wingdings" w:hint="default"/>
+      </w:rPr>
+    </w:lvl>
+  </w:abstractNum>
+  <w:abstractNum w:abstractNumId="25">
     <w:nsid w:val="5A8905DF"/>
     <w:multiLevelType w:val="multilevel"/>
     <w:tmpl w:val="86443F36"/>
@@ -13926,7 +13886,7 @@
       </w:rPr>
     </w:lvl>
   </w:abstractNum>
-  <w:abstractNum w:abstractNumId="25">
+  <w:abstractNum w:abstractNumId="26">
     <w:nsid w:val="5ECF6536"/>
     <w:multiLevelType w:val="hybridMultilevel"/>
     <w:tmpl w:val="40846FC2"/>
@@ -14039,7 +13999,7 @@
       </w:rPr>
     </w:lvl>
   </w:abstractNum>
-  <w:abstractNum w:abstractNumId="26">
+  <w:abstractNum w:abstractNumId="27">
     <w:nsid w:val="600C6EE5"/>
     <w:multiLevelType w:val="hybridMultilevel"/>
     <w:tmpl w:val="49746136"/>
@@ -14179,7 +14139,7 @@
       </w:rPr>
     </w:lvl>
   </w:abstractNum>
-  <w:abstractNum w:abstractNumId="27">
+  <w:abstractNum w:abstractNumId="28">
     <w:nsid w:val="605A34C8"/>
     <w:multiLevelType w:val="hybridMultilevel"/>
     <w:tmpl w:val="22C66E54"/>
@@ -14292,7 +14252,7 @@
       </w:rPr>
     </w:lvl>
   </w:abstractNum>
-  <w:abstractNum w:abstractNumId="28">
+  <w:abstractNum w:abstractNumId="29">
     <w:nsid w:val="64C22CD8"/>
     <w:multiLevelType w:val="hybridMultilevel"/>
     <w:tmpl w:val="27A6952E"/>
@@ -14405,7 +14365,7 @@
       </w:rPr>
     </w:lvl>
   </w:abstractNum>
-  <w:abstractNum w:abstractNumId="29">
+  <w:abstractNum w:abstractNumId="30">
     <w:nsid w:val="659F46D5"/>
     <w:multiLevelType w:val="hybridMultilevel"/>
     <w:tmpl w:val="3DDC9290"/>
@@ -14518,7 +14478,7 @@
       </w:rPr>
     </w:lvl>
   </w:abstractNum>
-  <w:abstractNum w:abstractNumId="30">
+  <w:abstractNum w:abstractNumId="31">
     <w:nsid w:val="682D4B3D"/>
     <w:multiLevelType w:val="hybridMultilevel"/>
     <w:tmpl w:val="687CE364"/>
@@ -14631,7 +14591,7 @@
       </w:rPr>
     </w:lvl>
   </w:abstractNum>
-  <w:abstractNum w:abstractNumId="31">
+  <w:abstractNum w:abstractNumId="32">
     <w:nsid w:val="685314FC"/>
     <w:multiLevelType w:val="hybridMultilevel"/>
     <w:tmpl w:val="64CEA3AC"/>
@@ -14717,7 +14677,7 @@
       </w:pPr>
     </w:lvl>
   </w:abstractNum>
-  <w:abstractNum w:abstractNumId="32">
+  <w:abstractNum w:abstractNumId="33">
     <w:nsid w:val="6B457A16"/>
     <w:multiLevelType w:val="hybridMultilevel"/>
     <w:tmpl w:val="D72442E2"/>
@@ -14803,7 +14763,7 @@
       </w:pPr>
     </w:lvl>
   </w:abstractNum>
-  <w:abstractNum w:abstractNumId="33">
+  <w:abstractNum w:abstractNumId="34">
     <w:nsid w:val="6CC76AC5"/>
     <w:multiLevelType w:val="hybridMultilevel"/>
     <w:tmpl w:val="A8ECF5F8"/>
@@ -14916,7 +14876,7 @@
       </w:rPr>
     </w:lvl>
   </w:abstractNum>
-  <w:abstractNum w:abstractNumId="34">
+  <w:abstractNum w:abstractNumId="35">
     <w:nsid w:val="6E2A2201"/>
     <w:multiLevelType w:val="hybridMultilevel"/>
     <w:tmpl w:val="350EC6B0"/>
@@ -15029,7 +14989,7 @@
       </w:rPr>
     </w:lvl>
   </w:abstractNum>
-  <w:abstractNum w:abstractNumId="35">
+  <w:abstractNum w:abstractNumId="36">
     <w:nsid w:val="73F72079"/>
     <w:multiLevelType w:val="hybridMultilevel"/>
     <w:tmpl w:val="D44ABFA2"/>
@@ -15142,7 +15102,7 @@
       </w:rPr>
     </w:lvl>
   </w:abstractNum>
-  <w:abstractNum w:abstractNumId="36">
+  <w:abstractNum w:abstractNumId="37">
     <w:nsid w:val="74164BA4"/>
     <w:multiLevelType w:val="multilevel"/>
     <w:tmpl w:val="0D40B8F8"/>
@@ -15294,7 +15254,7 @@
       </w:rPr>
     </w:lvl>
   </w:abstractNum>
-  <w:abstractNum w:abstractNumId="37">
+  <w:abstractNum w:abstractNumId="38">
     <w:nsid w:val="7606184A"/>
     <w:multiLevelType w:val="hybridMultilevel"/>
     <w:tmpl w:val="0A1A0C86"/>
@@ -15407,7 +15367,7 @@
       </w:rPr>
     </w:lvl>
   </w:abstractNum>
-  <w:abstractNum w:abstractNumId="38">
+  <w:abstractNum w:abstractNumId="39">
     <w:nsid w:val="761731F9"/>
     <w:multiLevelType w:val="hybridMultilevel"/>
     <w:tmpl w:val="D7B01690"/>
@@ -15520,7 +15480,7 @@
       </w:rPr>
     </w:lvl>
   </w:abstractNum>
-  <w:abstractNum w:abstractNumId="39">
+  <w:abstractNum w:abstractNumId="40">
     <w:nsid w:val="7AD75A61"/>
     <w:multiLevelType w:val="hybridMultilevel"/>
     <w:tmpl w:val="21C03F26"/>
@@ -15633,7 +15593,7 @@
       </w:rPr>
     </w:lvl>
   </w:abstractNum>
-  <w:abstractNum w:abstractNumId="40">
+  <w:abstractNum w:abstractNumId="41">
     <w:nsid w:val="7D417750"/>
     <w:multiLevelType w:val="hybridMultilevel"/>
     <w:tmpl w:val="F8DE0A66"/>
@@ -15750,16 +15710,16 @@
     <w:abstractNumId w:val="20"/>
   </w:num>
   <w:num w:numId="2">
-    <w:abstractNumId w:val="36"/>
+    <w:abstractNumId w:val="37"/>
   </w:num>
   <w:num w:numId="3">
-    <w:abstractNumId w:val="24"/>
+    <w:abstractNumId w:val="25"/>
   </w:num>
   <w:num w:numId="4">
     <w:abstractNumId w:val="12"/>
   </w:num>
   <w:num w:numId="5">
-    <w:abstractNumId w:val="24"/>
+    <w:abstractNumId w:val="25"/>
   </w:num>
   <w:num w:numId="6">
     <w:abstractNumId w:val="20"/>
@@ -15783,19 +15743,19 @@
     <w:abstractNumId w:val="16"/>
   </w:num>
   <w:num w:numId="13">
-    <w:abstractNumId w:val="30"/>
+    <w:abstractNumId w:val="31"/>
   </w:num>
   <w:num w:numId="14">
-    <w:abstractNumId w:val="27"/>
+    <w:abstractNumId w:val="28"/>
   </w:num>
   <w:num w:numId="15">
-    <w:abstractNumId w:val="35"/>
+    <w:abstractNumId w:val="36"/>
   </w:num>
   <w:num w:numId="16">
     <w:abstractNumId w:val="3"/>
   </w:num>
   <w:num w:numId="17">
-    <w:abstractNumId w:val="31"/>
+    <w:abstractNumId w:val="32"/>
   </w:num>
   <w:num w:numId="18">
     <w:abstractNumId w:val="10"/>
@@ -15804,22 +15764,22 @@
     <w:abstractNumId w:val="18"/>
   </w:num>
   <w:num w:numId="20">
-    <w:abstractNumId w:val="32"/>
+    <w:abstractNumId w:val="33"/>
   </w:num>
   <w:num w:numId="21">
-    <w:abstractNumId w:val="33"/>
+    <w:abstractNumId w:val="34"/>
   </w:num>
   <w:num w:numId="22">
-    <w:abstractNumId w:val="29"/>
+    <w:abstractNumId w:val="30"/>
   </w:num>
   <w:num w:numId="23">
-    <w:abstractNumId w:val="34"/>
+    <w:abstractNumId w:val="35"/>
   </w:num>
   <w:num w:numId="24">
     <w:abstractNumId w:val="6"/>
   </w:num>
   <w:num w:numId="25">
-    <w:abstractNumId w:val="26"/>
+    <w:abstractNumId w:val="27"/>
   </w:num>
   <w:num w:numId="26">
     <w:abstractNumId w:val="1"/>
@@ -15831,7 +15791,7 @@
     <w:abstractNumId w:val="2"/>
   </w:num>
   <w:num w:numId="29">
-    <w:abstractNumId w:val="37"/>
+    <w:abstractNumId w:val="38"/>
   </w:num>
   <w:num w:numId="30">
     <w:abstractNumId w:val="17"/>
@@ -15846,7 +15806,7 @@
     <w:abstractNumId w:val="22"/>
   </w:num>
   <w:num w:numId="34">
-    <w:abstractNumId w:val="28"/>
+    <w:abstractNumId w:val="29"/>
   </w:num>
   <w:num w:numId="35">
     <w:abstractNumId w:val="0"/>
@@ -15855,25 +15815,28 @@
     <w:abstractNumId w:val="21"/>
   </w:num>
   <w:num w:numId="37">
-    <w:abstractNumId w:val="39"/>
+    <w:abstractNumId w:val="40"/>
   </w:num>
   <w:num w:numId="38">
     <w:abstractNumId w:val="9"/>
   </w:num>
   <w:num w:numId="39">
-    <w:abstractNumId w:val="40"/>
+    <w:abstractNumId w:val="41"/>
   </w:num>
   <w:num w:numId="40">
-    <w:abstractNumId w:val="38"/>
+    <w:abstractNumId w:val="39"/>
   </w:num>
   <w:num w:numId="41">
-    <w:abstractNumId w:val="25"/>
+    <w:abstractNumId w:val="26"/>
   </w:num>
   <w:num w:numId="42">
     <w:abstractNumId w:val="14"/>
   </w:num>
   <w:num w:numId="43">
     <w:abstractNumId w:val="15"/>
+  </w:num>
+  <w:num w:numId="44">
+    <w:abstractNumId w:val="24"/>
   </w:num>
   <w:numIdMacAtCleanup w:val="7"/>
 </w:numbering>
@@ -19331,7 +19294,7 @@
 </file>
 
 <file path=customXml/itemProps1.xml><?xml version="1.0" encoding="utf-8"?>
-<ds:datastoreItem xmlns:ds="http://schemas.openxmlformats.org/officeDocument/2006/customXml" ds:itemID="{AD5FCB84-277D-4C31-858A-699AC7452052}">
+<ds:datastoreItem xmlns:ds="http://schemas.openxmlformats.org/officeDocument/2006/customXml" ds:itemID="{ABAE3AEA-0736-4110-A0E4-38ACDAEFA8DB}">
   <ds:schemaRefs>
     <ds:schemaRef ds:uri="http://schemas.openxmlformats.org/officeDocument/2006/bibliography"/>
   </ds:schemaRefs>

</xml_diff>

<commit_message>
Updated training exercises that are affected by changes to the framework.
</commit_message>
<xml_diff>
--- a/SIF3Training/localeSetup/AU/Exercises/SIF3 Training Exercises (1 Day) - Java.docx
+++ b/SIF3Training/localeSetup/AU/Exercises/SIF3 Training Exercises (1 Day) - Java.docx
@@ -280,7 +280,7 @@
         <w:rPr>
           <w:noProof/>
         </w:rPr>
-        <w:t>2016</w:t>
+        <w:t>2017</w:t>
       </w:r>
       <w:r>
         <w:fldChar w:fldCharType="end"/>
@@ -300,12 +300,7 @@
       </w:pPr>
       <w:r>
         <w:lastRenderedPageBreak/>
-        <w:t>Table of Co</w:t>
-      </w:r>
-      <w:bookmarkStart w:id="0" w:name="_GoBack"/>
-      <w:bookmarkEnd w:id="0"/>
-      <w:r>
-        <w:t>ntents</w:t>
+        <w:t>Table of Contents</w:t>
       </w:r>
     </w:p>
     <w:p>
@@ -351,7 +346,7 @@
         <w:rPr>
           <w:noProof/>
         </w:rPr>
-        <w:instrText xml:space="preserve"> PAGEREF _Toc453660094 \h </w:instrText>
+        <w:instrText xml:space="preserve"> PAGEREF _Toc482868725 \h </w:instrText>
       </w:r>
       <w:r>
         <w:rPr>
@@ -414,7 +409,7 @@
         <w:rPr>
           <w:noProof/>
         </w:rPr>
-        <w:instrText xml:space="preserve"> PAGEREF _Toc453660095 \h </w:instrText>
+        <w:instrText xml:space="preserve"> PAGEREF _Toc482868726 \h </w:instrText>
       </w:r>
       <w:r>
         <w:rPr>
@@ -477,7 +472,7 @@
         <w:rPr>
           <w:noProof/>
         </w:rPr>
-        <w:instrText xml:space="preserve"> PAGEREF _Toc453660096 \h </w:instrText>
+        <w:instrText xml:space="preserve"> PAGEREF _Toc482868727 \h </w:instrText>
       </w:r>
       <w:r>
         <w:rPr>
@@ -540,7 +535,7 @@
         <w:rPr>
           <w:noProof/>
         </w:rPr>
-        <w:instrText xml:space="preserve"> PAGEREF _Toc453660097 \h </w:instrText>
+        <w:instrText xml:space="preserve"> PAGEREF _Toc482868728 \h </w:instrText>
       </w:r>
       <w:r>
         <w:rPr>
@@ -603,7 +598,7 @@
         <w:rPr>
           <w:noProof/>
         </w:rPr>
-        <w:instrText xml:space="preserve"> PAGEREF _Toc453660098 \h </w:instrText>
+        <w:instrText xml:space="preserve"> PAGEREF _Toc482868729 \h </w:instrText>
       </w:r>
       <w:r>
         <w:rPr>
@@ -666,7 +661,7 @@
         <w:rPr>
           <w:noProof/>
         </w:rPr>
-        <w:instrText xml:space="preserve"> PAGEREF _Toc453660099 \h </w:instrText>
+        <w:instrText xml:space="preserve"> PAGEREF _Toc482868730 \h </w:instrText>
       </w:r>
       <w:r>
         <w:rPr>
@@ -729,7 +724,7 @@
         <w:rPr>
           <w:noProof/>
         </w:rPr>
-        <w:instrText xml:space="preserve"> PAGEREF _Toc453660100 \h </w:instrText>
+        <w:instrText xml:space="preserve"> PAGEREF _Toc482868731 \h </w:instrText>
       </w:r>
       <w:r>
         <w:rPr>
@@ -792,7 +787,7 @@
         <w:rPr>
           <w:noProof/>
         </w:rPr>
-        <w:instrText xml:space="preserve"> PAGEREF _Toc453660101 \h </w:instrText>
+        <w:instrText xml:space="preserve"> PAGEREF _Toc482868732 \h </w:instrText>
       </w:r>
       <w:r>
         <w:rPr>
@@ -855,7 +850,7 @@
         <w:rPr>
           <w:noProof/>
         </w:rPr>
-        <w:instrText xml:space="preserve"> PAGEREF _Toc453660102 \h </w:instrText>
+        <w:instrText xml:space="preserve"> PAGEREF _Toc482868733 \h </w:instrText>
       </w:r>
       <w:r>
         <w:rPr>
@@ -918,7 +913,7 @@
         <w:rPr>
           <w:noProof/>
         </w:rPr>
-        <w:instrText xml:space="preserve"> PAGEREF _Toc453660103 \h </w:instrText>
+        <w:instrText xml:space="preserve"> PAGEREF _Toc482868734 \h </w:instrText>
       </w:r>
       <w:r>
         <w:rPr>
@@ -981,7 +976,7 @@
         <w:rPr>
           <w:noProof/>
         </w:rPr>
-        <w:instrText xml:space="preserve"> PAGEREF _Toc453660104 \h </w:instrText>
+        <w:instrText xml:space="preserve"> PAGEREF _Toc482868735 \h </w:instrText>
       </w:r>
       <w:r>
         <w:rPr>
@@ -1044,7 +1039,7 @@
         <w:rPr>
           <w:noProof/>
         </w:rPr>
-        <w:instrText xml:space="preserve"> PAGEREF _Toc453660105 \h </w:instrText>
+        <w:instrText xml:space="preserve"> PAGEREF _Toc482868736 \h </w:instrText>
       </w:r>
       <w:r>
         <w:rPr>
@@ -1107,7 +1102,7 @@
         <w:rPr>
           <w:noProof/>
         </w:rPr>
-        <w:instrText xml:space="preserve"> PAGEREF _Toc453660106 \h </w:instrText>
+        <w:instrText xml:space="preserve"> PAGEREF _Toc482868737 \h </w:instrText>
       </w:r>
       <w:r>
         <w:rPr>
@@ -1170,7 +1165,7 @@
         <w:rPr>
           <w:noProof/>
         </w:rPr>
-        <w:instrText xml:space="preserve"> PAGEREF _Toc453660107 \h </w:instrText>
+        <w:instrText xml:space="preserve"> PAGEREF _Toc482868738 \h </w:instrText>
       </w:r>
       <w:r>
         <w:rPr>
@@ -1233,7 +1228,7 @@
         <w:rPr>
           <w:noProof/>
         </w:rPr>
-        <w:instrText xml:space="preserve"> PAGEREF _Toc453660108 \h </w:instrText>
+        <w:instrText xml:space="preserve"> PAGEREF _Toc482868739 \h </w:instrText>
       </w:r>
       <w:r>
         <w:rPr>
@@ -1296,7 +1291,7 @@
         <w:rPr>
           <w:noProof/>
         </w:rPr>
-        <w:instrText xml:space="preserve"> PAGEREF _Toc453660109 \h </w:instrText>
+        <w:instrText xml:space="preserve"> PAGEREF _Toc482868740 \h </w:instrText>
       </w:r>
       <w:r>
         <w:rPr>
@@ -1359,7 +1354,7 @@
         <w:rPr>
           <w:noProof/>
         </w:rPr>
-        <w:instrText xml:space="preserve"> PAGEREF _Toc453660110 \h </w:instrText>
+        <w:instrText xml:space="preserve"> PAGEREF _Toc482868741 \h </w:instrText>
       </w:r>
       <w:r>
         <w:rPr>
@@ -1422,7 +1417,7 @@
         <w:rPr>
           <w:noProof/>
         </w:rPr>
-        <w:instrText xml:space="preserve"> PAGEREF _Toc453660111 \h </w:instrText>
+        <w:instrText xml:space="preserve"> PAGEREF _Toc482868742 \h </w:instrText>
       </w:r>
       <w:r>
         <w:rPr>
@@ -1485,7 +1480,7 @@
         <w:rPr>
           <w:noProof/>
         </w:rPr>
-        <w:instrText xml:space="preserve"> PAGEREF _Toc453660112 \h </w:instrText>
+        <w:instrText xml:space="preserve"> PAGEREF _Toc482868743 \h </w:instrText>
       </w:r>
       <w:r>
         <w:rPr>
@@ -1548,7 +1543,7 @@
         <w:rPr>
           <w:noProof/>
         </w:rPr>
-        <w:instrText xml:space="preserve"> PAGEREF _Toc453660113 \h </w:instrText>
+        <w:instrText xml:space="preserve"> PAGEREF _Toc482868744 \h </w:instrText>
       </w:r>
       <w:r>
         <w:rPr>
@@ -1611,7 +1606,7 @@
         <w:rPr>
           <w:noProof/>
         </w:rPr>
-        <w:instrText xml:space="preserve"> PAGEREF _Toc453660114 \h </w:instrText>
+        <w:instrText xml:space="preserve"> PAGEREF _Toc482868745 \h </w:instrText>
       </w:r>
       <w:r>
         <w:rPr>
@@ -1656,7 +1651,7 @@
         <w:rPr>
           <w:noProof/>
         </w:rPr>
-        <w:t xml:space="preserve"> Postman (Chrome Plugin) – Easy Test</w:t>
+        <w:t xml:space="preserve"> Postman – Easy Test</w:t>
       </w:r>
       <w:r>
         <w:rPr>
@@ -1674,7 +1669,7 @@
         <w:rPr>
           <w:noProof/>
         </w:rPr>
-        <w:instrText xml:space="preserve"> PAGEREF _Toc453660115 \h </w:instrText>
+        <w:instrText xml:space="preserve"> PAGEREF _Toc482868746 \h </w:instrText>
       </w:r>
       <w:r>
         <w:rPr>
@@ -1737,7 +1732,7 @@
         <w:rPr>
           <w:noProof/>
         </w:rPr>
-        <w:instrText xml:space="preserve"> PAGEREF _Toc453660116 \h </w:instrText>
+        <w:instrText xml:space="preserve"> PAGEREF _Toc482868747 \h </w:instrText>
       </w:r>
       <w:r>
         <w:rPr>
@@ -1800,7 +1795,7 @@
         <w:rPr>
           <w:noProof/>
         </w:rPr>
-        <w:instrText xml:space="preserve"> PAGEREF _Toc453660117 \h </w:instrText>
+        <w:instrText xml:space="preserve"> PAGEREF _Toc482868748 \h </w:instrText>
       </w:r>
       <w:r>
         <w:rPr>
@@ -1863,7 +1858,7 @@
         <w:rPr>
           <w:noProof/>
         </w:rPr>
-        <w:instrText xml:space="preserve"> PAGEREF _Toc453660118 \h </w:instrText>
+        <w:instrText xml:space="preserve"> PAGEREF _Toc482868749 \h </w:instrText>
       </w:r>
       <w:r>
         <w:rPr>
@@ -1926,7 +1921,7 @@
         <w:rPr>
           <w:noProof/>
         </w:rPr>
-        <w:instrText xml:space="preserve"> PAGEREF _Toc453660119 \h </w:instrText>
+        <w:instrText xml:space="preserve"> PAGEREF _Toc482868750 \h </w:instrText>
       </w:r>
       <w:r>
         <w:rPr>
@@ -1943,7 +1938,7 @@
         <w:rPr>
           <w:noProof/>
         </w:rPr>
-        <w:t>10</w:t>
+        <w:t>11</w:t>
       </w:r>
       <w:r>
         <w:rPr>
@@ -1989,7 +1984,7 @@
         <w:rPr>
           <w:noProof/>
         </w:rPr>
-        <w:instrText xml:space="preserve"> PAGEREF _Toc453660120 \h </w:instrText>
+        <w:instrText xml:space="preserve"> PAGEREF _Toc482868751 \h </w:instrText>
       </w:r>
       <w:r>
         <w:rPr>
@@ -2052,7 +2047,7 @@
         <w:rPr>
           <w:noProof/>
         </w:rPr>
-        <w:instrText xml:space="preserve"> PAGEREF _Toc453660121 \h </w:instrText>
+        <w:instrText xml:space="preserve"> PAGEREF _Toc482868752 \h </w:instrText>
       </w:r>
       <w:r>
         <w:rPr>
@@ -2115,7 +2110,7 @@
         <w:rPr>
           <w:noProof/>
         </w:rPr>
-        <w:instrText xml:space="preserve"> PAGEREF _Toc453660122 \h </w:instrText>
+        <w:instrText xml:space="preserve"> PAGEREF _Toc482868753 \h </w:instrText>
       </w:r>
       <w:r>
         <w:rPr>
@@ -2178,7 +2173,7 @@
         <w:rPr>
           <w:noProof/>
         </w:rPr>
-        <w:instrText xml:space="preserve"> PAGEREF _Toc453660123 \h </w:instrText>
+        <w:instrText xml:space="preserve"> PAGEREF _Toc482868754 \h </w:instrText>
       </w:r>
       <w:r>
         <w:rPr>
@@ -2241,7 +2236,7 @@
         <w:rPr>
           <w:noProof/>
         </w:rPr>
-        <w:instrText xml:space="preserve"> PAGEREF _Toc453660124 \h </w:instrText>
+        <w:instrText xml:space="preserve"> PAGEREF _Toc482868755 \h </w:instrText>
       </w:r>
       <w:r>
         <w:rPr>
@@ -2304,7 +2299,7 @@
         <w:rPr>
           <w:noProof/>
         </w:rPr>
-        <w:instrText xml:space="preserve"> PAGEREF _Toc453660125 \h </w:instrText>
+        <w:instrText xml:space="preserve"> PAGEREF _Toc482868756 \h </w:instrText>
       </w:r>
       <w:r>
         <w:rPr>
@@ -2367,7 +2362,7 @@
         <w:rPr>
           <w:noProof/>
         </w:rPr>
-        <w:instrText xml:space="preserve"> PAGEREF _Toc453660126 \h </w:instrText>
+        <w:instrText xml:space="preserve"> PAGEREF _Toc482868757 \h </w:instrText>
       </w:r>
       <w:r>
         <w:rPr>
@@ -2430,7 +2425,7 @@
         <w:rPr>
           <w:noProof/>
         </w:rPr>
-        <w:instrText xml:space="preserve"> PAGEREF _Toc453660127 \h </w:instrText>
+        <w:instrText xml:space="preserve"> PAGEREF _Toc482868758 \h </w:instrText>
       </w:r>
       <w:r>
         <w:rPr>
@@ -2493,7 +2488,7 @@
         <w:rPr>
           <w:noProof/>
         </w:rPr>
-        <w:instrText xml:space="preserve"> PAGEREF _Toc453660128 \h </w:instrText>
+        <w:instrText xml:space="preserve"> PAGEREF _Toc482868759 \h </w:instrText>
       </w:r>
       <w:r>
         <w:rPr>
@@ -2556,7 +2551,7 @@
         <w:rPr>
           <w:noProof/>
         </w:rPr>
-        <w:instrText xml:space="preserve"> PAGEREF _Toc453660129 \h </w:instrText>
+        <w:instrText xml:space="preserve"> PAGEREF _Toc482868760 \h </w:instrText>
       </w:r>
       <w:r>
         <w:rPr>
@@ -2573,7 +2568,7 @@
         <w:rPr>
           <w:noProof/>
         </w:rPr>
-        <w:t>13</w:t>
+        <w:t>14</w:t>
       </w:r>
       <w:r>
         <w:rPr>
@@ -2619,7 +2614,7 @@
         <w:rPr>
           <w:noProof/>
         </w:rPr>
-        <w:instrText xml:space="preserve"> PAGEREF _Toc453660130 \h </w:instrText>
+        <w:instrText xml:space="preserve"> PAGEREF _Toc482868761 \h </w:instrText>
       </w:r>
       <w:r>
         <w:rPr>
@@ -2676,7 +2671,7 @@
         <w:rPr>
           <w:noProof/>
         </w:rPr>
-        <w:instrText xml:space="preserve"> PAGEREF _Toc453660131 \h </w:instrText>
+        <w:instrText xml:space="preserve"> PAGEREF _Toc482868762 \h </w:instrText>
       </w:r>
       <w:r>
         <w:rPr>
@@ -2733,7 +2728,7 @@
         <w:rPr>
           <w:noProof/>
         </w:rPr>
-        <w:instrText xml:space="preserve"> PAGEREF _Toc453660132 \h </w:instrText>
+        <w:instrText xml:space="preserve"> PAGEREF _Toc482868763 \h </w:instrText>
       </w:r>
       <w:r>
         <w:rPr>
@@ -2791,7 +2786,7 @@
         <w:rPr>
           <w:noProof/>
         </w:rPr>
-        <w:instrText xml:space="preserve"> PAGEREF _Toc453660133 \h </w:instrText>
+        <w:instrText xml:space="preserve"> PAGEREF _Toc482868764 \h </w:instrText>
       </w:r>
       <w:r>
         <w:rPr>
@@ -2848,7 +2843,7 @@
         <w:rPr>
           <w:noProof/>
         </w:rPr>
-        <w:instrText xml:space="preserve"> PAGEREF _Toc453660134 \h </w:instrText>
+        <w:instrText xml:space="preserve"> PAGEREF _Toc482868765 \h </w:instrText>
       </w:r>
       <w:r>
         <w:rPr>
@@ -2866,63 +2861,6 @@
           <w:noProof/>
         </w:rPr>
         <w:t>16</w:t>
-      </w:r>
-      <w:r>
-        <w:rPr>
-          <w:noProof/>
-        </w:rPr>
-        <w:fldChar w:fldCharType="end"/>
-      </w:r>
-    </w:p>
-    <w:p>
-      <w:pPr>
-        <w:pStyle w:val="TOC1"/>
-        <w:rPr>
-          <w:rFonts w:asciiTheme="minorHAnsi" w:eastAsiaTheme="minorEastAsia" w:hAnsiTheme="minorHAnsi" w:cstheme="minorBidi"/>
-          <w:noProof/>
-          <w:szCs w:val="22"/>
-        </w:rPr>
-      </w:pPr>
-      <w:r>
-        <w:rPr>
-          <w:noProof/>
-        </w:rPr>
-        <w:t>Appendix B: REST Client – Chrome Postman</w:t>
-      </w:r>
-      <w:r>
-        <w:rPr>
-          <w:noProof/>
-        </w:rPr>
-        <w:tab/>
-      </w:r>
-      <w:r>
-        <w:rPr>
-          <w:noProof/>
-        </w:rPr>
-        <w:fldChar w:fldCharType="begin"/>
-      </w:r>
-      <w:r>
-        <w:rPr>
-          <w:noProof/>
-        </w:rPr>
-        <w:instrText xml:space="preserve"> PAGEREF _Toc453660135 \h </w:instrText>
-      </w:r>
-      <w:r>
-        <w:rPr>
-          <w:noProof/>
-        </w:rPr>
-      </w:r>
-      <w:r>
-        <w:rPr>
-          <w:noProof/>
-        </w:rPr>
-        <w:fldChar w:fldCharType="separate"/>
-      </w:r>
-      <w:r>
-        <w:rPr>
-          <w:noProof/>
-        </w:rPr>
-        <w:t>17</w:t>
       </w:r>
       <w:r>
         <w:rPr>
@@ -2949,12 +2887,12 @@
         <w:pStyle w:val="Title"/>
         <w:jc w:val="left"/>
       </w:pPr>
-      <w:bookmarkStart w:id="1" w:name="_Toc453660094"/>
+      <w:bookmarkStart w:id="0" w:name="_Toc482868725"/>
       <w:r>
         <w:lastRenderedPageBreak/>
         <w:t>General Notes</w:t>
       </w:r>
-      <w:bookmarkEnd w:id="1"/>
+      <w:bookmarkEnd w:id="0"/>
     </w:p>
     <w:p>
       <w:pPr>
@@ -3082,24 +3020,18 @@
         <w:t>‘Appendix A’ lists a number of options to consider for running either a consumer or provider. All exercises will use some deployment and will require various components to run, so it is strongly suggested to quickly browse through that Appendix to determine the steps or setups you require to run you project successfully.</w:t>
       </w:r>
     </w:p>
-    <w:p/>
-    <w:p>
-      <w:r>
-        <w:t>‘Appendix B’ has some useful information about a very powerful REST Client that runs as an extension to the Chrome browser. Some exercises within that document point to this REST client for some tests or verifications.</w:t>
-      </w:r>
-    </w:p>
     <w:p>
       <w:pPr>
         <w:pStyle w:val="Heading1"/>
       </w:pPr>
-      <w:bookmarkStart w:id="2" w:name="_Toc453660095"/>
+      <w:bookmarkStart w:id="1" w:name="_Toc482868726"/>
       <w:r>
         <w:t xml:space="preserve">Exercise 1: </w:t>
       </w:r>
       <w:r>
         <w:t>SIF3 Framework Installation &amp; Verification</w:t>
       </w:r>
-      <w:bookmarkEnd w:id="2"/>
+      <w:bookmarkEnd w:id="1"/>
       <w:r>
         <w:tab/>
       </w:r>
@@ -3196,26 +3128,26 @@
       <w:pPr>
         <w:pStyle w:val="Heading2"/>
       </w:pPr>
-      <w:bookmarkStart w:id="3" w:name="_Toc429993153"/>
-      <w:bookmarkStart w:id="4" w:name="_Toc453660096"/>
+      <w:bookmarkStart w:id="2" w:name="_Toc429993153"/>
+      <w:bookmarkStart w:id="3" w:name="_Toc482868727"/>
       <w:r>
         <w:t>SIF3 Framework Installation</w:t>
       </w:r>
+      <w:bookmarkEnd w:id="2"/>
       <w:bookmarkEnd w:id="3"/>
+    </w:p>
+    <w:p>
+      <w:pPr>
+        <w:pStyle w:val="Heading3"/>
+      </w:pPr>
+      <w:bookmarkStart w:id="4" w:name="_Toc453659447"/>
+      <w:bookmarkStart w:id="5" w:name="_Toc453229371"/>
+      <w:bookmarkStart w:id="6" w:name="_Toc482868728"/>
+      <w:r>
+        <w:t>Install from ZIP files with Development Environment</w:t>
+      </w:r>
       <w:bookmarkEnd w:id="4"/>
-    </w:p>
-    <w:p>
-      <w:pPr>
-        <w:pStyle w:val="Heading3"/>
-      </w:pPr>
-      <w:bookmarkStart w:id="5" w:name="_Toc453229371"/>
-      <w:bookmarkStart w:id="6" w:name="_Toc453659447"/>
-      <w:bookmarkStart w:id="7" w:name="_Toc453660097"/>
-      <w:r>
-        <w:t>Install from ZIP files with Development Environment</w:t>
-      </w:r>
       <w:bookmarkEnd w:id="6"/>
-      <w:bookmarkEnd w:id="7"/>
     </w:p>
     <w:p>
       <w:r>
@@ -3370,13 +3302,13 @@
       <w:pPr>
         <w:pStyle w:val="Heading3"/>
       </w:pPr>
-      <w:bookmarkStart w:id="8" w:name="_Toc453659448"/>
-      <w:bookmarkStart w:id="9" w:name="_Toc453660098"/>
+      <w:bookmarkStart w:id="7" w:name="_Toc453659448"/>
+      <w:bookmarkStart w:id="8" w:name="_Toc482868729"/>
       <w:r>
         <w:t>Manual Install</w:t>
       </w:r>
+      <w:bookmarkEnd w:id="7"/>
       <w:bookmarkEnd w:id="8"/>
-      <w:bookmarkEnd w:id="9"/>
     </w:p>
     <w:p>
       <w:pPr>
@@ -3399,12 +3331,12 @@
       <w:pPr>
         <w:pStyle w:val="Heading3"/>
       </w:pPr>
-      <w:bookmarkStart w:id="10" w:name="_Toc453660099"/>
+      <w:bookmarkStart w:id="9" w:name="_Toc482868730"/>
       <w:r>
         <w:t>Setup Training Project for your Locale (Australia)</w:t>
       </w:r>
       <w:bookmarkEnd w:id="5"/>
-      <w:bookmarkEnd w:id="10"/>
+      <w:bookmarkEnd w:id="9"/>
     </w:p>
     <w:p>
       <w:r>
@@ -3481,11 +3413,11 @@
       <w:pPr>
         <w:pStyle w:val="Heading3"/>
       </w:pPr>
-      <w:bookmarkStart w:id="11" w:name="_Toc453660100"/>
+      <w:bookmarkStart w:id="10" w:name="_Toc482868731"/>
       <w:r>
         <w:t>DB Config</w:t>
       </w:r>
-      <w:bookmarkEnd w:id="11"/>
+      <w:bookmarkEnd w:id="10"/>
     </w:p>
     <w:p>
       <w:pPr>
@@ -3615,22 +3547,22 @@
       <w:pPr>
         <w:pStyle w:val="Heading2"/>
       </w:pPr>
-      <w:bookmarkStart w:id="12" w:name="_Toc453660101"/>
+      <w:bookmarkStart w:id="11" w:name="_Toc482868732"/>
       <w:r>
         <w:lastRenderedPageBreak/>
         <w:t>Modify Configurations</w:t>
       </w:r>
+      <w:bookmarkEnd w:id="11"/>
+    </w:p>
+    <w:p>
+      <w:pPr>
+        <w:pStyle w:val="Heading3"/>
+      </w:pPr>
+      <w:bookmarkStart w:id="12" w:name="_Toc482868733"/>
+      <w:r>
+        <w:t>JDBC Setup</w:t>
+      </w:r>
       <w:bookmarkEnd w:id="12"/>
-    </w:p>
-    <w:p>
-      <w:pPr>
-        <w:pStyle w:val="Heading3"/>
-      </w:pPr>
-      <w:bookmarkStart w:id="13" w:name="_Toc453660102"/>
-      <w:r>
-        <w:t>JDBC Setup</w:t>
-      </w:r>
-      <w:bookmarkEnd w:id="13"/>
     </w:p>
     <w:p>
       <w:pPr>
@@ -3687,10 +3619,21 @@
       </w:r>
       <w:proofErr w:type="spellEnd"/>
       <w:r>
-        <w:t>&gt;/config/hibernate/</w:t>
-      </w:r>
-      <w:r>
-        <w:t>sif3infra.hibernate.cfg.xml</w:t>
+        <w:t>&gt;/</w:t>
+      </w:r>
+      <w:proofErr w:type="spellStart"/>
+      <w:r>
+        <w:t>config</w:t>
+      </w:r>
+      <w:proofErr w:type="spellEnd"/>
+      <w:r>
+        <w:t>/hibernate/</w:t>
+      </w:r>
+      <w:r>
+        <w:t>sif3infra.hibernate.</w:t>
+      </w:r>
+      <w:r>
+        <w:t>properties</w:t>
       </w:r>
       <w:r>
         <w:t>. All you need to do is point the connection URL to the same location as in the DB Explorer setup in the previous section.</w:t>
@@ -3700,11 +3643,11 @@
       <w:pPr>
         <w:pStyle w:val="Heading3"/>
       </w:pPr>
-      <w:bookmarkStart w:id="14" w:name="_Toc453660103"/>
+      <w:bookmarkStart w:id="13" w:name="_Toc482868734"/>
       <w:r>
         <w:t>Configuration Files</w:t>
       </w:r>
-      <w:bookmarkEnd w:id="14"/>
+      <w:bookmarkEnd w:id="13"/>
     </w:p>
     <w:p>
       <w:pPr>
@@ -3776,8 +3719,13 @@
       </w:r>
       <w:proofErr w:type="spellEnd"/>
       <w:r>
-        <w:t>&gt;/config</w:t>
-      </w:r>
+        <w:t>&gt;/</w:t>
+      </w:r>
+      <w:proofErr w:type="spellStart"/>
+      <w:r>
+        <w:t>config</w:t>
+      </w:r>
+      <w:proofErr w:type="spellEnd"/>
     </w:p>
     <w:p>
       <w:pPr>
@@ -3819,7 +3767,15 @@
       </w:r>
       <w:proofErr w:type="spellEnd"/>
       <w:r>
-        <w:t>&gt;/config/environments.</w:t>
+        <w:t>&gt;/</w:t>
+      </w:r>
+      <w:proofErr w:type="spellStart"/>
+      <w:r>
+        <w:t>config</w:t>
+      </w:r>
+      <w:proofErr w:type="spellEnd"/>
+      <w:r>
+        <w:t>/environments.</w:t>
       </w:r>
     </w:p>
     <w:p>
@@ -3873,7 +3829,15 @@
       </w:r>
       <w:proofErr w:type="spellEnd"/>
       <w:r>
-        <w:t>&gt;/config/consumers</w:t>
+        <w:t>&gt;/</w:t>
+      </w:r>
+      <w:proofErr w:type="spellStart"/>
+      <w:r>
+        <w:t>config</w:t>
+      </w:r>
+      <w:proofErr w:type="spellEnd"/>
+      <w:r>
+        <w:t>/consumers</w:t>
       </w:r>
     </w:p>
     <w:p>
@@ -3976,7 +3940,15 @@
       </w:r>
       <w:proofErr w:type="spellEnd"/>
       <w:r>
-        <w:t>&gt;/config/providers</w:t>
+        <w:t>&gt;/</w:t>
+      </w:r>
+      <w:proofErr w:type="spellStart"/>
+      <w:r>
+        <w:t>config</w:t>
+      </w:r>
+      <w:proofErr w:type="spellEnd"/>
+      <w:r>
+        <w:t>/providers</w:t>
       </w:r>
     </w:p>
     <w:p>
@@ -4059,7 +4031,7 @@
       <w:pPr>
         <w:pStyle w:val="Heading2"/>
       </w:pPr>
-      <w:bookmarkStart w:id="15" w:name="_Toc453660104"/>
+      <w:bookmarkStart w:id="14" w:name="_Toc482868735"/>
       <w:r>
         <w:t>Classpath,</w:t>
       </w:r>
@@ -4075,29 +4047,26 @@
       <w:r>
         <w:t>, Deployment</w:t>
       </w:r>
+      <w:bookmarkEnd w:id="14"/>
+    </w:p>
+    <w:p>
+      <w:r>
+        <w:t>If you use Eclipse with Tomcat and have imported the SIF3Training Project as a Web-Project then you should not need to do any classpath configuration at this point. If you decided to use another IDE and/or web-server then you may need to configure your classpath. Please refer to Appendix A for details on config/property files and deployment of your provider.</w:t>
+      </w:r>
+    </w:p>
+    <w:p>
+      <w:pPr>
+        <w:pStyle w:val="Heading2"/>
+      </w:pPr>
+      <w:bookmarkStart w:id="15" w:name="_Ref453659934"/>
+      <w:bookmarkStart w:id="16" w:name="_Ref453659935"/>
+      <w:bookmarkStart w:id="17" w:name="_Toc482868736"/>
+      <w:r>
+        <w:t>Verify Installation</w:t>
+      </w:r>
       <w:bookmarkEnd w:id="15"/>
-    </w:p>
-    <w:p>
-      <w:r>
-        <w:t xml:space="preserve">If you use Eclipse with Tomcat and have imported the SIF3Training Project as a Web-Project then you should not need to do any classpath configuration at this point. If you decided to use another IDE and/or web-server then you may need to configure your classpath. Please refer to Appendix A for details on config/property files and deployment </w:t>
-      </w:r>
-      <w:r>
-        <w:t>of your provider.</w:t>
-      </w:r>
-    </w:p>
-    <w:p>
-      <w:pPr>
-        <w:pStyle w:val="Heading2"/>
-      </w:pPr>
-      <w:bookmarkStart w:id="16" w:name="_Ref453659934"/>
-      <w:bookmarkStart w:id="17" w:name="_Ref453659935"/>
-      <w:bookmarkStart w:id="18" w:name="_Toc453660105"/>
-      <w:r>
-        <w:t>Verify Installation</w:t>
-      </w:r>
       <w:bookmarkEnd w:id="16"/>
       <w:bookmarkEnd w:id="17"/>
-      <w:bookmarkEnd w:id="18"/>
     </w:p>
     <w:p/>
     <w:p>
@@ -4361,7 +4330,7 @@
       <w:pPr>
         <w:pStyle w:val="Heading1"/>
       </w:pPr>
-      <w:bookmarkStart w:id="19" w:name="_Toc453660106"/>
+      <w:bookmarkStart w:id="18" w:name="_Toc482868737"/>
       <w:r>
         <w:t>Exercise</w:t>
       </w:r>
@@ -4377,7 +4346,7 @@
       <w:r>
         <w:t xml:space="preserve"> – StudentPersonal</w:t>
       </w:r>
-      <w:bookmarkEnd w:id="19"/>
+      <w:bookmarkEnd w:id="18"/>
     </w:p>
     <w:p>
       <w:pPr>
@@ -4403,7 +4372,7 @@
         <w:pStyle w:val="Heading2"/>
         <w:jc w:val="both"/>
       </w:pPr>
-      <w:bookmarkStart w:id="20" w:name="_Toc453660107"/>
+      <w:bookmarkStart w:id="19" w:name="_Toc482868738"/>
       <w:r>
         <w:t xml:space="preserve">Write </w:t>
       </w:r>
@@ -4411,7 +4380,7 @@
       <w:r>
         <w:t>StudentPersonalConsumer</w:t>
       </w:r>
-      <w:bookmarkEnd w:id="20"/>
+      <w:bookmarkEnd w:id="19"/>
       <w:proofErr w:type="spellEnd"/>
     </w:p>
     <w:p>
@@ -4554,7 +4523,15 @@
         <w:jc w:val="both"/>
       </w:pPr>
       <w:r>
-        <w:t xml:space="preserve">For marshal and unmarshal methods use </w:t>
+        <w:t xml:space="preserve">For marshal and </w:t>
+      </w:r>
+      <w:proofErr w:type="spellStart"/>
+      <w:r>
+        <w:t>unmarshal</w:t>
+      </w:r>
+      <w:proofErr w:type="spellEnd"/>
+      <w:r>
+        <w:t xml:space="preserve"> methods use </w:t>
       </w:r>
       <w:proofErr w:type="spellStart"/>
       <w:r>
@@ -4702,7 +4679,7 @@
         <w:pStyle w:val="Heading2"/>
         <w:jc w:val="both"/>
       </w:pPr>
-      <w:bookmarkStart w:id="21" w:name="_Toc453660108"/>
+      <w:bookmarkStart w:id="20" w:name="_Toc482868739"/>
       <w:r>
         <w:t xml:space="preserve">Write </w:t>
       </w:r>
@@ -4710,7 +4687,7 @@
       <w:r>
         <w:t>DemoConsumer</w:t>
       </w:r>
-      <w:bookmarkEnd w:id="21"/>
+      <w:bookmarkEnd w:id="20"/>
       <w:proofErr w:type="spellEnd"/>
     </w:p>
     <w:p>
@@ -4964,7 +4941,7 @@
         <w:pStyle w:val="Heading2"/>
         <w:jc w:val="both"/>
       </w:pPr>
-      <w:bookmarkStart w:id="22" w:name="_Toc453660109"/>
+      <w:bookmarkStart w:id="21" w:name="_Toc482868740"/>
       <w:r>
         <w:lastRenderedPageBreak/>
         <w:t xml:space="preserve">Run </w:t>
@@ -4973,7 +4950,7 @@
       <w:r>
         <w:t>DemoConsumer</w:t>
       </w:r>
-      <w:bookmarkEnd w:id="22"/>
+      <w:bookmarkEnd w:id="21"/>
       <w:proofErr w:type="spellEnd"/>
     </w:p>
     <w:p>
@@ -5029,11 +5006,19 @@
       <w:r>
         <w:t xml:space="preserve">If you don’t see above line check your </w:t>
       </w:r>
+      <w:proofErr w:type="spellStart"/>
       <w:r>
         <w:rPr>
           <w:rFonts w:ascii="Courier New" w:hAnsi="Courier New" w:cs="Courier New"/>
         </w:rPr>
-        <w:t>config/providers/</w:t>
+        <w:t>config</w:t>
+      </w:r>
+      <w:proofErr w:type="spellEnd"/>
+      <w:r>
+        <w:rPr>
+          <w:rFonts w:ascii="Courier New" w:hAnsi="Courier New" w:cs="Courier New"/>
+        </w:rPr>
+        <w:t>/providers/</w:t>
       </w:r>
       <w:proofErr w:type="spellStart"/>
       <w:r>
@@ -5176,11 +5161,11 @@
       <w:pPr>
         <w:pStyle w:val="Heading2"/>
       </w:pPr>
-      <w:bookmarkStart w:id="23" w:name="_Toc453660110"/>
+      <w:bookmarkStart w:id="22" w:name="_Toc482868741"/>
       <w:r>
         <w:t>Advanced Exercise</w:t>
       </w:r>
-      <w:bookmarkEnd w:id="23"/>
+      <w:bookmarkEnd w:id="22"/>
     </w:p>
     <w:p>
       <w:pPr>
@@ -5195,7 +5180,7 @@
       <w:pPr>
         <w:pStyle w:val="Heading1"/>
       </w:pPr>
-      <w:bookmarkStart w:id="24" w:name="_Toc453660111"/>
+      <w:bookmarkStart w:id="23" w:name="_Toc482868742"/>
       <w:r>
         <w:t xml:space="preserve">Exercise 3: </w:t>
       </w:r>
@@ -5209,7 +5194,7 @@
       <w:r>
         <w:t>SchoolInfo</w:t>
       </w:r>
-      <w:bookmarkEnd w:id="24"/>
+      <w:bookmarkEnd w:id="23"/>
       <w:proofErr w:type="spellEnd"/>
     </w:p>
     <w:p>
@@ -5291,7 +5276,7 @@
         <w:pStyle w:val="Heading2"/>
         <w:jc w:val="both"/>
       </w:pPr>
-      <w:bookmarkStart w:id="25" w:name="_Toc453660112"/>
+      <w:bookmarkStart w:id="24" w:name="_Toc482868743"/>
       <w:r>
         <w:t xml:space="preserve">Write </w:t>
       </w:r>
@@ -5299,7 +5284,7 @@
       <w:r>
         <w:t>SchoolInfoProvider</w:t>
       </w:r>
-      <w:bookmarkEnd w:id="25"/>
+      <w:bookmarkEnd w:id="24"/>
       <w:proofErr w:type="spellEnd"/>
     </w:p>
     <w:p>
@@ -5460,7 +5445,15 @@
         <w:jc w:val="both"/>
       </w:pPr>
       <w:r>
-        <w:t xml:space="preserve">For marshal and unmarshal methods use </w:t>
+        <w:t xml:space="preserve">For marshal and </w:t>
+      </w:r>
+      <w:proofErr w:type="spellStart"/>
+      <w:r>
+        <w:t>unmarshal</w:t>
+      </w:r>
+      <w:proofErr w:type="spellEnd"/>
+      <w:r>
+        <w:t xml:space="preserve"> methods use </w:t>
       </w:r>
       <w:proofErr w:type="spellStart"/>
       <w:r>
@@ -5699,7 +5692,7 @@
       <w:pPr>
         <w:pStyle w:val="Heading2"/>
       </w:pPr>
-      <w:bookmarkStart w:id="26" w:name="_Toc453660113"/>
+      <w:bookmarkStart w:id="25" w:name="_Toc482868744"/>
       <w:r>
         <w:lastRenderedPageBreak/>
         <w:t xml:space="preserve">Deploy </w:t>
@@ -5708,7 +5701,7 @@
       <w:r>
         <w:t>SchoolInfoProvider</w:t>
       </w:r>
-      <w:bookmarkEnd w:id="26"/>
+      <w:bookmarkEnd w:id="25"/>
       <w:proofErr w:type="spellEnd"/>
     </w:p>
     <w:p>
@@ -5889,17 +5882,25 @@
       <w:r>
         <w:t xml:space="preserve">If you don’t see above line check your </w:t>
       </w:r>
+      <w:proofErr w:type="spellStart"/>
       <w:r>
         <w:rPr>
           <w:rFonts w:ascii="Courier New" w:hAnsi="Courier New" w:cs="Courier New"/>
         </w:rPr>
-        <w:t>config/providers/</w:t>
-      </w:r>
-      <w:proofErr w:type="spellStart"/>
+        <w:t>config</w:t>
+      </w:r>
+      <w:proofErr w:type="spellEnd"/>
       <w:r>
         <w:rPr>
           <w:rFonts w:ascii="Courier New" w:hAnsi="Courier New" w:cs="Courier New"/>
         </w:rPr>
+        <w:t>/providers/</w:t>
+      </w:r>
+      <w:proofErr w:type="spellStart"/>
+      <w:r>
+        <w:rPr>
+          <w:rFonts w:ascii="Courier New" w:hAnsi="Courier New" w:cs="Courier New"/>
+        </w:rPr>
         <w:t>StudentProvider.properties</w:t>
       </w:r>
       <w:proofErr w:type="spellEnd"/>
@@ -5994,7 +5995,7 @@
       <w:pPr>
         <w:pStyle w:val="Heading2"/>
       </w:pPr>
-      <w:bookmarkStart w:id="27" w:name="_Toc453660114"/>
+      <w:bookmarkStart w:id="26" w:name="_Toc482868745"/>
       <w:r>
         <w:t xml:space="preserve">Test your </w:t>
       </w:r>
@@ -6006,36 +6007,39 @@
       <w:r>
         <w:t xml:space="preserve"> Provider</w:t>
       </w:r>
+      <w:bookmarkEnd w:id="26"/>
+    </w:p>
+    <w:p>
+      <w:pPr>
+        <w:pStyle w:val="Heading3"/>
+      </w:pPr>
+      <w:bookmarkStart w:id="27" w:name="_Toc482868746"/>
+      <w:r>
+        <w:t>Postman</w:t>
+      </w:r>
+      <w:r>
+        <w:t xml:space="preserve"> </w:t>
+      </w:r>
+      <w:r>
+        <w:t>– Easy Test</w:t>
+      </w:r>
       <w:bookmarkEnd w:id="27"/>
     </w:p>
     <w:p>
       <w:pPr>
-        <w:pStyle w:val="Heading3"/>
-      </w:pPr>
-      <w:bookmarkStart w:id="28" w:name="_Toc453660115"/>
-      <w:r>
-        <w:t>Postman (Chrome Plugin) – Easy Test</w:t>
-      </w:r>
-      <w:bookmarkEnd w:id="28"/>
-    </w:p>
-    <w:p>
-      <w:pPr>
         <w:jc w:val="both"/>
       </w:pPr>
       <w:r>
-        <w:t>Postman is a plugin for Chrome (</w:t>
-      </w:r>
-      <w:hyperlink r:id="rId11" w:tgtFrame="_blank" w:history="1">
-        <w:r>
-          <w:rPr>
-            <w:rStyle w:val="Hyperlink"/>
-          </w:rPr>
-          <w:t>https://chrome.google.com/webstore/detail/postman-rest-client/fdmmgilgnpjigdojojpjoooidkmcomcm?hl=en</w:t>
-        </w:r>
-      </w:hyperlink>
-      <w:r>
-        <w:t>). This is the perfect plugin to test your provider.</w:t>
-      </w:r>
+        <w:t xml:space="preserve">Postman is a </w:t>
+      </w:r>
+      <w:r>
+        <w:t>sophisticated REST Client. It is provided as part of the training project and is the perfect tool to test your provider. Simply start the Postman (click on the shortcut in /SIF3Training directory) and follow the steps below:</w:t>
+      </w:r>
+    </w:p>
+    <w:p>
+      <w:pPr>
+        <w:jc w:val="both"/>
+      </w:pPr>
     </w:p>
     <w:p>
       <w:pPr>
@@ -6076,7 +6080,13 @@
       </w:r>
       <w:proofErr w:type="spellEnd"/>
       <w:r>
-        <w:t xml:space="preserve"> and password and create the Authorization header in Postman (Basic </w:t>
+        <w:t xml:space="preserve"> and password and create the Authorization header in Postman (</w:t>
+      </w:r>
+      <w:r>
+        <w:t xml:space="preserve">Click on “Authorization” Tab and select </w:t>
+      </w:r>
+      <w:r>
+        <w:t xml:space="preserve">Basic </w:t>
       </w:r>
       <w:proofErr w:type="spellStart"/>
       <w:r>
@@ -6084,7 +6094,18 @@
       </w:r>
       <w:proofErr w:type="spellEnd"/>
       <w:r>
-        <w:t xml:space="preserve"> tab at the top).</w:t>
+        <w:t>).</w:t>
+      </w:r>
+      <w:r>
+        <w:t xml:space="preserve"> Enter the </w:t>
+      </w:r>
+      <w:proofErr w:type="spellStart"/>
+      <w:r>
+        <w:t>sessionToken</w:t>
+      </w:r>
+      <w:proofErr w:type="spellEnd"/>
+      <w:r>
+        <w:t xml:space="preserve"> and password in appropriate fields and click “Update Request”.</w:t>
       </w:r>
     </w:p>
     <w:p>
@@ -6105,7 +6126,7 @@
       <w:r>
         <w:t xml:space="preserve">: </w:t>
       </w:r>
-      <w:hyperlink r:id="rId12" w:history="1">
+      <w:hyperlink r:id="rId11" w:history="1">
         <w:r>
           <w:rPr>
             <w:rStyle w:val="Hyperlink"/>
@@ -6164,7 +6185,7 @@
       <w:r>
         <w:t xml:space="preserve"> you must use the URL </w:t>
       </w:r>
-      <w:hyperlink r:id="rId13" w:history="1">
+      <w:hyperlink r:id="rId12" w:history="1">
         <w:r>
           <w:rPr>
             <w:rStyle w:val="Hyperlink"/>
@@ -6238,7 +6259,7 @@
       <w:r>
         <w:t xml:space="preserve"> you must use the URL </w:t>
       </w:r>
-      <w:hyperlink r:id="rId14" w:history="1">
+      <w:hyperlink r:id="rId13" w:history="1">
         <w:r>
           <w:rPr>
             <w:rStyle w:val="Hyperlink"/>
@@ -6272,7 +6293,7 @@
         <w:pStyle w:val="Heading3"/>
         <w:jc w:val="both"/>
       </w:pPr>
-      <w:bookmarkStart w:id="29" w:name="_Toc453660116"/>
+      <w:bookmarkStart w:id="28" w:name="_Toc482868747"/>
       <w:r>
         <w:t xml:space="preserve">Write </w:t>
       </w:r>
@@ -6284,23 +6305,25 @@
       <w:r>
         <w:t xml:space="preserve"> Consumer – More Work</w:t>
       </w:r>
+      <w:bookmarkEnd w:id="28"/>
+    </w:p>
+    <w:p>
+      <w:pPr>
+        <w:jc w:val="both"/>
+      </w:pPr>
+      <w:r>
+        <w:t xml:space="preserve">You can write a </w:t>
+      </w:r>
+      <w:proofErr w:type="spellStart"/>
+      <w:r>
+        <w:t>SchoolInfo</w:t>
+      </w:r>
+      <w:proofErr w:type="spellEnd"/>
+      <w:r>
+        <w:t xml:space="preserve"> consumer as you did for the StudentPersonal consumer in Exercise 2. This is a bit of work but mostly a copy-paste exercise.</w:t>
+      </w:r>
+      <w:bookmarkStart w:id="29" w:name="_GoBack"/>
       <w:bookmarkEnd w:id="29"/>
-    </w:p>
-    <w:p>
-      <w:pPr>
-        <w:jc w:val="both"/>
-      </w:pPr>
-      <w:r>
-        <w:t xml:space="preserve">You can write a </w:t>
-      </w:r>
-      <w:proofErr w:type="spellStart"/>
-      <w:r>
-        <w:t>SchoolInfo</w:t>
-      </w:r>
-      <w:proofErr w:type="spellEnd"/>
-      <w:r>
-        <w:t xml:space="preserve"> consumer as you did for the StudentPersonal consumer in Exercise 2. This is a bit of work but mostly a copy-paste exercise.</w:t>
-      </w:r>
     </w:p>
     <w:p>
       <w:pPr>
@@ -6312,6 +6335,7 @@
         <w:jc w:val="both"/>
       </w:pPr>
       <w:r>
+        <w:lastRenderedPageBreak/>
         <w:t xml:space="preserve">Create a new consumer class </w:t>
       </w:r>
       <w:proofErr w:type="spellStart"/>
@@ -6370,7 +6394,6 @@
         <w:jc w:val="both"/>
       </w:pPr>
       <w:r>
-        <w:lastRenderedPageBreak/>
         <w:t xml:space="preserve">Add new consumer to </w:t>
       </w:r>
       <w:proofErr w:type="spellStart"/>
@@ -6408,7 +6431,7 @@
         <w:pStyle w:val="Heading2"/>
         <w:jc w:val="both"/>
       </w:pPr>
-      <w:bookmarkStart w:id="30" w:name="_Toc453660117"/>
+      <w:bookmarkStart w:id="30" w:name="_Toc482868748"/>
       <w:r>
         <w:t>Advanced Exercise</w:t>
       </w:r>
@@ -6436,7 +6459,7 @@
       <w:pPr>
         <w:pStyle w:val="Heading1"/>
       </w:pPr>
-      <w:bookmarkStart w:id="31" w:name="_Toc453660118"/>
+      <w:bookmarkStart w:id="31" w:name="_Toc482868749"/>
       <w:r>
         <w:t>Exercise 4 (Optional): Consumer Multi-Object CRUD</w:t>
       </w:r>
@@ -7172,8 +7195,9 @@
       <w:pPr>
         <w:pStyle w:val="Heading1"/>
       </w:pPr>
-      <w:bookmarkStart w:id="32" w:name="_Toc453660119"/>
-      <w:r>
+      <w:bookmarkStart w:id="32" w:name="_Toc482868750"/>
+      <w:r>
+        <w:lastRenderedPageBreak/>
         <w:t xml:space="preserve">Exercise </w:t>
       </w:r>
       <w:r>
@@ -7202,9 +7226,8 @@
         <w:pStyle w:val="Heading2"/>
       </w:pPr>
       <w:bookmarkStart w:id="33" w:name="_Ref395786981"/>
-      <w:bookmarkStart w:id="34" w:name="_Toc453660120"/>
-      <w:r>
-        <w:lastRenderedPageBreak/>
+      <w:bookmarkStart w:id="34" w:name="_Toc482868751"/>
+      <w:r>
         <w:t>Manage Consumer Environment Templates</w:t>
       </w:r>
       <w:bookmarkEnd w:id="33"/>
@@ -7411,7 +7434,15 @@
         <w:t>&gt;</w:t>
       </w:r>
       <w:r>
-        <w:t>/config/consumers.</w:t>
+        <w:t>/</w:t>
+      </w:r>
+      <w:proofErr w:type="spellStart"/>
+      <w:r>
+        <w:t>config</w:t>
+      </w:r>
+      <w:proofErr w:type="spellEnd"/>
+      <w:r>
+        <w:t>/consumers.</w:t>
       </w:r>
       <w:r>
         <w:t xml:space="preserve"> </w:t>
@@ -7536,7 +7567,7 @@
         <w:pStyle w:val="Heading2"/>
       </w:pPr>
       <w:bookmarkStart w:id="35" w:name="_Ref395779626"/>
-      <w:bookmarkStart w:id="36" w:name="_Toc453660121"/>
+      <w:bookmarkStart w:id="36" w:name="_Toc482868752"/>
       <w:r>
         <w:t>Manage DIRECT Provider Environment Templates</w:t>
       </w:r>
@@ -7811,6 +7842,7 @@
         <w:rPr>
           <w:b/>
         </w:rPr>
+        <w:lastRenderedPageBreak/>
         <w:t>Exercise</w:t>
       </w:r>
       <w:r>
@@ -7883,9 +7915,8 @@
       <w:pPr>
         <w:pStyle w:val="Heading1"/>
       </w:pPr>
-      <w:bookmarkStart w:id="37" w:name="_Toc453660122"/>
-      <w:r>
-        <w:lastRenderedPageBreak/>
+      <w:bookmarkStart w:id="37" w:name="_Toc482868753"/>
+      <w:r>
         <w:t xml:space="preserve">Exercise 7: </w:t>
       </w:r>
       <w:proofErr w:type="spellStart"/>
@@ -7910,7 +7941,7 @@
         <w:pStyle w:val="Heading2"/>
       </w:pPr>
       <w:bookmarkStart w:id="38" w:name="_Ref415141583"/>
-      <w:bookmarkStart w:id="39" w:name="_Toc453660123"/>
+      <w:bookmarkStart w:id="39" w:name="_Toc482868754"/>
       <w:r>
         <w:t>Provider Implementation</w:t>
       </w:r>
@@ -8230,7 +8261,7 @@
       <w:pPr>
         <w:pStyle w:val="Heading2"/>
       </w:pPr>
-      <w:bookmarkStart w:id="40" w:name="_Toc453660124"/>
+      <w:bookmarkStart w:id="40" w:name="_Toc482868755"/>
       <w:r>
         <w:t>Consumer Implementation</w:t>
       </w:r>
@@ -8395,6 +8426,7 @@
         <w:rPr>
           <w:b/>
         </w:rPr>
+        <w:lastRenderedPageBreak/>
         <w:t>Tips</w:t>
       </w:r>
       <w:r>
@@ -8490,9 +8522,8 @@
       <w:pPr>
         <w:pStyle w:val="Heading1"/>
       </w:pPr>
-      <w:bookmarkStart w:id="41" w:name="_Toc453660125"/>
-      <w:r>
-        <w:lastRenderedPageBreak/>
+      <w:bookmarkStart w:id="41" w:name="_Toc482868756"/>
+      <w:r>
         <w:t xml:space="preserve">Exercise </w:t>
       </w:r>
       <w:r>
@@ -8562,7 +8593,7 @@
         <w:pStyle w:val="Heading2"/>
         <w:jc w:val="both"/>
       </w:pPr>
-      <w:bookmarkStart w:id="42" w:name="_Toc453660126"/>
+      <w:bookmarkStart w:id="42" w:name="_Toc482868757"/>
       <w:r>
         <w:t>General Preparation</w:t>
       </w:r>
@@ -8600,7 +8631,7 @@
         <w:pStyle w:val="Heading2"/>
         <w:jc w:val="both"/>
       </w:pPr>
-      <w:bookmarkStart w:id="43" w:name="_Toc453660127"/>
+      <w:bookmarkStart w:id="43" w:name="_Toc482868758"/>
       <w:r>
         <w:t>Prepare your Provider to participate in the local network</w:t>
       </w:r>
@@ -8802,7 +8833,7 @@
         <w:pStyle w:val="Heading2"/>
       </w:pPr>
       <w:bookmarkStart w:id="44" w:name="_Toc453229400"/>
-      <w:bookmarkStart w:id="45" w:name="_Toc453660128"/>
+      <w:bookmarkStart w:id="45" w:name="_Toc482868759"/>
       <w:r>
         <w:t>Prepare you Consumer to connect to another Provider on the local network</w:t>
       </w:r>
@@ -8930,8 +8961,9 @@
         <w:pStyle w:val="Heading2"/>
         <w:jc w:val="both"/>
       </w:pPr>
-      <w:bookmarkStart w:id="46" w:name="_Toc453660129"/>
-      <w:r>
+      <w:bookmarkStart w:id="46" w:name="_Toc482868760"/>
+      <w:r>
+        <w:lastRenderedPageBreak/>
         <w:t>Confirm that it is really working…</w:t>
       </w:r>
       <w:bookmarkEnd w:id="46"/>
@@ -8981,9 +9013,8 @@
         <w:pStyle w:val="Heading2"/>
       </w:pPr>
       <w:bookmarkStart w:id="47" w:name="_Toc453229402"/>
-      <w:bookmarkStart w:id="48" w:name="_Toc453660130"/>
-      <w:r>
-        <w:lastRenderedPageBreak/>
+      <w:bookmarkStart w:id="48" w:name="_Toc482868761"/>
+      <w:r>
         <w:t>Connect your Consumer to HITS</w:t>
       </w:r>
       <w:bookmarkEnd w:id="47"/>
@@ -9097,7 +9128,7 @@
       <w:pPr>
         <w:pStyle w:val="Title"/>
       </w:pPr>
-      <w:bookmarkStart w:id="49" w:name="_Toc453660131"/>
+      <w:bookmarkStart w:id="49" w:name="_Toc482868762"/>
       <w:r>
         <w:lastRenderedPageBreak/>
         <w:t>Appendix A: Classpath &amp; Deployment</w:t>
@@ -9112,7 +9143,7 @@
           <w:numId w:val="0"/>
         </w:numPr>
       </w:pPr>
-      <w:bookmarkStart w:id="50" w:name="_Toc453660132"/>
+      <w:bookmarkStart w:id="50" w:name="_Toc482868763"/>
       <w:r>
         <w:t xml:space="preserve">Ant </w:t>
       </w:r>
@@ -9146,7 +9177,7 @@
           <w:numId w:val="0"/>
         </w:numPr>
       </w:pPr>
-      <w:bookmarkStart w:id="51" w:name="_Toc453660133"/>
+      <w:bookmarkStart w:id="51" w:name="_Toc482868764"/>
       <w:r>
         <w:t>Provider</w:t>
       </w:r>
@@ -9200,7 +9231,15 @@
       </w:r>
       <w:proofErr w:type="spellEnd"/>
       <w:r>
-        <w:t>&gt;/config/providers/</w:t>
+        <w:t>&gt;/</w:t>
+      </w:r>
+      <w:proofErr w:type="spellStart"/>
+      <w:r>
+        <w:t>config</w:t>
+      </w:r>
+      <w:proofErr w:type="spellEnd"/>
+      <w:r>
+        <w:t>/providers/</w:t>
       </w:r>
       <w:proofErr w:type="spellStart"/>
       <w:r>
@@ -9225,7 +9264,15 @@
       </w:r>
       <w:proofErr w:type="spellEnd"/>
       <w:r>
-        <w:t>&gt;/config/</w:t>
+        <w:t>&gt;/</w:t>
+      </w:r>
+      <w:proofErr w:type="spellStart"/>
+      <w:r>
+        <w:t>config</w:t>
+      </w:r>
+      <w:proofErr w:type="spellEnd"/>
+      <w:r>
+        <w:t>/</w:t>
       </w:r>
       <w:proofErr w:type="spellStart"/>
       <w:r>
@@ -9250,7 +9297,15 @@
       </w:r>
       <w:proofErr w:type="spellEnd"/>
       <w:r>
-        <w:t>&gt;/config/hibernate</w:t>
+        <w:t>&gt;/</w:t>
+      </w:r>
+      <w:proofErr w:type="spellStart"/>
+      <w:r>
+        <w:t>config</w:t>
+      </w:r>
+      <w:proofErr w:type="spellEnd"/>
+      <w:r>
+        <w:t>/hibernate</w:t>
       </w:r>
     </w:p>
     <w:p>
@@ -9270,7 +9325,15 @@
       </w:r>
       <w:proofErr w:type="spellEnd"/>
       <w:r>
-        <w:t>&gt;/config/log4j.properties</w:t>
+        <w:t>&gt;/</w:t>
+      </w:r>
+      <w:proofErr w:type="spellStart"/>
+      <w:r>
+        <w:t>config</w:t>
+      </w:r>
+      <w:proofErr w:type="spellEnd"/>
+      <w:r>
+        <w:t>/log4j.properties</w:t>
       </w:r>
     </w:p>
     <w:p>
@@ -9710,7 +9773,7 @@
           <w:numId w:val="0"/>
         </w:numPr>
       </w:pPr>
-      <w:bookmarkStart w:id="52" w:name="_Toc453660134"/>
+      <w:bookmarkStart w:id="52" w:name="_Toc482868765"/>
       <w:r>
         <w:t>Consumer</w:t>
       </w:r>
@@ -9748,7 +9811,15 @@
       </w:r>
       <w:proofErr w:type="spellEnd"/>
       <w:r>
-        <w:t>&gt;/config/</w:t>
+        <w:t>&gt;/</w:t>
+      </w:r>
+      <w:proofErr w:type="spellStart"/>
+      <w:r>
+        <w:t>config</w:t>
+      </w:r>
+      <w:proofErr w:type="spellEnd"/>
+      <w:r>
+        <w:t>/</w:t>
       </w:r>
       <w:proofErr w:type="spellStart"/>
       <w:r>
@@ -9781,7 +9852,15 @@
       </w:r>
       <w:proofErr w:type="spellEnd"/>
       <w:r>
-        <w:t>&gt;/config/</w:t>
+        <w:t>&gt;/</w:t>
+      </w:r>
+      <w:proofErr w:type="spellStart"/>
+      <w:r>
+        <w:t>config</w:t>
+      </w:r>
+      <w:proofErr w:type="spellEnd"/>
+      <w:r>
+        <w:t>/</w:t>
       </w:r>
       <w:proofErr w:type="spellStart"/>
       <w:r>
@@ -9806,7 +9885,15 @@
       </w:r>
       <w:proofErr w:type="spellEnd"/>
       <w:r>
-        <w:t>&gt;/config/hibernate</w:t>
+        <w:t>&gt;/</w:t>
+      </w:r>
+      <w:proofErr w:type="spellStart"/>
+      <w:r>
+        <w:t>config</w:t>
+      </w:r>
+      <w:proofErr w:type="spellEnd"/>
+      <w:r>
+        <w:t>/hibernate</w:t>
       </w:r>
     </w:p>
     <w:p>
@@ -9826,7 +9913,15 @@
       </w:r>
       <w:proofErr w:type="spellEnd"/>
       <w:r>
-        <w:t>&gt;/config/log4j.properties</w:t>
+        <w:t>&gt;/</w:t>
+      </w:r>
+      <w:proofErr w:type="spellStart"/>
+      <w:r>
+        <w:t>config</w:t>
+      </w:r>
+      <w:proofErr w:type="spellEnd"/>
+      <w:r>
+        <w:t>/log4j.properties</w:t>
       </w:r>
     </w:p>
     <w:p>
@@ -9949,148 +10044,15 @@
     </w:p>
     <w:p>
       <w:pPr>
-        <w:keepLines w:val="0"/>
-      </w:pPr>
-      <w:r>
-        <w:br w:type="page"/>
-      </w:r>
-    </w:p>
-    <w:p>
-      <w:pPr>
-        <w:pStyle w:val="Title"/>
-      </w:pPr>
-      <w:bookmarkStart w:id="53" w:name="_Toc400781497"/>
-      <w:bookmarkStart w:id="54" w:name="_Toc453660135"/>
-      <w:r>
-        <w:lastRenderedPageBreak/>
-        <w:t>Appendix B: REST Client – Chrome Postman</w:t>
-      </w:r>
-      <w:bookmarkEnd w:id="53"/>
-      <w:bookmarkEnd w:id="54"/>
-    </w:p>
-    <w:p>
-      <w:pPr>
-        <w:rPr>
-          <w:b/>
-        </w:rPr>
-      </w:pPr>
-      <w:r>
-        <w:t>For some e</w:t>
-      </w:r>
-      <w:r>
-        <w:t>xercises it is suggested to use a REST Client to test your code. A good and extensive REST client is the Chrome extension called POSTMAN. You need Chrome as your browser to use it.</w:t>
-      </w:r>
-    </w:p>
-    <w:p>
-      <w:pPr>
-        <w:rPr>
-          <w:rStyle w:val="Hyperlink"/>
-          <w:rFonts w:asciiTheme="minorHAnsi" w:hAnsiTheme="minorHAnsi" w:cstheme="minorHAnsi"/>
-          <w:szCs w:val="22"/>
-        </w:rPr>
-      </w:pPr>
-      <w:r>
-        <w:t xml:space="preserve">It can be downloaded from here: </w:t>
-      </w:r>
-      <w:hyperlink r:id="rId15" w:tgtFrame="_blank" w:history="1">
-        <w:r>
-          <w:rPr>
-            <w:rStyle w:val="Hyperlink"/>
-            <w:rFonts w:asciiTheme="minorHAnsi" w:hAnsiTheme="minorHAnsi" w:cstheme="minorHAnsi"/>
-            <w:szCs w:val="22"/>
-          </w:rPr>
-          <w:t>https://chrome.google.com/webstore/detail/postman-rest-client/fdmmgilgnpjigdojojpjoooidkmcomcm?hl=en</w:t>
-        </w:r>
-      </w:hyperlink>
-    </w:p>
-    <w:p/>
-    <w:p>
-      <w:pPr>
-        <w:rPr>
-          <w:rStyle w:val="Hyperlink"/>
-          <w:rFonts w:asciiTheme="minorHAnsi" w:hAnsiTheme="minorHAnsi" w:cstheme="minorHAnsi"/>
-          <w:b/>
-          <w:color w:val="auto"/>
-          <w:szCs w:val="22"/>
-          <w:u w:val="none"/>
-        </w:rPr>
-      </w:pPr>
-      <w:r>
-        <w:rPr>
-          <w:rStyle w:val="Hyperlink"/>
-          <w:rFonts w:asciiTheme="minorHAnsi" w:hAnsiTheme="minorHAnsi" w:cstheme="minorHAnsi"/>
-          <w:color w:val="auto"/>
-          <w:szCs w:val="22"/>
-          <w:u w:val="none"/>
-        </w:rPr>
-        <w:t xml:space="preserve">Unfortunately </w:t>
-      </w:r>
-      <w:r>
-        <w:rPr>
-          <w:rStyle w:val="Hyperlink"/>
-          <w:rFonts w:asciiTheme="minorHAnsi" w:hAnsiTheme="minorHAnsi" w:cstheme="minorHAnsi"/>
-          <w:color w:val="auto"/>
-          <w:szCs w:val="22"/>
-          <w:u w:val="none"/>
-        </w:rPr>
-        <w:t xml:space="preserve">you can only install it with a Google account/sign-in. If you do not have one there is the option to install it without a Google sign-in. For this you need to download the extension from Github directly and follow the instructions in the README.md. The </w:t>
-      </w:r>
-      <w:proofErr w:type="spellStart"/>
-      <w:r>
-        <w:rPr>
-          <w:rStyle w:val="Hyperlink"/>
-          <w:rFonts w:asciiTheme="minorHAnsi" w:hAnsiTheme="minorHAnsi" w:cstheme="minorHAnsi"/>
-          <w:color w:val="auto"/>
-          <w:szCs w:val="22"/>
-          <w:u w:val="none"/>
-        </w:rPr>
-        <w:t>Github</w:t>
-      </w:r>
-      <w:proofErr w:type="spellEnd"/>
-      <w:r>
-        <w:rPr>
-          <w:rStyle w:val="Hyperlink"/>
-          <w:rFonts w:asciiTheme="minorHAnsi" w:hAnsiTheme="minorHAnsi" w:cstheme="minorHAnsi"/>
-          <w:color w:val="auto"/>
-          <w:szCs w:val="22"/>
-          <w:u w:val="none"/>
-        </w:rPr>
-        <w:t xml:space="preserve"> location is </w:t>
-      </w:r>
-      <w:hyperlink r:id="rId16" w:history="1">
-        <w:r>
-          <w:rPr>
-            <w:rStyle w:val="Hyperlink"/>
-            <w:rFonts w:asciiTheme="minorHAnsi" w:hAnsiTheme="minorHAnsi" w:cstheme="minorHAnsi"/>
-            <w:szCs w:val="22"/>
-          </w:rPr>
-          <w:t>https://github.com/a85/POSTMan-Chrome-Extension</w:t>
-        </w:r>
-      </w:hyperlink>
-      <w:r>
-        <w:rPr>
-          <w:rStyle w:val="Hyperlink"/>
-          <w:rFonts w:asciiTheme="minorHAnsi" w:hAnsiTheme="minorHAnsi" w:cstheme="minorHAnsi"/>
-          <w:color w:val="auto"/>
-          <w:szCs w:val="22"/>
-          <w:u w:val="none"/>
-        </w:rPr>
-        <w:t>.</w:t>
-      </w:r>
-    </w:p>
-    <w:p/>
-    <w:p>
-      <w:pPr>
         <w:pStyle w:val="Body1"/>
       </w:pPr>
     </w:p>
-    <w:p/>
     <w:sectPr>
-      <w:headerReference w:type="even" r:id="rId17"/>
-      <w:headerReference w:type="default" r:id="rId18"/>
-      <w:footerReference w:type="even" r:id="rId19"/>
-      <w:footerReference w:type="default" r:id="rId20"/>
-      <w:headerReference w:type="first" r:id="rId21"/>
+      <w:headerReference w:type="even" r:id="rId14"/>
+      <w:headerReference w:type="default" r:id="rId15"/>
+      <w:footerReference w:type="even" r:id="rId16"/>
+      <w:footerReference w:type="default" r:id="rId17"/>
+      <w:headerReference w:type="first" r:id="rId18"/>
       <w:pgSz w:w="11906" w:h="16838" w:code="9"/>
       <w:pgMar w:top="1701" w:right="1134" w:bottom="1304" w:left="1134" w:header="454" w:footer="340" w:gutter="284"/>
       <w:cols w:space="708"/>
@@ -10346,7 +10308,7 @@
         <w:rPr>
           <w:noProof/>
         </w:rPr>
-        <w:t>17</w:t>
+        <w:t>16</w:t>
       </w:r>
     </w:fldSimple>
     <w:r>
@@ -10356,7 +10318,7 @@
       <mc:AlternateContent>
         <mc:Choice Requires="wps">
           <w:drawing>
-            <wp:anchor distT="0" distB="0" distL="114300" distR="114300" simplePos="0" relativeHeight="251657216" behindDoc="0" locked="1" layoutInCell="0" allowOverlap="0" wp14:anchorId="586E7935" wp14:editId="212CBA67">
+            <wp:anchor distT="0" distB="0" distL="114300" distR="114300" simplePos="0" relativeHeight="251657216" behindDoc="0" locked="1" layoutInCell="0" allowOverlap="0" wp14:anchorId="19C95C4A" wp14:editId="5CE64CFC">
               <wp:simplePos x="0" y="0"/>
               <wp:positionH relativeFrom="page">
                 <wp:posOffset>720090</wp:posOffset>
@@ -10641,7 +10603,7 @@
         <w:rPr>
           <w:noProof/>
         </w:rPr>
-        <w:t>17</w:t>
+        <w:t>16</w:t>
       </w:r>
     </w:fldSimple>
     <w:r>
@@ -10651,7 +10613,7 @@
       <mc:AlternateContent>
         <mc:Choice Requires="wps">
           <w:drawing>
-            <wp:anchor distT="0" distB="0" distL="114300" distR="114300" simplePos="0" relativeHeight="251656192" behindDoc="0" locked="1" layoutInCell="0" allowOverlap="0" wp14:anchorId="6DFD11E5" wp14:editId="20A4806B">
+            <wp:anchor distT="0" distB="0" distL="114300" distR="114300" simplePos="0" relativeHeight="251656192" behindDoc="0" locked="1" layoutInCell="0" allowOverlap="0" wp14:anchorId="0A24520A" wp14:editId="2E6C1217">
               <wp:simplePos x="0" y="0"/>
               <wp:positionH relativeFrom="page">
                 <wp:posOffset>900430</wp:posOffset>
@@ -10756,7 +10718,7 @@
       <mc:AlternateContent>
         <mc:Choice Requires="wps">
           <w:drawing>
-            <wp:anchor distT="0" distB="0" distL="114300" distR="114300" simplePos="0" relativeHeight="251658240" behindDoc="0" locked="1" layoutInCell="0" allowOverlap="0">
+            <wp:anchor distT="0" distB="0" distL="114300" distR="114300" simplePos="0" relativeHeight="251658240" behindDoc="0" locked="1" layoutInCell="0" allowOverlap="0" wp14:anchorId="6F6DCE7E" wp14:editId="6297979B">
               <wp:simplePos x="0" y="0"/>
               <wp:positionH relativeFrom="page">
                 <wp:posOffset>720090</wp:posOffset>
@@ -10841,7 +10803,7 @@
         <w:noProof/>
       </w:rPr>
       <w:drawing>
-        <wp:inline distT="0" distB="0" distL="0" distR="0">
+        <wp:inline distT="0" distB="0" distL="0" distR="0" wp14:anchorId="6C9FFB6F" wp14:editId="507DC144">
           <wp:extent cx="2009775" cy="361950"/>
           <wp:effectExtent l="0" t="0" r="9525" b="0"/>
           <wp:docPr id="2" name="Picture 2" descr="systemic-logo-md"/>
@@ -10904,7 +10866,7 @@
         <w:noProof/>
       </w:rPr>
       <w:drawing>
-        <wp:inline distT="0" distB="0" distL="0" distR="0">
+        <wp:inline distT="0" distB="0" distL="0" distR="0" wp14:anchorId="036C35C8" wp14:editId="6957F898">
           <wp:extent cx="2009775" cy="361950"/>
           <wp:effectExtent l="0" t="0" r="9525" b="0"/>
           <wp:docPr id="3" name="Picture 3" descr="systemic-logo-md"/>
@@ -10959,7 +10921,7 @@
       <mc:AlternateContent>
         <mc:Choice Requires="wps">
           <w:drawing>
-            <wp:anchor distT="0" distB="0" distL="114300" distR="114300" simplePos="0" relativeHeight="251659264" behindDoc="0" locked="1" layoutInCell="0" allowOverlap="0">
+            <wp:anchor distT="0" distB="0" distL="114300" distR="114300" simplePos="0" relativeHeight="251659264" behindDoc="0" locked="1" layoutInCell="0" allowOverlap="0" wp14:anchorId="6EE8CF3C" wp14:editId="74631FD6">
               <wp:simplePos x="0" y="0"/>
               <wp:positionH relativeFrom="page">
                 <wp:posOffset>900430</wp:posOffset>
@@ -11059,7 +11021,7 @@
         <w:noProof/>
       </w:rPr>
       <w:drawing>
-        <wp:inline distT="0" distB="0" distL="0" distR="0">
+        <wp:inline distT="0" distB="0" distL="0" distR="0" wp14:anchorId="02FEC8A3" wp14:editId="0363C53F">
           <wp:extent cx="2876550" cy="514350"/>
           <wp:effectExtent l="0" t="0" r="0" b="0"/>
           <wp:docPr id="1" name="Picture 1" descr="systemic-logo-lg"/>
@@ -16729,7 +16691,6 @@
       <w:keepLines/>
     </w:pPr>
     <w:tblPr>
-      <w:tblInd w:w="0" w:type="dxa"/>
       <w:tblBorders>
         <w:top w:val="single" w:sz="4" w:space="0" w:color="auto"/>
         <w:left w:val="single" w:sz="4" w:space="0" w:color="auto"/>
@@ -16738,12 +16699,6 @@
         <w:insideH w:val="single" w:sz="4" w:space="0" w:color="auto"/>
         <w:insideV w:val="single" w:sz="4" w:space="0" w:color="auto"/>
       </w:tblBorders>
-      <w:tblCellMar>
-        <w:top w:w="0" w:type="dxa"/>
-        <w:left w:w="108" w:type="dxa"/>
-        <w:bottom w:w="0" w:type="dxa"/>
-        <w:right w:w="108" w:type="dxa"/>
-      </w:tblCellMar>
     </w:tblPr>
   </w:style>
   <w:style w:type="table" w:customStyle="1" w:styleId="StandardDataTable">
@@ -16769,9 +16724,7 @@
         <w:insideV w:val="single" w:sz="2" w:space="0" w:color="000000"/>
       </w:tblBorders>
       <w:tblCellMar>
-        <w:top w:w="0" w:type="dxa"/>
         <w:left w:w="0" w:type="dxa"/>
-        <w:bottom w:w="0" w:type="dxa"/>
         <w:right w:w="0" w:type="dxa"/>
       </w:tblCellMar>
     </w:tblPr>
@@ -16816,7 +16769,6 @@
       <w:keepLines/>
     </w:pPr>
     <w:tblPr>
-      <w:tblInd w:w="0" w:type="dxa"/>
       <w:tblBorders>
         <w:top w:val="single" w:sz="6" w:space="0" w:color="000000"/>
         <w:left w:val="single" w:sz="6" w:space="0" w:color="000000"/>
@@ -16825,12 +16777,6 @@
         <w:insideH w:val="single" w:sz="6" w:space="0" w:color="000000"/>
         <w:insideV w:val="single" w:sz="6" w:space="0" w:color="000000"/>
       </w:tblBorders>
-      <w:tblCellMar>
-        <w:top w:w="0" w:type="dxa"/>
-        <w:left w:w="108" w:type="dxa"/>
-        <w:bottom w:w="0" w:type="dxa"/>
-        <w:right w:w="108" w:type="dxa"/>
-      </w:tblCellMar>
     </w:tblPr>
     <w:tblStylePr w:type="firstRow">
       <w:rPr>
@@ -17002,26 +16948,8 @@
       <w:sz w:val="22"/>
     </w:rPr>
     <w:tblPr>
-      <w:tblStyleRowBandSize w:val="1"/>
       <w:tblInd w:w="0" w:type="dxa"/>
-      <w:tblBorders>
-        <w:top w:val="single" w:sz="8" w:space="0" w:color="000000"/>
-        <w:left w:val="single" w:sz="8" w:space="0" w:color="000000"/>
-        <w:bottom w:val="single" w:sz="8" w:space="0" w:color="000000"/>
-        <w:right w:val="single" w:sz="8" w:space="0" w:color="000000"/>
-        <w:insideH w:val="single" w:sz="2" w:space="0" w:color="000000"/>
-        <w:insideV w:val="single" w:sz="2" w:space="0" w:color="000000"/>
-      </w:tblBorders>
-      <w:tblCellMar>
-        <w:top w:w="0" w:type="dxa"/>
-        <w:left w:w="0" w:type="dxa"/>
-        <w:bottom w:w="0" w:type="dxa"/>
-        <w:right w:w="0" w:type="dxa"/>
-      </w:tblCellMar>
     </w:tblPr>
-    <w:trPr>
-      <w:cantSplit/>
-    </w:trPr>
     <w:tblStylePr w:type="firstRow">
       <w:pPr>
         <w:jc w:val="center"/>
@@ -18310,7 +18238,6 @@
       <w:keepLines/>
     </w:pPr>
     <w:tblPr>
-      <w:tblInd w:w="0" w:type="dxa"/>
       <w:tblBorders>
         <w:top w:val="single" w:sz="4" w:space="0" w:color="auto"/>
         <w:left w:val="single" w:sz="4" w:space="0" w:color="auto"/>
@@ -18319,12 +18246,6 @@
         <w:insideH w:val="single" w:sz="4" w:space="0" w:color="auto"/>
         <w:insideV w:val="single" w:sz="4" w:space="0" w:color="auto"/>
       </w:tblBorders>
-      <w:tblCellMar>
-        <w:top w:w="0" w:type="dxa"/>
-        <w:left w:w="108" w:type="dxa"/>
-        <w:bottom w:w="0" w:type="dxa"/>
-        <w:right w:w="108" w:type="dxa"/>
-      </w:tblCellMar>
     </w:tblPr>
   </w:style>
   <w:style w:type="table" w:customStyle="1" w:styleId="StandardDataTable">
@@ -18350,9 +18271,7 @@
         <w:insideV w:val="single" w:sz="2" w:space="0" w:color="000000"/>
       </w:tblBorders>
       <w:tblCellMar>
-        <w:top w:w="0" w:type="dxa"/>
         <w:left w:w="0" w:type="dxa"/>
-        <w:bottom w:w="0" w:type="dxa"/>
         <w:right w:w="0" w:type="dxa"/>
       </w:tblCellMar>
     </w:tblPr>
@@ -18397,7 +18316,6 @@
       <w:keepLines/>
     </w:pPr>
     <w:tblPr>
-      <w:tblInd w:w="0" w:type="dxa"/>
       <w:tblBorders>
         <w:top w:val="single" w:sz="6" w:space="0" w:color="000000"/>
         <w:left w:val="single" w:sz="6" w:space="0" w:color="000000"/>
@@ -18406,12 +18324,6 @@
         <w:insideH w:val="single" w:sz="6" w:space="0" w:color="000000"/>
         <w:insideV w:val="single" w:sz="6" w:space="0" w:color="000000"/>
       </w:tblBorders>
-      <w:tblCellMar>
-        <w:top w:w="0" w:type="dxa"/>
-        <w:left w:w="108" w:type="dxa"/>
-        <w:bottom w:w="0" w:type="dxa"/>
-        <w:right w:w="108" w:type="dxa"/>
-      </w:tblCellMar>
     </w:tblPr>
     <w:tblStylePr w:type="firstRow">
       <w:rPr>
@@ -18583,26 +18495,8 @@
       <w:sz w:val="22"/>
     </w:rPr>
     <w:tblPr>
-      <w:tblStyleRowBandSize w:val="1"/>
       <w:tblInd w:w="0" w:type="dxa"/>
-      <w:tblBorders>
-        <w:top w:val="single" w:sz="8" w:space="0" w:color="000000"/>
-        <w:left w:val="single" w:sz="8" w:space="0" w:color="000000"/>
-        <w:bottom w:val="single" w:sz="8" w:space="0" w:color="000000"/>
-        <w:right w:val="single" w:sz="8" w:space="0" w:color="000000"/>
-        <w:insideH w:val="single" w:sz="2" w:space="0" w:color="000000"/>
-        <w:insideV w:val="single" w:sz="2" w:space="0" w:color="000000"/>
-      </w:tblBorders>
-      <w:tblCellMar>
-        <w:top w:w="0" w:type="dxa"/>
-        <w:left w:w="0" w:type="dxa"/>
-        <w:bottom w:w="0" w:type="dxa"/>
-        <w:right w:w="0" w:type="dxa"/>
-      </w:tblCellMar>
     </w:tblPr>
-    <w:trPr>
-      <w:cantSplit/>
-    </w:trPr>
     <w:tblStylePr w:type="firstRow">
       <w:pPr>
         <w:jc w:val="center"/>
@@ -19544,7 +19438,7 @@
 </file>
 
 <file path=customXml/itemProps1.xml><?xml version="1.0" encoding="utf-8"?>
-<ds:datastoreItem xmlns:ds="http://schemas.openxmlformats.org/officeDocument/2006/customXml" ds:itemID="{A4992487-CA22-493C-BE82-100F5B37E53A}">
+<ds:datastoreItem xmlns:ds="http://schemas.openxmlformats.org/officeDocument/2006/customXml" ds:itemID="{6783183D-DC31-4D8C-9D1E-99870FEA2478}">
   <ds:schemaRefs>
     <ds:schemaRef ds:uri="http://schemas.openxmlformats.org/officeDocument/2006/bibliography"/>
   </ds:schemaRefs>

</xml_diff>

<commit_message>
Update for FQ use-case and SIF AU 3.3.3.
</commit_message>
<xml_diff>
--- a/SIF3Training/localeSetup/AU/Exercises/SIF3 Training Exercises (1 Day) - Java.docx
+++ b/SIF3Training/localeSetup/AU/Exercises/SIF3 Training Exercises (1 Day) - Java.docx
@@ -35,7 +35,7 @@
       </w:r>
       <w:fldSimple w:instr=" DOCPROPERTY &quot;SystemVersion&quot; ">
         <w:r>
-          <w:t>1.2</w:t>
+          <w:t>1.4</w:t>
         </w:r>
       </w:fldSimple>
     </w:p>
@@ -131,7 +131,7 @@
         <w:fldChar w:fldCharType="separate"/>
       </w:r>
       <w:r>
-        <w:t>1.2</w:t>
+        <w:t>1.4</w:t>
       </w:r>
       <w:r>
         <w:fldChar w:fldCharType="end"/>
@@ -253,7 +253,7 @@
         <w:fldChar w:fldCharType="separate"/>
       </w:r>
       <w:r>
-        <w:t>Jun 2016</w:t>
+        <w:t>Oct 2018</w:t>
       </w:r>
       <w:r>
         <w:fldChar w:fldCharType="end"/>
@@ -280,7 +280,7 @@
         <w:rPr>
           <w:noProof/>
         </w:rPr>
-        <w:t>2017</w:t>
+        <w:t>2018</w:t>
       </w:r>
       <w:r>
         <w:fldChar w:fldCharType="end"/>
@@ -300,7 +300,12 @@
       </w:pPr>
       <w:r>
         <w:lastRenderedPageBreak/>
-        <w:t>Table of Contents</w:t>
+        <w:t>Table of Conten</w:t>
+      </w:r>
+      <w:bookmarkStart w:id="0" w:name="_GoBack"/>
+      <w:bookmarkEnd w:id="0"/>
+      <w:r>
+        <w:t>ts</w:t>
       </w:r>
     </w:p>
     <w:p>
@@ -346,7 +351,7 @@
         <w:rPr>
           <w:noProof/>
         </w:rPr>
-        <w:instrText xml:space="preserve"> PAGEREF _Toc482868725 \h </w:instrText>
+        <w:instrText xml:space="preserve"> PAGEREF _Toc527636474 \h </w:instrText>
       </w:r>
       <w:r>
         <w:rPr>
@@ -409,7 +414,7 @@
         <w:rPr>
           <w:noProof/>
         </w:rPr>
-        <w:instrText xml:space="preserve"> PAGEREF _Toc482868726 \h </w:instrText>
+        <w:instrText xml:space="preserve"> PAGEREF _Toc527636475 \h </w:instrText>
       </w:r>
       <w:r>
         <w:rPr>
@@ -472,7 +477,7 @@
         <w:rPr>
           <w:noProof/>
         </w:rPr>
-        <w:instrText xml:space="preserve"> PAGEREF _Toc482868727 \h </w:instrText>
+        <w:instrText xml:space="preserve"> PAGEREF _Toc527636476 \h </w:instrText>
       </w:r>
       <w:r>
         <w:rPr>
@@ -535,7 +540,7 @@
         <w:rPr>
           <w:noProof/>
         </w:rPr>
-        <w:instrText xml:space="preserve"> PAGEREF _Toc482868728 \h </w:instrText>
+        <w:instrText xml:space="preserve"> PAGEREF _Toc527636477 \h </w:instrText>
       </w:r>
       <w:r>
         <w:rPr>
@@ -598,7 +603,7 @@
         <w:rPr>
           <w:noProof/>
         </w:rPr>
-        <w:instrText xml:space="preserve"> PAGEREF _Toc482868729 \h </w:instrText>
+        <w:instrText xml:space="preserve"> PAGEREF _Toc527636478 \h </w:instrText>
       </w:r>
       <w:r>
         <w:rPr>
@@ -661,7 +666,7 @@
         <w:rPr>
           <w:noProof/>
         </w:rPr>
-        <w:instrText xml:space="preserve"> PAGEREF _Toc482868730 \h </w:instrText>
+        <w:instrText xml:space="preserve"> PAGEREF _Toc527636479 \h </w:instrText>
       </w:r>
       <w:r>
         <w:rPr>
@@ -724,7 +729,7 @@
         <w:rPr>
           <w:noProof/>
         </w:rPr>
-        <w:instrText xml:space="preserve"> PAGEREF _Toc482868731 \h </w:instrText>
+        <w:instrText xml:space="preserve"> PAGEREF _Toc527636480 \h </w:instrText>
       </w:r>
       <w:r>
         <w:rPr>
@@ -787,7 +792,7 @@
         <w:rPr>
           <w:noProof/>
         </w:rPr>
-        <w:instrText xml:space="preserve"> PAGEREF _Toc482868732 \h </w:instrText>
+        <w:instrText xml:space="preserve"> PAGEREF _Toc527636481 \h </w:instrText>
       </w:r>
       <w:r>
         <w:rPr>
@@ -850,7 +855,7 @@
         <w:rPr>
           <w:noProof/>
         </w:rPr>
-        <w:instrText xml:space="preserve"> PAGEREF _Toc482868733 \h </w:instrText>
+        <w:instrText xml:space="preserve"> PAGEREF _Toc527636482 \h </w:instrText>
       </w:r>
       <w:r>
         <w:rPr>
@@ -913,7 +918,7 @@
         <w:rPr>
           <w:noProof/>
         </w:rPr>
-        <w:instrText xml:space="preserve"> PAGEREF _Toc482868734 \h </w:instrText>
+        <w:instrText xml:space="preserve"> PAGEREF _Toc527636483 \h </w:instrText>
       </w:r>
       <w:r>
         <w:rPr>
@@ -976,7 +981,7 @@
         <w:rPr>
           <w:noProof/>
         </w:rPr>
-        <w:instrText xml:space="preserve"> PAGEREF _Toc482868735 \h </w:instrText>
+        <w:instrText xml:space="preserve"> PAGEREF _Toc527636484 \h </w:instrText>
       </w:r>
       <w:r>
         <w:rPr>
@@ -1039,7 +1044,7 @@
         <w:rPr>
           <w:noProof/>
         </w:rPr>
-        <w:instrText xml:space="preserve"> PAGEREF _Toc482868736 \h </w:instrText>
+        <w:instrText xml:space="preserve"> PAGEREF _Toc527636485 \h </w:instrText>
       </w:r>
       <w:r>
         <w:rPr>
@@ -1102,7 +1107,7 @@
         <w:rPr>
           <w:noProof/>
         </w:rPr>
-        <w:instrText xml:space="preserve"> PAGEREF _Toc482868737 \h </w:instrText>
+        <w:instrText xml:space="preserve"> PAGEREF _Toc527636486 \h </w:instrText>
       </w:r>
       <w:r>
         <w:rPr>
@@ -1147,7 +1152,7 @@
         <w:rPr>
           <w:noProof/>
         </w:rPr>
-        <w:t xml:space="preserve"> Write StudentPersonalConsumer</w:t>
+        <w:t xml:space="preserve"> Option 1 – Standard: Write StudentPersonalConsumer</w:t>
       </w:r>
       <w:r>
         <w:rPr>
@@ -1165,7 +1170,7 @@
         <w:rPr>
           <w:noProof/>
         </w:rPr>
-        <w:instrText xml:space="preserve"> PAGEREF _Toc482868738 \h </w:instrText>
+        <w:instrText xml:space="preserve"> PAGEREF _Toc527636487 \h </w:instrText>
       </w:r>
       <w:r>
         <w:rPr>
@@ -1210,6 +1215,69 @@
         <w:rPr>
           <w:noProof/>
         </w:rPr>
+        <w:t xml:space="preserve"> Option 2 – Advanced: Write FQReportingConsumer</w:t>
+      </w:r>
+      <w:r>
+        <w:rPr>
+          <w:noProof/>
+        </w:rPr>
+        <w:tab/>
+      </w:r>
+      <w:r>
+        <w:rPr>
+          <w:noProof/>
+        </w:rPr>
+        <w:fldChar w:fldCharType="begin"/>
+      </w:r>
+      <w:r>
+        <w:rPr>
+          <w:noProof/>
+        </w:rPr>
+        <w:instrText xml:space="preserve"> PAGEREF _Toc527636488 \h </w:instrText>
+      </w:r>
+      <w:r>
+        <w:rPr>
+          <w:noProof/>
+        </w:rPr>
+      </w:r>
+      <w:r>
+        <w:rPr>
+          <w:noProof/>
+        </w:rPr>
+        <w:fldChar w:fldCharType="separate"/>
+      </w:r>
+      <w:r>
+        <w:rPr>
+          <w:noProof/>
+        </w:rPr>
+        <w:t>8</w:t>
+      </w:r>
+      <w:r>
+        <w:rPr>
+          <w:noProof/>
+        </w:rPr>
+        <w:fldChar w:fldCharType="end"/>
+      </w:r>
+    </w:p>
+    <w:p>
+      <w:pPr>
+        <w:pStyle w:val="TOC2"/>
+        <w:rPr>
+          <w:rFonts w:asciiTheme="minorHAnsi" w:eastAsiaTheme="minorEastAsia" w:hAnsiTheme="minorHAnsi" w:cstheme="minorBidi"/>
+          <w:noProof/>
+          <w:szCs w:val="22"/>
+        </w:rPr>
+      </w:pPr>
+      <w:r>
+        <w:rPr>
+          <w:noProof/>
+        </w:rPr>
+        <w:t>2.3.</w:t>
+      </w:r>
+      <w:r>
+        <w:rPr>
+          <w:noProof/>
+        </w:rPr>
         <w:t xml:space="preserve"> Write DemoConsumer</w:t>
       </w:r>
       <w:r>
@@ -1228,7 +1296,7 @@
         <w:rPr>
           <w:noProof/>
         </w:rPr>
-        <w:instrText xml:space="preserve"> PAGEREF _Toc482868739 \h </w:instrText>
+        <w:instrText xml:space="preserve"> PAGEREF _Toc527636489 \h </w:instrText>
       </w:r>
       <w:r>
         <w:rPr>
@@ -1245,7 +1313,7 @@
         <w:rPr>
           <w:noProof/>
         </w:rPr>
-        <w:t>7</w:t>
+        <w:t>8</w:t>
       </w:r>
       <w:r>
         <w:rPr>
@@ -1267,7 +1335,7 @@
         <w:rPr>
           <w:noProof/>
         </w:rPr>
-        <w:t>2.3.</w:t>
+        <w:t>2.4.</w:t>
       </w:r>
       <w:r>
         <w:rPr>
@@ -1291,7 +1359,7 @@
         <w:rPr>
           <w:noProof/>
         </w:rPr>
-        <w:instrText xml:space="preserve"> PAGEREF _Toc482868740 \h </w:instrText>
+        <w:instrText xml:space="preserve"> PAGEREF _Toc527636490 \h </w:instrText>
       </w:r>
       <w:r>
         <w:rPr>
@@ -1330,7 +1398,7 @@
         <w:rPr>
           <w:noProof/>
         </w:rPr>
-        <w:t>2.4.</w:t>
+        <w:t>2.5.</w:t>
       </w:r>
       <w:r>
         <w:rPr>
@@ -1354,7 +1422,7 @@
         <w:rPr>
           <w:noProof/>
         </w:rPr>
-        <w:instrText xml:space="preserve"> PAGEREF _Toc482868741 \h </w:instrText>
+        <w:instrText xml:space="preserve"> PAGEREF _Toc527636491 \h </w:instrText>
       </w:r>
       <w:r>
         <w:rPr>
@@ -1371,7 +1439,7 @@
         <w:rPr>
           <w:noProof/>
         </w:rPr>
-        <w:t>8</w:t>
+        <w:t>9</w:t>
       </w:r>
       <w:r>
         <w:rPr>
@@ -1417,7 +1485,7 @@
         <w:rPr>
           <w:noProof/>
         </w:rPr>
-        <w:instrText xml:space="preserve"> PAGEREF _Toc482868742 \h </w:instrText>
+        <w:instrText xml:space="preserve"> PAGEREF _Toc527636492 \h </w:instrText>
       </w:r>
       <w:r>
         <w:rPr>
@@ -1434,7 +1502,7 @@
         <w:rPr>
           <w:noProof/>
         </w:rPr>
-        <w:t>8</w:t>
+        <w:t>9</w:t>
       </w:r>
       <w:r>
         <w:rPr>
@@ -1480,7 +1548,7 @@
         <w:rPr>
           <w:noProof/>
         </w:rPr>
-        <w:instrText xml:space="preserve"> PAGEREF _Toc482868743 \h </w:instrText>
+        <w:instrText xml:space="preserve"> PAGEREF _Toc527636493 \h </w:instrText>
       </w:r>
       <w:r>
         <w:rPr>
@@ -1497,7 +1565,7 @@
         <w:rPr>
           <w:noProof/>
         </w:rPr>
-        <w:t>8</w:t>
+        <w:t>9</w:t>
       </w:r>
       <w:r>
         <w:rPr>
@@ -1543,7 +1611,7 @@
         <w:rPr>
           <w:noProof/>
         </w:rPr>
-        <w:instrText xml:space="preserve"> PAGEREF _Toc482868744 \h </w:instrText>
+        <w:instrText xml:space="preserve"> PAGEREF _Toc527636494 \h </w:instrText>
       </w:r>
       <w:r>
         <w:rPr>
@@ -1606,7 +1674,7 @@
         <w:rPr>
           <w:noProof/>
         </w:rPr>
-        <w:instrText xml:space="preserve"> PAGEREF _Toc482868745 \h </w:instrText>
+        <w:instrText xml:space="preserve"> PAGEREF _Toc527636495 \h </w:instrText>
       </w:r>
       <w:r>
         <w:rPr>
@@ -1623,7 +1691,7 @@
         <w:rPr>
           <w:noProof/>
         </w:rPr>
-        <w:t>9</w:t>
+        <w:t>10</w:t>
       </w:r>
       <w:r>
         <w:rPr>
@@ -1669,7 +1737,7 @@
         <w:rPr>
           <w:noProof/>
         </w:rPr>
-        <w:instrText xml:space="preserve"> PAGEREF _Toc482868746 \h </w:instrText>
+        <w:instrText xml:space="preserve"> PAGEREF _Toc527636496 \h </w:instrText>
       </w:r>
       <w:r>
         <w:rPr>
@@ -1686,7 +1754,7 @@
         <w:rPr>
           <w:noProof/>
         </w:rPr>
-        <w:t>9</w:t>
+        <w:t>10</w:t>
       </w:r>
       <w:r>
         <w:rPr>
@@ -1732,7 +1800,7 @@
         <w:rPr>
           <w:noProof/>
         </w:rPr>
-        <w:instrText xml:space="preserve"> PAGEREF _Toc482868747 \h </w:instrText>
+        <w:instrText xml:space="preserve"> PAGEREF _Toc527636497 \h </w:instrText>
       </w:r>
       <w:r>
         <w:rPr>
@@ -1749,7 +1817,7 @@
         <w:rPr>
           <w:noProof/>
         </w:rPr>
-        <w:t>9</w:t>
+        <w:t>10</w:t>
       </w:r>
       <w:r>
         <w:rPr>
@@ -1795,7 +1863,7 @@
         <w:rPr>
           <w:noProof/>
         </w:rPr>
-        <w:instrText xml:space="preserve"> PAGEREF _Toc482868748 \h </w:instrText>
+        <w:instrText xml:space="preserve"> PAGEREF _Toc527636498 \h </w:instrText>
       </w:r>
       <w:r>
         <w:rPr>
@@ -1812,7 +1880,7 @@
         <w:rPr>
           <w:noProof/>
         </w:rPr>
-        <w:t>10</w:t>
+        <w:t>11</w:t>
       </w:r>
       <w:r>
         <w:rPr>
@@ -1858,7 +1926,7 @@
         <w:rPr>
           <w:noProof/>
         </w:rPr>
-        <w:instrText xml:space="preserve"> PAGEREF _Toc482868749 \h </w:instrText>
+        <w:instrText xml:space="preserve"> PAGEREF _Toc527636499 \h </w:instrText>
       </w:r>
       <w:r>
         <w:rPr>
@@ -1875,7 +1943,7 @@
         <w:rPr>
           <w:noProof/>
         </w:rPr>
-        <w:t>10</w:t>
+        <w:t>11</w:t>
       </w:r>
       <w:r>
         <w:rPr>
@@ -1921,7 +1989,7 @@
         <w:rPr>
           <w:noProof/>
         </w:rPr>
-        <w:instrText xml:space="preserve"> PAGEREF _Toc482868750 \h </w:instrText>
+        <w:instrText xml:space="preserve"> PAGEREF _Toc527636500 \h </w:instrText>
       </w:r>
       <w:r>
         <w:rPr>
@@ -1984,7 +2052,7 @@
         <w:rPr>
           <w:noProof/>
         </w:rPr>
-        <w:instrText xml:space="preserve"> PAGEREF _Toc482868751 \h </w:instrText>
+        <w:instrText xml:space="preserve"> PAGEREF _Toc527636501 \h </w:instrText>
       </w:r>
       <w:r>
         <w:rPr>
@@ -2047,7 +2115,7 @@
         <w:rPr>
           <w:noProof/>
         </w:rPr>
-        <w:instrText xml:space="preserve"> PAGEREF _Toc482868752 \h </w:instrText>
+        <w:instrText xml:space="preserve"> PAGEREF _Toc527636502 \h </w:instrText>
       </w:r>
       <w:r>
         <w:rPr>
@@ -2064,7 +2132,7 @@
         <w:rPr>
           <w:noProof/>
         </w:rPr>
-        <w:t>11</w:t>
+        <w:t>12</w:t>
       </w:r>
       <w:r>
         <w:rPr>
@@ -2110,7 +2178,7 @@
         <w:rPr>
           <w:noProof/>
         </w:rPr>
-        <w:instrText xml:space="preserve"> PAGEREF _Toc482868753 \h </w:instrText>
+        <w:instrText xml:space="preserve"> PAGEREF _Toc527636503 \h </w:instrText>
       </w:r>
       <w:r>
         <w:rPr>
@@ -2127,7 +2195,7 @@
         <w:rPr>
           <w:noProof/>
         </w:rPr>
-        <w:t>12</w:t>
+        <w:t>13</w:t>
       </w:r>
       <w:r>
         <w:rPr>
@@ -2173,7 +2241,7 @@
         <w:rPr>
           <w:noProof/>
         </w:rPr>
-        <w:instrText xml:space="preserve"> PAGEREF _Toc482868754 \h </w:instrText>
+        <w:instrText xml:space="preserve"> PAGEREF _Toc527636504 \h </w:instrText>
       </w:r>
       <w:r>
         <w:rPr>
@@ -2190,7 +2258,7 @@
         <w:rPr>
           <w:noProof/>
         </w:rPr>
-        <w:t>12</w:t>
+        <w:t>13</w:t>
       </w:r>
       <w:r>
         <w:rPr>
@@ -2236,7 +2304,7 @@
         <w:rPr>
           <w:noProof/>
         </w:rPr>
-        <w:instrText xml:space="preserve"> PAGEREF _Toc482868755 \h </w:instrText>
+        <w:instrText xml:space="preserve"> PAGEREF _Toc527636505 \h </w:instrText>
       </w:r>
       <w:r>
         <w:rPr>
@@ -2253,7 +2321,7 @@
         <w:rPr>
           <w:noProof/>
         </w:rPr>
-        <w:t>12</w:t>
+        <w:t>13</w:t>
       </w:r>
       <w:r>
         <w:rPr>
@@ -2299,7 +2367,7 @@
         <w:rPr>
           <w:noProof/>
         </w:rPr>
-        <w:instrText xml:space="preserve"> PAGEREF _Toc482868756 \h </w:instrText>
+        <w:instrText xml:space="preserve"> PAGEREF _Toc527636506 \h </w:instrText>
       </w:r>
       <w:r>
         <w:rPr>
@@ -2316,7 +2384,7 @@
         <w:rPr>
           <w:noProof/>
         </w:rPr>
-        <w:t>13</w:t>
+        <w:t>14</w:t>
       </w:r>
       <w:r>
         <w:rPr>
@@ -2362,7 +2430,7 @@
         <w:rPr>
           <w:noProof/>
         </w:rPr>
-        <w:instrText xml:space="preserve"> PAGEREF _Toc482868757 \h </w:instrText>
+        <w:instrText xml:space="preserve"> PAGEREF _Toc527636507 \h </w:instrText>
       </w:r>
       <w:r>
         <w:rPr>
@@ -2379,7 +2447,7 @@
         <w:rPr>
           <w:noProof/>
         </w:rPr>
-        <w:t>13</w:t>
+        <w:t>14</w:t>
       </w:r>
       <w:r>
         <w:rPr>
@@ -2425,7 +2493,7 @@
         <w:rPr>
           <w:noProof/>
         </w:rPr>
-        <w:instrText xml:space="preserve"> PAGEREF _Toc482868758 \h </w:instrText>
+        <w:instrText xml:space="preserve"> PAGEREF _Toc527636508 \h </w:instrText>
       </w:r>
       <w:r>
         <w:rPr>
@@ -2442,7 +2510,7 @@
         <w:rPr>
           <w:noProof/>
         </w:rPr>
-        <w:t>13</w:t>
+        <w:t>14</w:t>
       </w:r>
       <w:r>
         <w:rPr>
@@ -2488,7 +2556,7 @@
         <w:rPr>
           <w:noProof/>
         </w:rPr>
-        <w:instrText xml:space="preserve"> PAGEREF _Toc482868759 \h </w:instrText>
+        <w:instrText xml:space="preserve"> PAGEREF _Toc527636509 \h </w:instrText>
       </w:r>
       <w:r>
         <w:rPr>
@@ -2505,7 +2573,7 @@
         <w:rPr>
           <w:noProof/>
         </w:rPr>
-        <w:t>13</w:t>
+        <w:t>14</w:t>
       </w:r>
       <w:r>
         <w:rPr>
@@ -2551,7 +2619,7 @@
         <w:rPr>
           <w:noProof/>
         </w:rPr>
-        <w:instrText xml:space="preserve"> PAGEREF _Toc482868760 \h </w:instrText>
+        <w:instrText xml:space="preserve"> PAGEREF _Toc527636510 \h </w:instrText>
       </w:r>
       <w:r>
         <w:rPr>
@@ -2614,7 +2682,7 @@
         <w:rPr>
           <w:noProof/>
         </w:rPr>
-        <w:instrText xml:space="preserve"> PAGEREF _Toc482868761 \h </w:instrText>
+        <w:instrText xml:space="preserve"> PAGEREF _Toc527636511 \h </w:instrText>
       </w:r>
       <w:r>
         <w:rPr>
@@ -2631,7 +2699,7 @@
         <w:rPr>
           <w:noProof/>
         </w:rPr>
-        <w:t>14</w:t>
+        <w:t>15</w:t>
       </w:r>
       <w:r>
         <w:rPr>
@@ -2671,7 +2739,7 @@
         <w:rPr>
           <w:noProof/>
         </w:rPr>
-        <w:instrText xml:space="preserve"> PAGEREF _Toc482868762 \h </w:instrText>
+        <w:instrText xml:space="preserve"> PAGEREF _Toc527636512 \h </w:instrText>
       </w:r>
       <w:r>
         <w:rPr>
@@ -2688,7 +2756,7 @@
         <w:rPr>
           <w:noProof/>
         </w:rPr>
-        <w:t>15</w:t>
+        <w:t>16</w:t>
       </w:r>
       <w:r>
         <w:rPr>
@@ -2710,6 +2778,7 @@
         <w:rPr>
           <w:noProof/>
         </w:rPr>
+        <w:lastRenderedPageBreak/>
         <w:t>Ant Build Script and Tasks</w:t>
       </w:r>
       <w:r>
@@ -2728,7 +2797,7 @@
         <w:rPr>
           <w:noProof/>
         </w:rPr>
-        <w:instrText xml:space="preserve"> PAGEREF _Toc482868763 \h </w:instrText>
+        <w:instrText xml:space="preserve"> PAGEREF _Toc527636513 \h </w:instrText>
       </w:r>
       <w:r>
         <w:rPr>
@@ -2745,7 +2814,7 @@
         <w:rPr>
           <w:noProof/>
         </w:rPr>
-        <w:t>15</w:t>
+        <w:t>16</w:t>
       </w:r>
       <w:r>
         <w:rPr>
@@ -2767,7 +2836,6 @@
         <w:rPr>
           <w:noProof/>
         </w:rPr>
-        <w:lastRenderedPageBreak/>
         <w:t>Provider</w:t>
       </w:r>
       <w:r>
@@ -2786,7 +2854,7 @@
         <w:rPr>
           <w:noProof/>
         </w:rPr>
-        <w:instrText xml:space="preserve"> PAGEREF _Toc482868764 \h </w:instrText>
+        <w:instrText xml:space="preserve"> PAGEREF _Toc527636514 \h </w:instrText>
       </w:r>
       <w:r>
         <w:rPr>
@@ -2803,7 +2871,7 @@
         <w:rPr>
           <w:noProof/>
         </w:rPr>
-        <w:t>15</w:t>
+        <w:t>16</w:t>
       </w:r>
       <w:r>
         <w:rPr>
@@ -2843,7 +2911,7 @@
         <w:rPr>
           <w:noProof/>
         </w:rPr>
-        <w:instrText xml:space="preserve"> PAGEREF _Toc482868765 \h </w:instrText>
+        <w:instrText xml:space="preserve"> PAGEREF _Toc527636515 \h </w:instrText>
       </w:r>
       <w:r>
         <w:rPr>
@@ -2860,7 +2928,7 @@
         <w:rPr>
           <w:noProof/>
         </w:rPr>
-        <w:t>16</w:t>
+        <w:t>17</w:t>
       </w:r>
       <w:r>
         <w:rPr>
@@ -2887,12 +2955,12 @@
         <w:pStyle w:val="Title"/>
         <w:jc w:val="left"/>
       </w:pPr>
-      <w:bookmarkStart w:id="0" w:name="_Toc482868725"/>
+      <w:bookmarkStart w:id="1" w:name="_Toc527636474"/>
       <w:r>
         <w:lastRenderedPageBreak/>
         <w:t>General Notes</w:t>
       </w:r>
-      <w:bookmarkEnd w:id="0"/>
+      <w:bookmarkEnd w:id="1"/>
     </w:p>
     <w:p>
       <w:pPr>
@@ -3024,14 +3092,14 @@
       <w:pPr>
         <w:pStyle w:val="Heading1"/>
       </w:pPr>
-      <w:bookmarkStart w:id="1" w:name="_Toc482868726"/>
+      <w:bookmarkStart w:id="2" w:name="_Toc527636475"/>
       <w:r>
         <w:t xml:space="preserve">Exercise 1: </w:t>
       </w:r>
       <w:r>
         <w:t>SIF3 Framework Installation &amp; Verification</w:t>
       </w:r>
-      <w:bookmarkEnd w:id="1"/>
+      <w:bookmarkEnd w:id="2"/>
       <w:r>
         <w:tab/>
       </w:r>
@@ -3087,7 +3155,13 @@
         <w:spacing w:before="0"/>
       </w:pPr>
       <w:r>
-        <w:t xml:space="preserve">Configure components (i.e. DB,  property files </w:t>
+        <w:rPr>
+          <w:b/>
+        </w:rPr>
+        <w:t>Optional for Manual Install</w:t>
+      </w:r>
+      <w:r>
+        <w:t xml:space="preserve">: Configure components (i.e. DB,  property files </w:t>
       </w:r>
       <w:proofErr w:type="spellStart"/>
       <w:r>
@@ -3128,26 +3202,26 @@
       <w:pPr>
         <w:pStyle w:val="Heading2"/>
       </w:pPr>
-      <w:bookmarkStart w:id="2" w:name="_Toc429993153"/>
-      <w:bookmarkStart w:id="3" w:name="_Toc482868727"/>
+      <w:bookmarkStart w:id="3" w:name="_Toc429993153"/>
+      <w:bookmarkStart w:id="4" w:name="_Toc527636476"/>
       <w:r>
         <w:t>SIF3 Framework Installation</w:t>
       </w:r>
-      <w:bookmarkEnd w:id="2"/>
       <w:bookmarkEnd w:id="3"/>
+      <w:bookmarkEnd w:id="4"/>
     </w:p>
     <w:p>
       <w:pPr>
         <w:pStyle w:val="Heading3"/>
       </w:pPr>
-      <w:bookmarkStart w:id="4" w:name="_Toc453659447"/>
-      <w:bookmarkStart w:id="5" w:name="_Toc482868728"/>
+      <w:bookmarkStart w:id="5" w:name="_Toc453659447"/>
       <w:bookmarkStart w:id="6" w:name="_Toc453229371"/>
+      <w:bookmarkStart w:id="7" w:name="_Toc527636477"/>
       <w:r>
         <w:t>Install from ZIP files with Development Environment</w:t>
       </w:r>
-      <w:bookmarkEnd w:id="4"/>
       <w:bookmarkEnd w:id="5"/>
+      <w:bookmarkEnd w:id="7"/>
     </w:p>
     <w:p>
       <w:r>
@@ -3199,45 +3273,150 @@
       </w:r>
     </w:p>
     <w:p>
-      <w:r>
-        <w:t>Ensure that the directory structure under the SIF3Traing directory is as listed below. If not you may need to move the directories and file from the potential sub-directory of SIF3Training to that directory. Once this is done you can skip to section “</w:t>
-      </w:r>
-      <w:r>
+      <w:pPr>
+        <w:rPr>
+          <w:b/>
+          <w:color w:val="FF0000"/>
+        </w:rPr>
+      </w:pPr>
+      <w:r>
+        <w:t xml:space="preserve">Ensure that the directory structure under the SIF3Traing directory is as listed below. If not you may need </w:t>
+      </w:r>
+      <w:r>
+        <w:t xml:space="preserve">Ensure that the directory structure under the SIF3Traing directory is as listed below. If not you may need to move the directories and file from the potential sub-directory of SIF3Training to that directory. Once this is done you can </w:t>
+      </w:r>
+      <w:r>
+        <w:rPr>
+          <w:b/>
+          <w:color w:val="FF0000"/>
+        </w:rPr>
+        <w:t>skip to section “</w:t>
+      </w:r>
+      <w:r>
+        <w:rPr>
+          <w:b/>
+          <w:color w:val="FF0000"/>
+        </w:rPr>
         <w:fldChar w:fldCharType="begin"/>
       </w:r>
       <w:r>
-        <w:instrText xml:space="preserve"> REF _Ref453659934 \r \h </w:instrText>
-      </w:r>
-      <w:r>
+        <w:rPr>
+          <w:b/>
+          <w:color w:val="FF0000"/>
+        </w:rPr>
+        <w:instrText xml:space="preserve"> REF _Ref453657173 \r \h </w:instrText>
+      </w:r>
+      <w:r>
+        <w:rPr>
+          <w:b/>
+          <w:color w:val="FF0000"/>
+        </w:rPr>
+      </w:r>
+      <w:r>
+        <w:rPr>
+          <w:b/>
+          <w:color w:val="FF0000"/>
+        </w:rPr>
+        <w:instrText xml:space="preserve"> \* MERGEFORMAT </w:instrText>
+      </w:r>
+      <w:r>
+        <w:rPr>
+          <w:b/>
+          <w:color w:val="FF0000"/>
+        </w:rPr>
         <w:fldChar w:fldCharType="separate"/>
       </w:r>
       <w:r>
+        <w:rPr>
+          <w:b/>
+          <w:color w:val="FF0000"/>
+        </w:rPr>
         <w:t>1.4</w:t>
       </w:r>
       <w:r>
+        <w:rPr>
+          <w:b/>
+          <w:color w:val="FF0000"/>
+        </w:rPr>
         <w:fldChar w:fldCharType="end"/>
       </w:r>
       <w:r>
+        <w:rPr>
+          <w:b/>
+          <w:color w:val="FF0000"/>
+        </w:rPr>
         <w:t xml:space="preserve"> </w:t>
       </w:r>
       <w:r>
+        <w:rPr>
+          <w:b/>
+          <w:color w:val="FF0000"/>
+        </w:rPr>
         <w:fldChar w:fldCharType="begin"/>
       </w:r>
       <w:r>
-        <w:instrText xml:space="preserve"> REF _Ref453659935 \h </w:instrText>
-      </w:r>
-      <w:r>
+        <w:rPr>
+          <w:b/>
+          <w:color w:val="FF0000"/>
+        </w:rPr>
+        <w:instrText xml:space="preserve"> REF _Ref453657196 \h </w:instrText>
+      </w:r>
+      <w:r>
+        <w:rPr>
+          <w:b/>
+          <w:color w:val="FF0000"/>
+        </w:rPr>
+      </w:r>
+      <w:r>
+        <w:rPr>
+          <w:b/>
+          <w:color w:val="FF0000"/>
+        </w:rPr>
+        <w:instrText xml:space="preserve"> \* MERGEFORMAT </w:instrText>
+      </w:r>
+      <w:r>
+        <w:rPr>
+          <w:b/>
+          <w:color w:val="FF0000"/>
+        </w:rPr>
         <w:fldChar w:fldCharType="separate"/>
       </w:r>
       <w:r>
+        <w:rPr>
+          <w:b/>
+          <w:color w:val="FF0000"/>
+        </w:rPr>
         <w:t>Verify Installation</w:t>
       </w:r>
       <w:r>
+        <w:rPr>
+          <w:b/>
+          <w:color w:val="FF0000"/>
+        </w:rPr>
         <w:fldChar w:fldCharType="end"/>
       </w:r>
       <w:r>
+        <w:rPr>
+          <w:b/>
+          <w:color w:val="FF0000"/>
+        </w:rPr>
         <w:t>”</w:t>
       </w:r>
+      <w:r>
+        <w:rPr>
+          <w:b/>
+          <w:color w:val="FF0000"/>
+        </w:rPr>
+        <w:t>.</w:t>
+      </w:r>
+    </w:p>
+    <w:p>
+      <w:pPr>
+        <w:rPr>
+          <w:b/>
+          <w:color w:val="FF0000"/>
+        </w:rPr>
+      </w:pPr>
     </w:p>
     <w:p>
       <w:pPr>
@@ -3249,7 +3428,7 @@
         </w:rPr>
         <w:lastRenderedPageBreak/>
         <w:drawing>
-          <wp:inline distT="0" distB="0" distL="0" distR="0" wp14:anchorId="06D1EF90" wp14:editId="3EE00CED">
+          <wp:inline distT="0" distB="0" distL="0" distR="0" wp14:anchorId="6083BC0D" wp14:editId="38D22BE5">
             <wp:extent cx="1438275" cy="1714500"/>
             <wp:effectExtent l="0" t="0" r="9525" b="0"/>
             <wp:docPr id="8" name="Picture 8"/>
@@ -3302,13 +3481,13 @@
       <w:pPr>
         <w:pStyle w:val="Heading3"/>
       </w:pPr>
-      <w:bookmarkStart w:id="7" w:name="_Toc453659448"/>
-      <w:bookmarkStart w:id="8" w:name="_Toc482868729"/>
+      <w:bookmarkStart w:id="8" w:name="_Toc453659448"/>
+      <w:bookmarkStart w:id="9" w:name="_Toc527636478"/>
       <w:r>
         <w:t>Manual Install</w:t>
       </w:r>
-      <w:bookmarkEnd w:id="7"/>
       <w:bookmarkEnd w:id="8"/>
+      <w:bookmarkEnd w:id="9"/>
     </w:p>
     <w:p>
       <w:pPr>
@@ -3331,12 +3510,12 @@
       <w:pPr>
         <w:pStyle w:val="Heading3"/>
       </w:pPr>
-      <w:bookmarkStart w:id="9" w:name="_Toc482868730"/>
+      <w:bookmarkStart w:id="10" w:name="_Toc527636479"/>
       <w:r>
         <w:t>Setup Training Project for your Locale (Australia)</w:t>
       </w:r>
       <w:bookmarkEnd w:id="6"/>
-      <w:bookmarkEnd w:id="9"/>
+      <w:bookmarkEnd w:id="10"/>
     </w:p>
     <w:p>
       <w:r>
@@ -3352,21 +3531,16 @@
         </w:numPr>
       </w:pPr>
       <w:r>
-        <w:t>Open the file &lt;</w:t>
-      </w:r>
-      <w:proofErr w:type="spellStart"/>
-      <w:r>
-        <w:t>instalDir</w:t>
-      </w:r>
-      <w:proofErr w:type="spellEnd"/>
-      <w:r>
-        <w:t>&gt;/</w:t>
+        <w:t xml:space="preserve">Open the file </w:t>
       </w:r>
       <w:proofErr w:type="spellStart"/>
       <w:r>
         <w:t>ant.properties</w:t>
       </w:r>
       <w:proofErr w:type="spellEnd"/>
+      <w:r>
+        <w:t xml:space="preserve"> in your SIF3Training Project.</w:t>
+      </w:r>
     </w:p>
     <w:p>
       <w:pPr>
@@ -3413,11 +3587,11 @@
       <w:pPr>
         <w:pStyle w:val="Heading3"/>
       </w:pPr>
-      <w:bookmarkStart w:id="10" w:name="_Toc482868731"/>
+      <w:bookmarkStart w:id="11" w:name="_Toc527636480"/>
       <w:r>
         <w:t>DB Config</w:t>
       </w:r>
-      <w:bookmarkEnd w:id="10"/>
+      <w:bookmarkEnd w:id="11"/>
     </w:p>
     <w:p>
       <w:pPr>
@@ -3547,22 +3721,22 @@
       <w:pPr>
         <w:pStyle w:val="Heading2"/>
       </w:pPr>
-      <w:bookmarkStart w:id="11" w:name="_Toc482868732"/>
+      <w:bookmarkStart w:id="12" w:name="_Toc527636481"/>
       <w:r>
         <w:lastRenderedPageBreak/>
         <w:t>Modify Configurations</w:t>
       </w:r>
-      <w:bookmarkEnd w:id="11"/>
+      <w:bookmarkEnd w:id="12"/>
     </w:p>
     <w:p>
       <w:pPr>
         <w:pStyle w:val="Heading3"/>
       </w:pPr>
-      <w:bookmarkStart w:id="12" w:name="_Toc482868733"/>
+      <w:bookmarkStart w:id="13" w:name="_Toc527636482"/>
       <w:r>
         <w:t>JDBC Setup</w:t>
       </w:r>
-      <w:bookmarkEnd w:id="12"/>
+      <w:bookmarkEnd w:id="13"/>
     </w:p>
     <w:p>
       <w:pPr>
@@ -3643,11 +3817,11 @@
       <w:pPr>
         <w:pStyle w:val="Heading3"/>
       </w:pPr>
-      <w:bookmarkStart w:id="13" w:name="_Toc482868734"/>
+      <w:bookmarkStart w:id="14" w:name="_Toc527636483"/>
       <w:r>
         <w:t>Configuration Files</w:t>
       </w:r>
-      <w:bookmarkEnd w:id="13"/>
+      <w:bookmarkEnd w:id="14"/>
     </w:p>
     <w:p>
       <w:pPr>
@@ -4031,7 +4205,7 @@
       <w:pPr>
         <w:pStyle w:val="Heading2"/>
       </w:pPr>
-      <w:bookmarkStart w:id="14" w:name="_Toc482868735"/>
+      <w:bookmarkStart w:id="15" w:name="_Toc527636484"/>
       <w:r>
         <w:t>Classpath,</w:t>
       </w:r>
@@ -4047,7 +4221,7 @@
       <w:r>
         <w:t>, Deployment</w:t>
       </w:r>
-      <w:bookmarkEnd w:id="14"/>
+      <w:bookmarkEnd w:id="15"/>
     </w:p>
     <w:p>
       <w:r>
@@ -4058,15 +4232,15 @@
       <w:pPr>
         <w:pStyle w:val="Heading2"/>
       </w:pPr>
-      <w:bookmarkStart w:id="15" w:name="_Ref453659934"/>
-      <w:bookmarkStart w:id="16" w:name="_Ref453659935"/>
-      <w:bookmarkStart w:id="17" w:name="_Toc482868736"/>
+      <w:bookmarkStart w:id="16" w:name="_Ref453659934"/>
+      <w:bookmarkStart w:id="17" w:name="_Ref453659935"/>
+      <w:bookmarkStart w:id="18" w:name="_Toc527636485"/>
       <w:r>
         <w:t>Verify Installation</w:t>
       </w:r>
-      <w:bookmarkEnd w:id="15"/>
       <w:bookmarkEnd w:id="16"/>
       <w:bookmarkEnd w:id="17"/>
+      <w:bookmarkEnd w:id="18"/>
     </w:p>
     <w:p/>
     <w:p>
@@ -4109,20 +4283,61 @@
       <w:r>
         <w:t xml:space="preserve"> and deploy to your container. </w:t>
       </w:r>
-      <w:r>
-        <w:t>Observe the output during start</w:t>
-      </w:r>
-      <w:r>
-        <w:t>-</w:t>
-      </w:r>
-      <w:r>
-        <w:t>up</w:t>
-      </w:r>
-      <w:r>
-        <w:t xml:space="preserve"> your web-server</w:t>
-      </w:r>
-      <w:r>
-        <w:t>. It should not show any errors if all is configured properly.</w:t>
+    </w:p>
+    <w:p>
+      <w:r>
+        <w:t xml:space="preserve">Observe the output during start-up of your web-server.  </w:t>
+      </w:r>
+    </w:p>
+    <w:p>
+      <w:r>
+        <w:t>There should only be one error reported at start-up: “</w:t>
+      </w:r>
+      <w:r>
+        <w:rPr>
+          <w:rFonts w:ascii="Courier New" w:hAnsi="Courier New" w:cs="Courier New"/>
+          <w:sz w:val="20"/>
+          <w:szCs w:val="20"/>
+        </w:rPr>
+        <w:t xml:space="preserve">ERROR utils.PropertyFileReader:60 - Error accessing </w:t>
+      </w:r>
+      <w:proofErr w:type="spellStart"/>
+      <w:r>
+        <w:rPr>
+          <w:rFonts w:ascii="Courier New" w:hAnsi="Courier New" w:cs="Courier New"/>
+          <w:sz w:val="20"/>
+          <w:szCs w:val="20"/>
+        </w:rPr>
+        <w:t>hibernate.properties</w:t>
+      </w:r>
+      <w:proofErr w:type="spellEnd"/>
+      <w:r>
+        <w:rPr>
+          <w:rFonts w:ascii="Courier New" w:hAnsi="Courier New" w:cs="Courier New"/>
+          <w:sz w:val="20"/>
+          <w:szCs w:val="20"/>
+        </w:rPr>
+        <w:t xml:space="preserve"> null</w:t>
+      </w:r>
+      <w:r>
+        <w:t>”.  This is fine.  The reported file is not used for the training.</w:t>
+      </w:r>
+    </w:p>
+    <w:p>
+      <w:r>
+        <w:t>If you find the following output on the console during start-up then all has loaded correctly: “</w:t>
+      </w:r>
+      <w:r>
+        <w:rPr>
+          <w:rFonts w:ascii="Courier New" w:hAnsi="Courier New" w:cs="Courier New"/>
+          <w:color w:val="000000"/>
+          <w:sz w:val="20"/>
+          <w:szCs w:val="20"/>
+        </w:rPr>
+        <w:t>DEBUG provider.StudentPersonalProvider:95 - Loaded 608 students into memory.</w:t>
+      </w:r>
+      <w:r>
+        <w:t>”</w:t>
       </w:r>
     </w:p>
     <w:p>
@@ -4131,11 +4346,16 @@
       </w:pPr>
     </w:p>
     <w:p>
-      <w:pPr>
-        <w:jc w:val="both"/>
-      </w:pPr>
-      <w:r>
-        <w:t xml:space="preserve">Type the following URL into your browser’s location bar: </w:t>
+      <w:r>
+        <w:t xml:space="preserve">Type the following URL into your browser’s location bar (replace &lt;port&gt; with your web-server’ port </w:t>
+      </w:r>
+      <w:proofErr w:type="spellStart"/>
+      <w:r>
+        <w:t>eg</w:t>
+      </w:r>
+      <w:proofErr w:type="spellEnd"/>
+      <w:r>
+        <w:t xml:space="preserve">. 8080): </w:t>
       </w:r>
     </w:p>
     <w:p>
@@ -4271,10 +4491,25 @@
           <w:numId w:val="26"/>
         </w:numPr>
         <w:ind w:left="426" w:hanging="426"/>
-        <w:jc w:val="both"/>
-      </w:pPr>
-      <w:r>
-        <w:t>Check the SIF3_SESSION table in the database</w:t>
+      </w:pPr>
+      <w:r>
+        <w:t>Check the SIF3_SESSION table in the database. Use the DB Client (</w:t>
+      </w:r>
+      <w:proofErr w:type="spellStart"/>
+      <w:r>
+        <w:t>eg</w:t>
+      </w:r>
+      <w:proofErr w:type="spellEnd"/>
+      <w:r>
+        <w:t xml:space="preserve">. </w:t>
+      </w:r>
+      <w:proofErr w:type="spellStart"/>
+      <w:r>
+        <w:t>SQuirreL</w:t>
+      </w:r>
+      <w:proofErr w:type="spellEnd"/>
+      <w:r>
+        <w:t xml:space="preserve"> as provided with the install ZIP)</w:t>
       </w:r>
     </w:p>
     <w:p>
@@ -4330,7 +4565,7 @@
       <w:pPr>
         <w:pStyle w:val="Heading1"/>
       </w:pPr>
-      <w:bookmarkStart w:id="18" w:name="_Toc482868737"/>
+      <w:bookmarkStart w:id="19" w:name="_Toc527636486"/>
       <w:r>
         <w:t>Exercise</w:t>
       </w:r>
@@ -4346,7 +4581,1313 @@
       <w:r>
         <w:t xml:space="preserve"> – StudentPersonal</w:t>
       </w:r>
-      <w:bookmarkEnd w:id="18"/>
+      <w:bookmarkEnd w:id="19"/>
+    </w:p>
+    <w:p>
+      <w:r>
+        <w:t xml:space="preserve">For this exercise you have two options. </w:t>
+      </w:r>
+      <w:proofErr w:type="gramStart"/>
+      <w:r>
+        <w:t>Standard and Advanced.</w:t>
+      </w:r>
+      <w:proofErr w:type="gramEnd"/>
+      <w:r>
+        <w:t xml:space="preserve"> The </w:t>
+      </w:r>
+      <w:r>
+        <w:rPr>
+          <w:u w:val="single"/>
+        </w:rPr>
+        <w:t>Standard</w:t>
+      </w:r>
+      <w:r>
+        <w:t xml:space="preserve"> option is intended to be used by participants that are new to SIF and the SIF3 Framework. The Advanced is intended for participants that may have been on a training course before or have used the SIF3 Framework before.</w:t>
+      </w:r>
+    </w:p>
+    <w:p>
+      <w:pPr>
+        <w:pStyle w:val="Body1"/>
+        <w:ind w:left="0"/>
+      </w:pPr>
+      <w:r>
+        <w:rPr>
+          <w:b/>
+        </w:rPr>
+        <w:t>Task</w:t>
+      </w:r>
+      <w:r>
+        <w:rPr>
+          <w:b/>
+        </w:rPr>
+        <w:t xml:space="preserve"> - Standard</w:t>
+      </w:r>
+      <w:r>
+        <w:t>: Write a basic Consumer for Student Personal (Consumer Class, Executable Class)</w:t>
+      </w:r>
+    </w:p>
+    <w:p>
+      <w:pPr>
+        <w:pStyle w:val="Body1"/>
+        <w:ind w:left="0"/>
+      </w:pPr>
+      <w:r>
+        <w:rPr>
+          <w:b/>
+        </w:rPr>
+        <w:t>Task</w:t>
+      </w:r>
+      <w:r>
+        <w:rPr>
+          <w:b/>
+        </w:rPr>
+        <w:t xml:space="preserve"> - Advanced</w:t>
+      </w:r>
+      <w:r>
+        <w:t xml:space="preserve">: Write a basic Consumer for </w:t>
+      </w:r>
+      <w:proofErr w:type="spellStart"/>
+      <w:r>
+        <w:t>FQReportings</w:t>
+      </w:r>
+      <w:proofErr w:type="spellEnd"/>
+      <w:r>
+        <w:t xml:space="preserve"> objects for the Australian Government Financial reporting use-case (Consumer Class, Executable Class)</w:t>
+      </w:r>
+    </w:p>
+    <w:p>
+      <w:pPr>
+        <w:pStyle w:val="Heading2"/>
+      </w:pPr>
+      <w:bookmarkStart w:id="20" w:name="_Toc482868961"/>
+      <w:bookmarkStart w:id="21" w:name="_Toc527636487"/>
+      <w:r>
+        <w:t xml:space="preserve">Option 1 – Standard: Write </w:t>
+      </w:r>
+      <w:proofErr w:type="spellStart"/>
+      <w:r>
+        <w:t>StudentPersonalConsumer</w:t>
+      </w:r>
+      <w:bookmarkEnd w:id="20"/>
+      <w:bookmarkEnd w:id="21"/>
+      <w:proofErr w:type="spellEnd"/>
+    </w:p>
+    <w:p>
+      <w:pPr>
+        <w:pStyle w:val="Body1"/>
+        <w:tabs>
+          <w:tab w:val="left" w:pos="1843"/>
+        </w:tabs>
+        <w:spacing w:before="0"/>
+        <w:ind w:left="0"/>
+      </w:pPr>
+      <w:r>
+        <w:rPr>
+          <w:b/>
+        </w:rPr>
+        <w:t>Source Directory</w:t>
+      </w:r>
+      <w:r>
+        <w:t>:</w:t>
+      </w:r>
+      <w:r>
+        <w:tab/>
+      </w:r>
+      <w:proofErr w:type="spellStart"/>
+      <w:r>
+        <w:rPr>
+          <w:rFonts w:ascii="Courier New" w:hAnsi="Courier New" w:cs="Courier New"/>
+        </w:rPr>
+        <w:t>sifdemo</w:t>
+      </w:r>
+      <w:proofErr w:type="spellEnd"/>
+      <w:r>
+        <w:rPr>
+          <w:rFonts w:ascii="Courier New" w:hAnsi="Courier New" w:cs="Courier New"/>
+        </w:rPr>
+        <w:t>/</w:t>
+      </w:r>
+      <w:proofErr w:type="spellStart"/>
+      <w:r>
+        <w:rPr>
+          <w:rFonts w:ascii="Courier New" w:hAnsi="Courier New" w:cs="Courier New"/>
+        </w:rPr>
+        <w:t>src</w:t>
+      </w:r>
+      <w:proofErr w:type="spellEnd"/>
+    </w:p>
+    <w:p>
+      <w:pPr>
+        <w:pStyle w:val="Body1"/>
+        <w:tabs>
+          <w:tab w:val="left" w:pos="1843"/>
+        </w:tabs>
+        <w:spacing w:before="0"/>
+        <w:ind w:left="0"/>
+      </w:pPr>
+      <w:r>
+        <w:rPr>
+          <w:b/>
+        </w:rPr>
+        <w:t>Class</w:t>
+      </w:r>
+      <w:r>
+        <w:t>:</w:t>
+      </w:r>
+      <w:r>
+        <w:tab/>
+      </w:r>
+      <w:r>
+        <w:rPr>
+          <w:rFonts w:ascii="Courier New" w:hAnsi="Courier New" w:cs="Courier New"/>
+        </w:rPr>
+        <w:t>sif3demo.consumer.StudentPersonalConsumer</w:t>
+      </w:r>
+    </w:p>
+    <w:p>
+      <w:pPr>
+        <w:pStyle w:val="Body1"/>
+        <w:spacing w:before="0"/>
+        <w:ind w:left="0"/>
+      </w:pPr>
+    </w:p>
+    <w:p>
+      <w:pPr>
+        <w:pStyle w:val="Body1"/>
+        <w:numPr>
+          <w:ilvl w:val="0"/>
+          <w:numId w:val="13"/>
+        </w:numPr>
+        <w:spacing w:before="0"/>
+        <w:ind w:left="426"/>
+      </w:pPr>
+      <w:r>
+        <w:t>Lookout for all “</w:t>
+      </w:r>
+      <w:r>
+        <w:rPr>
+          <w:rFonts w:ascii="Courier New" w:hAnsi="Courier New" w:cs="Courier New"/>
+          <w:b/>
+        </w:rPr>
+        <w:t>TODO: Exercise 2</w:t>
+      </w:r>
+      <w:r>
+        <w:rPr>
+          <w:rFonts w:ascii="Courier New" w:hAnsi="Courier New" w:cs="Courier New"/>
+          <w:b/>
+        </w:rPr>
+        <w:t>: ...</w:t>
+      </w:r>
+      <w:r>
+        <w:rPr>
+          <w:rFonts w:asciiTheme="minorHAnsi" w:hAnsiTheme="minorHAnsi" w:cstheme="minorHAnsi"/>
+          <w:b/>
+        </w:rPr>
+        <w:t>”</w:t>
+      </w:r>
+      <w:r>
+        <w:t xml:space="preserve"> tags in the class and implement appropriate methods.</w:t>
+      </w:r>
+    </w:p>
+    <w:p>
+      <w:pPr>
+        <w:pStyle w:val="Body1"/>
+        <w:numPr>
+          <w:ilvl w:val="0"/>
+          <w:numId w:val="13"/>
+        </w:numPr>
+        <w:spacing w:before="0"/>
+        <w:ind w:left="426"/>
+      </w:pPr>
+      <w:r>
+        <w:t xml:space="preserve">For marshal and unmarshal methods use </w:t>
+      </w:r>
+      <w:proofErr w:type="spellStart"/>
+      <w:r>
+        <w:rPr>
+          <w:rFonts w:ascii="Courier New" w:hAnsi="Courier New" w:cs="Courier New"/>
+        </w:rPr>
+        <w:t>DataModelMarshalFactory</w:t>
+      </w:r>
+      <w:proofErr w:type="spellEnd"/>
+      <w:r>
+        <w:t xml:space="preserve"> and </w:t>
+      </w:r>
+      <w:proofErr w:type="spellStart"/>
+      <w:r>
+        <w:rPr>
+          <w:rFonts w:ascii="Courier New" w:hAnsi="Courier New" w:cs="Courier New"/>
+        </w:rPr>
+        <w:t>DataModelUnmarshalFactory</w:t>
+      </w:r>
+      <w:proofErr w:type="spellEnd"/>
+      <w:r>
+        <w:t xml:space="preserve"> class.</w:t>
+      </w:r>
+    </w:p>
+    <w:p>
+      <w:pPr>
+        <w:pStyle w:val="Body1"/>
+        <w:numPr>
+          <w:ilvl w:val="0"/>
+          <w:numId w:val="13"/>
+        </w:numPr>
+        <w:spacing w:before="0"/>
+        <w:ind w:left="426"/>
+      </w:pPr>
+      <w:r>
+        <w:t xml:space="preserve">For </w:t>
+      </w:r>
+      <w:proofErr w:type="spellStart"/>
+      <w:proofErr w:type="gramStart"/>
+      <w:r>
+        <w:rPr>
+          <w:rFonts w:ascii="Courier New" w:hAnsi="Courier New" w:cs="Courier New"/>
+        </w:rPr>
+        <w:t>get</w:t>
+      </w:r>
+      <w:r>
+        <w:rPr>
+          <w:rFonts w:ascii="Courier New" w:hAnsi="Courier New" w:cs="Courier New"/>
+        </w:rPr>
+        <w:t>SingleObjectClassInfo</w:t>
+      </w:r>
+      <w:proofErr w:type="spellEnd"/>
+      <w:r>
+        <w:rPr>
+          <w:rFonts w:ascii="Courier New" w:hAnsi="Courier New" w:cs="Courier New"/>
+        </w:rPr>
+        <w:t>(</w:t>
+      </w:r>
+      <w:proofErr w:type="gramEnd"/>
+      <w:r>
+        <w:rPr>
+          <w:rFonts w:ascii="Courier New" w:hAnsi="Courier New" w:cs="Courier New"/>
+        </w:rPr>
+        <w:t>)</w:t>
+      </w:r>
+      <w:r>
+        <w:t xml:space="preserve"> and </w:t>
+      </w:r>
+      <w:proofErr w:type="spellStart"/>
+      <w:r>
+        <w:rPr>
+          <w:rFonts w:ascii="Courier New" w:hAnsi="Courier New" w:cs="Courier New"/>
+        </w:rPr>
+        <w:t>get</w:t>
+      </w:r>
+      <w:r>
+        <w:rPr>
+          <w:rFonts w:ascii="Courier New" w:hAnsi="Courier New" w:cs="Courier New"/>
+        </w:rPr>
+        <w:t>MultiObjectClassInfo</w:t>
+      </w:r>
+      <w:proofErr w:type="spellEnd"/>
+      <w:r>
+        <w:rPr>
+          <w:rFonts w:ascii="Courier New" w:hAnsi="Courier New" w:cs="Courier New"/>
+        </w:rPr>
+        <w:t>()</w:t>
+      </w:r>
+      <w:r>
+        <w:t xml:space="preserve"> methods use appropriate constants in the </w:t>
+      </w:r>
+      <w:proofErr w:type="spellStart"/>
+      <w:r>
+        <w:rPr>
+          <w:rFonts w:ascii="Courier New" w:hAnsi="Courier New" w:cs="Courier New"/>
+        </w:rPr>
+        <w:t>ModelObjectConstants</w:t>
+      </w:r>
+      <w:proofErr w:type="spellEnd"/>
+      <w:r>
+        <w:t xml:space="preserve"> class.</w:t>
+      </w:r>
+    </w:p>
+    <w:p>
+      <w:pPr>
+        <w:pStyle w:val="Body1"/>
+        <w:numPr>
+          <w:ilvl w:val="0"/>
+          <w:numId w:val="13"/>
+        </w:numPr>
+        <w:spacing w:before="0"/>
+        <w:ind w:left="426"/>
+      </w:pPr>
+      <w:r>
+        <w:lastRenderedPageBreak/>
+        <w:t xml:space="preserve">No code for </w:t>
+      </w:r>
+      <w:proofErr w:type="gramStart"/>
+      <w:r>
+        <w:rPr>
+          <w:rFonts w:ascii="Courier New" w:hAnsi="Courier New" w:cs="Courier New"/>
+        </w:rPr>
+        <w:t>shutdown</w:t>
+      </w:r>
+      <w:r>
+        <w:rPr>
+          <w:rFonts w:ascii="Courier New" w:hAnsi="Courier New" w:cs="Courier New"/>
+        </w:rPr>
+        <w:t>(</w:t>
+      </w:r>
+      <w:proofErr w:type="gramEnd"/>
+      <w:r>
+        <w:rPr>
+          <w:rFonts w:ascii="Courier New" w:hAnsi="Courier New" w:cs="Courier New"/>
+        </w:rPr>
+        <w:t>)</w:t>
+      </w:r>
+      <w:r>
+        <w:t xml:space="preserve"> method required at this point. You can leave it empty.</w:t>
+      </w:r>
+    </w:p>
+    <w:p>
+      <w:pPr>
+        <w:pStyle w:val="Body1"/>
+        <w:spacing w:before="0"/>
+      </w:pPr>
+    </w:p>
+    <w:p>
+      <w:pPr>
+        <w:pStyle w:val="Heading2"/>
+      </w:pPr>
+      <w:bookmarkStart w:id="22" w:name="_Toc527636488"/>
+      <w:r>
+        <w:t xml:space="preserve">Option 2 – Advanced: Write </w:t>
+      </w:r>
+      <w:proofErr w:type="spellStart"/>
+      <w:r>
+        <w:t>FQReportingConsumer</w:t>
+      </w:r>
+      <w:bookmarkEnd w:id="22"/>
+      <w:proofErr w:type="spellEnd"/>
+    </w:p>
+    <w:p>
+      <w:pPr>
+        <w:pStyle w:val="Body1"/>
+        <w:tabs>
+          <w:tab w:val="left" w:pos="1843"/>
+        </w:tabs>
+        <w:spacing w:before="0"/>
+        <w:ind w:left="0"/>
+      </w:pPr>
+      <w:r>
+        <w:rPr>
+          <w:b/>
+        </w:rPr>
+        <w:t>Source Directory</w:t>
+      </w:r>
+      <w:r>
+        <w:t>:</w:t>
+      </w:r>
+      <w:r>
+        <w:tab/>
+      </w:r>
+      <w:proofErr w:type="spellStart"/>
+      <w:r>
+        <w:rPr>
+          <w:rFonts w:ascii="Courier New" w:hAnsi="Courier New" w:cs="Courier New"/>
+        </w:rPr>
+        <w:t>sifdemo</w:t>
+      </w:r>
+      <w:proofErr w:type="spellEnd"/>
+      <w:r>
+        <w:rPr>
+          <w:rFonts w:ascii="Courier New" w:hAnsi="Courier New" w:cs="Courier New"/>
+        </w:rPr>
+        <w:t>/</w:t>
+      </w:r>
+      <w:proofErr w:type="spellStart"/>
+      <w:r>
+        <w:rPr>
+          <w:rFonts w:ascii="Courier New" w:hAnsi="Courier New" w:cs="Courier New"/>
+        </w:rPr>
+        <w:t>src</w:t>
+      </w:r>
+      <w:proofErr w:type="spellEnd"/>
+    </w:p>
+    <w:p>
+      <w:pPr>
+        <w:pStyle w:val="Body1"/>
+        <w:tabs>
+          <w:tab w:val="left" w:pos="1843"/>
+        </w:tabs>
+        <w:spacing w:before="0"/>
+        <w:ind w:left="0"/>
+      </w:pPr>
+      <w:r>
+        <w:rPr>
+          <w:b/>
+        </w:rPr>
+        <w:t>Class</w:t>
+      </w:r>
+      <w:r>
+        <w:t>:</w:t>
+      </w:r>
+      <w:r>
+        <w:tab/>
+      </w:r>
+      <w:r>
+        <w:rPr>
+          <w:rFonts w:ascii="Courier New" w:hAnsi="Courier New" w:cs="Courier New"/>
+        </w:rPr>
+        <w:t>sif3demo.consumer.</w:t>
+      </w:r>
+      <w:r>
+        <w:rPr>
+          <w:rFonts w:ascii="Courier New" w:hAnsi="Courier New" w:cs="Courier New"/>
+        </w:rPr>
+        <w:t>FQReporting</w:t>
+      </w:r>
+      <w:r>
+        <w:rPr>
+          <w:rFonts w:ascii="Courier New" w:hAnsi="Courier New" w:cs="Courier New"/>
+        </w:rPr>
+        <w:t>Consumer</w:t>
+      </w:r>
+    </w:p>
+    <w:p>
+      <w:pPr>
+        <w:pStyle w:val="Body1"/>
+        <w:spacing w:before="0"/>
+        <w:ind w:left="0"/>
+      </w:pPr>
+    </w:p>
+    <w:p>
+      <w:pPr>
+        <w:pStyle w:val="Body1"/>
+        <w:numPr>
+          <w:ilvl w:val="0"/>
+          <w:numId w:val="13"/>
+        </w:numPr>
+        <w:spacing w:before="0"/>
+        <w:ind w:left="426"/>
+      </w:pPr>
+      <w:r>
+        <w:t>Lookout for all “</w:t>
+      </w:r>
+      <w:r>
+        <w:rPr>
+          <w:rFonts w:ascii="Courier New" w:hAnsi="Courier New" w:cs="Courier New"/>
+          <w:b/>
+        </w:rPr>
+        <w:t>TODO: Exercise 2</w:t>
+      </w:r>
+      <w:r>
+        <w:rPr>
+          <w:rFonts w:ascii="Courier New" w:hAnsi="Courier New" w:cs="Courier New"/>
+          <w:b/>
+        </w:rPr>
+        <w:t>: ...</w:t>
+      </w:r>
+      <w:r>
+        <w:rPr>
+          <w:rFonts w:asciiTheme="minorHAnsi" w:hAnsiTheme="minorHAnsi" w:cstheme="minorHAnsi"/>
+          <w:b/>
+        </w:rPr>
+        <w:t>”</w:t>
+      </w:r>
+      <w:r>
+        <w:t xml:space="preserve"> tags in the class and implement appropriate methods.</w:t>
+      </w:r>
+    </w:p>
+    <w:p>
+      <w:pPr>
+        <w:pStyle w:val="Body1"/>
+        <w:numPr>
+          <w:ilvl w:val="0"/>
+          <w:numId w:val="13"/>
+        </w:numPr>
+        <w:spacing w:before="0"/>
+        <w:ind w:left="426" w:hanging="426"/>
+      </w:pPr>
+      <w:r>
+        <w:t xml:space="preserve">For marshal and unmarshal methods use </w:t>
+      </w:r>
+      <w:proofErr w:type="spellStart"/>
+      <w:r>
+        <w:rPr>
+          <w:rFonts w:ascii="Courier New" w:hAnsi="Courier New" w:cs="Courier New"/>
+        </w:rPr>
+        <w:t>DataModelMarshalFactory</w:t>
+      </w:r>
+      <w:proofErr w:type="spellEnd"/>
+      <w:r>
+        <w:t xml:space="preserve"> and </w:t>
+      </w:r>
+      <w:proofErr w:type="spellStart"/>
+      <w:r>
+        <w:rPr>
+          <w:rFonts w:ascii="Courier New" w:hAnsi="Courier New" w:cs="Courier New"/>
+        </w:rPr>
+        <w:t>DataModelUnmarshalFactory</w:t>
+      </w:r>
+      <w:proofErr w:type="spellEnd"/>
+      <w:r>
+        <w:t xml:space="preserve"> class.</w:t>
+      </w:r>
+    </w:p>
+    <w:p>
+      <w:pPr>
+        <w:pStyle w:val="Body1"/>
+        <w:numPr>
+          <w:ilvl w:val="0"/>
+          <w:numId w:val="13"/>
+        </w:numPr>
+        <w:spacing w:before="0"/>
+        <w:ind w:left="426" w:hanging="426"/>
+      </w:pPr>
+      <w:r>
+        <w:t xml:space="preserve">For </w:t>
+      </w:r>
+      <w:proofErr w:type="spellStart"/>
+      <w:proofErr w:type="gramStart"/>
+      <w:r>
+        <w:rPr>
+          <w:rFonts w:ascii="Courier New" w:hAnsi="Courier New" w:cs="Courier New"/>
+        </w:rPr>
+        <w:t>get</w:t>
+      </w:r>
+      <w:r>
+        <w:rPr>
+          <w:rFonts w:ascii="Courier New" w:hAnsi="Courier New" w:cs="Courier New"/>
+        </w:rPr>
+        <w:t>SingleObjectClassInfo</w:t>
+      </w:r>
+      <w:proofErr w:type="spellEnd"/>
+      <w:r>
+        <w:rPr>
+          <w:rFonts w:ascii="Courier New" w:hAnsi="Courier New" w:cs="Courier New"/>
+        </w:rPr>
+        <w:t>(</w:t>
+      </w:r>
+      <w:proofErr w:type="gramEnd"/>
+      <w:r>
+        <w:rPr>
+          <w:rFonts w:ascii="Courier New" w:hAnsi="Courier New" w:cs="Courier New"/>
+        </w:rPr>
+        <w:t>)</w:t>
+      </w:r>
+      <w:r>
+        <w:t xml:space="preserve"> and </w:t>
+      </w:r>
+      <w:proofErr w:type="spellStart"/>
+      <w:r>
+        <w:rPr>
+          <w:rFonts w:ascii="Courier New" w:hAnsi="Courier New" w:cs="Courier New"/>
+        </w:rPr>
+        <w:t>get</w:t>
+      </w:r>
+      <w:r>
+        <w:rPr>
+          <w:rFonts w:ascii="Courier New" w:hAnsi="Courier New" w:cs="Courier New"/>
+        </w:rPr>
+        <w:t>MultiObjectClassInfo</w:t>
+      </w:r>
+      <w:proofErr w:type="spellEnd"/>
+      <w:r>
+        <w:rPr>
+          <w:rFonts w:ascii="Courier New" w:hAnsi="Courier New" w:cs="Courier New"/>
+        </w:rPr>
+        <w:t>()</w:t>
+      </w:r>
+      <w:r>
+        <w:t xml:space="preserve"> methods use appropriate constants in the </w:t>
+      </w:r>
+      <w:proofErr w:type="spellStart"/>
+      <w:r>
+        <w:rPr>
+          <w:rFonts w:ascii="Courier New" w:hAnsi="Courier New" w:cs="Courier New"/>
+        </w:rPr>
+        <w:t>ModelObjectConstants</w:t>
+      </w:r>
+      <w:proofErr w:type="spellEnd"/>
+      <w:r>
+        <w:t xml:space="preserve"> class.</w:t>
+      </w:r>
+    </w:p>
+    <w:p>
+      <w:pPr>
+        <w:pStyle w:val="Body1"/>
+        <w:numPr>
+          <w:ilvl w:val="0"/>
+          <w:numId w:val="13"/>
+        </w:numPr>
+        <w:spacing w:before="0"/>
+        <w:ind w:left="426" w:hanging="426"/>
+      </w:pPr>
+      <w:r>
+        <w:t xml:space="preserve">No code for </w:t>
+      </w:r>
+      <w:proofErr w:type="gramStart"/>
+      <w:r>
+        <w:rPr>
+          <w:rFonts w:ascii="Courier New" w:hAnsi="Courier New" w:cs="Courier New"/>
+        </w:rPr>
+        <w:t>shutdown</w:t>
+      </w:r>
+      <w:r>
+        <w:rPr>
+          <w:rFonts w:ascii="Courier New" w:hAnsi="Courier New" w:cs="Courier New"/>
+        </w:rPr>
+        <w:t>(</w:t>
+      </w:r>
+      <w:proofErr w:type="gramEnd"/>
+      <w:r>
+        <w:rPr>
+          <w:rFonts w:ascii="Courier New" w:hAnsi="Courier New" w:cs="Courier New"/>
+        </w:rPr>
+        <w:t>)</w:t>
+      </w:r>
+      <w:r>
+        <w:t xml:space="preserve"> method required at this point. You can leave it empty.</w:t>
+      </w:r>
+    </w:p>
+    <w:p>
+      <w:pPr>
+        <w:pStyle w:val="Heading2"/>
+      </w:pPr>
+      <w:bookmarkStart w:id="23" w:name="_Toc482868962"/>
+      <w:bookmarkStart w:id="24" w:name="_Toc527636489"/>
+      <w:r>
+        <w:t xml:space="preserve">Write </w:t>
+      </w:r>
+      <w:proofErr w:type="spellStart"/>
+      <w:r>
+        <w:t>DemoConsumer</w:t>
+      </w:r>
+      <w:bookmarkEnd w:id="23"/>
+      <w:bookmarkEnd w:id="24"/>
+      <w:proofErr w:type="spellEnd"/>
+    </w:p>
+    <w:p>
+      <w:pPr>
+        <w:pStyle w:val="Body1"/>
+        <w:tabs>
+          <w:tab w:val="left" w:pos="1843"/>
+        </w:tabs>
+        <w:spacing w:before="0"/>
+        <w:ind w:left="0"/>
+      </w:pPr>
+      <w:r>
+        <w:rPr>
+          <w:b/>
+        </w:rPr>
+        <w:t>Source Directory</w:t>
+      </w:r>
+      <w:r>
+        <w:t>:</w:t>
+      </w:r>
+      <w:r>
+        <w:tab/>
+      </w:r>
+      <w:proofErr w:type="spellStart"/>
+      <w:r>
+        <w:rPr>
+          <w:rFonts w:ascii="Courier New" w:hAnsi="Courier New" w:cs="Courier New"/>
+        </w:rPr>
+        <w:t>sifdemo</w:t>
+      </w:r>
+      <w:proofErr w:type="spellEnd"/>
+      <w:r>
+        <w:rPr>
+          <w:rFonts w:ascii="Courier New" w:hAnsi="Courier New" w:cs="Courier New"/>
+        </w:rPr>
+        <w:t>/</w:t>
+      </w:r>
+      <w:proofErr w:type="spellStart"/>
+      <w:r>
+        <w:rPr>
+          <w:rFonts w:ascii="Courier New" w:hAnsi="Courier New" w:cs="Courier New"/>
+        </w:rPr>
+        <w:t>src</w:t>
+      </w:r>
+      <w:proofErr w:type="spellEnd"/>
+    </w:p>
+    <w:p>
+      <w:pPr>
+        <w:pStyle w:val="Body1"/>
+        <w:tabs>
+          <w:tab w:val="left" w:pos="1843"/>
+        </w:tabs>
+        <w:spacing w:before="0"/>
+        <w:ind w:left="0"/>
+        <w:rPr>
+          <w:rFonts w:ascii="Courier New" w:hAnsi="Courier New" w:cs="Courier New"/>
+        </w:rPr>
+      </w:pPr>
+      <w:r>
+        <w:rPr>
+          <w:b/>
+        </w:rPr>
+        <w:t>Class</w:t>
+      </w:r>
+      <w:r>
+        <w:t>:</w:t>
+      </w:r>
+      <w:r>
+        <w:tab/>
+      </w:r>
+      <w:r>
+        <w:rPr>
+          <w:rFonts w:ascii="Courier New" w:hAnsi="Courier New" w:cs="Courier New"/>
+        </w:rPr>
+        <w:t>sif3demo.</w:t>
+      </w:r>
+      <w:r>
+        <w:rPr>
+          <w:rFonts w:ascii="Courier New" w:hAnsi="Courier New" w:cs="Courier New"/>
+        </w:rPr>
+        <w:t>service</w:t>
+      </w:r>
+      <w:r>
+        <w:rPr>
+          <w:rFonts w:ascii="Courier New" w:hAnsi="Courier New" w:cs="Courier New"/>
+        </w:rPr>
+        <w:t>.</w:t>
+      </w:r>
+      <w:r>
+        <w:rPr>
+          <w:rFonts w:ascii="Courier New" w:hAnsi="Courier New" w:cs="Courier New"/>
+        </w:rPr>
+        <w:t>Demo</w:t>
+      </w:r>
+      <w:r>
+        <w:rPr>
+          <w:rFonts w:ascii="Courier New" w:hAnsi="Courier New" w:cs="Courier New"/>
+        </w:rPr>
+        <w:t>Consumer</w:t>
+      </w:r>
+    </w:p>
+    <w:p>
+      <w:pPr>
+        <w:pStyle w:val="Body1"/>
+        <w:tabs>
+          <w:tab w:val="left" w:pos="1843"/>
+        </w:tabs>
+        <w:spacing w:before="0"/>
+        <w:ind w:left="0"/>
+      </w:pPr>
+    </w:p>
+    <w:p>
+      <w:pPr>
+        <w:pStyle w:val="Body1"/>
+        <w:tabs>
+          <w:tab w:val="left" w:pos="1843"/>
+        </w:tabs>
+        <w:spacing w:before="0"/>
+        <w:ind w:left="0"/>
+        <w:rPr>
+          <w:b/>
+          <w:sz w:val="24"/>
+          <w:u w:val="single"/>
+        </w:rPr>
+      </w:pPr>
+      <w:r>
+        <w:rPr>
+          <w:b/>
+          <w:sz w:val="24"/>
+          <w:u w:val="single"/>
+        </w:rPr>
+        <w:t>Standard</w:t>
+      </w:r>
+    </w:p>
+    <w:p>
+      <w:pPr>
+        <w:pStyle w:val="Body1"/>
+        <w:numPr>
+          <w:ilvl w:val="0"/>
+          <w:numId w:val="13"/>
+        </w:numPr>
+        <w:spacing w:before="0"/>
+        <w:ind w:left="426" w:hanging="426"/>
+        <w:rPr>
+          <w:rFonts w:ascii="Courier New" w:hAnsi="Courier New" w:cs="Courier New"/>
+        </w:rPr>
+      </w:pPr>
+      <w:r>
+        <w:t>Lookout for section with the header:</w:t>
+      </w:r>
+    </w:p>
+    <w:p>
+      <w:pPr>
+        <w:pStyle w:val="Body1"/>
+        <w:tabs>
+          <w:tab w:val="left" w:pos="709"/>
+        </w:tabs>
+        <w:spacing w:before="0"/>
+        <w:ind w:left="360"/>
+        <w:rPr>
+          <w:rFonts w:ascii="Courier New" w:hAnsi="Courier New" w:cs="Courier New"/>
+        </w:rPr>
+      </w:pPr>
+      <w:r>
+        <w:rPr>
+          <w:rFonts w:ascii="Courier New" w:hAnsi="Courier New" w:cs="Courier New"/>
+        </w:rPr>
+        <w:tab/>
+      </w:r>
+      <w:r>
+        <w:rPr>
+          <w:rFonts w:ascii="Courier New" w:hAnsi="Courier New" w:cs="Courier New"/>
+        </w:rPr>
+        <w:t>/* ----------------------------------</w:t>
+      </w:r>
+    </w:p>
+    <w:p>
+      <w:pPr>
+        <w:pStyle w:val="Body1"/>
+        <w:tabs>
+          <w:tab w:val="left" w:pos="709"/>
+        </w:tabs>
+        <w:spacing w:before="0"/>
+        <w:ind w:left="1"/>
+        <w:rPr>
+          <w:rFonts w:ascii="Courier New" w:hAnsi="Courier New" w:cs="Courier New"/>
+        </w:rPr>
+      </w:pPr>
+      <w:r>
+        <w:rPr>
+          <w:rFonts w:ascii="Courier New" w:hAnsi="Courier New" w:cs="Courier New"/>
+        </w:rPr>
+        <w:t xml:space="preserve"> </w:t>
+      </w:r>
+      <w:r>
+        <w:rPr>
+          <w:rFonts w:ascii="Courier New" w:hAnsi="Courier New" w:cs="Courier New"/>
+        </w:rPr>
+        <w:tab/>
+      </w:r>
+      <w:r>
+        <w:rPr>
+          <w:rFonts w:ascii="Courier New" w:hAnsi="Courier New" w:cs="Courier New"/>
+        </w:rPr>
+        <w:t xml:space="preserve">* Section for Exercise 2 - </w:t>
+      </w:r>
+      <w:r>
+        <w:rPr>
+          <w:rFonts w:ascii="Courier New" w:hAnsi="Courier New" w:cs="Courier New"/>
+          <w:b/>
+          <w:color w:val="FF0000"/>
+        </w:rPr>
+        <w:t>Option 1</w:t>
+      </w:r>
+    </w:p>
+    <w:p>
+      <w:pPr>
+        <w:pStyle w:val="Body1"/>
+        <w:tabs>
+          <w:tab w:val="left" w:pos="709"/>
+        </w:tabs>
+        <w:spacing w:before="0"/>
+        <w:ind w:left="1"/>
+        <w:rPr>
+          <w:rFonts w:ascii="Courier New" w:hAnsi="Courier New" w:cs="Courier New"/>
+        </w:rPr>
+      </w:pPr>
+      <w:r>
+        <w:rPr>
+          <w:rFonts w:ascii="Courier New" w:hAnsi="Courier New" w:cs="Courier New"/>
+        </w:rPr>
+        <w:t xml:space="preserve"> </w:t>
+      </w:r>
+      <w:r>
+        <w:rPr>
+          <w:rFonts w:ascii="Courier New" w:hAnsi="Courier New" w:cs="Courier New"/>
+        </w:rPr>
+        <w:tab/>
+      </w:r>
+      <w:r>
+        <w:rPr>
+          <w:rFonts w:ascii="Courier New" w:hAnsi="Courier New" w:cs="Courier New"/>
+        </w:rPr>
+        <w:t>----------------------------------*/</w:t>
+      </w:r>
+    </w:p>
+    <w:p>
+      <w:pPr>
+        <w:pStyle w:val="Body1"/>
+        <w:numPr>
+          <w:ilvl w:val="0"/>
+          <w:numId w:val="13"/>
+        </w:numPr>
+        <w:spacing w:before="0"/>
+        <w:ind w:left="426" w:hanging="426"/>
+      </w:pPr>
+      <w:proofErr w:type="gramStart"/>
+      <w:r>
+        <w:t xml:space="preserve">Implement  </w:t>
+      </w:r>
+      <w:proofErr w:type="spellStart"/>
+      <w:r>
+        <w:rPr>
+          <w:rFonts w:ascii="Courier New" w:hAnsi="Courier New" w:cs="Courier New"/>
+        </w:rPr>
+        <w:t>getStudent</w:t>
+      </w:r>
+      <w:proofErr w:type="spellEnd"/>
+      <w:proofErr w:type="gramEnd"/>
+      <w:r>
+        <w:rPr>
+          <w:rFonts w:ascii="Courier New" w:hAnsi="Courier New" w:cs="Courier New"/>
+        </w:rPr>
+        <w:t>()</w:t>
+      </w:r>
+      <w:r>
+        <w:t xml:space="preserve"> and </w:t>
+      </w:r>
+      <w:proofErr w:type="spellStart"/>
+      <w:r>
+        <w:rPr>
+          <w:rFonts w:ascii="Courier New" w:hAnsi="Courier New" w:cs="Courier New"/>
+        </w:rPr>
+        <w:t>getStudents</w:t>
+      </w:r>
+      <w:proofErr w:type="spellEnd"/>
+      <w:r>
+        <w:rPr>
+          <w:rFonts w:ascii="Courier New" w:hAnsi="Courier New" w:cs="Courier New"/>
+        </w:rPr>
+        <w:t>()</w:t>
+      </w:r>
+      <w:r>
+        <w:t xml:space="preserve">. Each should only be made up of a couple of lines of code!  </w:t>
+      </w:r>
+      <w:r>
+        <w:rPr>
+          <w:b/>
+          <w:sz w:val="24"/>
+        </w:rPr>
+        <w:t>THAT IS IT!</w:t>
+      </w:r>
+      <w:r>
+        <w:t xml:space="preserve"> Uncomment </w:t>
+      </w:r>
+      <w:proofErr w:type="spellStart"/>
+      <w:proofErr w:type="gramStart"/>
+      <w:r>
+        <w:rPr>
+          <w:rFonts w:ascii="Courier New" w:hAnsi="Courier New" w:cs="Courier New"/>
+        </w:rPr>
+        <w:t>printResponse</w:t>
+      </w:r>
+      <w:proofErr w:type="spellEnd"/>
+      <w:r>
+        <w:rPr>
+          <w:rFonts w:ascii="Courier New" w:hAnsi="Courier New" w:cs="Courier New"/>
+        </w:rPr>
+        <w:t>(</w:t>
+      </w:r>
+      <w:proofErr w:type="gramEnd"/>
+      <w:r>
+        <w:rPr>
+          <w:rFonts w:ascii="Courier New" w:hAnsi="Courier New" w:cs="Courier New"/>
+        </w:rPr>
+        <w:t>)</w:t>
+      </w:r>
+      <w:r>
+        <w:t xml:space="preserve"> method for a nice output.</w:t>
+      </w:r>
+    </w:p>
+    <w:p>
+      <w:pPr>
+        <w:pStyle w:val="Body1"/>
+        <w:numPr>
+          <w:ilvl w:val="0"/>
+          <w:numId w:val="13"/>
+        </w:numPr>
+        <w:spacing w:before="0"/>
+        <w:ind w:left="426" w:hanging="426"/>
+      </w:pPr>
+      <w:r>
+        <w:t xml:space="preserve">Uncomment the </w:t>
+      </w:r>
+      <w:proofErr w:type="gramStart"/>
+      <w:r>
+        <w:t>main(</w:t>
+      </w:r>
+      <w:proofErr w:type="gramEnd"/>
+      <w:r>
+        <w:t>) method of the class you need to uncomment the appropriate lines that call the above methods.</w:t>
+      </w:r>
+    </w:p>
+    <w:p>
+      <w:pPr>
+        <w:pStyle w:val="Body1"/>
+        <w:spacing w:before="0"/>
+      </w:pPr>
+    </w:p>
+    <w:p>
+      <w:pPr>
+        <w:pStyle w:val="Body1"/>
+        <w:tabs>
+          <w:tab w:val="left" w:pos="1843"/>
+        </w:tabs>
+        <w:spacing w:before="0"/>
+        <w:ind w:left="0"/>
+        <w:rPr>
+          <w:b/>
+          <w:sz w:val="24"/>
+          <w:u w:val="single"/>
+        </w:rPr>
+      </w:pPr>
+      <w:r>
+        <w:rPr>
+          <w:b/>
+          <w:sz w:val="24"/>
+          <w:u w:val="single"/>
+        </w:rPr>
+        <w:t>Advanced</w:t>
+      </w:r>
+    </w:p>
+    <w:p>
+      <w:pPr>
+        <w:pStyle w:val="Body1"/>
+        <w:numPr>
+          <w:ilvl w:val="0"/>
+          <w:numId w:val="13"/>
+        </w:numPr>
+        <w:spacing w:before="0"/>
+        <w:ind w:left="426" w:hanging="426"/>
+        <w:rPr>
+          <w:rFonts w:ascii="Courier New" w:hAnsi="Courier New" w:cs="Courier New"/>
+        </w:rPr>
+      </w:pPr>
+      <w:r>
+        <w:t>Lookout for section with the header:</w:t>
+      </w:r>
+    </w:p>
+    <w:p>
+      <w:pPr>
+        <w:pStyle w:val="Body1"/>
+        <w:tabs>
+          <w:tab w:val="left" w:pos="709"/>
+        </w:tabs>
+        <w:spacing w:before="0"/>
+        <w:ind w:left="360"/>
+        <w:rPr>
+          <w:rFonts w:ascii="Courier New" w:hAnsi="Courier New" w:cs="Courier New"/>
+        </w:rPr>
+      </w:pPr>
+      <w:r>
+        <w:rPr>
+          <w:rFonts w:ascii="Courier New" w:hAnsi="Courier New" w:cs="Courier New"/>
+        </w:rPr>
+        <w:tab/>
+      </w:r>
+      <w:r>
+        <w:rPr>
+          <w:rFonts w:ascii="Courier New" w:hAnsi="Courier New" w:cs="Courier New"/>
+        </w:rPr>
+        <w:t>/* ----------------------------------</w:t>
+      </w:r>
+    </w:p>
+    <w:p>
+      <w:pPr>
+        <w:pStyle w:val="Body1"/>
+        <w:tabs>
+          <w:tab w:val="left" w:pos="709"/>
+        </w:tabs>
+        <w:spacing w:before="0"/>
+        <w:ind w:left="1"/>
+        <w:rPr>
+          <w:rFonts w:ascii="Courier New" w:hAnsi="Courier New" w:cs="Courier New"/>
+          <w:b/>
+          <w:color w:val="FF0000"/>
+        </w:rPr>
+      </w:pPr>
+      <w:r>
+        <w:rPr>
+          <w:rFonts w:ascii="Courier New" w:hAnsi="Courier New" w:cs="Courier New"/>
+        </w:rPr>
+        <w:t xml:space="preserve"> </w:t>
+      </w:r>
+      <w:r>
+        <w:rPr>
+          <w:rFonts w:ascii="Courier New" w:hAnsi="Courier New" w:cs="Courier New"/>
+        </w:rPr>
+        <w:tab/>
+      </w:r>
+      <w:r>
+        <w:rPr>
+          <w:rFonts w:ascii="Courier New" w:hAnsi="Courier New" w:cs="Courier New"/>
+        </w:rPr>
+        <w:t xml:space="preserve">* Section for Exercise 2 - </w:t>
+      </w:r>
+      <w:r>
+        <w:rPr>
+          <w:rFonts w:ascii="Courier New" w:hAnsi="Courier New" w:cs="Courier New"/>
+          <w:b/>
+          <w:color w:val="FF0000"/>
+        </w:rPr>
+        <w:t>Option 2</w:t>
+      </w:r>
+    </w:p>
+    <w:p>
+      <w:pPr>
+        <w:pStyle w:val="Body1"/>
+        <w:tabs>
+          <w:tab w:val="left" w:pos="709"/>
+        </w:tabs>
+        <w:spacing w:before="0"/>
+        <w:ind w:left="1"/>
+        <w:rPr>
+          <w:rFonts w:ascii="Courier New" w:hAnsi="Courier New" w:cs="Courier New"/>
+        </w:rPr>
+      </w:pPr>
+      <w:r>
+        <w:rPr>
+          <w:rFonts w:ascii="Courier New" w:hAnsi="Courier New" w:cs="Courier New"/>
+        </w:rPr>
+        <w:t xml:space="preserve"> </w:t>
+      </w:r>
+      <w:r>
+        <w:rPr>
+          <w:rFonts w:ascii="Courier New" w:hAnsi="Courier New" w:cs="Courier New"/>
+        </w:rPr>
+        <w:tab/>
+      </w:r>
+      <w:r>
+        <w:rPr>
+          <w:rFonts w:ascii="Courier New" w:hAnsi="Courier New" w:cs="Courier New"/>
+        </w:rPr>
+        <w:t>----------------------------------*/</w:t>
+      </w:r>
+    </w:p>
+    <w:p>
+      <w:pPr>
+        <w:pStyle w:val="Body1"/>
+        <w:numPr>
+          <w:ilvl w:val="0"/>
+          <w:numId w:val="13"/>
+        </w:numPr>
+        <w:spacing w:before="0"/>
+        <w:ind w:left="426" w:hanging="426"/>
+      </w:pPr>
+      <w:proofErr w:type="gramStart"/>
+      <w:r>
+        <w:t xml:space="preserve">Implement  </w:t>
+      </w:r>
+      <w:proofErr w:type="spellStart"/>
+      <w:r>
+        <w:rPr>
+          <w:rFonts w:ascii="Courier New" w:hAnsi="Courier New" w:cs="Courier New"/>
+        </w:rPr>
+        <w:t>submitFQ</w:t>
+      </w:r>
+      <w:proofErr w:type="spellEnd"/>
+      <w:proofErr w:type="gramEnd"/>
+      <w:r>
+        <w:rPr>
+          <w:rFonts w:ascii="Courier New" w:hAnsi="Courier New" w:cs="Courier New"/>
+        </w:rPr>
+        <w:t>()</w:t>
+      </w:r>
+      <w:r>
+        <w:t xml:space="preserve"> and </w:t>
+      </w:r>
+      <w:proofErr w:type="spellStart"/>
+      <w:r>
+        <w:rPr>
+          <w:rFonts w:ascii="Courier New" w:hAnsi="Courier New" w:cs="Courier New"/>
+        </w:rPr>
+        <w:t>getFQ</w:t>
+      </w:r>
+      <w:proofErr w:type="spellEnd"/>
+      <w:r>
+        <w:rPr>
+          <w:rFonts w:ascii="Courier New" w:hAnsi="Courier New" w:cs="Courier New"/>
+        </w:rPr>
+        <w:t>()</w:t>
+      </w:r>
+      <w:r>
+        <w:t xml:space="preserve">. The </w:t>
+      </w:r>
+      <w:proofErr w:type="spellStart"/>
+      <w:r>
+        <w:t>submitFQ</w:t>
+      </w:r>
+      <w:proofErr w:type="spellEnd"/>
+      <w:r>
+        <w:t xml:space="preserve"> () method is more challenging than the </w:t>
+      </w:r>
+      <w:proofErr w:type="spellStart"/>
+      <w:proofErr w:type="gramStart"/>
+      <w:r>
+        <w:t>getFQ</w:t>
+      </w:r>
+      <w:proofErr w:type="spellEnd"/>
+      <w:r>
+        <w:t>(</w:t>
+      </w:r>
+      <w:proofErr w:type="gramEnd"/>
+      <w:r>
+        <w:t xml:space="preserve">) method. Uncomment </w:t>
+      </w:r>
+      <w:proofErr w:type="spellStart"/>
+      <w:proofErr w:type="gramStart"/>
+      <w:r>
+        <w:rPr>
+          <w:rFonts w:ascii="Courier New" w:hAnsi="Courier New" w:cs="Courier New"/>
+        </w:rPr>
+        <w:t>printResponse</w:t>
+      </w:r>
+      <w:proofErr w:type="spellEnd"/>
+      <w:r>
+        <w:rPr>
+          <w:rFonts w:ascii="Courier New" w:hAnsi="Courier New" w:cs="Courier New"/>
+        </w:rPr>
+        <w:t>(</w:t>
+      </w:r>
+      <w:proofErr w:type="gramEnd"/>
+      <w:r>
+        <w:rPr>
+          <w:rFonts w:ascii="Courier New" w:hAnsi="Courier New" w:cs="Courier New"/>
+        </w:rPr>
+        <w:t>)</w:t>
+      </w:r>
+      <w:r>
+        <w:t xml:space="preserve"> method for a nice output.</w:t>
+      </w:r>
+    </w:p>
+    <w:p>
+      <w:pPr>
+        <w:pStyle w:val="Body1"/>
+        <w:numPr>
+          <w:ilvl w:val="0"/>
+          <w:numId w:val="13"/>
+        </w:numPr>
+        <w:spacing w:before="0"/>
+        <w:ind w:left="426" w:hanging="426"/>
+      </w:pPr>
+      <w:r>
+        <w:t xml:space="preserve">Uncomment the </w:t>
+      </w:r>
+      <w:proofErr w:type="gramStart"/>
+      <w:r>
+        <w:t>main(</w:t>
+      </w:r>
+      <w:proofErr w:type="gramEnd"/>
+      <w:r>
+        <w:t>) method of the class you need to uncomment the appropriate lines that call the above methods.</w:t>
+      </w:r>
+    </w:p>
+    <w:p>
+      <w:pPr>
+        <w:pStyle w:val="Heading2"/>
+        <w:jc w:val="both"/>
+      </w:pPr>
+      <w:bookmarkStart w:id="25" w:name="_Toc527636490"/>
+      <w:r>
+        <w:t xml:space="preserve">Run </w:t>
+      </w:r>
+      <w:proofErr w:type="spellStart"/>
+      <w:r>
+        <w:t>DemoConsumer</w:t>
+      </w:r>
+      <w:bookmarkEnd w:id="25"/>
+      <w:proofErr w:type="spellEnd"/>
     </w:p>
     <w:p>
       <w:pPr>
@@ -4355,16 +5896,318 @@
         <w:jc w:val="both"/>
       </w:pPr>
       <w:r>
-        <w:rPr>
+        <w:t>First ensure your provider is deployed in the web- or application container. Ensure it is started correctly.</w:t>
+      </w:r>
+      <w:r>
+        <w:t xml:space="preserve"> Please refer to ‘Appendix A’ for further details on how to deploy the provider.</w:t>
+      </w:r>
+      <w:r>
+        <w:t xml:space="preserve"> </w:t>
+      </w:r>
+      <w:r>
+        <w:t xml:space="preserve"> Once it is deployed you</w:t>
+      </w:r>
+      <w:r>
+        <w:t xml:space="preserve"> should see the following output somewhere in the Provider output:</w:t>
+      </w:r>
+    </w:p>
+    <w:p>
+      <w:pPr>
+        <w:pStyle w:val="Body1"/>
+        <w:ind w:left="0"/>
+        <w:jc w:val="both"/>
+        <w:rPr>
+          <w:rFonts w:ascii="Courier New" w:hAnsi="Courier New" w:cs="Courier New"/>
           <w:b/>
+          <w:sz w:val="18"/>
+          <w:szCs w:val="18"/>
+        </w:rPr>
+      </w:pPr>
+      <w:r>
+        <w:rPr>
+          <w:rFonts w:ascii="Courier New" w:hAnsi="Courier New" w:cs="Courier New"/>
+          <w:b/>
+          <w:sz w:val="18"/>
+          <w:szCs w:val="18"/>
+        </w:rPr>
+        <w:t>&gt; DEBUG pro</w:t>
+      </w:r>
+      <w:r>
+        <w:rPr>
+          <w:rFonts w:ascii="Courier New" w:hAnsi="Courier New" w:cs="Courier New"/>
+          <w:b/>
+          <w:sz w:val="18"/>
+          <w:szCs w:val="18"/>
+        </w:rPr>
+        <w:t>vider.StudentPersonalProvider:95</w:t>
+      </w:r>
+      <w:r>
+        <w:rPr>
+          <w:rFonts w:ascii="Courier New" w:hAnsi="Courier New" w:cs="Courier New"/>
+          <w:b/>
+          <w:sz w:val="18"/>
+          <w:szCs w:val="18"/>
+        </w:rPr>
+        <w:t xml:space="preserve"> - Loaded 608 students into memory.</w:t>
+      </w:r>
+    </w:p>
+    <w:p>
+      <w:pPr>
+        <w:pStyle w:val="Body1"/>
+        <w:ind w:left="0"/>
+        <w:jc w:val="both"/>
+      </w:pPr>
+      <w:r>
+        <w:lastRenderedPageBreak/>
+        <w:t xml:space="preserve">If you don’t see above line check your </w:t>
+      </w:r>
+      <w:proofErr w:type="spellStart"/>
+      <w:r>
+        <w:rPr>
+          <w:rFonts w:ascii="Courier New" w:hAnsi="Courier New" w:cs="Courier New"/>
+        </w:rPr>
+        <w:t>config</w:t>
+      </w:r>
+      <w:proofErr w:type="spellEnd"/>
+      <w:r>
+        <w:rPr>
+          <w:rFonts w:ascii="Courier New" w:hAnsi="Courier New" w:cs="Courier New"/>
+        </w:rPr>
+        <w:t>/providers/</w:t>
+      </w:r>
+      <w:proofErr w:type="spellStart"/>
+      <w:r>
+        <w:rPr>
+          <w:rFonts w:ascii="Courier New" w:hAnsi="Courier New" w:cs="Courier New"/>
+        </w:rPr>
+        <w:t>StudentProvider.properties</w:t>
+      </w:r>
+      <w:proofErr w:type="spellEnd"/>
+      <w:r>
+        <w:t xml:space="preserve"> file. Ensure that the property “</w:t>
+      </w:r>
+      <w:proofErr w:type="spellStart"/>
+      <w:r>
+        <w:rPr>
+          <w:rFonts w:ascii="Courier New" w:hAnsi="Courier New" w:cs="Courier New"/>
+        </w:rPr>
+        <w:t>provider.student.file.location</w:t>
+      </w:r>
+      <w:proofErr w:type="spellEnd"/>
+      <w:r>
+        <w:t>” point to the correct location (</w:t>
+      </w:r>
+      <w:r>
+        <w:rPr>
+          <w:rFonts w:ascii="Courier New" w:hAnsi="Courier New" w:cs="Courier New"/>
+        </w:rPr>
+        <w:t>&lt;</w:t>
+      </w:r>
+      <w:proofErr w:type="spellStart"/>
+      <w:r>
+        <w:rPr>
+          <w:rFonts w:ascii="Courier New" w:hAnsi="Courier New" w:cs="Courier New"/>
+        </w:rPr>
+        <w:t>installDir</w:t>
+      </w:r>
+      <w:proofErr w:type="spellEnd"/>
+      <w:r>
+        <w:rPr>
+          <w:rFonts w:ascii="Courier New" w:hAnsi="Courier New" w:cs="Courier New"/>
+        </w:rPr>
+        <w:t>&gt;/</w:t>
+      </w:r>
+      <w:proofErr w:type="spellStart"/>
+      <w:r>
+        <w:rPr>
+          <w:rFonts w:ascii="Courier New" w:hAnsi="Courier New" w:cs="Courier New"/>
+        </w:rPr>
+        <w:t>TestData</w:t>
+      </w:r>
+      <w:proofErr w:type="spellEnd"/>
+      <w:r>
+        <w:rPr>
+          <w:rFonts w:ascii="Courier New" w:hAnsi="Courier New" w:cs="Courier New"/>
+        </w:rPr>
+        <w:t>/xml/input/StudentPersonals.xml</w:t>
+      </w:r>
+      <w:r>
+        <w:t xml:space="preserve">).  </w:t>
+      </w:r>
+      <w:proofErr w:type="gramStart"/>
+      <w:r>
+        <w:t>If it doesn’t then fix the path and restart your provider.</w:t>
+      </w:r>
+      <w:proofErr w:type="gramEnd"/>
+      <w:r>
+        <w:t xml:space="preserve"> Also ensure that your log4j configuration is set to DEBUG for the sif3demo package as well as the sif3 (framework) package.</w:t>
+      </w:r>
+    </w:p>
+    <w:p>
+      <w:pPr>
+        <w:pStyle w:val="Body1"/>
+        <w:ind w:left="0"/>
+      </w:pPr>
+      <w:r>
+        <w:t xml:space="preserve">Finally you can run your </w:t>
+      </w:r>
+      <w:proofErr w:type="spellStart"/>
+      <w:r>
+        <w:rPr>
+          <w:b/>
+        </w:rPr>
+        <w:t>DemoConsumer</w:t>
+      </w:r>
+      <w:proofErr w:type="spellEnd"/>
+      <w:r>
+        <w:t xml:space="preserve"> class. Because it has a </w:t>
+      </w:r>
+      <w:proofErr w:type="gramStart"/>
+      <w:r>
+        <w:t>main(</w:t>
+      </w:r>
+      <w:proofErr w:type="gramEnd"/>
+      <w:r>
+        <w:t xml:space="preserve">) it can run immediately as a standalone executable within your IDE. You should see a lot of output on the command line. </w:t>
+      </w:r>
+    </w:p>
+    <w:p>
+      <w:pPr>
+        <w:pStyle w:val="Body1"/>
+        <w:ind w:left="0"/>
+      </w:pPr>
+      <w:r>
+        <w:t>If you implemented Option 1 of the exercise you will see XML output related to a single or multiple students. However if you implemented Option 2 of the exercise you will only see &lt;</w:t>
+      </w:r>
+      <w:proofErr w:type="spellStart"/>
+      <w:r>
+        <w:t>FQReportings</w:t>
+      </w:r>
+      <w:proofErr w:type="spellEnd"/>
+      <w:r>
+        <w:t xml:space="preserve">&gt; XML values once you have implemented the </w:t>
+      </w:r>
+      <w:proofErr w:type="spellStart"/>
+      <w:proofErr w:type="gramStart"/>
+      <w:r>
+        <w:t>submitFQ</w:t>
+      </w:r>
+      <w:proofErr w:type="spellEnd"/>
+      <w:r>
+        <w:t>(</w:t>
+      </w:r>
+      <w:proofErr w:type="gramEnd"/>
+      <w:r>
+        <w:t xml:space="preserve">) method and then call the </w:t>
+      </w:r>
+      <w:proofErr w:type="spellStart"/>
+      <w:r>
+        <w:t>getFQ</w:t>
+      </w:r>
+      <w:proofErr w:type="spellEnd"/>
+      <w:r>
+        <w:t>() method.</w:t>
+      </w:r>
+    </w:p>
+    <w:p>
+      <w:pPr>
+        <w:pStyle w:val="Heading2"/>
+      </w:pPr>
+      <w:bookmarkStart w:id="26" w:name="_Toc527636491"/>
+      <w:r>
+        <w:t>Advanced Exercise</w:t>
+      </w:r>
+      <w:bookmarkEnd w:id="26"/>
+    </w:p>
+    <w:p>
+      <w:pPr>
+        <w:pStyle w:val="Body1"/>
+        <w:ind w:left="0"/>
+      </w:pPr>
+      <w:r>
+        <w:t>If you have finished the above exercise successfully and have more time, why don’t you try to “Update” a student?</w:t>
+      </w:r>
+    </w:p>
+    <w:p>
+      <w:pPr>
+        <w:pStyle w:val="Heading1"/>
+      </w:pPr>
+      <w:bookmarkStart w:id="27" w:name="_Toc527636492"/>
+      <w:r>
+        <w:t xml:space="preserve">Exercise 3: </w:t>
+      </w:r>
+      <w:r>
+        <w:t>First</w:t>
+      </w:r>
+      <w:r>
+        <w:t xml:space="preserve"> Provider – SchoolInfo</w:t>
+      </w:r>
+      <w:bookmarkEnd w:id="27"/>
+    </w:p>
+    <w:p>
+      <w:pPr>
+        <w:pStyle w:val="Body1"/>
+        <w:ind w:left="0"/>
+        <w:jc w:val="both"/>
+      </w:pPr>
+      <w:r>
+        <w:rPr>
+          <w:b/>
         </w:rPr>
         <w:t>Task</w:t>
       </w:r>
       <w:r>
-        <w:t xml:space="preserve">: Write a </w:t>
-      </w:r>
-      <w:r>
-        <w:t>basic Consumer for Student Personal (Consumer Class, Executable Class)</w:t>
+        <w:t xml:space="preserve">: </w:t>
+      </w:r>
+    </w:p>
+    <w:p>
+      <w:pPr>
+        <w:pStyle w:val="Body1"/>
+        <w:numPr>
+          <w:ilvl w:val="0"/>
+          <w:numId w:val="27"/>
+        </w:numPr>
+        <w:spacing w:before="0"/>
+        <w:jc w:val="both"/>
+      </w:pPr>
+      <w:r>
+        <w:t>Write an Object Provider (CRUD) for SchoolInfo (or any other object of your choice).</w:t>
+      </w:r>
+    </w:p>
+    <w:p>
+      <w:pPr>
+        <w:pStyle w:val="Body1"/>
+        <w:numPr>
+          <w:ilvl w:val="0"/>
+          <w:numId w:val="27"/>
+        </w:numPr>
+        <w:spacing w:before="0"/>
+        <w:jc w:val="both"/>
+      </w:pPr>
+      <w:r>
+        <w:t>Deploy new Object Provider.</w:t>
+      </w:r>
+    </w:p>
+    <w:p>
+      <w:pPr>
+        <w:pStyle w:val="Body1"/>
+        <w:numPr>
+          <w:ilvl w:val="0"/>
+          <w:numId w:val="27"/>
+        </w:numPr>
+        <w:spacing w:before="0"/>
+        <w:jc w:val="both"/>
+      </w:pPr>
+      <w:r>
+        <w:t xml:space="preserve">Test using Postman or write a </w:t>
+      </w:r>
+      <w:proofErr w:type="spellStart"/>
+      <w:r>
+        <w:t>SchoolInfoConsumer</w:t>
+      </w:r>
+      <w:proofErr w:type="spellEnd"/>
+      <w:r>
+        <w:t>.</w:t>
       </w:r>
     </w:p>
     <w:p>
@@ -4372,15 +6215,15 @@
         <w:pStyle w:val="Heading2"/>
         <w:jc w:val="both"/>
       </w:pPr>
-      <w:bookmarkStart w:id="19" w:name="_Toc482868738"/>
+      <w:bookmarkStart w:id="28" w:name="_Toc527636493"/>
       <w:r>
         <w:t xml:space="preserve">Write </w:t>
       </w:r>
       <w:proofErr w:type="spellStart"/>
       <w:r>
-        <w:t>StudentPersonalConsumer</w:t>
-      </w:r>
-      <w:bookmarkEnd w:id="19"/>
+        <w:t>SchoolInfoProvider</w:t>
+      </w:r>
+      <w:bookmarkEnd w:id="28"/>
       <w:proofErr w:type="spellEnd"/>
     </w:p>
     <w:p>
@@ -4454,7 +6297,25 @@
         <w:rPr>
           <w:rFonts w:ascii="Courier New" w:hAnsi="Courier New" w:cs="Courier New"/>
         </w:rPr>
-        <w:t>sif3demo.consumer.StudentPersonalConsumer</w:t>
+        <w:t>sif3demo.</w:t>
+      </w:r>
+      <w:r>
+        <w:rPr>
+          <w:rFonts w:ascii="Courier New" w:hAnsi="Courier New" w:cs="Courier New"/>
+        </w:rPr>
+        <w:t>provider</w:t>
+      </w:r>
+      <w:r>
+        <w:rPr>
+          <w:rFonts w:ascii="Courier New" w:hAnsi="Courier New" w:cs="Courier New"/>
+        </w:rPr>
+        <w:t>.</w:t>
+      </w:r>
+      <w:r>
+        <w:rPr>
+          <w:rFonts w:ascii="Courier New" w:hAnsi="Courier New" w:cs="Courier New"/>
+        </w:rPr>
+        <w:t>SchoolInfoProvider</w:t>
       </w:r>
     </w:p>
     <w:p>
@@ -4508,7 +6369,7 @@
         <w:t>”</w:t>
       </w:r>
       <w:r>
-        <w:t xml:space="preserve"> tags in the class and implement appropriate methods.</w:t>
+        <w:t xml:space="preserve"> tags in the class and attempt to implement methods listed below.</w:t>
       </w:r>
     </w:p>
     <w:p>
@@ -4523,15 +6384,7 @@
         <w:jc w:val="both"/>
       </w:pPr>
       <w:r>
-        <w:t xml:space="preserve">For marshal and </w:t>
-      </w:r>
-      <w:proofErr w:type="spellStart"/>
-      <w:r>
-        <w:t>unmarshal</w:t>
-      </w:r>
-      <w:proofErr w:type="spellEnd"/>
-      <w:r>
-        <w:t xml:space="preserve"> methods use </w:t>
+        <w:t xml:space="preserve">For marshal and unmarshal methods use </w:t>
       </w:r>
       <w:proofErr w:type="spellStart"/>
       <w:r>
@@ -4648,159 +6501,62 @@
         <w:jc w:val="both"/>
       </w:pPr>
       <w:r>
-        <w:t xml:space="preserve">No code for </w:t>
-      </w:r>
-      <w:proofErr w:type="gramStart"/>
+        <w:t>Implement the following CRUD operations:</w:t>
+      </w:r>
+    </w:p>
+    <w:p>
+      <w:pPr>
+        <w:pStyle w:val="Body1"/>
+        <w:numPr>
+          <w:ilvl w:val="1"/>
+          <w:numId w:val="13"/>
+        </w:numPr>
+        <w:spacing w:before="0"/>
+        <w:jc w:val="both"/>
+        <w:rPr>
+          <w:szCs w:val="22"/>
+        </w:rPr>
+      </w:pPr>
+      <w:proofErr w:type="spellStart"/>
       <w:r>
         <w:rPr>
           <w:rFonts w:ascii="Courier New" w:hAnsi="Courier New" w:cs="Courier New"/>
-        </w:rPr>
-        <w:t>shutdown</w:t>
-      </w:r>
+          <w:color w:val="000000"/>
+          <w:szCs w:val="22"/>
+        </w:rPr>
+        <w:t>createSingle</w:t>
+      </w:r>
+      <w:proofErr w:type="spellEnd"/>
       <w:r>
         <w:rPr>
           <w:rFonts w:ascii="Courier New" w:hAnsi="Courier New" w:cs="Courier New"/>
-        </w:rPr>
-        <w:t>(</w:t>
-      </w:r>
-      <w:proofErr w:type="gramEnd"/>
+          <w:color w:val="000000"/>
+          <w:szCs w:val="22"/>
+        </w:rPr>
+        <w:t>()</w:t>
+      </w:r>
+    </w:p>
+    <w:p>
+      <w:pPr>
+        <w:pStyle w:val="Body1"/>
+        <w:numPr>
+          <w:ilvl w:val="1"/>
+          <w:numId w:val="13"/>
+        </w:numPr>
+        <w:spacing w:before="0"/>
+        <w:jc w:val="both"/>
+        <w:rPr>
+          <w:szCs w:val="22"/>
+        </w:rPr>
+      </w:pPr>
       <w:r>
         <w:rPr>
           <w:rFonts w:ascii="Courier New" w:hAnsi="Courier New" w:cs="Courier New"/>
-        </w:rPr>
-        <w:t>)</w:t>
-      </w:r>
-      <w:r>
-        <w:t xml:space="preserve"> method required at this point. You can leave it empty.</w:t>
-      </w:r>
-    </w:p>
-    <w:p>
-      <w:pPr>
-        <w:pStyle w:val="Heading2"/>
-        <w:jc w:val="both"/>
-      </w:pPr>
-      <w:bookmarkStart w:id="20" w:name="_Toc482868739"/>
-      <w:r>
-        <w:t xml:space="preserve">Write </w:t>
-      </w:r>
-      <w:proofErr w:type="spellStart"/>
-      <w:r>
-        <w:t>DemoConsumer</w:t>
-      </w:r>
-      <w:bookmarkEnd w:id="20"/>
-      <w:proofErr w:type="spellEnd"/>
-    </w:p>
-    <w:p>
-      <w:pPr>
-        <w:pStyle w:val="Body1"/>
-        <w:tabs>
-          <w:tab w:val="left" w:pos="1843"/>
-        </w:tabs>
-        <w:spacing w:before="0"/>
-        <w:ind w:left="0"/>
-        <w:jc w:val="both"/>
-      </w:pPr>
-      <w:r>
-        <w:rPr>
-          <w:b/>
-        </w:rPr>
-        <w:t>Source Directory</w:t>
-      </w:r>
-      <w:r>
-        <w:t>:</w:t>
-      </w:r>
-      <w:r>
-        <w:tab/>
-      </w:r>
-      <w:proofErr w:type="spellStart"/>
-      <w:r>
-        <w:rPr>
-          <w:rFonts w:ascii="Courier New" w:hAnsi="Courier New" w:cs="Courier New"/>
-        </w:rPr>
-        <w:t>sifdemo</w:t>
-      </w:r>
-      <w:proofErr w:type="spellEnd"/>
-      <w:r>
-        <w:rPr>
-          <w:rFonts w:ascii="Courier New" w:hAnsi="Courier New" w:cs="Courier New"/>
-        </w:rPr>
-        <w:t>/</w:t>
-      </w:r>
-      <w:proofErr w:type="spellStart"/>
-      <w:r>
-        <w:rPr>
-          <w:rFonts w:ascii="Courier New" w:hAnsi="Courier New" w:cs="Courier New"/>
-        </w:rPr>
-        <w:t>src</w:t>
-      </w:r>
-      <w:proofErr w:type="spellEnd"/>
-    </w:p>
-    <w:p>
-      <w:pPr>
-        <w:pStyle w:val="Body1"/>
-        <w:tabs>
-          <w:tab w:val="left" w:pos="1843"/>
-        </w:tabs>
-        <w:spacing w:before="0"/>
-        <w:ind w:left="0"/>
-        <w:jc w:val="both"/>
-        <w:rPr>
-          <w:rFonts w:ascii="Courier New" w:hAnsi="Courier New" w:cs="Courier New"/>
-        </w:rPr>
-      </w:pPr>
-      <w:r>
-        <w:rPr>
-          <w:b/>
-        </w:rPr>
-        <w:t>Class</w:t>
-      </w:r>
-      <w:r>
-        <w:t>:</w:t>
-      </w:r>
-      <w:r>
-        <w:tab/>
-      </w:r>
-      <w:r>
-        <w:rPr>
-          <w:rFonts w:ascii="Courier New" w:hAnsi="Courier New" w:cs="Courier New"/>
-        </w:rPr>
-        <w:t>sif3demo.</w:t>
-      </w:r>
-      <w:r>
-        <w:rPr>
-          <w:rFonts w:ascii="Courier New" w:hAnsi="Courier New" w:cs="Courier New"/>
-        </w:rPr>
-        <w:t>service</w:t>
-      </w:r>
-      <w:r>
-        <w:rPr>
-          <w:rFonts w:ascii="Courier New" w:hAnsi="Courier New" w:cs="Courier New"/>
-        </w:rPr>
-        <w:t>.</w:t>
-      </w:r>
-      <w:r>
-        <w:rPr>
-          <w:rFonts w:ascii="Courier New" w:hAnsi="Courier New" w:cs="Courier New"/>
-        </w:rPr>
-        <w:t>Demo</w:t>
-      </w:r>
-      <w:r>
-        <w:rPr>
-          <w:rFonts w:ascii="Courier New" w:hAnsi="Courier New" w:cs="Courier New"/>
-        </w:rPr>
-        <w:t>Consumer</w:t>
-      </w:r>
-    </w:p>
-    <w:p>
-      <w:pPr>
-        <w:pStyle w:val="Body1"/>
-        <w:tabs>
-          <w:tab w:val="left" w:pos="1843"/>
-        </w:tabs>
-        <w:spacing w:before="0"/>
-        <w:ind w:left="0"/>
-        <w:jc w:val="both"/>
-      </w:pPr>
+          <w:color w:val="000000"/>
+          <w:szCs w:val="22"/>
+        </w:rPr>
+        <w:t>retrieve()</w:t>
+      </w:r>
     </w:p>
     <w:p>
       <w:pPr>
@@ -4814,40 +6570,30 @@
         <w:jc w:val="both"/>
       </w:pPr>
       <w:r>
-        <w:t>Lookout for all “</w:t>
-      </w:r>
+        <w:t xml:space="preserve">No code for </w:t>
+      </w:r>
+      <w:proofErr w:type="gramStart"/>
       <w:r>
         <w:rPr>
           <w:rFonts w:ascii="Courier New" w:hAnsi="Courier New" w:cs="Courier New"/>
-          <w:b/>
-        </w:rPr>
-        <w:t>//TODO</w:t>
+        </w:rPr>
+        <w:t>shutdown</w:t>
       </w:r>
       <w:r>
         <w:rPr>
           <w:rFonts w:ascii="Courier New" w:hAnsi="Courier New" w:cs="Courier New"/>
-          <w:b/>
-        </w:rPr>
-        <w:t>: Exercise 2</w:t>
-      </w:r>
-      <w:proofErr w:type="gramStart"/>
+        </w:rPr>
+        <w:t>(</w:t>
+      </w:r>
+      <w:proofErr w:type="gramEnd"/>
       <w:r>
         <w:rPr>
           <w:rFonts w:ascii="Courier New" w:hAnsi="Courier New" w:cs="Courier New"/>
-          <w:b/>
-        </w:rPr>
-        <w:t>:…</w:t>
-      </w:r>
-      <w:proofErr w:type="gramEnd"/>
-      <w:r>
-        <w:rPr>
-          <w:rFonts w:asciiTheme="minorHAnsi" w:hAnsiTheme="minorHAnsi" w:cstheme="minorHAnsi"/>
-          <w:b/>
-        </w:rPr>
-        <w:t>”</w:t>
-      </w:r>
-      <w:r>
-        <w:t xml:space="preserve"> tags in the class and implement appropriate methods.</w:t>
+        </w:rPr>
+        <w:t>)</w:t>
+      </w:r>
+      <w:r>
+        <w:t xml:space="preserve"> method required at this point. You can leave it empty.</w:t>
       </w:r>
     </w:p>
     <w:p>
@@ -4861,834 +6607,31 @@
         <w:ind w:left="426" w:hanging="426"/>
         <w:jc w:val="both"/>
       </w:pPr>
-      <w:proofErr w:type="gramStart"/>
-      <w:r>
-        <w:t xml:space="preserve">Implement  </w:t>
-      </w:r>
-      <w:proofErr w:type="spellStart"/>
-      <w:r>
-        <w:rPr>
-          <w:rFonts w:ascii="Courier New" w:hAnsi="Courier New" w:cs="Courier New"/>
-        </w:rPr>
-        <w:t>getStudent</w:t>
-      </w:r>
-      <w:proofErr w:type="spellEnd"/>
-      <w:proofErr w:type="gramEnd"/>
-      <w:r>
-        <w:rPr>
-          <w:rFonts w:ascii="Courier New" w:hAnsi="Courier New" w:cs="Courier New"/>
-        </w:rPr>
-        <w:t>()</w:t>
-      </w:r>
-      <w:r>
-        <w:t xml:space="preserve"> and </w:t>
-      </w:r>
-      <w:proofErr w:type="spellStart"/>
-      <w:r>
-        <w:rPr>
-          <w:rFonts w:ascii="Courier New" w:hAnsi="Courier New" w:cs="Courier New"/>
-        </w:rPr>
-        <w:t>getStudents</w:t>
-      </w:r>
-      <w:proofErr w:type="spellEnd"/>
-      <w:r>
-        <w:rPr>
-          <w:rFonts w:ascii="Courier New" w:hAnsi="Courier New" w:cs="Courier New"/>
-        </w:rPr>
-        <w:t>()</w:t>
-      </w:r>
-      <w:r>
-        <w:t xml:space="preserve">. Each should only be made up of a single line of code!  </w:t>
-      </w:r>
-      <w:r>
-        <w:rPr>
-          <w:b/>
-          <w:sz w:val="24"/>
-        </w:rPr>
-        <w:t>THAT IS IT!</w:t>
-      </w:r>
-      <w:r>
-        <w:t xml:space="preserve"> Uncomment </w:t>
-      </w:r>
-      <w:proofErr w:type="spellStart"/>
-      <w:proofErr w:type="gramStart"/>
-      <w:r>
-        <w:rPr>
-          <w:rFonts w:ascii="Courier New" w:hAnsi="Courier New" w:cs="Courier New"/>
-        </w:rPr>
-        <w:t>printResponse</w:t>
-      </w:r>
-      <w:proofErr w:type="spellEnd"/>
-      <w:r>
-        <w:rPr>
-          <w:rFonts w:ascii="Courier New" w:hAnsi="Courier New" w:cs="Courier New"/>
-        </w:rPr>
-        <w:t>(</w:t>
-      </w:r>
-      <w:proofErr w:type="gramEnd"/>
-      <w:r>
-        <w:rPr>
-          <w:rFonts w:ascii="Courier New" w:hAnsi="Courier New" w:cs="Courier New"/>
-        </w:rPr>
-        <w:t>)</w:t>
-      </w:r>
-      <w:r>
-        <w:t xml:space="preserve"> method for a nice output.</w:t>
+      <w:r>
+        <w:t xml:space="preserve">Note: You may want to look into the </w:t>
+      </w:r>
+      <w:proofErr w:type="spellStart"/>
+      <w:r>
+        <w:t>StudentPersonalProvider</w:t>
+      </w:r>
+      <w:proofErr w:type="spellEnd"/>
+      <w:r>
+        <w:t xml:space="preserve"> class for some ideas…</w:t>
       </w:r>
     </w:p>
     <w:p>
       <w:pPr>
         <w:pStyle w:val="Heading2"/>
-        <w:jc w:val="both"/>
-      </w:pPr>
-      <w:bookmarkStart w:id="21" w:name="_Toc482868740"/>
-      <w:r>
-        <w:lastRenderedPageBreak/>
-        <w:t xml:space="preserve">Run </w:t>
-      </w:r>
-      <w:proofErr w:type="spellStart"/>
-      <w:r>
-        <w:t>DemoConsumer</w:t>
-      </w:r>
-      <w:bookmarkEnd w:id="21"/>
-      <w:proofErr w:type="spellEnd"/>
-    </w:p>
-    <w:p>
-      <w:pPr>
-        <w:pStyle w:val="Body1"/>
-        <w:ind w:left="0"/>
-        <w:jc w:val="both"/>
-      </w:pPr>
-      <w:r>
-        <w:t>First ensure your provider is deployed in the web- or application container. Ensure it is started correctly.</w:t>
-      </w:r>
-      <w:r>
-        <w:t xml:space="preserve"> Please refer to ‘Appendix A’ for further details on how to deploy the provider.</w:t>
-      </w:r>
-      <w:r>
-        <w:t xml:space="preserve"> </w:t>
-      </w:r>
-      <w:r>
-        <w:t xml:space="preserve"> Once it is deployed you</w:t>
-      </w:r>
-      <w:r>
-        <w:t xml:space="preserve"> should see the following output somewhere in the Provider output:</w:t>
-      </w:r>
-    </w:p>
-    <w:p>
-      <w:pPr>
-        <w:pStyle w:val="Body1"/>
-        <w:ind w:left="0"/>
-        <w:jc w:val="both"/>
-        <w:rPr>
-          <w:rFonts w:ascii="Courier New" w:hAnsi="Courier New" w:cs="Courier New"/>
-          <w:b/>
-          <w:sz w:val="18"/>
-          <w:szCs w:val="18"/>
-        </w:rPr>
-      </w:pPr>
-      <w:r>
-        <w:rPr>
-          <w:rFonts w:ascii="Courier New" w:hAnsi="Courier New" w:cs="Courier New"/>
-          <w:b/>
-          <w:sz w:val="18"/>
-          <w:szCs w:val="18"/>
-        </w:rPr>
-        <w:t>&gt; DEBUG provider.StudentPersonalProvider:79 - Loaded 608 students into memory.</w:t>
-      </w:r>
-    </w:p>
-    <w:p>
-      <w:pPr>
-        <w:pStyle w:val="Body1"/>
-        <w:ind w:left="0"/>
-        <w:jc w:val="both"/>
-      </w:pPr>
-      <w:r>
-        <w:t xml:space="preserve">If you don’t see above line check your </w:t>
-      </w:r>
-      <w:proofErr w:type="spellStart"/>
-      <w:r>
-        <w:rPr>
-          <w:rFonts w:ascii="Courier New" w:hAnsi="Courier New" w:cs="Courier New"/>
-        </w:rPr>
-        <w:t>config</w:t>
-      </w:r>
-      <w:proofErr w:type="spellEnd"/>
-      <w:r>
-        <w:rPr>
-          <w:rFonts w:ascii="Courier New" w:hAnsi="Courier New" w:cs="Courier New"/>
-        </w:rPr>
-        <w:t>/providers/</w:t>
-      </w:r>
-      <w:proofErr w:type="spellStart"/>
-      <w:r>
-        <w:rPr>
-          <w:rFonts w:ascii="Courier New" w:hAnsi="Courier New" w:cs="Courier New"/>
-        </w:rPr>
-        <w:t>StudentProvider.properties</w:t>
-      </w:r>
-      <w:proofErr w:type="spellEnd"/>
-      <w:r>
-        <w:t xml:space="preserve"> file. Ensure that the property “</w:t>
-      </w:r>
-      <w:proofErr w:type="spellStart"/>
-      <w:r>
-        <w:rPr>
-          <w:rFonts w:ascii="Courier New" w:hAnsi="Courier New" w:cs="Courier New"/>
-        </w:rPr>
-        <w:t>provider.student.file.location</w:t>
-      </w:r>
-      <w:proofErr w:type="spellEnd"/>
-      <w:r>
-        <w:t>” point to the correct location (</w:t>
-      </w:r>
-      <w:r>
-        <w:rPr>
-          <w:rFonts w:ascii="Courier New" w:hAnsi="Courier New" w:cs="Courier New"/>
-        </w:rPr>
-        <w:t>&lt;</w:t>
-      </w:r>
-      <w:proofErr w:type="spellStart"/>
-      <w:r>
-        <w:rPr>
-          <w:rFonts w:ascii="Courier New" w:hAnsi="Courier New" w:cs="Courier New"/>
-        </w:rPr>
-        <w:t>installDir</w:t>
-      </w:r>
-      <w:proofErr w:type="spellEnd"/>
-      <w:r>
-        <w:rPr>
-          <w:rFonts w:ascii="Courier New" w:hAnsi="Courier New" w:cs="Courier New"/>
-        </w:rPr>
-        <w:t>&gt;/</w:t>
-      </w:r>
-      <w:proofErr w:type="spellStart"/>
-      <w:r>
-        <w:rPr>
-          <w:rFonts w:ascii="Courier New" w:hAnsi="Courier New" w:cs="Courier New"/>
-        </w:rPr>
-        <w:t>TestData</w:t>
-      </w:r>
-      <w:proofErr w:type="spellEnd"/>
-      <w:r>
-        <w:rPr>
-          <w:rFonts w:ascii="Courier New" w:hAnsi="Courier New" w:cs="Courier New"/>
-        </w:rPr>
-        <w:t>/xml/input/StudentPersonals.xml</w:t>
-      </w:r>
-      <w:r>
-        <w:t xml:space="preserve">).  </w:t>
-      </w:r>
-      <w:proofErr w:type="gramStart"/>
-      <w:r>
-        <w:t>If it doesn’t then fix the path and restart your provider.</w:t>
-      </w:r>
-      <w:proofErr w:type="gramEnd"/>
-      <w:r>
-        <w:t xml:space="preserve"> Also ensure that your log4j configuration is set to DEBUG for the sif3demo package as well as the sif3 (framework) package.</w:t>
-      </w:r>
-    </w:p>
-    <w:p>
-      <w:pPr>
-        <w:pStyle w:val="Body1"/>
-        <w:ind w:left="0"/>
-        <w:jc w:val="both"/>
-      </w:pPr>
-      <w:r>
-        <w:t xml:space="preserve">Finally you can run your </w:t>
-      </w:r>
-      <w:proofErr w:type="spellStart"/>
-      <w:r>
-        <w:rPr>
-          <w:b/>
-        </w:rPr>
-        <w:t>DemoConsumer</w:t>
-      </w:r>
-      <w:proofErr w:type="spellEnd"/>
-      <w:r>
-        <w:t xml:space="preserve"> class. Because it has a </w:t>
-      </w:r>
-      <w:proofErr w:type="gramStart"/>
-      <w:r>
-        <w:t>main(</w:t>
-      </w:r>
-      <w:proofErr w:type="gramEnd"/>
-      <w:r>
-        <w:t xml:space="preserve">) it can run immediately as a standalone executable within your IDE. You should see a lot of output on the command line. The important output is various XML data which should show you a single student </w:t>
-      </w:r>
-      <w:r>
-        <w:rPr>
-          <w:rFonts w:ascii="Courier New" w:hAnsi="Courier New" w:cs="Courier New"/>
-        </w:rPr>
-        <w:t>&lt;StudentPersonal&gt;</w:t>
-      </w:r>
-      <w:r>
-        <w:t xml:space="preserve"> and a list of students </w:t>
-      </w:r>
-      <w:r>
-        <w:rPr>
-          <w:rFonts w:ascii="Courier New" w:hAnsi="Courier New" w:cs="Courier New"/>
-        </w:rPr>
-        <w:t>&lt;</w:t>
-      </w:r>
-      <w:proofErr w:type="spellStart"/>
-      <w:r>
-        <w:rPr>
-          <w:rFonts w:ascii="Courier New" w:hAnsi="Courier New" w:cs="Courier New"/>
-        </w:rPr>
-        <w:t>StudentPersonal</w:t>
-      </w:r>
-      <w:r>
-        <w:rPr>
-          <w:rFonts w:ascii="Courier New" w:hAnsi="Courier New" w:cs="Courier New"/>
-          <w:b/>
-          <w:color w:val="FF0000"/>
-        </w:rPr>
-        <w:t>s</w:t>
-      </w:r>
-      <w:proofErr w:type="spellEnd"/>
-      <w:r>
-        <w:rPr>
-          <w:rFonts w:ascii="Courier New" w:hAnsi="Courier New" w:cs="Courier New"/>
-        </w:rPr>
-        <w:t>&gt;</w:t>
-      </w:r>
-      <w:r>
-        <w:t>.</w:t>
-      </w:r>
-    </w:p>
-    <w:p>
-      <w:pPr>
-        <w:pStyle w:val="Heading2"/>
-      </w:pPr>
-      <w:bookmarkStart w:id="22" w:name="_Toc482868741"/>
-      <w:r>
-        <w:t>Advanced Exercise</w:t>
-      </w:r>
-      <w:bookmarkEnd w:id="22"/>
-    </w:p>
-    <w:p>
-      <w:pPr>
-        <w:pStyle w:val="Body1"/>
-        <w:ind w:left="0"/>
-      </w:pPr>
-      <w:r>
-        <w:t>If you have finished the above exercise successfully and have more time, why don’t you try to “Update” a student?</w:t>
-      </w:r>
-    </w:p>
-    <w:p>
-      <w:pPr>
-        <w:pStyle w:val="Heading1"/>
-      </w:pPr>
-      <w:bookmarkStart w:id="23" w:name="_Toc482868742"/>
-      <w:r>
-        <w:t xml:space="preserve">Exercise 3: </w:t>
-      </w:r>
-      <w:r>
-        <w:t>First</w:t>
-      </w:r>
-      <w:r>
-        <w:t xml:space="preserve"> Provider – SchoolInfo</w:t>
-      </w:r>
-      <w:bookmarkEnd w:id="23"/>
-    </w:p>
-    <w:p>
-      <w:pPr>
-        <w:pStyle w:val="Body1"/>
-        <w:ind w:left="0"/>
-        <w:jc w:val="both"/>
-      </w:pPr>
-      <w:r>
-        <w:rPr>
-          <w:b/>
-        </w:rPr>
-        <w:t>Task</w:t>
-      </w:r>
-      <w:r>
-        <w:t xml:space="preserve">: </w:t>
-      </w:r>
-    </w:p>
-    <w:p>
-      <w:pPr>
-        <w:pStyle w:val="Body1"/>
-        <w:numPr>
-          <w:ilvl w:val="0"/>
-          <w:numId w:val="27"/>
-        </w:numPr>
-        <w:spacing w:before="0"/>
-        <w:jc w:val="both"/>
-      </w:pPr>
-      <w:r>
-        <w:t>Write an Object Provider (CRUD) for SchoolInfo (or any other object of your choice).</w:t>
-      </w:r>
-    </w:p>
-    <w:p>
-      <w:pPr>
-        <w:pStyle w:val="Body1"/>
-        <w:numPr>
-          <w:ilvl w:val="0"/>
-          <w:numId w:val="27"/>
-        </w:numPr>
-        <w:spacing w:before="0"/>
-        <w:jc w:val="both"/>
-      </w:pPr>
-      <w:r>
-        <w:t>Deploy new Object Provider.</w:t>
-      </w:r>
-    </w:p>
-    <w:p>
-      <w:pPr>
-        <w:pStyle w:val="Body1"/>
-        <w:numPr>
-          <w:ilvl w:val="0"/>
-          <w:numId w:val="27"/>
-        </w:numPr>
-        <w:spacing w:before="0"/>
-        <w:jc w:val="both"/>
-      </w:pPr>
-      <w:r>
-        <w:t xml:space="preserve">Test using Postman or write a </w:t>
-      </w:r>
-      <w:proofErr w:type="spellStart"/>
-      <w:r>
-        <w:t>SchoolInfoConsumer</w:t>
-      </w:r>
-      <w:proofErr w:type="spellEnd"/>
-      <w:r>
-        <w:t>.</w:t>
-      </w:r>
-    </w:p>
-    <w:p>
-      <w:pPr>
-        <w:pStyle w:val="Heading2"/>
-        <w:jc w:val="both"/>
-      </w:pPr>
-      <w:bookmarkStart w:id="24" w:name="_Toc482868743"/>
-      <w:r>
-        <w:t xml:space="preserve">Write </w:t>
+      </w:pPr>
+      <w:bookmarkStart w:id="29" w:name="_Toc527636494"/>
+      <w:r>
+        <w:t xml:space="preserve">Deploy </w:t>
       </w:r>
       <w:proofErr w:type="spellStart"/>
       <w:r>
         <w:t>SchoolInfoProvider</w:t>
       </w:r>
-      <w:bookmarkEnd w:id="24"/>
-      <w:proofErr w:type="spellEnd"/>
-    </w:p>
-    <w:p>
-      <w:pPr>
-        <w:pStyle w:val="Body1"/>
-        <w:tabs>
-          <w:tab w:val="left" w:pos="1843"/>
-        </w:tabs>
-        <w:spacing w:before="0"/>
-        <w:ind w:left="0"/>
-        <w:jc w:val="both"/>
-      </w:pPr>
-      <w:r>
-        <w:rPr>
-          <w:b/>
-        </w:rPr>
-        <w:t>Source Directory</w:t>
-      </w:r>
-      <w:r>
-        <w:t>:</w:t>
-      </w:r>
-      <w:r>
-        <w:tab/>
-      </w:r>
-      <w:proofErr w:type="spellStart"/>
-      <w:r>
-        <w:rPr>
-          <w:rFonts w:ascii="Courier New" w:hAnsi="Courier New" w:cs="Courier New"/>
-        </w:rPr>
-        <w:t>sifdemo</w:t>
-      </w:r>
-      <w:proofErr w:type="spellEnd"/>
-      <w:r>
-        <w:rPr>
-          <w:rFonts w:ascii="Courier New" w:hAnsi="Courier New" w:cs="Courier New"/>
-        </w:rPr>
-        <w:t>/</w:t>
-      </w:r>
-      <w:proofErr w:type="spellStart"/>
-      <w:r>
-        <w:rPr>
-          <w:rFonts w:ascii="Courier New" w:hAnsi="Courier New" w:cs="Courier New"/>
-        </w:rPr>
-        <w:t>src</w:t>
-      </w:r>
-      <w:proofErr w:type="spellEnd"/>
-    </w:p>
-    <w:p>
-      <w:pPr>
-        <w:pStyle w:val="Body1"/>
-        <w:tabs>
-          <w:tab w:val="left" w:pos="1843"/>
-        </w:tabs>
-        <w:spacing w:before="0"/>
-        <w:ind w:left="0"/>
-        <w:jc w:val="both"/>
-      </w:pPr>
-      <w:r>
-        <w:rPr>
-          <w:b/>
-        </w:rPr>
-        <w:t>Class</w:t>
-      </w:r>
-      <w:r>
-        <w:t>:</w:t>
-      </w:r>
-      <w:r>
-        <w:tab/>
-      </w:r>
-      <w:r>
-        <w:rPr>
-          <w:rFonts w:ascii="Courier New" w:hAnsi="Courier New" w:cs="Courier New"/>
-        </w:rPr>
-        <w:t>sif3demo.</w:t>
-      </w:r>
-      <w:r>
-        <w:rPr>
-          <w:rFonts w:ascii="Courier New" w:hAnsi="Courier New" w:cs="Courier New"/>
-        </w:rPr>
-        <w:t>provider</w:t>
-      </w:r>
-      <w:r>
-        <w:rPr>
-          <w:rFonts w:ascii="Courier New" w:hAnsi="Courier New" w:cs="Courier New"/>
-        </w:rPr>
-        <w:t>.</w:t>
-      </w:r>
-      <w:r>
-        <w:rPr>
-          <w:rFonts w:ascii="Courier New" w:hAnsi="Courier New" w:cs="Courier New"/>
-        </w:rPr>
-        <w:t>SchoolInfoProvider</w:t>
-      </w:r>
-    </w:p>
-    <w:p>
-      <w:pPr>
-        <w:pStyle w:val="Body1"/>
-        <w:spacing w:before="0"/>
-        <w:ind w:left="0"/>
-        <w:jc w:val="both"/>
-      </w:pPr>
-    </w:p>
-    <w:p>
-      <w:pPr>
-        <w:pStyle w:val="Body1"/>
-        <w:numPr>
-          <w:ilvl w:val="0"/>
-          <w:numId w:val="13"/>
-        </w:numPr>
-        <w:spacing w:before="0"/>
-        <w:ind w:left="426" w:hanging="426"/>
-        <w:jc w:val="both"/>
-      </w:pPr>
-      <w:r>
-        <w:t>Lookout for all “</w:t>
-      </w:r>
-      <w:r>
-        <w:rPr>
-          <w:rFonts w:ascii="Courier New" w:hAnsi="Courier New" w:cs="Courier New"/>
-          <w:b/>
-        </w:rPr>
-        <w:t>//</w:t>
-      </w:r>
-      <w:r>
-        <w:rPr>
-          <w:rFonts w:ascii="Courier New" w:hAnsi="Courier New" w:cs="Courier New"/>
-          <w:b/>
-        </w:rPr>
-        <w:t xml:space="preserve"> </w:t>
-      </w:r>
-      <w:r>
-        <w:rPr>
-          <w:rFonts w:ascii="Courier New" w:hAnsi="Courier New" w:cs="Courier New"/>
-          <w:b/>
-        </w:rPr>
-        <w:t>TODO Auto-generated method stub</w:t>
-      </w:r>
-      <w:r>
-        <w:rPr>
-          <w:rFonts w:asciiTheme="minorHAnsi" w:hAnsiTheme="minorHAnsi" w:cstheme="minorHAnsi"/>
-          <w:b/>
-        </w:rPr>
-        <w:t>”</w:t>
-      </w:r>
-      <w:r>
-        <w:t xml:space="preserve"> tags in the class and attempt to implement methods listed below.</w:t>
-      </w:r>
-    </w:p>
-    <w:p>
-      <w:pPr>
-        <w:pStyle w:val="Body1"/>
-        <w:numPr>
-          <w:ilvl w:val="0"/>
-          <w:numId w:val="13"/>
-        </w:numPr>
-        <w:spacing w:before="0"/>
-        <w:ind w:left="426" w:hanging="426"/>
-        <w:jc w:val="both"/>
-      </w:pPr>
-      <w:r>
-        <w:t xml:space="preserve">For marshal and </w:t>
-      </w:r>
-      <w:proofErr w:type="spellStart"/>
-      <w:r>
-        <w:t>unmarshal</w:t>
-      </w:r>
-      <w:proofErr w:type="spellEnd"/>
-      <w:r>
-        <w:t xml:space="preserve"> methods use </w:t>
-      </w:r>
-      <w:proofErr w:type="spellStart"/>
-      <w:r>
-        <w:rPr>
-          <w:rFonts w:ascii="Courier New" w:hAnsi="Courier New" w:cs="Courier New"/>
-        </w:rPr>
-        <w:t>DataModelMarshalFactory</w:t>
-      </w:r>
-      <w:proofErr w:type="spellEnd"/>
-      <w:r>
-        <w:t xml:space="preserve"> and </w:t>
-      </w:r>
-      <w:proofErr w:type="spellStart"/>
-      <w:r>
-        <w:rPr>
-          <w:rFonts w:ascii="Courier New" w:hAnsi="Courier New" w:cs="Courier New"/>
-        </w:rPr>
-        <w:t>DataModelUnmarshalFactory</w:t>
-      </w:r>
-      <w:proofErr w:type="spellEnd"/>
-      <w:r>
-        <w:t xml:space="preserve"> class.</w:t>
-      </w:r>
-    </w:p>
-    <w:p>
-      <w:pPr>
-        <w:pStyle w:val="Body1"/>
-        <w:numPr>
-          <w:ilvl w:val="0"/>
-          <w:numId w:val="13"/>
-        </w:numPr>
-        <w:spacing w:before="0"/>
-        <w:ind w:left="426" w:hanging="426"/>
-        <w:jc w:val="both"/>
-      </w:pPr>
-      <w:r>
-        <w:t xml:space="preserve">For </w:t>
-      </w:r>
-      <w:proofErr w:type="spellStart"/>
-      <w:proofErr w:type="gramStart"/>
-      <w:r>
-        <w:rPr>
-          <w:rFonts w:ascii="Courier New" w:hAnsi="Courier New" w:cs="Courier New"/>
-        </w:rPr>
-        <w:t>get</w:t>
-      </w:r>
-      <w:r>
-        <w:rPr>
-          <w:rFonts w:ascii="Courier New" w:hAnsi="Courier New" w:cs="Courier New"/>
-        </w:rPr>
-        <w:t>SingleObjectClassInfo</w:t>
-      </w:r>
-      <w:proofErr w:type="spellEnd"/>
-      <w:r>
-        <w:rPr>
-          <w:rFonts w:ascii="Courier New" w:hAnsi="Courier New" w:cs="Courier New"/>
-        </w:rPr>
-        <w:t>(</w:t>
-      </w:r>
-      <w:proofErr w:type="gramEnd"/>
-      <w:r>
-        <w:rPr>
-          <w:rFonts w:ascii="Courier New" w:hAnsi="Courier New" w:cs="Courier New"/>
-        </w:rPr>
-        <w:t>)</w:t>
-      </w:r>
-      <w:r>
-        <w:t xml:space="preserve"> and </w:t>
-      </w:r>
-      <w:proofErr w:type="spellStart"/>
-      <w:r>
-        <w:rPr>
-          <w:rFonts w:ascii="Courier New" w:hAnsi="Courier New" w:cs="Courier New"/>
-        </w:rPr>
-        <w:t>get</w:t>
-      </w:r>
-      <w:r>
-        <w:rPr>
-          <w:rFonts w:ascii="Courier New" w:hAnsi="Courier New" w:cs="Courier New"/>
-        </w:rPr>
-        <w:t>MultiObjectClassInfo</w:t>
-      </w:r>
-      <w:proofErr w:type="spellEnd"/>
-      <w:r>
-        <w:rPr>
-          <w:rFonts w:ascii="Courier New" w:hAnsi="Courier New" w:cs="Courier New"/>
-        </w:rPr>
-        <w:t>()</w:t>
-      </w:r>
-      <w:r>
-        <w:t xml:space="preserve"> methods use appropriate constants in the </w:t>
-      </w:r>
-      <w:proofErr w:type="spellStart"/>
-      <w:r>
-        <w:rPr>
-          <w:rFonts w:ascii="Courier New" w:hAnsi="Courier New" w:cs="Courier New"/>
-        </w:rPr>
-        <w:t>ModelObjectConstants</w:t>
-      </w:r>
-      <w:proofErr w:type="spellEnd"/>
-      <w:r>
-        <w:t xml:space="preserve"> class.</w:t>
-      </w:r>
-    </w:p>
-    <w:p>
-      <w:pPr>
-        <w:pStyle w:val="Body1"/>
-        <w:numPr>
-          <w:ilvl w:val="0"/>
-          <w:numId w:val="13"/>
-        </w:numPr>
-        <w:spacing w:before="0"/>
-        <w:ind w:left="426" w:hanging="426"/>
-        <w:jc w:val="both"/>
-      </w:pPr>
-      <w:r>
-        <w:t>Implement the following CRUD operations:</w:t>
-      </w:r>
-    </w:p>
-    <w:p>
-      <w:pPr>
-        <w:pStyle w:val="Body1"/>
-        <w:numPr>
-          <w:ilvl w:val="1"/>
-          <w:numId w:val="13"/>
-        </w:numPr>
-        <w:spacing w:before="0"/>
-        <w:jc w:val="both"/>
-        <w:rPr>
-          <w:szCs w:val="22"/>
-        </w:rPr>
-      </w:pPr>
-      <w:proofErr w:type="spellStart"/>
-      <w:r>
-        <w:rPr>
-          <w:rFonts w:ascii="Courier New" w:hAnsi="Courier New" w:cs="Courier New"/>
-          <w:color w:val="000000"/>
-          <w:szCs w:val="22"/>
-        </w:rPr>
-        <w:t>createSingle</w:t>
-      </w:r>
-      <w:proofErr w:type="spellEnd"/>
-      <w:r>
-        <w:rPr>
-          <w:rFonts w:ascii="Courier New" w:hAnsi="Courier New" w:cs="Courier New"/>
-          <w:color w:val="000000"/>
-          <w:szCs w:val="22"/>
-        </w:rPr>
-        <w:t>()</w:t>
-      </w:r>
-    </w:p>
-    <w:p>
-      <w:pPr>
-        <w:pStyle w:val="Body1"/>
-        <w:numPr>
-          <w:ilvl w:val="1"/>
-          <w:numId w:val="13"/>
-        </w:numPr>
-        <w:spacing w:before="0"/>
-        <w:jc w:val="both"/>
-        <w:rPr>
-          <w:szCs w:val="22"/>
-        </w:rPr>
-      </w:pPr>
-      <w:r>
-        <w:rPr>
-          <w:rFonts w:ascii="Courier New" w:hAnsi="Courier New" w:cs="Courier New"/>
-          <w:color w:val="000000"/>
-          <w:szCs w:val="22"/>
-        </w:rPr>
-        <w:t>retrieve()</w:t>
-      </w:r>
-    </w:p>
-    <w:p>
-      <w:pPr>
-        <w:pStyle w:val="Body1"/>
-        <w:numPr>
-          <w:ilvl w:val="0"/>
-          <w:numId w:val="13"/>
-        </w:numPr>
-        <w:spacing w:before="0"/>
-        <w:ind w:left="426" w:hanging="426"/>
-        <w:jc w:val="both"/>
-      </w:pPr>
-      <w:r>
-        <w:t xml:space="preserve">No code for </w:t>
-      </w:r>
-      <w:proofErr w:type="gramStart"/>
-      <w:r>
-        <w:rPr>
-          <w:rFonts w:ascii="Courier New" w:hAnsi="Courier New" w:cs="Courier New"/>
-        </w:rPr>
-        <w:t>shutdown</w:t>
-      </w:r>
-      <w:r>
-        <w:rPr>
-          <w:rFonts w:ascii="Courier New" w:hAnsi="Courier New" w:cs="Courier New"/>
-        </w:rPr>
-        <w:t>(</w:t>
-      </w:r>
-      <w:proofErr w:type="gramEnd"/>
-      <w:r>
-        <w:rPr>
-          <w:rFonts w:ascii="Courier New" w:hAnsi="Courier New" w:cs="Courier New"/>
-        </w:rPr>
-        <w:t>)</w:t>
-      </w:r>
-      <w:r>
-        <w:t xml:space="preserve"> method required at this point. You can leave it empty.</w:t>
-      </w:r>
-    </w:p>
-    <w:p>
-      <w:pPr>
-        <w:pStyle w:val="Body1"/>
-        <w:numPr>
-          <w:ilvl w:val="0"/>
-          <w:numId w:val="13"/>
-        </w:numPr>
-        <w:spacing w:before="0"/>
-        <w:ind w:left="426" w:hanging="426"/>
-        <w:jc w:val="both"/>
-      </w:pPr>
-      <w:r>
-        <w:t xml:space="preserve">Note: You may want to look into the </w:t>
-      </w:r>
-      <w:proofErr w:type="spellStart"/>
-      <w:r>
-        <w:t>StudentPersonalProvider</w:t>
-      </w:r>
-      <w:proofErr w:type="spellEnd"/>
-      <w:r>
-        <w:t xml:space="preserve"> class for some ideas…</w:t>
-      </w:r>
-    </w:p>
-    <w:p>
-      <w:pPr>
-        <w:pStyle w:val="Heading2"/>
-      </w:pPr>
-      <w:bookmarkStart w:id="25" w:name="_Toc482868744"/>
-      <w:r>
-        <w:lastRenderedPageBreak/>
-        <w:t xml:space="preserve">Deploy </w:t>
-      </w:r>
-      <w:proofErr w:type="spellStart"/>
-      <w:r>
-        <w:t>SchoolInfoProvider</w:t>
-      </w:r>
-      <w:bookmarkEnd w:id="25"/>
+      <w:bookmarkEnd w:id="29"/>
       <w:proofErr w:type="spellEnd"/>
     </w:p>
     <w:p>
@@ -5982,17 +6925,17 @@
       <w:pPr>
         <w:pStyle w:val="Heading2"/>
       </w:pPr>
-      <w:bookmarkStart w:id="26" w:name="_Toc482868745"/>
+      <w:bookmarkStart w:id="30" w:name="_Toc527636495"/>
       <w:r>
         <w:t>Test your SchoolInfo Provider</w:t>
       </w:r>
-      <w:bookmarkEnd w:id="26"/>
+      <w:bookmarkEnd w:id="30"/>
     </w:p>
     <w:p>
       <w:pPr>
         <w:pStyle w:val="Heading3"/>
       </w:pPr>
-      <w:bookmarkStart w:id="27" w:name="_Toc482868746"/>
+      <w:bookmarkStart w:id="31" w:name="_Toc527636496"/>
       <w:r>
         <w:t>Postman</w:t>
       </w:r>
@@ -6002,7 +6945,7 @@
       <w:r>
         <w:t>– Easy Test</w:t>
       </w:r>
-      <w:bookmarkEnd w:id="27"/>
+      <w:bookmarkEnd w:id="31"/>
     </w:p>
     <w:p>
       <w:pPr>
@@ -6155,23 +7098,13 @@
           </w:rPr>
           <w:t>http://localhost:8080/SIF3Training /sif3Demo/requests/</w:t>
         </w:r>
-        <w:proofErr w:type="spellStart"/>
         <w:r>
           <w:rPr>
             <w:rStyle w:val="Hyperlink"/>
             <w:b/>
             <w:sz w:val="24"/>
           </w:rPr>
-          <w:t>SchoolInfos</w:t>
-        </w:r>
-        <w:proofErr w:type="spellEnd"/>
-        <w:r>
-          <w:rPr>
-            <w:rStyle w:val="Hyperlink"/>
-            <w:b/>
-            <w:sz w:val="24"/>
-          </w:rPr>
-          <w:t>/SchoolInfo</w:t>
+          <w:t>SchoolInfos/SchoolInfo</w:t>
         </w:r>
       </w:hyperlink>
       <w:r>
@@ -6201,21 +7134,7 @@
           <w:rPr>
             <w:rStyle w:val="Hyperlink"/>
           </w:rPr>
-          <w:t>http://localhost:8080/SIF3Training /sif3Demo/requests/</w:t>
-        </w:r>
-        <w:proofErr w:type="spellStart"/>
-        <w:r>
-          <w:rPr>
-            <w:rStyle w:val="Hyperlink"/>
-          </w:rPr>
-          <w:t>SchoolInfos</w:t>
-        </w:r>
-        <w:proofErr w:type="spellEnd"/>
-        <w:r>
-          <w:rPr>
-            <w:rStyle w:val="Hyperlink"/>
-          </w:rPr>
-          <w:t>/&lt;GUID&gt;</w:t>
+          <w:t>http://localhost:8080/SIF3Training /sif3Demo/requests/SchoolInfos/&lt;GUID&gt;</w:t>
         </w:r>
       </w:hyperlink>
       <w:r>
@@ -6230,11 +7149,11 @@
         <w:pStyle w:val="Heading3"/>
         <w:jc w:val="both"/>
       </w:pPr>
-      <w:bookmarkStart w:id="28" w:name="_Toc482868747"/>
+      <w:bookmarkStart w:id="32" w:name="_Toc527636497"/>
       <w:r>
         <w:t>Write SchoolInfo Consumer – More Work</w:t>
       </w:r>
-      <w:bookmarkEnd w:id="28"/>
+      <w:bookmarkEnd w:id="32"/>
     </w:p>
     <w:p>
       <w:pPr>
@@ -6254,7 +7173,6 @@
         <w:jc w:val="both"/>
       </w:pPr>
       <w:r>
-        <w:lastRenderedPageBreak/>
         <w:t xml:space="preserve">Create a new consumer class </w:t>
       </w:r>
       <w:proofErr w:type="spellStart"/>
@@ -6350,11 +7268,12 @@
         <w:pStyle w:val="Heading2"/>
         <w:jc w:val="both"/>
       </w:pPr>
-      <w:bookmarkStart w:id="29" w:name="_Toc482868748"/>
-      <w:r>
+      <w:bookmarkStart w:id="33" w:name="_Toc527636498"/>
+      <w:r>
+        <w:lastRenderedPageBreak/>
         <w:t>Advanced Exercise</w:t>
       </w:r>
-      <w:bookmarkEnd w:id="29"/>
+      <w:bookmarkEnd w:id="33"/>
     </w:p>
     <w:p>
       <w:pPr>
@@ -6378,11 +7297,11 @@
       <w:pPr>
         <w:pStyle w:val="Heading1"/>
       </w:pPr>
-      <w:bookmarkStart w:id="30" w:name="_Toc482868749"/>
+      <w:bookmarkStart w:id="34" w:name="_Toc527636499"/>
       <w:r>
         <w:t>Exercise 4 (Optional): Consumer Multi-Object CRUD</w:t>
       </w:r>
-      <w:bookmarkEnd w:id="30"/>
+      <w:bookmarkEnd w:id="34"/>
     </w:p>
     <w:p>
       <w:pPr>
@@ -7114,9 +8033,8 @@
       <w:pPr>
         <w:pStyle w:val="Heading1"/>
       </w:pPr>
-      <w:bookmarkStart w:id="31" w:name="_Toc482868750"/>
-      <w:r>
-        <w:lastRenderedPageBreak/>
+      <w:bookmarkStart w:id="35" w:name="_Toc527636500"/>
+      <w:r>
         <w:t xml:space="preserve">Exercise </w:t>
       </w:r>
       <w:r>
@@ -7128,7 +8046,7 @@
       <w:r>
         <w:t>Environment Template Management</w:t>
       </w:r>
-      <w:bookmarkEnd w:id="31"/>
+      <w:bookmarkEnd w:id="35"/>
     </w:p>
     <w:p>
       <w:pPr>
@@ -7144,13 +8062,13 @@
       <w:pPr>
         <w:pStyle w:val="Heading2"/>
       </w:pPr>
-      <w:bookmarkStart w:id="32" w:name="_Ref395786981"/>
-      <w:bookmarkStart w:id="33" w:name="_Toc482868751"/>
+      <w:bookmarkStart w:id="36" w:name="_Ref395786981"/>
+      <w:bookmarkStart w:id="37" w:name="_Toc527636501"/>
       <w:r>
         <w:t>Manage Consumer Environment Templates</w:t>
       </w:r>
-      <w:bookmarkEnd w:id="32"/>
-      <w:bookmarkEnd w:id="33"/>
+      <w:bookmarkEnd w:id="36"/>
+      <w:bookmarkEnd w:id="37"/>
     </w:p>
     <w:p>
       <w:pPr>
@@ -7198,6 +8116,7 @@
         <w:spacing w:before="0"/>
       </w:pPr>
       <w:r>
+        <w:lastRenderedPageBreak/>
         <w:t>See how environment template XML and properties are used.</w:t>
       </w:r>
     </w:p>
@@ -7485,13 +8404,13 @@
       <w:pPr>
         <w:pStyle w:val="Heading2"/>
       </w:pPr>
-      <w:bookmarkStart w:id="34" w:name="_Ref395779626"/>
-      <w:bookmarkStart w:id="35" w:name="_Toc482868752"/>
+      <w:bookmarkStart w:id="38" w:name="_Ref395779626"/>
+      <w:bookmarkStart w:id="39" w:name="_Toc527636502"/>
       <w:r>
         <w:t>Manage DIRECT Provider Environment Templates</w:t>
       </w:r>
-      <w:bookmarkEnd w:id="34"/>
-      <w:bookmarkEnd w:id="35"/>
+      <w:bookmarkEnd w:id="38"/>
+      <w:bookmarkEnd w:id="39"/>
     </w:p>
     <w:p>
       <w:pPr>
@@ -7761,7 +8680,6 @@
         <w:rPr>
           <w:b/>
         </w:rPr>
-        <w:lastRenderedPageBreak/>
         <w:t>Exercise</w:t>
       </w:r>
       <w:r>
@@ -7834,11 +8752,12 @@
       <w:pPr>
         <w:pStyle w:val="Heading1"/>
       </w:pPr>
-      <w:bookmarkStart w:id="36" w:name="_Toc482868753"/>
-      <w:r>
+      <w:bookmarkStart w:id="40" w:name="_Toc527636503"/>
+      <w:r>
+        <w:lastRenderedPageBreak/>
         <w:t>Exercise 7: ServicePath</w:t>
       </w:r>
-      <w:bookmarkEnd w:id="36"/>
+      <w:bookmarkEnd w:id="40"/>
     </w:p>
     <w:p>
       <w:pPr>
@@ -7854,13 +8773,13 @@
       <w:pPr>
         <w:pStyle w:val="Heading2"/>
       </w:pPr>
-      <w:bookmarkStart w:id="37" w:name="_Ref415141583"/>
-      <w:bookmarkStart w:id="38" w:name="_Toc482868754"/>
+      <w:bookmarkStart w:id="41" w:name="_Ref415141583"/>
+      <w:bookmarkStart w:id="42" w:name="_Toc527636504"/>
       <w:r>
         <w:t>Provider Implementation</w:t>
       </w:r>
-      <w:bookmarkEnd w:id="37"/>
-      <w:bookmarkEnd w:id="38"/>
+      <w:bookmarkEnd w:id="41"/>
+      <w:bookmarkEnd w:id="42"/>
     </w:p>
     <w:p>
       <w:r>
@@ -7915,15 +8834,7 @@
       </w:r>
       <w:proofErr w:type="gramEnd"/>
       <w:r>
-        <w:t>}/</w:t>
-      </w:r>
-      <w:proofErr w:type="spellStart"/>
-      <w:r>
-        <w:t>StudentPersonals</w:t>
-      </w:r>
-      <w:proofErr w:type="spellEnd"/>
-      <w:r>
-        <w:t xml:space="preserve"> which means get all students of a class.</w:t>
+        <w:t>}/StudentPersonals which means get all students of a class.</w:t>
       </w:r>
     </w:p>
     <w:p>
@@ -8175,11 +9086,11 @@
       <w:pPr>
         <w:pStyle w:val="Heading2"/>
       </w:pPr>
-      <w:bookmarkStart w:id="39" w:name="_Toc482868755"/>
+      <w:bookmarkStart w:id="43" w:name="_Toc527636505"/>
       <w:r>
         <w:t>Consumer Implementation</w:t>
       </w:r>
-      <w:bookmarkEnd w:id="39"/>
+      <w:bookmarkEnd w:id="43"/>
     </w:p>
     <w:p>
       <w:r>
@@ -8252,15 +9163,7 @@
       </w:r>
       <w:proofErr w:type="gramEnd"/>
       <w:r>
-        <w:t>}/</w:t>
-      </w:r>
-      <w:proofErr w:type="spellStart"/>
-      <w:r>
-        <w:t>StudentPersonals</w:t>
-      </w:r>
-      <w:proofErr w:type="spellEnd"/>
-      <w:r>
-        <w:t xml:space="preserve"> which means get all students of a class.</w:t>
+        <w:t>}/StudentPersonals which means get all students of a class.</w:t>
       </w:r>
     </w:p>
     <w:p>
@@ -8340,7 +9243,6 @@
         <w:rPr>
           <w:b/>
         </w:rPr>
-        <w:lastRenderedPageBreak/>
         <w:t>Tips</w:t>
       </w:r>
       <w:r>
@@ -8436,8 +9338,9 @@
       <w:pPr>
         <w:pStyle w:val="Heading1"/>
       </w:pPr>
-      <w:bookmarkStart w:id="40" w:name="_Toc482868756"/>
-      <w:r>
+      <w:bookmarkStart w:id="44" w:name="_Toc527636506"/>
+      <w:r>
+        <w:lastRenderedPageBreak/>
         <w:t xml:space="preserve">Exercise </w:t>
       </w:r>
       <w:r>
@@ -8446,7 +9349,7 @@
       <w:r>
         <w:t>: Connect-A-Thon</w:t>
       </w:r>
-      <w:bookmarkEnd w:id="40"/>
+      <w:bookmarkEnd w:id="44"/>
     </w:p>
     <w:p>
       <w:pPr>
@@ -8507,11 +9410,11 @@
         <w:pStyle w:val="Heading2"/>
         <w:jc w:val="both"/>
       </w:pPr>
-      <w:bookmarkStart w:id="41" w:name="_Toc482868757"/>
+      <w:bookmarkStart w:id="45" w:name="_Toc527636507"/>
       <w:r>
         <w:t>General Preparation</w:t>
       </w:r>
-      <w:bookmarkEnd w:id="41"/>
+      <w:bookmarkEnd w:id="45"/>
     </w:p>
     <w:p>
       <w:pPr>
@@ -8545,11 +9448,11 @@
         <w:pStyle w:val="Heading2"/>
         <w:jc w:val="both"/>
       </w:pPr>
-      <w:bookmarkStart w:id="42" w:name="_Toc482868758"/>
+      <w:bookmarkStart w:id="46" w:name="_Toc527636508"/>
       <w:r>
         <w:t>Prepare your Provider to participate in the local network</w:t>
       </w:r>
-      <w:bookmarkEnd w:id="42"/>
+      <w:bookmarkEnd w:id="46"/>
     </w:p>
     <w:p>
       <w:pPr>
@@ -8746,13 +9649,13 @@
       <w:pPr>
         <w:pStyle w:val="Heading2"/>
       </w:pPr>
-      <w:bookmarkStart w:id="43" w:name="_Toc453229400"/>
-      <w:bookmarkStart w:id="44" w:name="_Toc482868759"/>
+      <w:bookmarkStart w:id="47" w:name="_Toc453229400"/>
+      <w:bookmarkStart w:id="48" w:name="_Toc527636509"/>
       <w:r>
         <w:t>Prepare you Consumer to connect to another Provider on the local network</w:t>
       </w:r>
-      <w:bookmarkEnd w:id="43"/>
-      <w:bookmarkEnd w:id="44"/>
+      <w:bookmarkEnd w:id="47"/>
+      <w:bookmarkEnd w:id="48"/>
     </w:p>
     <w:p>
       <w:pPr>
@@ -8875,12 +9778,11 @@
         <w:pStyle w:val="Heading2"/>
         <w:jc w:val="both"/>
       </w:pPr>
-      <w:bookmarkStart w:id="45" w:name="_Toc482868760"/>
-      <w:r>
-        <w:lastRenderedPageBreak/>
+      <w:bookmarkStart w:id="49" w:name="_Toc527636510"/>
+      <w:r>
         <w:t>Confirm that it is really working…</w:t>
       </w:r>
-      <w:bookmarkEnd w:id="45"/>
+      <w:bookmarkEnd w:id="49"/>
     </w:p>
     <w:p>
       <w:pPr>
@@ -8926,13 +9828,14 @@
       <w:pPr>
         <w:pStyle w:val="Heading2"/>
       </w:pPr>
-      <w:bookmarkStart w:id="46" w:name="_Toc453229402"/>
-      <w:bookmarkStart w:id="47" w:name="_Toc482868761"/>
-      <w:r>
+      <w:bookmarkStart w:id="50" w:name="_Toc453229402"/>
+      <w:bookmarkStart w:id="51" w:name="_Toc527636511"/>
+      <w:r>
+        <w:lastRenderedPageBreak/>
         <w:t>Connect your Consumer to HITS</w:t>
       </w:r>
-      <w:bookmarkEnd w:id="46"/>
-      <w:bookmarkEnd w:id="47"/>
+      <w:bookmarkEnd w:id="50"/>
+      <w:bookmarkEnd w:id="51"/>
     </w:p>
     <w:p>
       <w:r>
@@ -9000,8 +9903,6 @@
     </w:p>
     <w:p/>
     <w:p>
-      <w:bookmarkStart w:id="48" w:name="_GoBack"/>
-      <w:bookmarkEnd w:id="48"/>
       <w:r>
         <w:t>Once you are successfully connected to HITS try the following with your Student Consumer (DemoConsumer.java):</w:t>
       </w:r>
@@ -9081,12 +9982,12 @@
       <w:pPr>
         <w:pStyle w:val="Title"/>
       </w:pPr>
-      <w:bookmarkStart w:id="49" w:name="_Toc482868762"/>
+      <w:bookmarkStart w:id="52" w:name="_Toc527636512"/>
       <w:r>
         <w:lastRenderedPageBreak/>
         <w:t>Appendix A: Classpath &amp; Deployment</w:t>
       </w:r>
-      <w:bookmarkEnd w:id="49"/>
+      <w:bookmarkEnd w:id="52"/>
     </w:p>
     <w:p>
       <w:pPr>
@@ -9096,7 +9997,7 @@
           <w:numId w:val="0"/>
         </w:numPr>
       </w:pPr>
-      <w:bookmarkStart w:id="50" w:name="_Toc482868763"/>
+      <w:bookmarkStart w:id="53" w:name="_Toc527636513"/>
       <w:r>
         <w:t xml:space="preserve">Ant </w:t>
       </w:r>
@@ -9109,7 +10010,7 @@
       <w:r>
         <w:t>s</w:t>
       </w:r>
-      <w:bookmarkEnd w:id="50"/>
+      <w:bookmarkEnd w:id="53"/>
     </w:p>
     <w:p>
       <w:r>
@@ -9130,11 +10031,11 @@
           <w:numId w:val="0"/>
         </w:numPr>
       </w:pPr>
-      <w:bookmarkStart w:id="51" w:name="_Toc482868764"/>
+      <w:bookmarkStart w:id="54" w:name="_Toc527636514"/>
       <w:r>
         <w:t>Provider</w:t>
       </w:r>
-      <w:bookmarkEnd w:id="51"/>
+      <w:bookmarkEnd w:id="54"/>
     </w:p>
     <w:p>
       <w:pPr>
@@ -9726,11 +10627,11 @@
           <w:numId w:val="0"/>
         </w:numPr>
       </w:pPr>
-      <w:bookmarkStart w:id="52" w:name="_Toc482868765"/>
+      <w:bookmarkStart w:id="55" w:name="_Toc527636515"/>
       <w:r>
         <w:t>Consumer</w:t>
       </w:r>
-      <w:bookmarkEnd w:id="52"/>
+      <w:bookmarkEnd w:id="55"/>
     </w:p>
     <w:p>
       <w:r>
@@ -10049,7 +10950,7 @@
     </w:r>
     <w:fldSimple w:instr=" DOCPROPERTY &quot;Revision&quot; ">
       <w:r>
-        <w:instrText>1.2</w:instrText>
+        <w:instrText>1.4</w:instrText>
       </w:r>
     </w:fldSimple>
     <w:r>
@@ -10137,7 +11038,7 @@
       <w:fldChar w:fldCharType="separate"/>
     </w:r>
     <w:r>
-      <w:t>Revision: 1.2</w:t>
+      <w:t>Revision: 1.4</w:t>
     </w:r>
     <w:r>
       <w:rPr>
@@ -10199,7 +11100,7 @@
       <w:fldChar w:fldCharType="separate"/>
     </w:r>
     <w:r>
-      <w:t>Jun 2016</w:t>
+      <w:t>Oct 2018</w:t>
     </w:r>
     <w:r>
       <w:fldChar w:fldCharType="end"/>
@@ -10221,7 +11122,7 @@
       <w:fldChar w:fldCharType="separate"/>
     </w:r>
     <w:r>
-      <w:t>1.2</w:t>
+      <w:t>1.4</w:t>
     </w:r>
     <w:r>
       <w:fldChar w:fldCharType="end"/>
@@ -10248,7 +11149,7 @@
       <w:rPr>
         <w:noProof/>
       </w:rPr>
-      <w:t>14</w:t>
+      <w:t>2</w:t>
     </w:r>
     <w:r>
       <w:fldChar w:fldCharType="end"/>
@@ -10261,7 +11162,7 @@
         <w:rPr>
           <w:noProof/>
         </w:rPr>
-        <w:t>16</w:t>
+        <w:t>17</w:t>
       </w:r>
     </w:fldSimple>
     <w:r>
@@ -10271,7 +11172,7 @@
       <mc:AlternateContent>
         <mc:Choice Requires="wps">
           <w:drawing>
-            <wp:anchor distT="0" distB="0" distL="114300" distR="114300" simplePos="0" relativeHeight="251657216" behindDoc="0" locked="1" layoutInCell="0" allowOverlap="0" wp14:anchorId="19C95C4A" wp14:editId="5CE64CFC">
+            <wp:anchor distT="0" distB="0" distL="114300" distR="114300" simplePos="0" relativeHeight="251657216" behindDoc="0" locked="1" layoutInCell="0" allowOverlap="0" wp14:anchorId="370D39EB" wp14:editId="1173C77D">
               <wp:simplePos x="0" y="0"/>
               <wp:positionH relativeFrom="page">
                 <wp:posOffset>720090</wp:posOffset>
@@ -10360,7 +11261,7 @@
     </w:r>
     <w:fldSimple w:instr=" DOCPROPERTY &quot;SystemVersion&quot; ">
       <w:r>
-        <w:t>1.2</w:t>
+        <w:t>1.4</w:t>
       </w:r>
     </w:fldSimple>
     <w:r>
@@ -10377,7 +11278,7 @@
     </w:r>
     <w:fldSimple w:instr=" DOCPROPERTY &quot;Revision&quot; ">
       <w:r>
-        <w:instrText>1.2</w:instrText>
+        <w:instrText>1.4</w:instrText>
       </w:r>
     </w:fldSimple>
     <w:r>
@@ -10465,7 +11366,7 @@
       <w:fldChar w:fldCharType="separate"/>
     </w:r>
     <w:r>
-      <w:t>Revision: 1.2</w:t>
+      <w:t>Revision: 1.4</w:t>
     </w:r>
     <w:r>
       <w:rPr>
@@ -10516,7 +11417,7 @@
       <w:fldChar w:fldCharType="separate"/>
     </w:r>
     <w:r>
-      <w:t>Jun 2016</w:t>
+      <w:t>Oct 2018</w:t>
     </w:r>
     <w:r>
       <w:fldChar w:fldCharType="end"/>
@@ -10543,7 +11444,7 @@
       <w:rPr>
         <w:noProof/>
       </w:rPr>
-      <w:t>15</w:t>
+      <w:t>3</w:t>
     </w:r>
     <w:r>
       <w:fldChar w:fldCharType="end"/>
@@ -10556,7 +11457,7 @@
         <w:rPr>
           <w:noProof/>
         </w:rPr>
-        <w:t>16</w:t>
+        <w:t>17</w:t>
       </w:r>
     </w:fldSimple>
     <w:r>
@@ -10566,7 +11467,7 @@
       <mc:AlternateContent>
         <mc:Choice Requires="wps">
           <w:drawing>
-            <wp:anchor distT="0" distB="0" distL="114300" distR="114300" simplePos="0" relativeHeight="251656192" behindDoc="0" locked="1" layoutInCell="0" allowOverlap="0" wp14:anchorId="0A24520A" wp14:editId="2E6C1217">
+            <wp:anchor distT="0" distB="0" distL="114300" distR="114300" simplePos="0" relativeHeight="251656192" behindDoc="0" locked="1" layoutInCell="0" allowOverlap="0" wp14:anchorId="6DE5CD2A" wp14:editId="23FCB447">
               <wp:simplePos x="0" y="0"/>
               <wp:positionH relativeFrom="page">
                 <wp:posOffset>900430</wp:posOffset>
@@ -19391,7 +20292,7 @@
 </file>
 
 <file path=customXml/itemProps1.xml><?xml version="1.0" encoding="utf-8"?>
-<ds:datastoreItem xmlns:ds="http://schemas.openxmlformats.org/officeDocument/2006/customXml" ds:itemID="{1E53B964-964C-44BD-B185-97E6ADB272AA}">
+<ds:datastoreItem xmlns:ds="http://schemas.openxmlformats.org/officeDocument/2006/customXml" ds:itemID="{93656869-B6C6-425A-A80A-F8ABD21D4A61}">
   <ds:schemaRefs>
     <ds:schemaRef ds:uri="http://schemas.openxmlformats.org/officeDocument/2006/bibliography"/>
   </ds:schemaRefs>

</xml_diff>